<commit_message>
fix(usecase & des 1.1): notification not include
</commit_message>
<xml_diff>
--- a/Usecase Description.docx
+++ b/Usecase Description.docx
@@ -352,15 +352,41 @@
                 <w:sz w:val="28"/>
                 <w:cs/>
               </w:rPr>
-              <w:t>แคคตัส</w:t>
-            </w:r>
+              <w:t>แค</w:t>
+            </w:r>
+            <w:proofErr w:type="spellStart"/>
             <w:r>
               <w:rPr>
                 <w:rFonts w:asciiTheme="minorBidi" w:hAnsiTheme="minorBidi" w:hint="cs"/>
                 <w:sz w:val="28"/>
                 <w:cs/>
               </w:rPr>
-              <w:t>ทั้งหมด และข้อความเตือนล่วงหน้าสิ่งที่ต้องทำ</w:t>
+              <w:t>คตัส</w:t>
+            </w:r>
+            <w:proofErr w:type="spellEnd"/>
+            <w:r>
+              <w:rPr>
+                <w:rFonts w:asciiTheme="minorBidi" w:hAnsiTheme="minorBidi" w:hint="cs"/>
+                <w:sz w:val="28"/>
+                <w:cs/>
+              </w:rPr>
+              <w:t>ทั้งหมด และ</w:t>
+            </w:r>
+            <w:r>
+              <w:rPr>
+                <w:rFonts w:asciiTheme="minorBidi" w:hAnsiTheme="minorBidi" w:hint="cs"/>
+                <w:sz w:val="28"/>
+                <w:cs/>
+              </w:rPr>
+              <w:t>รายการ</w:t>
+            </w:r>
+            <w:r>
+              <w:rPr>
+                <w:rFonts w:asciiTheme="minorBidi" w:hAnsiTheme="minorBidi" w:hint="cs"/>
+                <w:sz w:val="28"/>
+                <w:cs/>
+              </w:rPr>
+              <w:t>สิ่งที่จะต้องทำล่วงหน้าหรือต้องทำในวันนั่นๆ</w:t>
             </w:r>
           </w:p>
         </w:tc>
@@ -569,7 +595,14 @@
                 <w:rFonts w:asciiTheme="minorBidi" w:eastAsia="MS Gothic" w:hAnsiTheme="minorBidi"/>
                 <w:sz w:val="28"/>
               </w:rPr>
-              <w:t xml:space="preserve">User </w:t>
+              <w:t>User</w:t>
+            </w:r>
+            <w:r>
+              <w:rPr>
+                <w:rFonts w:asciiTheme="minorBidi" w:eastAsia="MS Gothic" w:hAnsiTheme="minorBidi"/>
+                <w:sz w:val="28"/>
+              </w:rPr>
+              <w:t xml:space="preserve"> </w:t>
             </w:r>
             <w:r>
               <w:rPr>
@@ -755,64 +788,23 @@
                 <w:sz w:val="28"/>
                 <w:cs/>
               </w:rPr>
-              <w:t xml:space="preserve">ตรวจสอบข้อมูลการแจ้งเตือนจาก </w:t>
-            </w:r>
-            <w:hyperlink w:anchor="_Usecase_1.2_Alert" w:history="1">
-              <w:r>
-                <w:rPr>
-                  <w:rStyle w:val="Hyperlink"/>
-                  <w:rFonts w:asciiTheme="minorBidi" w:eastAsia="MS Gothic" w:hAnsiTheme="minorBidi"/>
-                  <w:sz w:val="28"/>
-                </w:rPr>
-                <w:t>Usecase 1.2 Alert</w:t>
-              </w:r>
-            </w:hyperlink>
-          </w:p>
-          <w:p>
-            <w:pPr>
-              <w:pStyle w:val="ListParagraph"/>
-              <w:numPr>
-                <w:ilvl w:val="1"/>
-                <w:numId w:val="1"/>
-              </w:numPr>
-              <w:rPr>
-                <w:rFonts w:asciiTheme="minorBidi" w:eastAsia="MS Gothic" w:hAnsiTheme="minorBidi"/>
-                <w:sz w:val="28"/>
-              </w:rPr>
-            </w:pPr>
-            <w:r>
-              <w:rPr>
-                <w:rFonts w:asciiTheme="minorBidi" w:eastAsia="MS Gothic" w:hAnsiTheme="minorBidi" w:hint="cs"/>
-                <w:b/>
-                <w:bCs/>
+              <w:t>แสดง</w:t>
+            </w:r>
+            <w:r>
+              <w:rPr>
+                <w:rFonts w:asciiTheme="minorBidi" w:hAnsiTheme="minorBidi" w:hint="cs"/>
                 <w:sz w:val="28"/>
                 <w:cs/>
               </w:rPr>
-              <w:t>หากมี</w:t>
-            </w:r>
-            <w:r>
-              <w:rPr>
-                <w:rFonts w:asciiTheme="minorBidi" w:eastAsia="MS Gothic" w:hAnsiTheme="minorBidi" w:hint="cs"/>
+              <w:t>รายการ</w:t>
+            </w:r>
+            <w:r>
+              <w:rPr>
+                <w:rFonts w:asciiTheme="minorBidi" w:hAnsiTheme="minorBidi" w:hint="cs"/>
                 <w:sz w:val="28"/>
                 <w:cs/>
               </w:rPr>
-              <w:t xml:space="preserve"> ให้</w:t>
-            </w:r>
-            <w:r>
-              <w:rPr>
-                <w:rFonts w:asciiTheme="minorBidi" w:eastAsia="MS Gothic" w:hAnsiTheme="minorBidi" w:hint="cs"/>
-                <w:sz w:val="28"/>
-                <w:cs/>
-              </w:rPr>
-              <w:t>แสดงข้อความแจ้งเตือน</w:t>
-            </w:r>
-            <w:r>
-              <w:rPr>
-                <w:rFonts w:asciiTheme="minorBidi" w:eastAsia="MS Gothic" w:hAnsiTheme="minorBidi" w:hint="cs"/>
-                <w:sz w:val="28"/>
-                <w:cs/>
-              </w:rPr>
-              <w:t>นั่นๆ</w:t>
+              <w:t>สิ่งที่จะต้องทำล่วงหน้าหรือต้องทำในวันนั่นๆ</w:t>
             </w:r>
           </w:p>
           <w:p>
@@ -1301,6 +1293,13 @@
                 <w:sz w:val="28"/>
               </w:rPr>
             </w:pPr>
+            <w:r>
+              <w:rPr>
+                <w:rFonts w:asciiTheme="minorBidi" w:hAnsiTheme="minorBidi"/>
+                <w:sz w:val="28"/>
+              </w:rPr>
+              <w:t>25 Jun 2024</w:t>
+            </w:r>
           </w:p>
         </w:tc>
       </w:tr>
@@ -1458,11 +1457,49 @@
           <w:p>
             <w:pPr>
               <w:rPr>
-                <w:rFonts w:asciiTheme="minorBidi" w:hAnsiTheme="minorBidi"/>
+                <w:rFonts w:asciiTheme="minorBidi" w:hAnsiTheme="minorBidi" w:hint="cs"/>
                 <w:sz w:val="28"/>
                 <w:cs/>
               </w:rPr>
             </w:pPr>
+            <w:r>
+              <w:rPr>
+                <w:rFonts w:asciiTheme="minorBidi" w:hAnsiTheme="minorBidi" w:hint="cs"/>
+                <w:sz w:val="28"/>
+                <w:cs/>
+              </w:rPr>
+              <w:t>เพื่อแจ้งเตือน</w:t>
+            </w:r>
+            <w:r>
+              <w:rPr>
+                <w:rFonts w:asciiTheme="minorBidi" w:hAnsiTheme="minorBidi"/>
+                <w:sz w:val="28"/>
+              </w:rPr>
+              <w:t xml:space="preserve"> User </w:t>
+            </w:r>
+            <w:r>
+              <w:rPr>
+                <w:rFonts w:asciiTheme="minorBidi" w:hAnsiTheme="minorBidi" w:hint="cs"/>
+                <w:sz w:val="28"/>
+                <w:cs/>
+              </w:rPr>
+              <w:t xml:space="preserve">สิ่งที่จะต้องทำล่วงหน้าหรือต้องทำในวันนั่นๆ ไม่ว่า </w:t>
+            </w:r>
+            <w:r>
+              <w:rPr>
+                <w:rFonts w:asciiTheme="minorBidi" w:hAnsiTheme="minorBidi"/>
+                <w:sz w:val="28"/>
+              </w:rPr>
+              <w:t xml:space="preserve">User </w:t>
+            </w:r>
+            <w:r>
+              <w:rPr>
+                <w:rFonts w:asciiTheme="minorBidi" w:hAnsiTheme="minorBidi" w:hint="cs"/>
+                <w:sz w:val="28"/>
+                <w:cs/>
+              </w:rPr>
+              <w:t>จะเข้าสู่ระบบหรือไม่</w:t>
+            </w:r>
           </w:p>
         </w:tc>
       </w:tr>
@@ -1652,11 +1689,24 @@
           </w:tcPr>
           <w:p>
             <w:pPr>
-              <w:rPr>
-                <w:rFonts w:asciiTheme="minorBidi" w:eastAsia="MS Gothic" w:hAnsiTheme="minorBidi"/>
-                <w:sz w:val="28"/>
-              </w:rPr>
-            </w:pPr>
+              <w:pStyle w:val="ListParagraph"/>
+              <w:numPr>
+                <w:ilvl w:val="0"/>
+                <w:numId w:val="14"/>
+              </w:numPr>
+              <w:rPr>
+                <w:rFonts w:asciiTheme="minorBidi" w:eastAsia="MS Gothic" w:hAnsiTheme="minorBidi" w:hint="cs"/>
+                <w:sz w:val="28"/>
+              </w:rPr>
+            </w:pPr>
+            <w:r>
+              <w:rPr>
+                <w:rFonts w:asciiTheme="minorBidi" w:eastAsia="MS Gothic" w:hAnsiTheme="minorBidi" w:hint="cs"/>
+                <w:sz w:val="28"/>
+                <w:cs/>
+              </w:rPr>
+              <w:t>ระบบทำงานอยู่เบื้องหลัง</w:t>
+            </w:r>
           </w:p>
         </w:tc>
       </w:tr>
@@ -3574,6 +3624,95 @@
     </w:lvl>
   </w:abstractNum>
   <w:abstractNum w:abstractNumId="7" w15:restartNumberingAfterBreak="0">
+    <w:nsid w:val="4EF1349E"/>
+    <w:multiLevelType w:val="hybridMultilevel"/>
+    <w:tmpl w:val="0C683EB2"/>
+    <w:lvl w:ilvl="0" w:tplc="0409000F">
+      <w:start w:val="1"/>
+      <w:numFmt w:val="decimal"/>
+      <w:lvlText w:val="%1."/>
+      <w:lvlJc w:val="left"/>
+      <w:pPr>
+        <w:ind w:left="360" w:hanging="360"/>
+      </w:pPr>
+      <w:rPr>
+        <w:rFonts w:hint="default"/>
+      </w:rPr>
+    </w:lvl>
+    <w:lvl w:ilvl="1" w:tplc="04090019" w:tentative="1">
+      <w:start w:val="1"/>
+      <w:numFmt w:val="lowerLetter"/>
+      <w:lvlText w:val="%2."/>
+      <w:lvlJc w:val="left"/>
+      <w:pPr>
+        <w:ind w:left="1080" w:hanging="360"/>
+      </w:pPr>
+    </w:lvl>
+    <w:lvl w:ilvl="2" w:tplc="0409001B" w:tentative="1">
+      <w:start w:val="1"/>
+      <w:numFmt w:val="lowerRoman"/>
+      <w:lvlText w:val="%3."/>
+      <w:lvlJc w:val="right"/>
+      <w:pPr>
+        <w:ind w:left="1800" w:hanging="180"/>
+      </w:pPr>
+    </w:lvl>
+    <w:lvl w:ilvl="3" w:tplc="0409000F" w:tentative="1">
+      <w:start w:val="1"/>
+      <w:numFmt w:val="decimal"/>
+      <w:lvlText w:val="%4."/>
+      <w:lvlJc w:val="left"/>
+      <w:pPr>
+        <w:ind w:left="2520" w:hanging="360"/>
+      </w:pPr>
+    </w:lvl>
+    <w:lvl w:ilvl="4" w:tplc="04090019" w:tentative="1">
+      <w:start w:val="1"/>
+      <w:numFmt w:val="lowerLetter"/>
+      <w:lvlText w:val="%5."/>
+      <w:lvlJc w:val="left"/>
+      <w:pPr>
+        <w:ind w:left="3240" w:hanging="360"/>
+      </w:pPr>
+    </w:lvl>
+    <w:lvl w:ilvl="5" w:tplc="0409001B" w:tentative="1">
+      <w:start w:val="1"/>
+      <w:numFmt w:val="lowerRoman"/>
+      <w:lvlText w:val="%6."/>
+      <w:lvlJc w:val="right"/>
+      <w:pPr>
+        <w:ind w:left="3960" w:hanging="180"/>
+      </w:pPr>
+    </w:lvl>
+    <w:lvl w:ilvl="6" w:tplc="0409000F" w:tentative="1">
+      <w:start w:val="1"/>
+      <w:numFmt w:val="decimal"/>
+      <w:lvlText w:val="%7."/>
+      <w:lvlJc w:val="left"/>
+      <w:pPr>
+        <w:ind w:left="4680" w:hanging="360"/>
+      </w:pPr>
+    </w:lvl>
+    <w:lvl w:ilvl="7" w:tplc="04090019" w:tentative="1">
+      <w:start w:val="1"/>
+      <w:numFmt w:val="lowerLetter"/>
+      <w:lvlText w:val="%8."/>
+      <w:lvlJc w:val="left"/>
+      <w:pPr>
+        <w:ind w:left="5400" w:hanging="360"/>
+      </w:pPr>
+    </w:lvl>
+    <w:lvl w:ilvl="8" w:tplc="0409001B" w:tentative="1">
+      <w:start w:val="1"/>
+      <w:numFmt w:val="lowerRoman"/>
+      <w:lvlText w:val="%9."/>
+      <w:lvlJc w:val="right"/>
+      <w:pPr>
+        <w:ind w:left="6120" w:hanging="180"/>
+      </w:pPr>
+    </w:lvl>
+  </w:abstractNum>
+  <w:abstractNum w:abstractNumId="8" w15:restartNumberingAfterBreak="0">
     <w:nsid w:val="51DA5318"/>
     <w:multiLevelType w:val="hybridMultilevel"/>
     <w:tmpl w:val="D6C875DC"/>
@@ -3662,7 +3801,7 @@
       </w:pPr>
     </w:lvl>
   </w:abstractNum>
-  <w:abstractNum w:abstractNumId="8" w15:restartNumberingAfterBreak="0">
+  <w:abstractNum w:abstractNumId="9" w15:restartNumberingAfterBreak="0">
     <w:nsid w:val="65565F77"/>
     <w:multiLevelType w:val="hybridMultilevel"/>
     <w:tmpl w:val="C43A6F32"/>
@@ -3751,7 +3890,7 @@
       </w:pPr>
     </w:lvl>
   </w:abstractNum>
-  <w:abstractNum w:abstractNumId="9" w15:restartNumberingAfterBreak="0">
+  <w:abstractNum w:abstractNumId="10" w15:restartNumberingAfterBreak="0">
     <w:nsid w:val="6A9F2619"/>
     <w:multiLevelType w:val="hybridMultilevel"/>
     <w:tmpl w:val="E6004876"/>
@@ -3840,7 +3979,7 @@
       </w:pPr>
     </w:lvl>
   </w:abstractNum>
-  <w:abstractNum w:abstractNumId="10" w15:restartNumberingAfterBreak="0">
+  <w:abstractNum w:abstractNumId="11" w15:restartNumberingAfterBreak="0">
     <w:nsid w:val="6E824A7C"/>
     <w:multiLevelType w:val="multilevel"/>
     <w:tmpl w:val="0409001F"/>
@@ -3929,7 +4068,7 @@
       </w:pPr>
     </w:lvl>
   </w:abstractNum>
-  <w:abstractNum w:abstractNumId="11" w15:restartNumberingAfterBreak="0">
+  <w:abstractNum w:abstractNumId="12" w15:restartNumberingAfterBreak="0">
     <w:nsid w:val="72CB36F4"/>
     <w:multiLevelType w:val="hybridMultilevel"/>
     <w:tmpl w:val="769CD486"/>
@@ -4018,7 +4157,7 @@
       </w:pPr>
     </w:lvl>
   </w:abstractNum>
-  <w:abstractNum w:abstractNumId="12" w15:restartNumberingAfterBreak="0">
+  <w:abstractNum w:abstractNumId="13" w15:restartNumberingAfterBreak="0">
     <w:nsid w:val="73217811"/>
     <w:multiLevelType w:val="multilevel"/>
     <w:tmpl w:val="0409001F"/>
@@ -4108,13 +4247,13 @@
     </w:lvl>
   </w:abstractNum>
   <w:num w:numId="1">
-    <w:abstractNumId w:val="10"/>
+    <w:abstractNumId w:val="11"/>
   </w:num>
   <w:num w:numId="2">
     <w:abstractNumId w:val="3"/>
   </w:num>
   <w:num w:numId="3">
-    <w:abstractNumId w:val="7"/>
+    <w:abstractNumId w:val="8"/>
   </w:num>
   <w:num w:numId="4">
     <w:abstractNumId w:val="5"/>
@@ -4123,16 +4262,16 @@
     <w:abstractNumId w:val="0"/>
   </w:num>
   <w:num w:numId="6">
-    <w:abstractNumId w:val="11"/>
+    <w:abstractNumId w:val="12"/>
   </w:num>
   <w:num w:numId="7">
-    <w:abstractNumId w:val="8"/>
+    <w:abstractNumId w:val="9"/>
   </w:num>
   <w:num w:numId="8">
     <w:abstractNumId w:val="1"/>
   </w:num>
   <w:num w:numId="9">
-    <w:abstractNumId w:val="12"/>
+    <w:abstractNumId w:val="13"/>
   </w:num>
   <w:num w:numId="10">
     <w:abstractNumId w:val="2"/>
@@ -4141,10 +4280,13 @@
     <w:abstractNumId w:val="6"/>
   </w:num>
   <w:num w:numId="12">
-    <w:abstractNumId w:val="9"/>
+    <w:abstractNumId w:val="10"/>
   </w:num>
   <w:num w:numId="13">
     <w:abstractNumId w:val="4"/>
+  </w:num>
+  <w:num w:numId="14">
+    <w:abstractNumId w:val="7"/>
   </w:num>
 </w:numbering>
 </file>

</xml_diff>

<commit_message>
feat(usecase & des 1.2): notifications draft wait another usecase
</commit_message>
<xml_diff>
--- a/Usecase Description.docx
+++ b/Usecase Description.docx
@@ -352,18 +352,8 @@
                 <w:sz w:val="28"/>
                 <w:cs/>
               </w:rPr>
-              <w:t>แค</w:t>
-            </w:r>
-            <w:proofErr w:type="spellStart"/>
-            <w:r>
-              <w:rPr>
-                <w:rFonts w:asciiTheme="minorBidi" w:hAnsiTheme="minorBidi" w:hint="cs"/>
-                <w:sz w:val="28"/>
-                <w:cs/>
-              </w:rPr>
-              <w:t>คตัส</w:t>
-            </w:r>
-            <w:proofErr w:type="spellEnd"/>
+              <w:t>แคคตัส</w:t>
+            </w:r>
             <w:r>
               <w:rPr>
                 <w:rFonts w:asciiTheme="minorBidi" w:hAnsiTheme="minorBidi" w:hint="cs"/>
@@ -1164,7 +1154,10 @@
       </w:r>
       <w:r>
         <w:lastRenderedPageBreak/>
-        <w:t>Usecase 1.2 Alert</w:t>
+        <w:t xml:space="preserve">Usecase 1.2 </w:t>
+      </w:r>
+      <w:r>
+        <w:t>Notifications</w:t>
       </w:r>
     </w:p>
     <w:tbl>
@@ -1256,7 +1249,7 @@
                 <w:rFonts w:asciiTheme="minorBidi" w:hAnsiTheme="minorBidi"/>
                 <w:sz w:val="28"/>
               </w:rPr>
-              <w:t>Alert</w:t>
+              <w:t>Notifications</w:t>
             </w:r>
           </w:p>
         </w:tc>
@@ -1298,7 +1291,21 @@
                 <w:rFonts w:asciiTheme="minorBidi" w:hAnsiTheme="minorBidi"/>
                 <w:sz w:val="28"/>
               </w:rPr>
-              <w:t>25 Jun 2024</w:t>
+              <w:t>2</w:t>
+            </w:r>
+            <w:r>
+              <w:rPr>
+                <w:rFonts w:asciiTheme="minorBidi" w:hAnsiTheme="minorBidi"/>
+                <w:sz w:val="28"/>
+              </w:rPr>
+              <w:t>6</w:t>
+            </w:r>
+            <w:r>
+              <w:rPr>
+                <w:rFonts w:asciiTheme="minorBidi" w:hAnsiTheme="minorBidi"/>
+                <w:sz w:val="28"/>
+              </w:rPr>
+              <w:t xml:space="preserve"> Jun 2024</w:t>
             </w:r>
           </w:p>
         </w:tc>
@@ -1457,7 +1464,7 @@
           <w:p>
             <w:pPr>
               <w:rPr>
-                <w:rFonts w:asciiTheme="minorBidi" w:hAnsiTheme="minorBidi" w:hint="cs"/>
+                <w:rFonts w:asciiTheme="minorBidi" w:hAnsiTheme="minorBidi"/>
                 <w:sz w:val="28"/>
                 <w:cs/>
               </w:rPr>
@@ -1695,17 +1702,25 @@
                 <w:numId w:val="14"/>
               </w:numPr>
               <w:rPr>
+                <w:rFonts w:asciiTheme="minorBidi" w:eastAsia="MS Gothic" w:hAnsiTheme="minorBidi"/>
+                <w:sz w:val="28"/>
+              </w:rPr>
+            </w:pPr>
+            <w:r>
+              <w:rPr>
                 <w:rFonts w:asciiTheme="minorBidi" w:eastAsia="MS Gothic" w:hAnsiTheme="minorBidi" w:hint="cs"/>
                 <w:sz w:val="28"/>
-              </w:rPr>
-            </w:pPr>
+                <w:cs/>
+              </w:rPr>
+              <w:t>ระบบ</w:t>
+            </w:r>
             <w:r>
               <w:rPr>
                 <w:rFonts w:asciiTheme="minorBidi" w:eastAsia="MS Gothic" w:hAnsiTheme="minorBidi" w:hint="cs"/>
                 <w:sz w:val="28"/>
                 <w:cs/>
               </w:rPr>
-              <w:t>ระบบ</w:t>
+              <w:t>ต้อง</w:t>
             </w:r>
             <w:r>
               <w:rPr>
@@ -1713,121 +1728,15 @@
                 <w:sz w:val="28"/>
                 <w:cs/>
               </w:rPr>
-              <w:t>ต้อง</w:t>
-            </w:r>
-            <w:r>
-              <w:rPr>
-                <w:rFonts w:asciiTheme="minorBidi" w:eastAsia="MS Gothic" w:hAnsiTheme="minorBidi" w:hint="cs"/>
-                <w:sz w:val="28"/>
-                <w:cs/>
-              </w:rPr>
               <w:t>ทำงานอยู่เบื้องหลัง</w:t>
             </w:r>
           </w:p>
-        </w:tc>
-      </w:tr>
-      <w:tr>
-        <w:tc>
-          <w:tcPr>
-            <w:tcW w:w="2335" w:type="dxa"/>
-          </w:tcPr>
-          <w:p>
-            <w:pPr>
-              <w:rPr>
-                <w:rFonts w:asciiTheme="minorBidi" w:hAnsiTheme="minorBidi"/>
-                <w:sz w:val="28"/>
-              </w:rPr>
-            </w:pPr>
-            <w:r>
-              <w:rPr>
-                <w:rFonts w:asciiTheme="minorBidi" w:hAnsiTheme="minorBidi"/>
-                <w:sz w:val="28"/>
-              </w:rPr>
-              <w:t>Success End Condition</w:t>
-            </w:r>
-          </w:p>
-        </w:tc>
-        <w:tc>
-          <w:tcPr>
-            <w:tcW w:w="6681" w:type="dxa"/>
-          </w:tcPr>
-          <w:p>
-            <w:pPr>
-              <w:rPr>
-                <w:rFonts w:asciiTheme="minorBidi" w:eastAsia="MS Gothic" w:hAnsiTheme="minorBidi"/>
-                <w:sz w:val="28"/>
-                <w:cs/>
-              </w:rPr>
-            </w:pPr>
-          </w:p>
-        </w:tc>
-      </w:tr>
-      <w:tr>
-        <w:tc>
-          <w:tcPr>
-            <w:tcW w:w="2335" w:type="dxa"/>
-          </w:tcPr>
-          <w:p>
-            <w:pPr>
-              <w:rPr>
-                <w:rFonts w:asciiTheme="minorBidi" w:hAnsiTheme="minorBidi"/>
-                <w:sz w:val="28"/>
-              </w:rPr>
-            </w:pPr>
-            <w:r>
-              <w:rPr>
-                <w:rFonts w:asciiTheme="minorBidi" w:hAnsiTheme="minorBidi"/>
-                <w:sz w:val="28"/>
-              </w:rPr>
-              <w:t>Failed End Condition</w:t>
-            </w:r>
-          </w:p>
-        </w:tc>
-        <w:tc>
-          <w:tcPr>
-            <w:tcW w:w="6681" w:type="dxa"/>
-          </w:tcPr>
-          <w:p>
-            <w:pPr>
-              <w:rPr>
-                <w:rFonts w:asciiTheme="minorBidi" w:eastAsia="MS Gothic" w:hAnsiTheme="minorBidi"/>
-                <w:sz w:val="28"/>
-              </w:rPr>
-            </w:pPr>
-          </w:p>
-        </w:tc>
-      </w:tr>
-      <w:tr>
-        <w:tc>
-          <w:tcPr>
-            <w:tcW w:w="2335" w:type="dxa"/>
-          </w:tcPr>
-          <w:p>
-            <w:pPr>
-              <w:rPr>
-                <w:rFonts w:asciiTheme="minorBidi" w:hAnsiTheme="minorBidi"/>
-                <w:sz w:val="28"/>
-              </w:rPr>
-            </w:pPr>
-            <w:r>
-              <w:rPr>
-                <w:rFonts w:asciiTheme="minorBidi" w:hAnsiTheme="minorBidi"/>
-                <w:sz w:val="28"/>
-              </w:rPr>
-              <w:t>Trigger</w:t>
-            </w:r>
-          </w:p>
-        </w:tc>
-        <w:tc>
-          <w:tcPr>
-            <w:tcW w:w="6681" w:type="dxa"/>
-          </w:tcPr>
           <w:p>
             <w:pPr>
               <w:pStyle w:val="ListParagraph"/>
               <w:numPr>
                 <w:ilvl w:val="0"/>
-                <w:numId w:val="15"/>
+                <w:numId w:val="14"/>
               </w:numPr>
               <w:rPr>
                 <w:rFonts w:asciiTheme="minorBidi" w:eastAsia="MS Gothic" w:hAnsiTheme="minorBidi"/>
@@ -1840,33 +1749,23 @@
                 <w:sz w:val="28"/>
                 <w:cs/>
               </w:rPr>
-              <w:t xml:space="preserve">เมื่อครบการแจ้งเตือนตามการตั้งค่า </w:t>
+              <w:t>มีบันทึกว่ายัง</w:t>
             </w:r>
             <w:r>
               <w:rPr>
                 <w:rFonts w:asciiTheme="minorBidi" w:eastAsia="MS Gothic" w:hAnsiTheme="minorBidi" w:hint="cs"/>
-                <w:color w:val="ED7D31" w:themeColor="accent2"/>
                 <w:sz w:val="28"/>
                 <w:cs/>
               </w:rPr>
-              <w:t>(</w:t>
-            </w:r>
-            <w:r>
-              <w:rPr>
-                <w:rFonts w:asciiTheme="minorBidi" w:eastAsia="MS Gothic" w:hAnsiTheme="minorBidi"/>
-                <w:color w:val="ED7D31" w:themeColor="accent2"/>
-                <w:sz w:val="28"/>
-              </w:rPr>
-              <w:t>Usecase</w:t>
+              <w:t xml:space="preserve"> ณ วันนั้นๆ </w:t>
             </w:r>
             <w:r>
               <w:rPr>
                 <w:rFonts w:asciiTheme="minorBidi" w:eastAsia="MS Gothic" w:hAnsiTheme="minorBidi" w:hint="cs"/>
-                <w:color w:val="ED7D31" w:themeColor="accent2"/>
                 <w:sz w:val="28"/>
                 <w:cs/>
               </w:rPr>
-              <w:t>)</w:t>
+              <w:t>ไม่ได้แจ้งเตือน หรือ แจ้งเตือนไม่สำเร็จ</w:t>
             </w:r>
           </w:p>
         </w:tc>
@@ -1888,7 +1787,7 @@
                 <w:rFonts w:asciiTheme="minorBidi" w:hAnsiTheme="minorBidi"/>
                 <w:sz w:val="28"/>
               </w:rPr>
-              <w:t>Basic Flow of Events</w:t>
+              <w:t>Success End Condition</w:t>
             </w:r>
           </w:p>
         </w:tc>
@@ -1898,11 +1797,25 @@
           </w:tcPr>
           <w:p>
             <w:pPr>
+              <w:pStyle w:val="ListParagraph"/>
+              <w:numPr>
+                <w:ilvl w:val="0"/>
+                <w:numId w:val="20"/>
+              </w:numPr>
               <w:rPr>
                 <w:rFonts w:asciiTheme="minorBidi" w:eastAsia="MS Gothic" w:hAnsiTheme="minorBidi"/>
                 <w:sz w:val="28"/>
-              </w:rPr>
-            </w:pPr>
+                <w:cs/>
+              </w:rPr>
+            </w:pPr>
+            <w:r>
+              <w:rPr>
+                <w:rFonts w:asciiTheme="minorBidi" w:eastAsia="MS Gothic" w:hAnsiTheme="minorBidi" w:hint="cs"/>
+                <w:sz w:val="28"/>
+                <w:cs/>
+              </w:rPr>
+              <w:t>บันทึกว่า ณ วันนั้นๆ แจ้งเตือนสำเร็จ</w:t>
+            </w:r>
           </w:p>
         </w:tc>
       </w:tr>
@@ -1923,7 +1836,7 @@
                 <w:rFonts w:asciiTheme="minorBidi" w:hAnsiTheme="minorBidi"/>
                 <w:sz w:val="28"/>
               </w:rPr>
-              <w:t>Exception Flow of Events</w:t>
+              <w:t>Failed End Condition</w:t>
             </w:r>
           </w:p>
         </w:tc>
@@ -1933,11 +1846,86 @@
           </w:tcPr>
           <w:p>
             <w:pPr>
+              <w:pStyle w:val="ListParagraph"/>
+              <w:numPr>
+                <w:ilvl w:val="0"/>
+                <w:numId w:val="19"/>
+              </w:numPr>
               <w:rPr>
                 <w:rFonts w:asciiTheme="minorBidi" w:eastAsia="MS Gothic" w:hAnsiTheme="minorBidi"/>
                 <w:sz w:val="28"/>
               </w:rPr>
             </w:pPr>
+            <w:r>
+              <w:rPr>
+                <w:rFonts w:asciiTheme="minorBidi" w:eastAsia="MS Gothic" w:hAnsiTheme="minorBidi" w:hint="cs"/>
+                <w:sz w:val="28"/>
+                <w:cs/>
+              </w:rPr>
+              <w:t>บันทึกว่า</w:t>
+            </w:r>
+            <w:r>
+              <w:rPr>
+                <w:rFonts w:asciiTheme="minorBidi" w:eastAsia="MS Gothic" w:hAnsiTheme="minorBidi" w:hint="cs"/>
+                <w:sz w:val="28"/>
+                <w:cs/>
+              </w:rPr>
+              <w:t xml:space="preserve"> ณ วันนั้นๆ </w:t>
+            </w:r>
+            <w:r>
+              <w:rPr>
+                <w:rFonts w:asciiTheme="minorBidi" w:eastAsia="MS Gothic" w:hAnsiTheme="minorBidi" w:hint="cs"/>
+                <w:sz w:val="28"/>
+                <w:cs/>
+              </w:rPr>
+              <w:t>แจ้งเตือนไม่สำเร็จ</w:t>
+            </w:r>
+          </w:p>
+          <w:p>
+            <w:pPr>
+              <w:pStyle w:val="ListParagraph"/>
+              <w:numPr>
+                <w:ilvl w:val="0"/>
+                <w:numId w:val="19"/>
+              </w:numPr>
+              <w:rPr>
+                <w:rFonts w:asciiTheme="minorBidi" w:eastAsia="MS Gothic" w:hAnsiTheme="minorBidi"/>
+                <w:sz w:val="28"/>
+              </w:rPr>
+            </w:pPr>
+            <w:r>
+              <w:rPr>
+                <w:rFonts w:asciiTheme="minorBidi" w:eastAsia="MS Gothic" w:hAnsiTheme="minorBidi" w:hint="cs"/>
+                <w:sz w:val="28"/>
+                <w:cs/>
+              </w:rPr>
+              <w:t xml:space="preserve">ดำเนินการ </w:t>
+            </w:r>
+            <w:r>
+              <w:rPr>
+                <w:rFonts w:asciiTheme="minorBidi" w:eastAsia="MS Gothic" w:hAnsiTheme="minorBidi"/>
+                <w:color w:val="0070C0"/>
+                <w:sz w:val="28"/>
+              </w:rPr>
+              <w:t xml:space="preserve">Usecase </w:t>
+            </w:r>
+            <w:r>
+              <w:rPr>
+                <w:rFonts w:asciiTheme="minorBidi" w:eastAsia="MS Gothic" w:hAnsiTheme="minorBidi" w:hint="cs"/>
+                <w:color w:val="0070C0"/>
+                <w:sz w:val="28"/>
+                <w:cs/>
+              </w:rPr>
+              <w:t>นี้</w:t>
+            </w:r>
+            <w:r>
+              <w:rPr>
+                <w:rFonts w:asciiTheme="minorBidi" w:eastAsia="MS Gothic" w:hAnsiTheme="minorBidi" w:hint="cs"/>
+                <w:sz w:val="28"/>
+                <w:cs/>
+              </w:rPr>
+              <w:t xml:space="preserve"> อีกครั้ง ใน 1 ชั่วโมง</w:t>
+            </w:r>
           </w:p>
         </w:tc>
       </w:tr>
@@ -1958,7 +1946,7 @@
                 <w:rFonts w:asciiTheme="minorBidi" w:hAnsiTheme="minorBidi"/>
                 <w:sz w:val="28"/>
               </w:rPr>
-              <w:t>Alternative Flow of Events</w:t>
+              <w:t>Trigger</w:t>
             </w:r>
           </w:p>
         </w:tc>
@@ -1969,10 +1957,18 @@
           <w:p>
             <w:pPr>
               <w:rPr>
-                <w:rFonts w:asciiTheme="minorBidi" w:eastAsia="MS Gothic" w:hAnsiTheme="minorBidi"/>
-                <w:sz w:val="28"/>
-              </w:rPr>
-            </w:pPr>
+                <w:rFonts w:asciiTheme="minorBidi" w:eastAsia="MS Gothic" w:hAnsiTheme="minorBidi" w:hint="cs"/>
+                <w:sz w:val="28"/>
+              </w:rPr>
+            </w:pPr>
+            <w:r>
+              <w:rPr>
+                <w:rFonts w:asciiTheme="minorBidi" w:eastAsia="MS Gothic" w:hAnsiTheme="minorBidi" w:hint="cs"/>
+                <w:sz w:val="28"/>
+                <w:cs/>
+              </w:rPr>
+              <w:t>-</w:t>
+            </w:r>
           </w:p>
         </w:tc>
       </w:tr>
@@ -1993,7 +1989,7 @@
                 <w:rFonts w:asciiTheme="minorBidi" w:hAnsiTheme="minorBidi"/>
                 <w:sz w:val="28"/>
               </w:rPr>
-              <w:t>Current Open Issue</w:t>
+              <w:t>Basic Flow of Events</w:t>
             </w:r>
           </w:p>
         </w:tc>
@@ -2003,6 +1999,11 @@
           </w:tcPr>
           <w:p>
             <w:pPr>
+              <w:pStyle w:val="ListParagraph"/>
+              <w:numPr>
+                <w:ilvl w:val="0"/>
+                <w:numId w:val="16"/>
+              </w:numPr>
               <w:rPr>
                 <w:rFonts w:asciiTheme="minorBidi" w:eastAsia="MS Gothic" w:hAnsiTheme="minorBidi"/>
                 <w:sz w:val="28"/>
@@ -2028,7 +2029,7 @@
                 <w:rFonts w:asciiTheme="minorBidi" w:hAnsiTheme="minorBidi"/>
                 <w:sz w:val="28"/>
               </w:rPr>
-              <w:t>Future Open Issue</w:t>
+              <w:t>Exception Flow of Events</w:t>
             </w:r>
           </w:p>
         </w:tc>
@@ -2038,11 +2039,24 @@
           </w:tcPr>
           <w:p>
             <w:pPr>
+              <w:pStyle w:val="ListParagraph"/>
+              <w:numPr>
+                <w:ilvl w:val="0"/>
+                <w:numId w:val="18"/>
+              </w:numPr>
               <w:rPr>
                 <w:rFonts w:asciiTheme="minorBidi" w:eastAsia="MS Gothic" w:hAnsiTheme="minorBidi"/>
                 <w:sz w:val="28"/>
               </w:rPr>
             </w:pPr>
+            <w:r>
+              <w:rPr>
+                <w:rFonts w:asciiTheme="minorBidi" w:eastAsia="MS Gothic" w:hAnsiTheme="minorBidi" w:hint="cs"/>
+                <w:sz w:val="28"/>
+                <w:cs/>
+              </w:rPr>
+              <w:t>หากแจ้งเตือนไม่สำเร็จ ให้แจ้งเตือนอีกครั้งอีก 1 ชั่วโมง</w:t>
+            </w:r>
           </w:p>
         </w:tc>
       </w:tr>
@@ -2063,7 +2077,7 @@
                 <w:rFonts w:asciiTheme="minorBidi" w:hAnsiTheme="minorBidi"/>
                 <w:sz w:val="28"/>
               </w:rPr>
-              <w:t>Superordinates</w:t>
+              <w:t>Alternative Flow of Events</w:t>
             </w:r>
           </w:p>
         </w:tc>
@@ -2098,7 +2112,7 @@
                 <w:rFonts w:asciiTheme="minorBidi" w:hAnsiTheme="minorBidi"/>
                 <w:sz w:val="28"/>
               </w:rPr>
-              <w:t>Subordinates</w:t>
+              <w:t>Current Open Issue</w:t>
             </w:r>
           </w:p>
         </w:tc>
@@ -2133,6 +2147,111 @@
                 <w:rFonts w:asciiTheme="minorBidi" w:hAnsiTheme="minorBidi"/>
                 <w:sz w:val="28"/>
               </w:rPr>
+              <w:t>Future Open Issue</w:t>
+            </w:r>
+          </w:p>
+        </w:tc>
+        <w:tc>
+          <w:tcPr>
+            <w:tcW w:w="6681" w:type="dxa"/>
+          </w:tcPr>
+          <w:p>
+            <w:pPr>
+              <w:rPr>
+                <w:rFonts w:asciiTheme="minorBidi" w:eastAsia="MS Gothic" w:hAnsiTheme="minorBidi"/>
+                <w:sz w:val="28"/>
+              </w:rPr>
+            </w:pPr>
+          </w:p>
+        </w:tc>
+      </w:tr>
+      <w:tr>
+        <w:tc>
+          <w:tcPr>
+            <w:tcW w:w="2335" w:type="dxa"/>
+          </w:tcPr>
+          <w:p>
+            <w:pPr>
+              <w:rPr>
+                <w:rFonts w:asciiTheme="minorBidi" w:hAnsiTheme="minorBidi"/>
+                <w:sz w:val="28"/>
+              </w:rPr>
+            </w:pPr>
+            <w:r>
+              <w:rPr>
+                <w:rFonts w:asciiTheme="minorBidi" w:hAnsiTheme="minorBidi"/>
+                <w:sz w:val="28"/>
+              </w:rPr>
+              <w:t>Superordinates</w:t>
+            </w:r>
+          </w:p>
+        </w:tc>
+        <w:tc>
+          <w:tcPr>
+            <w:tcW w:w="6681" w:type="dxa"/>
+          </w:tcPr>
+          <w:p>
+            <w:pPr>
+              <w:rPr>
+                <w:rFonts w:asciiTheme="minorBidi" w:eastAsia="MS Gothic" w:hAnsiTheme="minorBidi"/>
+                <w:sz w:val="28"/>
+              </w:rPr>
+            </w:pPr>
+          </w:p>
+        </w:tc>
+      </w:tr>
+      <w:tr>
+        <w:tc>
+          <w:tcPr>
+            <w:tcW w:w="2335" w:type="dxa"/>
+          </w:tcPr>
+          <w:p>
+            <w:pPr>
+              <w:rPr>
+                <w:rFonts w:asciiTheme="minorBidi" w:hAnsiTheme="minorBidi"/>
+                <w:sz w:val="28"/>
+              </w:rPr>
+            </w:pPr>
+            <w:r>
+              <w:rPr>
+                <w:rFonts w:asciiTheme="minorBidi" w:hAnsiTheme="minorBidi"/>
+                <w:sz w:val="28"/>
+              </w:rPr>
+              <w:t>Subordinates</w:t>
+            </w:r>
+          </w:p>
+        </w:tc>
+        <w:tc>
+          <w:tcPr>
+            <w:tcW w:w="6681" w:type="dxa"/>
+          </w:tcPr>
+          <w:p>
+            <w:pPr>
+              <w:rPr>
+                <w:rFonts w:asciiTheme="minorBidi" w:eastAsia="MS Gothic" w:hAnsiTheme="minorBidi"/>
+                <w:sz w:val="28"/>
+              </w:rPr>
+            </w:pPr>
+          </w:p>
+        </w:tc>
+      </w:tr>
+      <w:tr>
+        <w:tc>
+          <w:tcPr>
+            <w:tcW w:w="2335" w:type="dxa"/>
+          </w:tcPr>
+          <w:p>
+            <w:pPr>
+              <w:rPr>
+                <w:rFonts w:asciiTheme="minorBidi" w:hAnsiTheme="minorBidi"/>
+                <w:sz w:val="28"/>
+              </w:rPr>
+            </w:pPr>
+            <w:r>
+              <w:rPr>
+                <w:rFonts w:asciiTheme="minorBidi" w:hAnsiTheme="minorBidi"/>
+                <w:sz w:val="28"/>
+              </w:rPr>
               <w:t>General Description</w:t>
             </w:r>
           </w:p>
@@ -2143,11 +2262,142 @@
           </w:tcPr>
           <w:p>
             <w:pPr>
+              <w:pStyle w:val="ListParagraph"/>
+              <w:numPr>
+                <w:ilvl w:val="0"/>
+                <w:numId w:val="17"/>
+              </w:numPr>
               <w:rPr>
                 <w:rFonts w:asciiTheme="minorBidi" w:eastAsia="MS Gothic" w:hAnsiTheme="minorBidi"/>
                 <w:sz w:val="28"/>
               </w:rPr>
             </w:pPr>
+            <w:r>
+              <w:rPr>
+                <w:rFonts w:asciiTheme="minorBidi" w:eastAsia="MS Gothic" w:hAnsiTheme="minorBidi" w:hint="cs"/>
+                <w:sz w:val="28"/>
+                <w:cs/>
+              </w:rPr>
+              <w:t>การแจ้งเตือน จะแจ้งเตือนวันต่อวัน</w:t>
+            </w:r>
+          </w:p>
+          <w:p>
+            <w:pPr>
+              <w:pStyle w:val="ListParagraph"/>
+              <w:numPr>
+                <w:ilvl w:val="0"/>
+                <w:numId w:val="17"/>
+              </w:numPr>
+              <w:rPr>
+                <w:rFonts w:asciiTheme="minorBidi" w:eastAsia="MS Gothic" w:hAnsiTheme="minorBidi"/>
+                <w:sz w:val="28"/>
+              </w:rPr>
+            </w:pPr>
+            <w:r>
+              <w:rPr>
+                <w:rFonts w:asciiTheme="minorBidi" w:eastAsia="MS Gothic" w:hAnsiTheme="minorBidi" w:hint="cs"/>
+                <w:sz w:val="28"/>
+                <w:cs/>
+              </w:rPr>
+              <w:t>การแจ้งเตือนเป็นการ</w:t>
+            </w:r>
+            <w:r>
+              <w:rPr>
+                <w:rFonts w:asciiTheme="minorBidi" w:eastAsia="MS Gothic" w:hAnsiTheme="minorBidi" w:hint="cs"/>
+                <w:sz w:val="28"/>
+                <w:cs/>
+              </w:rPr>
+              <w:t>แจ้งเตือน</w:t>
+            </w:r>
+            <w:r>
+              <w:rPr>
+                <w:rFonts w:asciiTheme="minorBidi" w:eastAsia="MS Gothic" w:hAnsiTheme="minorBidi" w:hint="cs"/>
+                <w:sz w:val="28"/>
+                <w:cs/>
+              </w:rPr>
+              <w:t>ในระดับระบบปฏิบัติการ ซึ่งเป็นการแจ้งเตือน</w:t>
+            </w:r>
+            <w:r>
+              <w:rPr>
+                <w:rFonts w:asciiTheme="minorBidi" w:eastAsia="MS Gothic" w:hAnsiTheme="minorBidi" w:hint="cs"/>
+                <w:sz w:val="28"/>
+                <w:cs/>
+              </w:rPr>
+              <w:t>นอกระบบนี้</w:t>
+            </w:r>
+            <w:r>
+              <w:rPr>
+                <w:rFonts w:asciiTheme="minorBidi" w:eastAsia="MS Gothic" w:hAnsiTheme="minorBidi" w:hint="cs"/>
+                <w:sz w:val="28"/>
+                <w:cs/>
+              </w:rPr>
+              <w:t xml:space="preserve"> </w:t>
+            </w:r>
+          </w:p>
+          <w:p>
+            <w:pPr>
+              <w:pStyle w:val="ListParagraph"/>
+              <w:numPr>
+                <w:ilvl w:val="0"/>
+                <w:numId w:val="17"/>
+              </w:numPr>
+              <w:rPr>
+                <w:rFonts w:asciiTheme="minorBidi" w:eastAsia="MS Gothic" w:hAnsiTheme="minorBidi"/>
+                <w:sz w:val="28"/>
+              </w:rPr>
+            </w:pPr>
+            <w:r>
+              <w:rPr>
+                <w:rFonts w:asciiTheme="minorBidi" w:eastAsia="MS Gothic" w:hAnsiTheme="minorBidi"/>
+                <w:sz w:val="28"/>
+              </w:rPr>
+              <w:t xml:space="preserve">User </w:t>
+            </w:r>
+            <w:r>
+              <w:rPr>
+                <w:rFonts w:asciiTheme="minorBidi" w:eastAsia="MS Gothic" w:hAnsiTheme="minorBidi" w:hint="cs"/>
+                <w:sz w:val="28"/>
+                <w:cs/>
+              </w:rPr>
+              <w:t>จะไม่สามารถลบข้อความแจ้งเตือนได้</w:t>
+            </w:r>
+          </w:p>
+          <w:p>
+            <w:pPr>
+              <w:pStyle w:val="ListParagraph"/>
+              <w:numPr>
+                <w:ilvl w:val="0"/>
+                <w:numId w:val="17"/>
+              </w:numPr>
+              <w:rPr>
+                <w:rFonts w:asciiTheme="minorBidi" w:eastAsia="MS Gothic" w:hAnsiTheme="minorBidi" w:hint="cs"/>
+                <w:sz w:val="28"/>
+                <w:cs/>
+              </w:rPr>
+            </w:pPr>
+            <w:r>
+              <w:rPr>
+                <w:rFonts w:asciiTheme="minorBidi" w:eastAsia="MS Gothic" w:hAnsiTheme="minorBidi" w:hint="cs"/>
+                <w:sz w:val="28"/>
+                <w:cs/>
+              </w:rPr>
+              <w:t xml:space="preserve">ข้อความแจ้งเตือนจะหายไป เมื่อ </w:t>
+            </w:r>
+            <w:r>
+              <w:rPr>
+                <w:rFonts w:asciiTheme="minorBidi" w:eastAsia="MS Gothic" w:hAnsiTheme="minorBidi"/>
+                <w:sz w:val="28"/>
+              </w:rPr>
+              <w:t xml:space="preserve">User </w:t>
+            </w:r>
+            <w:r>
+              <w:rPr>
+                <w:rFonts w:asciiTheme="minorBidi" w:eastAsia="MS Gothic" w:hAnsiTheme="minorBidi" w:hint="cs"/>
+                <w:sz w:val="28"/>
+                <w:cs/>
+              </w:rPr>
+              <w:t>กระทำสิ่งที่แจ้งเตือนเรียบร้อยแล้ว</w:t>
+            </w:r>
           </w:p>
         </w:tc>
       </w:tr>
@@ -3383,6 +3633,184 @@
     </w:lvl>
   </w:abstractNum>
   <w:abstractNum w:abstractNumId="4" w15:restartNumberingAfterBreak="0">
+    <w:nsid w:val="2AEC5158"/>
+    <w:multiLevelType w:val="hybridMultilevel"/>
+    <w:tmpl w:val="DFA2DC28"/>
+    <w:lvl w:ilvl="0" w:tplc="0409000F">
+      <w:start w:val="1"/>
+      <w:numFmt w:val="decimal"/>
+      <w:lvlText w:val="%1."/>
+      <w:lvlJc w:val="left"/>
+      <w:pPr>
+        <w:ind w:left="360" w:hanging="360"/>
+      </w:pPr>
+      <w:rPr>
+        <w:rFonts w:hint="default"/>
+      </w:rPr>
+    </w:lvl>
+    <w:lvl w:ilvl="1" w:tplc="04090019" w:tentative="1">
+      <w:start w:val="1"/>
+      <w:numFmt w:val="lowerLetter"/>
+      <w:lvlText w:val="%2."/>
+      <w:lvlJc w:val="left"/>
+      <w:pPr>
+        <w:ind w:left="1080" w:hanging="360"/>
+      </w:pPr>
+    </w:lvl>
+    <w:lvl w:ilvl="2" w:tplc="0409001B" w:tentative="1">
+      <w:start w:val="1"/>
+      <w:numFmt w:val="lowerRoman"/>
+      <w:lvlText w:val="%3."/>
+      <w:lvlJc w:val="right"/>
+      <w:pPr>
+        <w:ind w:left="1800" w:hanging="180"/>
+      </w:pPr>
+    </w:lvl>
+    <w:lvl w:ilvl="3" w:tplc="0409000F" w:tentative="1">
+      <w:start w:val="1"/>
+      <w:numFmt w:val="decimal"/>
+      <w:lvlText w:val="%4."/>
+      <w:lvlJc w:val="left"/>
+      <w:pPr>
+        <w:ind w:left="2520" w:hanging="360"/>
+      </w:pPr>
+    </w:lvl>
+    <w:lvl w:ilvl="4" w:tplc="04090019" w:tentative="1">
+      <w:start w:val="1"/>
+      <w:numFmt w:val="lowerLetter"/>
+      <w:lvlText w:val="%5."/>
+      <w:lvlJc w:val="left"/>
+      <w:pPr>
+        <w:ind w:left="3240" w:hanging="360"/>
+      </w:pPr>
+    </w:lvl>
+    <w:lvl w:ilvl="5" w:tplc="0409001B" w:tentative="1">
+      <w:start w:val="1"/>
+      <w:numFmt w:val="lowerRoman"/>
+      <w:lvlText w:val="%6."/>
+      <w:lvlJc w:val="right"/>
+      <w:pPr>
+        <w:ind w:left="3960" w:hanging="180"/>
+      </w:pPr>
+    </w:lvl>
+    <w:lvl w:ilvl="6" w:tplc="0409000F" w:tentative="1">
+      <w:start w:val="1"/>
+      <w:numFmt w:val="decimal"/>
+      <w:lvlText w:val="%7."/>
+      <w:lvlJc w:val="left"/>
+      <w:pPr>
+        <w:ind w:left="4680" w:hanging="360"/>
+      </w:pPr>
+    </w:lvl>
+    <w:lvl w:ilvl="7" w:tplc="04090019" w:tentative="1">
+      <w:start w:val="1"/>
+      <w:numFmt w:val="lowerLetter"/>
+      <w:lvlText w:val="%8."/>
+      <w:lvlJc w:val="left"/>
+      <w:pPr>
+        <w:ind w:left="5400" w:hanging="360"/>
+      </w:pPr>
+    </w:lvl>
+    <w:lvl w:ilvl="8" w:tplc="0409001B" w:tentative="1">
+      <w:start w:val="1"/>
+      <w:numFmt w:val="lowerRoman"/>
+      <w:lvlText w:val="%9."/>
+      <w:lvlJc w:val="right"/>
+      <w:pPr>
+        <w:ind w:left="6120" w:hanging="180"/>
+      </w:pPr>
+    </w:lvl>
+  </w:abstractNum>
+  <w:abstractNum w:abstractNumId="5" w15:restartNumberingAfterBreak="0">
+    <w:nsid w:val="33E812E0"/>
+    <w:multiLevelType w:val="hybridMultilevel"/>
+    <w:tmpl w:val="4A7A9B92"/>
+    <w:lvl w:ilvl="0" w:tplc="0409000F">
+      <w:start w:val="1"/>
+      <w:numFmt w:val="decimal"/>
+      <w:lvlText w:val="%1."/>
+      <w:lvlJc w:val="left"/>
+      <w:pPr>
+        <w:ind w:left="360" w:hanging="360"/>
+      </w:pPr>
+      <w:rPr>
+        <w:rFonts w:hint="default"/>
+      </w:rPr>
+    </w:lvl>
+    <w:lvl w:ilvl="1" w:tplc="04090019" w:tentative="1">
+      <w:start w:val="1"/>
+      <w:numFmt w:val="lowerLetter"/>
+      <w:lvlText w:val="%2."/>
+      <w:lvlJc w:val="left"/>
+      <w:pPr>
+        <w:ind w:left="1080" w:hanging="360"/>
+      </w:pPr>
+    </w:lvl>
+    <w:lvl w:ilvl="2" w:tplc="0409001B" w:tentative="1">
+      <w:start w:val="1"/>
+      <w:numFmt w:val="lowerRoman"/>
+      <w:lvlText w:val="%3."/>
+      <w:lvlJc w:val="right"/>
+      <w:pPr>
+        <w:ind w:left="1800" w:hanging="180"/>
+      </w:pPr>
+    </w:lvl>
+    <w:lvl w:ilvl="3" w:tplc="0409000F" w:tentative="1">
+      <w:start w:val="1"/>
+      <w:numFmt w:val="decimal"/>
+      <w:lvlText w:val="%4."/>
+      <w:lvlJc w:val="left"/>
+      <w:pPr>
+        <w:ind w:left="2520" w:hanging="360"/>
+      </w:pPr>
+    </w:lvl>
+    <w:lvl w:ilvl="4" w:tplc="04090019" w:tentative="1">
+      <w:start w:val="1"/>
+      <w:numFmt w:val="lowerLetter"/>
+      <w:lvlText w:val="%5."/>
+      <w:lvlJc w:val="left"/>
+      <w:pPr>
+        <w:ind w:left="3240" w:hanging="360"/>
+      </w:pPr>
+    </w:lvl>
+    <w:lvl w:ilvl="5" w:tplc="0409001B" w:tentative="1">
+      <w:start w:val="1"/>
+      <w:numFmt w:val="lowerRoman"/>
+      <w:lvlText w:val="%6."/>
+      <w:lvlJc w:val="right"/>
+      <w:pPr>
+        <w:ind w:left="3960" w:hanging="180"/>
+      </w:pPr>
+    </w:lvl>
+    <w:lvl w:ilvl="6" w:tplc="0409000F" w:tentative="1">
+      <w:start w:val="1"/>
+      <w:numFmt w:val="decimal"/>
+      <w:lvlText w:val="%7."/>
+      <w:lvlJc w:val="left"/>
+      <w:pPr>
+        <w:ind w:left="4680" w:hanging="360"/>
+      </w:pPr>
+    </w:lvl>
+    <w:lvl w:ilvl="7" w:tplc="04090019" w:tentative="1">
+      <w:start w:val="1"/>
+      <w:numFmt w:val="lowerLetter"/>
+      <w:lvlText w:val="%8."/>
+      <w:lvlJc w:val="left"/>
+      <w:pPr>
+        <w:ind w:left="5400" w:hanging="360"/>
+      </w:pPr>
+    </w:lvl>
+    <w:lvl w:ilvl="8" w:tplc="0409001B" w:tentative="1">
+      <w:start w:val="1"/>
+      <w:numFmt w:val="lowerRoman"/>
+      <w:lvlText w:val="%9."/>
+      <w:lvlJc w:val="right"/>
+      <w:pPr>
+        <w:ind w:left="6120" w:hanging="180"/>
+      </w:pPr>
+    </w:lvl>
+  </w:abstractNum>
+  <w:abstractNum w:abstractNumId="6" w15:restartNumberingAfterBreak="0">
     <w:nsid w:val="39007269"/>
     <w:multiLevelType w:val="hybridMultilevel"/>
     <w:tmpl w:val="F3C68A2C"/>
@@ -3471,7 +3899,7 @@
       </w:pPr>
     </w:lvl>
   </w:abstractNum>
-  <w:abstractNum w:abstractNumId="5" w15:restartNumberingAfterBreak="0">
+  <w:abstractNum w:abstractNumId="7" w15:restartNumberingAfterBreak="0">
     <w:nsid w:val="40B82118"/>
     <w:multiLevelType w:val="hybridMultilevel"/>
     <w:tmpl w:val="EAAA252E"/>
@@ -3560,7 +3988,96 @@
       </w:pPr>
     </w:lvl>
   </w:abstractNum>
-  <w:abstractNum w:abstractNumId="6" w15:restartNumberingAfterBreak="0">
+  <w:abstractNum w:abstractNumId="8" w15:restartNumberingAfterBreak="0">
+    <w:nsid w:val="44C20259"/>
+    <w:multiLevelType w:val="hybridMultilevel"/>
+    <w:tmpl w:val="5CEEAFF8"/>
+    <w:lvl w:ilvl="0" w:tplc="0409000F">
+      <w:start w:val="1"/>
+      <w:numFmt w:val="decimal"/>
+      <w:lvlText w:val="%1."/>
+      <w:lvlJc w:val="left"/>
+      <w:pPr>
+        <w:ind w:left="360" w:hanging="360"/>
+      </w:pPr>
+      <w:rPr>
+        <w:rFonts w:hint="default"/>
+      </w:rPr>
+    </w:lvl>
+    <w:lvl w:ilvl="1" w:tplc="04090019" w:tentative="1">
+      <w:start w:val="1"/>
+      <w:numFmt w:val="lowerLetter"/>
+      <w:lvlText w:val="%2."/>
+      <w:lvlJc w:val="left"/>
+      <w:pPr>
+        <w:ind w:left="1080" w:hanging="360"/>
+      </w:pPr>
+    </w:lvl>
+    <w:lvl w:ilvl="2" w:tplc="0409001B" w:tentative="1">
+      <w:start w:val="1"/>
+      <w:numFmt w:val="lowerRoman"/>
+      <w:lvlText w:val="%3."/>
+      <w:lvlJc w:val="right"/>
+      <w:pPr>
+        <w:ind w:left="1800" w:hanging="180"/>
+      </w:pPr>
+    </w:lvl>
+    <w:lvl w:ilvl="3" w:tplc="0409000F" w:tentative="1">
+      <w:start w:val="1"/>
+      <w:numFmt w:val="decimal"/>
+      <w:lvlText w:val="%4."/>
+      <w:lvlJc w:val="left"/>
+      <w:pPr>
+        <w:ind w:left="2520" w:hanging="360"/>
+      </w:pPr>
+    </w:lvl>
+    <w:lvl w:ilvl="4" w:tplc="04090019" w:tentative="1">
+      <w:start w:val="1"/>
+      <w:numFmt w:val="lowerLetter"/>
+      <w:lvlText w:val="%5."/>
+      <w:lvlJc w:val="left"/>
+      <w:pPr>
+        <w:ind w:left="3240" w:hanging="360"/>
+      </w:pPr>
+    </w:lvl>
+    <w:lvl w:ilvl="5" w:tplc="0409001B" w:tentative="1">
+      <w:start w:val="1"/>
+      <w:numFmt w:val="lowerRoman"/>
+      <w:lvlText w:val="%6."/>
+      <w:lvlJc w:val="right"/>
+      <w:pPr>
+        <w:ind w:left="3960" w:hanging="180"/>
+      </w:pPr>
+    </w:lvl>
+    <w:lvl w:ilvl="6" w:tplc="0409000F" w:tentative="1">
+      <w:start w:val="1"/>
+      <w:numFmt w:val="decimal"/>
+      <w:lvlText w:val="%7."/>
+      <w:lvlJc w:val="left"/>
+      <w:pPr>
+        <w:ind w:left="4680" w:hanging="360"/>
+      </w:pPr>
+    </w:lvl>
+    <w:lvl w:ilvl="7" w:tplc="04090019" w:tentative="1">
+      <w:start w:val="1"/>
+      <w:numFmt w:val="lowerLetter"/>
+      <w:lvlText w:val="%8."/>
+      <w:lvlJc w:val="left"/>
+      <w:pPr>
+        <w:ind w:left="5400" w:hanging="360"/>
+      </w:pPr>
+    </w:lvl>
+    <w:lvl w:ilvl="8" w:tplc="0409001B" w:tentative="1">
+      <w:start w:val="1"/>
+      <w:numFmt w:val="lowerRoman"/>
+      <w:lvlText w:val="%9."/>
+      <w:lvlJc w:val="right"/>
+      <w:pPr>
+        <w:ind w:left="6120" w:hanging="180"/>
+      </w:pPr>
+    </w:lvl>
+  </w:abstractNum>
+  <w:abstractNum w:abstractNumId="9" w15:restartNumberingAfterBreak="0">
     <w:nsid w:val="48B91E49"/>
     <w:multiLevelType w:val="multilevel"/>
     <w:tmpl w:val="B67899EA"/>
@@ -3681,7 +4198,96 @@
       </w:rPr>
     </w:lvl>
   </w:abstractNum>
-  <w:abstractNum w:abstractNumId="7" w15:restartNumberingAfterBreak="0">
+  <w:abstractNum w:abstractNumId="10" w15:restartNumberingAfterBreak="0">
+    <w:nsid w:val="4A9030CB"/>
+    <w:multiLevelType w:val="hybridMultilevel"/>
+    <w:tmpl w:val="CC3CAAE6"/>
+    <w:lvl w:ilvl="0" w:tplc="0409000F">
+      <w:start w:val="1"/>
+      <w:numFmt w:val="decimal"/>
+      <w:lvlText w:val="%1."/>
+      <w:lvlJc w:val="left"/>
+      <w:pPr>
+        <w:ind w:left="360" w:hanging="360"/>
+      </w:pPr>
+      <w:rPr>
+        <w:rFonts w:hint="default"/>
+      </w:rPr>
+    </w:lvl>
+    <w:lvl w:ilvl="1" w:tplc="04090019" w:tentative="1">
+      <w:start w:val="1"/>
+      <w:numFmt w:val="lowerLetter"/>
+      <w:lvlText w:val="%2."/>
+      <w:lvlJc w:val="left"/>
+      <w:pPr>
+        <w:ind w:left="1080" w:hanging="360"/>
+      </w:pPr>
+    </w:lvl>
+    <w:lvl w:ilvl="2" w:tplc="0409001B" w:tentative="1">
+      <w:start w:val="1"/>
+      <w:numFmt w:val="lowerRoman"/>
+      <w:lvlText w:val="%3."/>
+      <w:lvlJc w:val="right"/>
+      <w:pPr>
+        <w:ind w:left="1800" w:hanging="180"/>
+      </w:pPr>
+    </w:lvl>
+    <w:lvl w:ilvl="3" w:tplc="0409000F" w:tentative="1">
+      <w:start w:val="1"/>
+      <w:numFmt w:val="decimal"/>
+      <w:lvlText w:val="%4."/>
+      <w:lvlJc w:val="left"/>
+      <w:pPr>
+        <w:ind w:left="2520" w:hanging="360"/>
+      </w:pPr>
+    </w:lvl>
+    <w:lvl w:ilvl="4" w:tplc="04090019" w:tentative="1">
+      <w:start w:val="1"/>
+      <w:numFmt w:val="lowerLetter"/>
+      <w:lvlText w:val="%5."/>
+      <w:lvlJc w:val="left"/>
+      <w:pPr>
+        <w:ind w:left="3240" w:hanging="360"/>
+      </w:pPr>
+    </w:lvl>
+    <w:lvl w:ilvl="5" w:tplc="0409001B" w:tentative="1">
+      <w:start w:val="1"/>
+      <w:numFmt w:val="lowerRoman"/>
+      <w:lvlText w:val="%6."/>
+      <w:lvlJc w:val="right"/>
+      <w:pPr>
+        <w:ind w:left="3960" w:hanging="180"/>
+      </w:pPr>
+    </w:lvl>
+    <w:lvl w:ilvl="6" w:tplc="0409000F" w:tentative="1">
+      <w:start w:val="1"/>
+      <w:numFmt w:val="decimal"/>
+      <w:lvlText w:val="%7."/>
+      <w:lvlJc w:val="left"/>
+      <w:pPr>
+        <w:ind w:left="4680" w:hanging="360"/>
+      </w:pPr>
+    </w:lvl>
+    <w:lvl w:ilvl="7" w:tplc="04090019" w:tentative="1">
+      <w:start w:val="1"/>
+      <w:numFmt w:val="lowerLetter"/>
+      <w:lvlText w:val="%8."/>
+      <w:lvlJc w:val="left"/>
+      <w:pPr>
+        <w:ind w:left="5400" w:hanging="360"/>
+      </w:pPr>
+    </w:lvl>
+    <w:lvl w:ilvl="8" w:tplc="0409001B" w:tentative="1">
+      <w:start w:val="1"/>
+      <w:numFmt w:val="lowerRoman"/>
+      <w:lvlText w:val="%9."/>
+      <w:lvlJc w:val="right"/>
+      <w:pPr>
+        <w:ind w:left="6120" w:hanging="180"/>
+      </w:pPr>
+    </w:lvl>
+  </w:abstractNum>
+  <w:abstractNum w:abstractNumId="11" w15:restartNumberingAfterBreak="0">
     <w:nsid w:val="4ABC5811"/>
     <w:multiLevelType w:val="multilevel"/>
     <w:tmpl w:val="0409001F"/>
@@ -3767,7 +4373,7 @@
       </w:pPr>
     </w:lvl>
   </w:abstractNum>
-  <w:abstractNum w:abstractNumId="8" w15:restartNumberingAfterBreak="0">
+  <w:abstractNum w:abstractNumId="12" w15:restartNumberingAfterBreak="0">
     <w:nsid w:val="4EF1349E"/>
     <w:multiLevelType w:val="hybridMultilevel"/>
     <w:tmpl w:val="0C683EB2"/>
@@ -3856,7 +4462,96 @@
       </w:pPr>
     </w:lvl>
   </w:abstractNum>
-  <w:abstractNum w:abstractNumId="9" w15:restartNumberingAfterBreak="0">
+  <w:abstractNum w:abstractNumId="13" w15:restartNumberingAfterBreak="0">
+    <w:nsid w:val="4F7F7BB2"/>
+    <w:multiLevelType w:val="hybridMultilevel"/>
+    <w:tmpl w:val="79E2526E"/>
+    <w:lvl w:ilvl="0" w:tplc="0409000F">
+      <w:start w:val="1"/>
+      <w:numFmt w:val="decimal"/>
+      <w:lvlText w:val="%1."/>
+      <w:lvlJc w:val="left"/>
+      <w:pPr>
+        <w:ind w:left="360" w:hanging="360"/>
+      </w:pPr>
+      <w:rPr>
+        <w:rFonts w:hint="default"/>
+      </w:rPr>
+    </w:lvl>
+    <w:lvl w:ilvl="1" w:tplc="04090019" w:tentative="1">
+      <w:start w:val="1"/>
+      <w:numFmt w:val="lowerLetter"/>
+      <w:lvlText w:val="%2."/>
+      <w:lvlJc w:val="left"/>
+      <w:pPr>
+        <w:ind w:left="1080" w:hanging="360"/>
+      </w:pPr>
+    </w:lvl>
+    <w:lvl w:ilvl="2" w:tplc="0409001B" w:tentative="1">
+      <w:start w:val="1"/>
+      <w:numFmt w:val="lowerRoman"/>
+      <w:lvlText w:val="%3."/>
+      <w:lvlJc w:val="right"/>
+      <w:pPr>
+        <w:ind w:left="1800" w:hanging="180"/>
+      </w:pPr>
+    </w:lvl>
+    <w:lvl w:ilvl="3" w:tplc="0409000F" w:tentative="1">
+      <w:start w:val="1"/>
+      <w:numFmt w:val="decimal"/>
+      <w:lvlText w:val="%4."/>
+      <w:lvlJc w:val="left"/>
+      <w:pPr>
+        <w:ind w:left="2520" w:hanging="360"/>
+      </w:pPr>
+    </w:lvl>
+    <w:lvl w:ilvl="4" w:tplc="04090019" w:tentative="1">
+      <w:start w:val="1"/>
+      <w:numFmt w:val="lowerLetter"/>
+      <w:lvlText w:val="%5."/>
+      <w:lvlJc w:val="left"/>
+      <w:pPr>
+        <w:ind w:left="3240" w:hanging="360"/>
+      </w:pPr>
+    </w:lvl>
+    <w:lvl w:ilvl="5" w:tplc="0409001B" w:tentative="1">
+      <w:start w:val="1"/>
+      <w:numFmt w:val="lowerRoman"/>
+      <w:lvlText w:val="%6."/>
+      <w:lvlJc w:val="right"/>
+      <w:pPr>
+        <w:ind w:left="3960" w:hanging="180"/>
+      </w:pPr>
+    </w:lvl>
+    <w:lvl w:ilvl="6" w:tplc="0409000F" w:tentative="1">
+      <w:start w:val="1"/>
+      <w:numFmt w:val="decimal"/>
+      <w:lvlText w:val="%7."/>
+      <w:lvlJc w:val="left"/>
+      <w:pPr>
+        <w:ind w:left="4680" w:hanging="360"/>
+      </w:pPr>
+    </w:lvl>
+    <w:lvl w:ilvl="7" w:tplc="04090019" w:tentative="1">
+      <w:start w:val="1"/>
+      <w:numFmt w:val="lowerLetter"/>
+      <w:lvlText w:val="%8."/>
+      <w:lvlJc w:val="left"/>
+      <w:pPr>
+        <w:ind w:left="5400" w:hanging="360"/>
+      </w:pPr>
+    </w:lvl>
+    <w:lvl w:ilvl="8" w:tplc="0409001B" w:tentative="1">
+      <w:start w:val="1"/>
+      <w:numFmt w:val="lowerRoman"/>
+      <w:lvlText w:val="%9."/>
+      <w:lvlJc w:val="right"/>
+      <w:pPr>
+        <w:ind w:left="6120" w:hanging="180"/>
+      </w:pPr>
+    </w:lvl>
+  </w:abstractNum>
+  <w:abstractNum w:abstractNumId="14" w15:restartNumberingAfterBreak="0">
     <w:nsid w:val="51DA5318"/>
     <w:multiLevelType w:val="hybridMultilevel"/>
     <w:tmpl w:val="D6C875DC"/>
@@ -3945,7 +4640,7 @@
       </w:pPr>
     </w:lvl>
   </w:abstractNum>
-  <w:abstractNum w:abstractNumId="10" w15:restartNumberingAfterBreak="0">
+  <w:abstractNum w:abstractNumId="15" w15:restartNumberingAfterBreak="0">
     <w:nsid w:val="65565F77"/>
     <w:multiLevelType w:val="hybridMultilevel"/>
     <w:tmpl w:val="C43A6F32"/>
@@ -4034,7 +4729,7 @@
       </w:pPr>
     </w:lvl>
   </w:abstractNum>
-  <w:abstractNum w:abstractNumId="11" w15:restartNumberingAfterBreak="0">
+  <w:abstractNum w:abstractNumId="16" w15:restartNumberingAfterBreak="0">
     <w:nsid w:val="6A9F2619"/>
     <w:multiLevelType w:val="hybridMultilevel"/>
     <w:tmpl w:val="E6004876"/>
@@ -4123,7 +4818,7 @@
       </w:pPr>
     </w:lvl>
   </w:abstractNum>
-  <w:abstractNum w:abstractNumId="12" w15:restartNumberingAfterBreak="0">
+  <w:abstractNum w:abstractNumId="17" w15:restartNumberingAfterBreak="0">
     <w:nsid w:val="6E824A7C"/>
     <w:multiLevelType w:val="multilevel"/>
     <w:tmpl w:val="0409001F"/>
@@ -4212,7 +4907,7 @@
       </w:pPr>
     </w:lvl>
   </w:abstractNum>
-  <w:abstractNum w:abstractNumId="13" w15:restartNumberingAfterBreak="0">
+  <w:abstractNum w:abstractNumId="18" w15:restartNumberingAfterBreak="0">
     <w:nsid w:val="72CB36F4"/>
     <w:multiLevelType w:val="hybridMultilevel"/>
     <w:tmpl w:val="769CD486"/>
@@ -4301,7 +4996,7 @@
       </w:pPr>
     </w:lvl>
   </w:abstractNum>
-  <w:abstractNum w:abstractNumId="14" w15:restartNumberingAfterBreak="0">
+  <w:abstractNum w:abstractNumId="19" w15:restartNumberingAfterBreak="0">
     <w:nsid w:val="73217811"/>
     <w:multiLevelType w:val="multilevel"/>
     <w:tmpl w:val="0409001F"/>
@@ -4391,49 +5086,64 @@
     </w:lvl>
   </w:abstractNum>
   <w:num w:numId="1">
-    <w:abstractNumId w:val="12"/>
+    <w:abstractNumId w:val="17"/>
   </w:num>
   <w:num w:numId="2">
     <w:abstractNumId w:val="3"/>
   </w:num>
   <w:num w:numId="3">
-    <w:abstractNumId w:val="9"/>
+    <w:abstractNumId w:val="14"/>
   </w:num>
   <w:num w:numId="4">
-    <w:abstractNumId w:val="6"/>
+    <w:abstractNumId w:val="9"/>
   </w:num>
   <w:num w:numId="5">
     <w:abstractNumId w:val="0"/>
   </w:num>
   <w:num w:numId="6">
-    <w:abstractNumId w:val="13"/>
+    <w:abstractNumId w:val="18"/>
   </w:num>
   <w:num w:numId="7">
-    <w:abstractNumId w:val="10"/>
+    <w:abstractNumId w:val="15"/>
   </w:num>
   <w:num w:numId="8">
     <w:abstractNumId w:val="1"/>
   </w:num>
   <w:num w:numId="9">
-    <w:abstractNumId w:val="14"/>
+    <w:abstractNumId w:val="19"/>
   </w:num>
   <w:num w:numId="10">
     <w:abstractNumId w:val="2"/>
   </w:num>
   <w:num w:numId="11">
+    <w:abstractNumId w:val="11"/>
+  </w:num>
+  <w:num w:numId="12">
+    <w:abstractNumId w:val="16"/>
+  </w:num>
+  <w:num w:numId="13">
+    <w:abstractNumId w:val="6"/>
+  </w:num>
+  <w:num w:numId="14">
+    <w:abstractNumId w:val="12"/>
+  </w:num>
+  <w:num w:numId="15">
     <w:abstractNumId w:val="7"/>
   </w:num>
-  <w:num w:numId="12">
-    <w:abstractNumId w:val="11"/>
-  </w:num>
-  <w:num w:numId="13">
-    <w:abstractNumId w:val="4"/>
-  </w:num>
-  <w:num w:numId="14">
+  <w:num w:numId="16">
     <w:abstractNumId w:val="8"/>
   </w:num>
-  <w:num w:numId="15">
+  <w:num w:numId="17">
     <w:abstractNumId w:val="5"/>
+  </w:num>
+  <w:num w:numId="18">
+    <w:abstractNumId w:val="13"/>
+  </w:num>
+  <w:num w:numId="19">
+    <w:abstractNumId w:val="10"/>
+  </w:num>
+  <w:num w:numId="20">
+    <w:abstractNumId w:val="4"/>
   </w:num>
 </w:numbering>
 </file>

</xml_diff>

<commit_message>
feat(usecase & des 2.1)!:  first growing mix management BEAKING CHANGE: Soil Management split into Growing Mix Management and Growing Media Management
</commit_message>
<xml_diff>
--- a/Usecase Description.docx
+++ b/Usecase Description.docx
@@ -1749,23 +1749,7 @@
                 <w:sz w:val="28"/>
                 <w:cs/>
               </w:rPr>
-              <w:t>มีบันทึกว่ายัง</w:t>
-            </w:r>
-            <w:r>
-              <w:rPr>
-                <w:rFonts w:asciiTheme="minorBidi" w:eastAsia="MS Gothic" w:hAnsiTheme="minorBidi" w:hint="cs"/>
-                <w:sz w:val="28"/>
-                <w:cs/>
-              </w:rPr>
-              <w:t xml:space="preserve"> ณ วันนั้นๆ </w:t>
-            </w:r>
-            <w:r>
-              <w:rPr>
-                <w:rFonts w:asciiTheme="minorBidi" w:eastAsia="MS Gothic" w:hAnsiTheme="minorBidi" w:hint="cs"/>
-                <w:sz w:val="28"/>
-                <w:cs/>
-              </w:rPr>
-              <w:t>ไม่ได้แจ้งเตือน หรือ แจ้งเตือนไม่สำเร็จ</w:t>
+              <w:t>มีบันทึกว่ายัง ณ วันนั้นๆ ไม่ได้แจ้งเตือน หรือ แจ้งเตือนไม่สำเร็จ</w:t>
             </w:r>
           </w:p>
         </w:tc>
@@ -1957,7 +1941,7 @@
           <w:p>
             <w:pPr>
               <w:rPr>
-                <w:rFonts w:asciiTheme="minorBidi" w:eastAsia="MS Gothic" w:hAnsiTheme="minorBidi" w:hint="cs"/>
+                <w:rFonts w:asciiTheme="minorBidi" w:eastAsia="MS Gothic" w:hAnsiTheme="minorBidi"/>
                 <w:sz w:val="28"/>
               </w:rPr>
             </w:pPr>
@@ -2370,7 +2354,7 @@
                 <w:numId w:val="17"/>
               </w:numPr>
               <w:rPr>
-                <w:rFonts w:asciiTheme="minorBidi" w:eastAsia="MS Gothic" w:hAnsiTheme="minorBidi" w:hint="cs"/>
+                <w:rFonts w:asciiTheme="minorBidi" w:eastAsia="MS Gothic" w:hAnsiTheme="minorBidi"/>
                 <w:sz w:val="28"/>
                 <w:cs/>
               </w:rPr>
@@ -2403,7 +2387,2576 @@
       </w:tr>
     </w:tbl>
     <w:p>
+      <w:pPr>
+        <w:rPr>
+          <w:rFonts w:asciiTheme="majorHAnsi" w:eastAsiaTheme="majorEastAsia" w:hAnsiTheme="majorHAnsi" w:cstheme="majorBidi"/>
+          <w:color w:val="2F5496" w:themeColor="accent1" w:themeShade="BF"/>
+          <w:sz w:val="32"/>
+          <w:szCs w:val="40"/>
+        </w:rPr>
+      </w:pPr>
       <w:r>
+        <w:br w:type="page"/>
+      </w:r>
+    </w:p>
+    <w:p>
+      <w:pPr>
+        <w:pStyle w:val="Heading1"/>
+      </w:pPr>
+      <w:r>
+        <w:lastRenderedPageBreak/>
+        <w:t>Usecase 2</w:t>
+      </w:r>
+    </w:p>
+    <w:p>
+      <w:pPr>
+        <w:pStyle w:val="Heading2"/>
+      </w:pPr>
+      <w:r>
+        <w:t>Usecase 2.1 Growing Mix Manage</w:t>
+      </w:r>
+      <w:r>
+        <w:t>ment</w:t>
+      </w:r>
+    </w:p>
+    <w:tbl>
+      <w:tblPr>
+        <w:tblStyle w:val="TableGrid"/>
+        <w:tblW w:w="0" w:type="auto"/>
+        <w:tblLook w:val="04A0" w:firstRow="1" w:lastRow="0" w:firstColumn="1" w:lastColumn="0" w:noHBand="0" w:noVBand="1"/>
+      </w:tblPr>
+      <w:tblGrid>
+        <w:gridCol w:w="2335"/>
+        <w:gridCol w:w="6681"/>
+      </w:tblGrid>
+      <w:tr>
+        <w:tc>
+          <w:tcPr>
+            <w:tcW w:w="2335" w:type="dxa"/>
+          </w:tcPr>
+          <w:p>
+            <w:pPr>
+              <w:rPr>
+                <w:rFonts w:asciiTheme="minorBidi" w:hAnsiTheme="minorBidi"/>
+                <w:sz w:val="28"/>
+              </w:rPr>
+            </w:pPr>
+            <w:r>
+              <w:rPr>
+                <w:rFonts w:asciiTheme="minorBidi" w:hAnsiTheme="minorBidi"/>
+                <w:sz w:val="28"/>
+              </w:rPr>
+              <w:t>Usecase No.</w:t>
+            </w:r>
+          </w:p>
+        </w:tc>
+        <w:tc>
+          <w:tcPr>
+            <w:tcW w:w="6681" w:type="dxa"/>
+          </w:tcPr>
+          <w:p>
+            <w:pPr>
+              <w:rPr>
+                <w:rFonts w:asciiTheme="minorBidi" w:hAnsiTheme="minorBidi"/>
+                <w:sz w:val="28"/>
+              </w:rPr>
+            </w:pPr>
+            <w:r>
+              <w:rPr>
+                <w:rFonts w:asciiTheme="minorBidi" w:hAnsiTheme="minorBidi"/>
+                <w:sz w:val="28"/>
+              </w:rPr>
+              <w:t>2.1</w:t>
+            </w:r>
+          </w:p>
+        </w:tc>
+      </w:tr>
+      <w:tr>
+        <w:tc>
+          <w:tcPr>
+            <w:tcW w:w="2335" w:type="dxa"/>
+          </w:tcPr>
+          <w:p>
+            <w:pPr>
+              <w:rPr>
+                <w:rFonts w:asciiTheme="minorBidi" w:hAnsiTheme="minorBidi"/>
+                <w:sz w:val="28"/>
+              </w:rPr>
+            </w:pPr>
+            <w:r>
+              <w:rPr>
+                <w:rFonts w:asciiTheme="minorBidi" w:hAnsiTheme="minorBidi"/>
+                <w:sz w:val="28"/>
+              </w:rPr>
+              <w:t>Usecase name</w:t>
+            </w:r>
+          </w:p>
+        </w:tc>
+        <w:tc>
+          <w:tcPr>
+            <w:tcW w:w="6681" w:type="dxa"/>
+          </w:tcPr>
+          <w:p>
+            <w:pPr>
+              <w:rPr>
+                <w:rFonts w:asciiTheme="minorBidi" w:hAnsiTheme="minorBidi"/>
+                <w:sz w:val="28"/>
+              </w:rPr>
+            </w:pPr>
+            <w:r>
+              <w:rPr>
+                <w:rFonts w:asciiTheme="minorBidi" w:hAnsiTheme="minorBidi"/>
+                <w:sz w:val="28"/>
+              </w:rPr>
+              <w:t>Growing Mix Manage</w:t>
+            </w:r>
+            <w:r>
+              <w:rPr>
+                <w:rFonts w:asciiTheme="minorBidi" w:hAnsiTheme="minorBidi"/>
+                <w:sz w:val="28"/>
+              </w:rPr>
+              <w:t>ment</w:t>
+            </w:r>
+          </w:p>
+        </w:tc>
+      </w:tr>
+      <w:tr>
+        <w:tc>
+          <w:tcPr>
+            <w:tcW w:w="2335" w:type="dxa"/>
+          </w:tcPr>
+          <w:p>
+            <w:pPr>
+              <w:rPr>
+                <w:rFonts w:asciiTheme="minorBidi" w:hAnsiTheme="minorBidi"/>
+                <w:sz w:val="28"/>
+              </w:rPr>
+            </w:pPr>
+            <w:r>
+              <w:rPr>
+                <w:rFonts w:asciiTheme="minorBidi" w:hAnsiTheme="minorBidi"/>
+                <w:sz w:val="28"/>
+              </w:rPr>
+              <w:t>Last update on</w:t>
+            </w:r>
+          </w:p>
+        </w:tc>
+        <w:tc>
+          <w:tcPr>
+            <w:tcW w:w="6681" w:type="dxa"/>
+          </w:tcPr>
+          <w:p>
+            <w:pPr>
+              <w:rPr>
+                <w:rFonts w:asciiTheme="minorBidi" w:hAnsiTheme="minorBidi"/>
+                <w:sz w:val="28"/>
+              </w:rPr>
+            </w:pPr>
+            <w:r>
+              <w:rPr>
+                <w:rFonts w:asciiTheme="minorBidi" w:hAnsiTheme="minorBidi"/>
+                <w:sz w:val="28"/>
+              </w:rPr>
+              <w:t>27 Jun 2024</w:t>
+            </w:r>
+          </w:p>
+        </w:tc>
+      </w:tr>
+      <w:tr>
+        <w:tc>
+          <w:tcPr>
+            <w:tcW w:w="2335" w:type="dxa"/>
+          </w:tcPr>
+          <w:p>
+            <w:pPr>
+              <w:rPr>
+                <w:rFonts w:asciiTheme="minorBidi" w:hAnsiTheme="minorBidi"/>
+                <w:sz w:val="28"/>
+              </w:rPr>
+            </w:pPr>
+            <w:r>
+              <w:rPr>
+                <w:rFonts w:asciiTheme="minorBidi" w:hAnsiTheme="minorBidi"/>
+                <w:sz w:val="28"/>
+              </w:rPr>
+              <w:t>Last update by</w:t>
+            </w:r>
+          </w:p>
+        </w:tc>
+        <w:tc>
+          <w:tcPr>
+            <w:tcW w:w="6681" w:type="dxa"/>
+          </w:tcPr>
+          <w:p>
+            <w:pPr>
+              <w:rPr>
+                <w:rFonts w:asciiTheme="minorBidi" w:hAnsiTheme="minorBidi"/>
+                <w:sz w:val="28"/>
+              </w:rPr>
+            </w:pPr>
+            <w:r>
+              <w:rPr>
+                <w:rFonts w:asciiTheme="minorBidi" w:hAnsiTheme="minorBidi"/>
+                <w:sz w:val="28"/>
+              </w:rPr>
+              <w:t>Jugkapun B.</w:t>
+            </w:r>
+          </w:p>
+        </w:tc>
+      </w:tr>
+      <w:tr>
+        <w:tc>
+          <w:tcPr>
+            <w:tcW w:w="2335" w:type="dxa"/>
+          </w:tcPr>
+          <w:p>
+            <w:pPr>
+              <w:rPr>
+                <w:rFonts w:asciiTheme="minorBidi" w:hAnsiTheme="minorBidi"/>
+                <w:sz w:val="28"/>
+              </w:rPr>
+            </w:pPr>
+            <w:r>
+              <w:rPr>
+                <w:rFonts w:asciiTheme="minorBidi" w:hAnsiTheme="minorBidi"/>
+                <w:sz w:val="28"/>
+              </w:rPr>
+              <w:t>Primary Actor</w:t>
+            </w:r>
+          </w:p>
+        </w:tc>
+        <w:tc>
+          <w:tcPr>
+            <w:tcW w:w="6681" w:type="dxa"/>
+          </w:tcPr>
+          <w:p>
+            <w:pPr>
+              <w:rPr>
+                <w:rFonts w:asciiTheme="minorBidi" w:hAnsiTheme="minorBidi"/>
+                <w:sz w:val="28"/>
+              </w:rPr>
+            </w:pPr>
+            <w:r>
+              <w:rPr>
+                <w:rFonts w:asciiTheme="minorBidi" w:hAnsiTheme="minorBidi"/>
+                <w:sz w:val="28"/>
+              </w:rPr>
+              <w:t>User</w:t>
+            </w:r>
+          </w:p>
+        </w:tc>
+      </w:tr>
+      <w:tr>
+        <w:tc>
+          <w:tcPr>
+            <w:tcW w:w="2335" w:type="dxa"/>
+          </w:tcPr>
+          <w:p>
+            <w:pPr>
+              <w:rPr>
+                <w:rFonts w:asciiTheme="minorBidi" w:hAnsiTheme="minorBidi"/>
+                <w:sz w:val="28"/>
+              </w:rPr>
+            </w:pPr>
+            <w:r>
+              <w:rPr>
+                <w:rFonts w:asciiTheme="minorBidi" w:hAnsiTheme="minorBidi"/>
+                <w:sz w:val="28"/>
+              </w:rPr>
+              <w:t>Secondary Actor</w:t>
+            </w:r>
+          </w:p>
+        </w:tc>
+        <w:tc>
+          <w:tcPr>
+            <w:tcW w:w="6681" w:type="dxa"/>
+          </w:tcPr>
+          <w:p>
+            <w:pPr>
+              <w:rPr>
+                <w:rFonts w:asciiTheme="minorBidi" w:hAnsiTheme="minorBidi"/>
+                <w:sz w:val="28"/>
+              </w:rPr>
+            </w:pPr>
+            <w:r>
+              <w:rPr>
+                <w:rFonts w:asciiTheme="minorBidi" w:hAnsiTheme="minorBidi"/>
+                <w:sz w:val="28"/>
+              </w:rPr>
+              <w:t>-</w:t>
+            </w:r>
+          </w:p>
+        </w:tc>
+      </w:tr>
+      <w:tr>
+        <w:tc>
+          <w:tcPr>
+            <w:tcW w:w="2335" w:type="dxa"/>
+          </w:tcPr>
+          <w:p>
+            <w:pPr>
+              <w:rPr>
+                <w:rFonts w:asciiTheme="minorBidi" w:hAnsiTheme="minorBidi"/>
+                <w:sz w:val="28"/>
+              </w:rPr>
+            </w:pPr>
+            <w:r>
+              <w:rPr>
+                <w:rFonts w:asciiTheme="minorBidi" w:hAnsiTheme="minorBidi"/>
+                <w:sz w:val="28"/>
+              </w:rPr>
+              <w:t>Objective</w:t>
+            </w:r>
+          </w:p>
+        </w:tc>
+        <w:tc>
+          <w:tcPr>
+            <w:tcW w:w="6681" w:type="dxa"/>
+          </w:tcPr>
+          <w:p>
+            <w:pPr>
+              <w:rPr>
+                <w:rFonts w:asciiTheme="minorBidi" w:hAnsiTheme="minorBidi" w:hint="cs"/>
+                <w:sz w:val="28"/>
+                <w:cs/>
+              </w:rPr>
+            </w:pPr>
+            <w:r>
+              <w:rPr>
+                <w:rFonts w:asciiTheme="minorBidi" w:hAnsiTheme="minorBidi" w:hint="cs"/>
+                <w:sz w:val="28"/>
+                <w:cs/>
+              </w:rPr>
+              <w:t>เพื่อจัดการส่วนผสมสำหรับเพาะปลูก</w:t>
+            </w:r>
+          </w:p>
+        </w:tc>
+      </w:tr>
+      <w:tr>
+        <w:tc>
+          <w:tcPr>
+            <w:tcW w:w="2335" w:type="dxa"/>
+          </w:tcPr>
+          <w:p>
+            <w:pPr>
+              <w:rPr>
+                <w:rFonts w:asciiTheme="minorBidi" w:hAnsiTheme="minorBidi"/>
+                <w:sz w:val="28"/>
+              </w:rPr>
+            </w:pPr>
+            <w:r>
+              <w:rPr>
+                <w:rFonts w:asciiTheme="minorBidi" w:hAnsiTheme="minorBidi"/>
+                <w:sz w:val="28"/>
+              </w:rPr>
+              <w:t>Usecase type</w:t>
+            </w:r>
+          </w:p>
+        </w:tc>
+        <w:tc>
+          <w:tcPr>
+            <w:tcW w:w="6681" w:type="dxa"/>
+          </w:tcPr>
+          <w:p>
+            <w:pPr>
+              <w:rPr>
+                <w:rFonts w:asciiTheme="minorBidi" w:hAnsiTheme="minorBidi"/>
+                <w:sz w:val="28"/>
+              </w:rPr>
+            </w:pPr>
+            <w:sdt>
+              <w:sdtPr>
+                <w:rPr>
+                  <w:rFonts w:asciiTheme="minorBidi" w:hAnsiTheme="minorBidi"/>
+                  <w:sz w:val="28"/>
+                </w:rPr>
+                <w:id w:val="1953664306"/>
+                <w14:checkbox>
+                  <w14:checked w14:val="1"/>
+                  <w14:checkedState w14:val="2612" w14:font="MS Gothic"/>
+                  <w14:uncheckedState w14:val="2610" w14:font="MS Gothic"/>
+                </w14:checkbox>
+              </w:sdtPr>
+              <w:sdtContent>
+                <w:r>
+                  <w:rPr>
+                    <w:rFonts w:ascii="MS Gothic" w:eastAsia="MS Gothic" w:hAnsi="MS Gothic" w:hint="eastAsia"/>
+                    <w:sz w:val="28"/>
+                  </w:rPr>
+                  <w:t>☒</w:t>
+                </w:r>
+              </w:sdtContent>
+            </w:sdt>
+            <w:r>
+              <w:rPr>
+                <w:rFonts w:asciiTheme="minorBidi" w:hAnsiTheme="minorBidi"/>
+                <w:sz w:val="28"/>
+              </w:rPr>
+              <w:t xml:space="preserve"> Basic  </w:t>
+            </w:r>
+            <w:sdt>
+              <w:sdtPr>
+                <w:rPr>
+                  <w:rFonts w:asciiTheme="minorBidi" w:hAnsiTheme="minorBidi"/>
+                  <w:sz w:val="28"/>
+                </w:rPr>
+                <w:id w:val="147246810"/>
+                <w14:checkbox>
+                  <w14:checked w14:val="0"/>
+                  <w14:checkedState w14:val="2612" w14:font="MS Gothic"/>
+                  <w14:uncheckedState w14:val="2610" w14:font="MS Gothic"/>
+                </w14:checkbox>
+              </w:sdtPr>
+              <w:sdtContent>
+                <w:r>
+                  <w:rPr>
+                    <w:rFonts w:ascii="Segoe UI Symbol" w:eastAsia="MS Gothic" w:hAnsi="Segoe UI Symbol" w:cs="Segoe UI Symbol"/>
+                    <w:sz w:val="28"/>
+                  </w:rPr>
+                  <w:t>☐</w:t>
+                </w:r>
+              </w:sdtContent>
+            </w:sdt>
+            <w:r>
+              <w:rPr>
+                <w:rFonts w:asciiTheme="minorBidi" w:hAnsiTheme="minorBidi"/>
+                <w:sz w:val="28"/>
+              </w:rPr>
+              <w:t xml:space="preserve"> Alternative  </w:t>
+            </w:r>
+            <w:sdt>
+              <w:sdtPr>
+                <w:rPr>
+                  <w:rFonts w:asciiTheme="minorBidi" w:hAnsiTheme="minorBidi"/>
+                  <w:sz w:val="28"/>
+                </w:rPr>
+                <w:id w:val="-544145732"/>
+                <w14:checkbox>
+                  <w14:checked w14:val="0"/>
+                  <w14:checkedState w14:val="2612" w14:font="MS Gothic"/>
+                  <w14:uncheckedState w14:val="2610" w14:font="MS Gothic"/>
+                </w14:checkbox>
+              </w:sdtPr>
+              <w:sdtContent>
+                <w:r>
+                  <w:rPr>
+                    <w:rFonts w:ascii="MS Gothic" w:eastAsia="MS Gothic" w:hAnsi="MS Gothic" w:hint="eastAsia"/>
+                    <w:sz w:val="28"/>
+                  </w:rPr>
+                  <w:t>☐</w:t>
+                </w:r>
+              </w:sdtContent>
+            </w:sdt>
+            <w:r>
+              <w:rPr>
+                <w:rFonts w:asciiTheme="minorBidi" w:hAnsiTheme="minorBidi"/>
+                <w:sz w:val="28"/>
+              </w:rPr>
+              <w:t xml:space="preserve"> Abstract  </w:t>
+            </w:r>
+            <w:sdt>
+              <w:sdtPr>
+                <w:rPr>
+                  <w:rFonts w:asciiTheme="minorBidi" w:hAnsiTheme="minorBidi"/>
+                  <w:sz w:val="28"/>
+                </w:rPr>
+                <w:id w:val="-538514277"/>
+                <w14:checkbox>
+                  <w14:checked w14:val="0"/>
+                  <w14:checkedState w14:val="2612" w14:font="MS Gothic"/>
+                  <w14:uncheckedState w14:val="2610" w14:font="MS Gothic"/>
+                </w14:checkbox>
+              </w:sdtPr>
+              <w:sdtContent>
+                <w:r>
+                  <w:rPr>
+                    <w:rFonts w:ascii="Segoe UI Symbol" w:eastAsia="MS Gothic" w:hAnsi="Segoe UI Symbol" w:cs="Segoe UI Symbol"/>
+                    <w:sz w:val="28"/>
+                  </w:rPr>
+                  <w:t>☐</w:t>
+                </w:r>
+              </w:sdtContent>
+            </w:sdt>
+            <w:r>
+              <w:rPr>
+                <w:rFonts w:asciiTheme="minorBidi" w:hAnsiTheme="minorBidi"/>
+                <w:sz w:val="28"/>
+              </w:rPr>
+              <w:t xml:space="preserve"> Extension</w:t>
+            </w:r>
+          </w:p>
+        </w:tc>
+      </w:tr>
+      <w:tr>
+        <w:tc>
+          <w:tcPr>
+            <w:tcW w:w="2335" w:type="dxa"/>
+          </w:tcPr>
+          <w:p>
+            <w:pPr>
+              <w:rPr>
+                <w:rFonts w:asciiTheme="minorBidi" w:hAnsiTheme="minorBidi"/>
+                <w:sz w:val="28"/>
+              </w:rPr>
+            </w:pPr>
+            <w:r>
+              <w:rPr>
+                <w:rFonts w:asciiTheme="minorBidi" w:hAnsiTheme="minorBidi"/>
+                <w:sz w:val="28"/>
+              </w:rPr>
+              <w:t>Precondition</w:t>
+            </w:r>
+          </w:p>
+        </w:tc>
+        <w:tc>
+          <w:tcPr>
+            <w:tcW w:w="6681" w:type="dxa"/>
+          </w:tcPr>
+          <w:p>
+            <w:pPr>
+              <w:rPr>
+                <w:rFonts w:asciiTheme="minorBidi" w:eastAsia="MS Gothic" w:hAnsiTheme="minorBidi"/>
+                <w:sz w:val="28"/>
+              </w:rPr>
+            </w:pPr>
+            <w:r>
+              <w:rPr>
+                <w:rFonts w:asciiTheme="minorBidi" w:eastAsia="MS Gothic" w:hAnsiTheme="minorBidi" w:hint="cs"/>
+                <w:sz w:val="28"/>
+                <w:cs/>
+              </w:rPr>
+              <w:t>-</w:t>
+            </w:r>
+          </w:p>
+        </w:tc>
+      </w:tr>
+      <w:tr>
+        <w:tc>
+          <w:tcPr>
+            <w:tcW w:w="2335" w:type="dxa"/>
+          </w:tcPr>
+          <w:p>
+            <w:pPr>
+              <w:rPr>
+                <w:rFonts w:asciiTheme="minorBidi" w:hAnsiTheme="minorBidi"/>
+                <w:sz w:val="28"/>
+              </w:rPr>
+            </w:pPr>
+            <w:r>
+              <w:rPr>
+                <w:rFonts w:asciiTheme="minorBidi" w:hAnsiTheme="minorBidi"/>
+                <w:sz w:val="28"/>
+              </w:rPr>
+              <w:t>Success End Condition</w:t>
+            </w:r>
+          </w:p>
+        </w:tc>
+        <w:tc>
+          <w:tcPr>
+            <w:tcW w:w="6681" w:type="dxa"/>
+          </w:tcPr>
+          <w:p>
+            <w:pPr>
+              <w:pStyle w:val="ListParagraph"/>
+              <w:numPr>
+                <w:ilvl w:val="0"/>
+                <w:numId w:val="29"/>
+              </w:numPr>
+              <w:rPr>
+                <w:rFonts w:asciiTheme="minorBidi" w:eastAsia="MS Gothic" w:hAnsiTheme="minorBidi"/>
+                <w:sz w:val="28"/>
+              </w:rPr>
+            </w:pPr>
+            <w:r>
+              <w:rPr>
+                <w:rFonts w:asciiTheme="minorBidi" w:eastAsia="MS Gothic" w:hAnsiTheme="minorBidi" w:hint="cs"/>
+                <w:sz w:val="28"/>
+                <w:cs/>
+              </w:rPr>
+              <w:t>แสดงรายการส่วนผสมสำหรับเพาะปลูกทั้งหมด และผู้ใช้ไม่ต้องการที่จะเปลี่ยนแปลงข้อมูลใดๆ</w:t>
+            </w:r>
+          </w:p>
+          <w:p>
+            <w:pPr>
+              <w:pStyle w:val="ListParagraph"/>
+              <w:numPr>
+                <w:ilvl w:val="0"/>
+                <w:numId w:val="29"/>
+              </w:numPr>
+              <w:rPr>
+                <w:rFonts w:asciiTheme="minorBidi" w:eastAsia="MS Gothic" w:hAnsiTheme="minorBidi"/>
+                <w:sz w:val="28"/>
+                <w:cs/>
+              </w:rPr>
+            </w:pPr>
+            <w:r>
+              <w:rPr>
+                <w:rFonts w:asciiTheme="minorBidi" w:eastAsia="MS Gothic" w:hAnsiTheme="minorBidi" w:hint="cs"/>
+                <w:sz w:val="28"/>
+                <w:cs/>
+              </w:rPr>
+              <w:t>ผู้ใช้เปลี่ยนหน้าการทำงานไปยังส่วนอื่น</w:t>
+            </w:r>
+          </w:p>
+        </w:tc>
+      </w:tr>
+      <w:tr>
+        <w:tc>
+          <w:tcPr>
+            <w:tcW w:w="2335" w:type="dxa"/>
+          </w:tcPr>
+          <w:p>
+            <w:pPr>
+              <w:rPr>
+                <w:rFonts w:asciiTheme="minorBidi" w:hAnsiTheme="minorBidi"/>
+                <w:sz w:val="28"/>
+              </w:rPr>
+            </w:pPr>
+            <w:r>
+              <w:rPr>
+                <w:rFonts w:asciiTheme="minorBidi" w:hAnsiTheme="minorBidi"/>
+                <w:sz w:val="28"/>
+              </w:rPr>
+              <w:t>Failed End Condition</w:t>
+            </w:r>
+          </w:p>
+        </w:tc>
+        <w:tc>
+          <w:tcPr>
+            <w:tcW w:w="6681" w:type="dxa"/>
+          </w:tcPr>
+          <w:p>
+            <w:pPr>
+              <w:rPr>
+                <w:rFonts w:asciiTheme="minorBidi" w:eastAsia="MS Gothic" w:hAnsiTheme="minorBidi" w:hint="cs"/>
+                <w:sz w:val="28"/>
+              </w:rPr>
+            </w:pPr>
+            <w:r>
+              <w:rPr>
+                <w:rFonts w:asciiTheme="minorBidi" w:eastAsia="MS Gothic" w:hAnsiTheme="minorBidi" w:hint="cs"/>
+                <w:sz w:val="28"/>
+                <w:cs/>
+              </w:rPr>
+              <w:t>-</w:t>
+            </w:r>
+          </w:p>
+        </w:tc>
+      </w:tr>
+      <w:tr>
+        <w:tc>
+          <w:tcPr>
+            <w:tcW w:w="2335" w:type="dxa"/>
+          </w:tcPr>
+          <w:p>
+            <w:pPr>
+              <w:rPr>
+                <w:rFonts w:asciiTheme="minorBidi" w:hAnsiTheme="minorBidi"/>
+                <w:sz w:val="28"/>
+              </w:rPr>
+            </w:pPr>
+            <w:r>
+              <w:rPr>
+                <w:rFonts w:asciiTheme="minorBidi" w:hAnsiTheme="minorBidi"/>
+                <w:sz w:val="28"/>
+              </w:rPr>
+              <w:t>Trigger</w:t>
+            </w:r>
+          </w:p>
+        </w:tc>
+        <w:tc>
+          <w:tcPr>
+            <w:tcW w:w="6681" w:type="dxa"/>
+          </w:tcPr>
+          <w:p>
+            <w:pPr>
+              <w:rPr>
+                <w:rFonts w:asciiTheme="minorBidi" w:eastAsia="MS Gothic" w:hAnsiTheme="minorBidi"/>
+                <w:sz w:val="28"/>
+              </w:rPr>
+            </w:pPr>
+            <w:r>
+              <w:rPr>
+                <w:rFonts w:asciiTheme="minorBidi" w:eastAsia="MS Gothic" w:hAnsiTheme="minorBidi" w:hint="cs"/>
+                <w:sz w:val="28"/>
+                <w:cs/>
+              </w:rPr>
+              <w:t>-</w:t>
+            </w:r>
+          </w:p>
+        </w:tc>
+      </w:tr>
+      <w:tr>
+        <w:tc>
+          <w:tcPr>
+            <w:tcW w:w="2335" w:type="dxa"/>
+          </w:tcPr>
+          <w:p>
+            <w:pPr>
+              <w:rPr>
+                <w:rFonts w:asciiTheme="minorBidi" w:hAnsiTheme="minorBidi"/>
+                <w:sz w:val="28"/>
+              </w:rPr>
+            </w:pPr>
+            <w:r>
+              <w:rPr>
+                <w:rFonts w:asciiTheme="minorBidi" w:hAnsiTheme="minorBidi"/>
+                <w:sz w:val="28"/>
+              </w:rPr>
+              <w:t>Basic Flow of Events</w:t>
+            </w:r>
+          </w:p>
+        </w:tc>
+        <w:tc>
+          <w:tcPr>
+            <w:tcW w:w="6681" w:type="dxa"/>
+          </w:tcPr>
+          <w:p>
+            <w:pPr>
+              <w:pStyle w:val="ListParagraph"/>
+              <w:numPr>
+                <w:ilvl w:val="0"/>
+                <w:numId w:val="24"/>
+              </w:numPr>
+              <w:rPr>
+                <w:rFonts w:asciiTheme="minorBidi" w:eastAsia="MS Gothic" w:hAnsiTheme="minorBidi"/>
+                <w:sz w:val="28"/>
+              </w:rPr>
+            </w:pPr>
+            <w:r>
+              <w:rPr>
+                <w:rFonts w:asciiTheme="minorBidi" w:eastAsia="MS Gothic" w:hAnsiTheme="minorBidi" w:hint="cs"/>
+                <w:sz w:val="28"/>
+                <w:cs/>
+              </w:rPr>
+              <w:t xml:space="preserve">เมื่อผู้ใช้เข้าสู่ระบบ จะปรากฏคำสั่ง </w:t>
+            </w:r>
+            <w:r>
+              <w:rPr>
+                <w:rFonts w:asciiTheme="minorBidi" w:eastAsia="MS Gothic" w:hAnsiTheme="minorBidi" w:hint="cs"/>
+                <w:b/>
+                <w:bCs/>
+                <w:sz w:val="28"/>
+                <w:cs/>
+              </w:rPr>
+              <w:t>ส่วนผสมสำหรับเพาะปลูก</w:t>
+            </w:r>
+            <w:r>
+              <w:rPr>
+                <w:rFonts w:asciiTheme="minorBidi" w:eastAsia="MS Gothic" w:hAnsiTheme="minorBidi"/>
+                <w:b/>
+                <w:bCs/>
+                <w:sz w:val="28"/>
+              </w:rPr>
+              <w:t xml:space="preserve"> (</w:t>
+            </w:r>
+            <w:r>
+              <w:rPr>
+                <w:rFonts w:asciiTheme="minorBidi" w:eastAsia="MS Gothic" w:hAnsiTheme="minorBidi"/>
+                <w:b/>
+                <w:bCs/>
+                <w:sz w:val="28"/>
+              </w:rPr>
+              <w:t>Growing Mix</w:t>
+            </w:r>
+            <w:r>
+              <w:rPr>
+                <w:rFonts w:asciiTheme="minorBidi" w:eastAsia="MS Gothic" w:hAnsiTheme="minorBidi"/>
+                <w:b/>
+                <w:bCs/>
+                <w:sz w:val="28"/>
+              </w:rPr>
+              <w:t>)</w:t>
+            </w:r>
+            <w:r>
+              <w:rPr>
+                <w:rFonts w:asciiTheme="minorBidi" w:eastAsia="MS Gothic" w:hAnsiTheme="minorBidi" w:hint="cs"/>
+                <w:b/>
+                <w:bCs/>
+                <w:sz w:val="28"/>
+                <w:cs/>
+              </w:rPr>
+              <w:t xml:space="preserve"> </w:t>
+            </w:r>
+            <w:r>
+              <w:rPr>
+                <w:rFonts w:asciiTheme="minorBidi" w:eastAsia="MS Gothic" w:hAnsiTheme="minorBidi" w:hint="cs"/>
+                <w:sz w:val="28"/>
+                <w:cs/>
+              </w:rPr>
+              <w:t>เพื่อให้ผู้ใช้เลือกว่าจะจัดกา</w:t>
+            </w:r>
+            <w:r>
+              <w:rPr>
+                <w:rFonts w:asciiTheme="minorBidi" w:eastAsia="MS Gothic" w:hAnsiTheme="minorBidi" w:hint="cs"/>
+                <w:sz w:val="28"/>
+                <w:cs/>
+              </w:rPr>
+              <w:t>รส่วนผสมสำหรับเพาะปลูก</w:t>
+            </w:r>
+          </w:p>
+          <w:p>
+            <w:pPr>
+              <w:pStyle w:val="ListParagraph"/>
+              <w:numPr>
+                <w:ilvl w:val="0"/>
+                <w:numId w:val="24"/>
+              </w:numPr>
+              <w:rPr>
+                <w:rFonts w:asciiTheme="minorBidi" w:eastAsia="MS Gothic" w:hAnsiTheme="minorBidi"/>
+                <w:sz w:val="28"/>
+              </w:rPr>
+            </w:pPr>
+            <w:r>
+              <w:rPr>
+                <w:rFonts w:asciiTheme="minorBidi" w:eastAsia="MS Gothic" w:hAnsiTheme="minorBidi" w:hint="cs"/>
+                <w:sz w:val="28"/>
+                <w:cs/>
+              </w:rPr>
+              <w:t>ผู้ใช้</w:t>
+            </w:r>
+            <w:r>
+              <w:rPr>
+                <w:rFonts w:asciiTheme="minorBidi" w:eastAsia="MS Gothic" w:hAnsiTheme="minorBidi" w:hint="cs"/>
+                <w:sz w:val="28"/>
+                <w:cs/>
+              </w:rPr>
+              <w:t xml:space="preserve">เลือกคำสั่ง </w:t>
+            </w:r>
+            <w:r>
+              <w:rPr>
+                <w:rFonts w:asciiTheme="minorBidi" w:eastAsia="MS Gothic" w:hAnsiTheme="minorBidi" w:hint="cs"/>
+                <w:b/>
+                <w:bCs/>
+                <w:sz w:val="28"/>
+                <w:cs/>
+              </w:rPr>
+              <w:t>ส่วนผสมสำหรับเพาะปลูก</w:t>
+            </w:r>
+            <w:r>
+              <w:rPr>
+                <w:rFonts w:asciiTheme="minorBidi" w:eastAsia="MS Gothic" w:hAnsiTheme="minorBidi"/>
+                <w:b/>
+                <w:bCs/>
+                <w:sz w:val="28"/>
+              </w:rPr>
+              <w:t xml:space="preserve"> (</w:t>
+            </w:r>
+            <w:r>
+              <w:rPr>
+                <w:rFonts w:asciiTheme="minorBidi" w:eastAsia="MS Gothic" w:hAnsiTheme="minorBidi"/>
+                <w:b/>
+                <w:bCs/>
+                <w:sz w:val="28"/>
+              </w:rPr>
+              <w:t>Growing Mix</w:t>
+            </w:r>
+            <w:r>
+              <w:rPr>
+                <w:rFonts w:asciiTheme="minorBidi" w:eastAsia="MS Gothic" w:hAnsiTheme="minorBidi"/>
+                <w:b/>
+                <w:bCs/>
+                <w:sz w:val="28"/>
+              </w:rPr>
+              <w:t>)</w:t>
+            </w:r>
+            <w:r>
+              <w:rPr>
+                <w:rFonts w:asciiTheme="minorBidi" w:eastAsia="MS Gothic" w:hAnsiTheme="minorBidi"/>
+                <w:sz w:val="28"/>
+              </w:rPr>
+              <w:t xml:space="preserve"> </w:t>
+            </w:r>
+            <w:r>
+              <w:rPr>
+                <w:rFonts w:asciiTheme="minorBidi" w:eastAsia="MS Gothic" w:hAnsiTheme="minorBidi" w:hint="cs"/>
+                <w:sz w:val="28"/>
+                <w:cs/>
+              </w:rPr>
+              <w:t>จะปรากฎฟอร์มแสดงส่วนผสมสำหรับเพาะปลูกทั้งหมด</w:t>
+            </w:r>
+          </w:p>
+          <w:p>
+            <w:pPr>
+              <w:pStyle w:val="ListParagraph"/>
+              <w:numPr>
+                <w:ilvl w:val="0"/>
+                <w:numId w:val="24"/>
+              </w:numPr>
+              <w:rPr>
+                <w:rFonts w:asciiTheme="minorBidi" w:eastAsia="MS Gothic" w:hAnsiTheme="minorBidi"/>
+                <w:sz w:val="28"/>
+              </w:rPr>
+            </w:pPr>
+            <w:r>
+              <w:rPr>
+                <w:rFonts w:asciiTheme="minorBidi" w:eastAsia="MS Gothic" w:hAnsiTheme="minorBidi" w:hint="cs"/>
+                <w:sz w:val="28"/>
+                <w:cs/>
+              </w:rPr>
+              <w:t>กรณีผู้ใช้ต้องการที่จะ</w:t>
+            </w:r>
+            <w:r>
+              <w:rPr>
+                <w:rFonts w:asciiTheme="minorBidi" w:eastAsia="MS Gothic" w:hAnsiTheme="minorBidi" w:hint="cs"/>
+                <w:b/>
+                <w:bCs/>
+                <w:sz w:val="28"/>
+                <w:cs/>
+              </w:rPr>
+              <w:t>เพิ่มหรือแก้ไข</w:t>
+            </w:r>
+            <w:r>
+              <w:rPr>
+                <w:rFonts w:asciiTheme="minorBidi" w:eastAsia="MS Gothic" w:hAnsiTheme="minorBidi" w:hint="cs"/>
+                <w:sz w:val="28"/>
+                <w:cs/>
+              </w:rPr>
+              <w:t>ข้อมูลส่วนผสมสำหรับเพาะปลูก ผู้ใช้สามารถเลือกกระทำดังต่อไปนี้</w:t>
+            </w:r>
+          </w:p>
+          <w:p>
+            <w:pPr>
+              <w:pStyle w:val="ListParagraph"/>
+              <w:numPr>
+                <w:ilvl w:val="1"/>
+                <w:numId w:val="24"/>
+              </w:numPr>
+              <w:rPr>
+                <w:rFonts w:asciiTheme="minorBidi" w:eastAsia="MS Gothic" w:hAnsiTheme="minorBidi"/>
+                <w:sz w:val="28"/>
+              </w:rPr>
+            </w:pPr>
+            <w:r>
+              <w:rPr>
+                <w:rFonts w:asciiTheme="minorBidi" w:eastAsia="MS Gothic" w:hAnsiTheme="minorBidi" w:hint="cs"/>
+                <w:sz w:val="28"/>
+                <w:cs/>
+              </w:rPr>
+              <w:t>ผู้ใช้ต้องการ</w:t>
+            </w:r>
+            <w:r>
+              <w:rPr>
+                <w:rFonts w:asciiTheme="minorBidi" w:eastAsia="MS Gothic" w:hAnsiTheme="minorBidi" w:hint="cs"/>
+                <w:b/>
+                <w:bCs/>
+                <w:sz w:val="28"/>
+                <w:cs/>
+              </w:rPr>
+              <w:t>เพิ่ม</w:t>
+            </w:r>
+            <w:r>
+              <w:rPr>
+                <w:rFonts w:asciiTheme="minorBidi" w:eastAsia="MS Gothic" w:hAnsiTheme="minorBidi" w:hint="cs"/>
+                <w:sz w:val="28"/>
+                <w:cs/>
+              </w:rPr>
+              <w:t>ข้อมูลส่วนผสมสำหรับเพาะปลูก</w:t>
+            </w:r>
+          </w:p>
+          <w:p>
+            <w:pPr>
+              <w:pStyle w:val="ListParagraph"/>
+              <w:numPr>
+                <w:ilvl w:val="2"/>
+                <w:numId w:val="24"/>
+              </w:numPr>
+              <w:ind w:left="1334"/>
+              <w:rPr>
+                <w:rFonts w:asciiTheme="minorBidi" w:eastAsia="MS Gothic" w:hAnsiTheme="minorBidi"/>
+                <w:sz w:val="28"/>
+              </w:rPr>
+            </w:pPr>
+            <w:r>
+              <w:rPr>
+                <w:rFonts w:asciiTheme="minorBidi" w:eastAsia="MS Gothic" w:hAnsiTheme="minorBidi" w:hint="cs"/>
+                <w:sz w:val="28"/>
+                <w:cs/>
+              </w:rPr>
+              <w:t xml:space="preserve">ผู้ใช้เลือกคำสั่ง </w:t>
+            </w:r>
+            <w:r>
+              <w:rPr>
+                <w:rFonts w:asciiTheme="minorBidi" w:eastAsia="MS Gothic" w:hAnsiTheme="minorBidi" w:hint="cs"/>
+                <w:b/>
+                <w:bCs/>
+                <w:sz w:val="28"/>
+                <w:cs/>
+              </w:rPr>
+              <w:t xml:space="preserve">เพิ่ม </w:t>
+            </w:r>
+            <w:r>
+              <w:rPr>
+                <w:rFonts w:asciiTheme="minorBidi" w:eastAsia="MS Gothic" w:hAnsiTheme="minorBidi"/>
+                <w:b/>
+                <w:bCs/>
+                <w:sz w:val="28"/>
+              </w:rPr>
+              <w:t xml:space="preserve">(Add) </w:t>
+            </w:r>
+            <w:r>
+              <w:rPr>
+                <w:rFonts w:asciiTheme="minorBidi" w:eastAsia="MS Gothic" w:hAnsiTheme="minorBidi" w:hint="cs"/>
+                <w:sz w:val="28"/>
+                <w:cs/>
+              </w:rPr>
+              <w:t xml:space="preserve">จะปรากฏฟอร์มให้ผู้ใช้กรอกข้อมูล </w:t>
+            </w:r>
+          </w:p>
+          <w:p>
+            <w:pPr>
+              <w:pStyle w:val="ListParagraph"/>
+              <w:numPr>
+                <w:ilvl w:val="1"/>
+                <w:numId w:val="24"/>
+              </w:numPr>
+              <w:rPr>
+                <w:rFonts w:asciiTheme="minorBidi" w:eastAsia="MS Gothic" w:hAnsiTheme="minorBidi"/>
+                <w:sz w:val="28"/>
+              </w:rPr>
+            </w:pPr>
+            <w:r>
+              <w:rPr>
+                <w:rFonts w:asciiTheme="minorBidi" w:eastAsia="MS Gothic" w:hAnsiTheme="minorBidi" w:hint="cs"/>
+                <w:sz w:val="28"/>
+                <w:cs/>
+              </w:rPr>
+              <w:t>ผู้ใช้ต้องการ</w:t>
+            </w:r>
+            <w:r>
+              <w:rPr>
+                <w:rFonts w:asciiTheme="minorBidi" w:eastAsia="MS Gothic" w:hAnsiTheme="minorBidi" w:hint="cs"/>
+                <w:b/>
+                <w:bCs/>
+                <w:sz w:val="28"/>
+                <w:cs/>
+              </w:rPr>
+              <w:t>แก้ไข</w:t>
+            </w:r>
+            <w:r>
+              <w:rPr>
+                <w:rFonts w:asciiTheme="minorBidi" w:eastAsia="MS Gothic" w:hAnsiTheme="minorBidi" w:hint="cs"/>
+                <w:sz w:val="28"/>
+                <w:cs/>
+              </w:rPr>
+              <w:t>ข้อมูลส่วนผสมสำหรับเพาะปลูก</w:t>
+            </w:r>
+          </w:p>
+          <w:p>
+            <w:pPr>
+              <w:pStyle w:val="ListParagraph"/>
+              <w:numPr>
+                <w:ilvl w:val="2"/>
+                <w:numId w:val="24"/>
+              </w:numPr>
+              <w:ind w:left="1334"/>
+              <w:rPr>
+                <w:rFonts w:asciiTheme="minorBidi" w:eastAsia="MS Gothic" w:hAnsiTheme="minorBidi"/>
+                <w:sz w:val="28"/>
+              </w:rPr>
+            </w:pPr>
+            <w:r>
+              <w:rPr>
+                <w:rFonts w:asciiTheme="minorBidi" w:eastAsia="MS Gothic" w:hAnsiTheme="minorBidi" w:hint="cs"/>
+                <w:sz w:val="28"/>
+                <w:cs/>
+              </w:rPr>
+              <w:t>ผู้ใช้เลือกรายการส่วนผสมสำหรับเพาะปลูกที่ต้องการแก้ไข</w:t>
+            </w:r>
+          </w:p>
+          <w:p>
+            <w:pPr>
+              <w:pStyle w:val="ListParagraph"/>
+              <w:numPr>
+                <w:ilvl w:val="2"/>
+                <w:numId w:val="24"/>
+              </w:numPr>
+              <w:ind w:left="1334"/>
+              <w:rPr>
+                <w:rFonts w:asciiTheme="minorBidi" w:eastAsia="MS Gothic" w:hAnsiTheme="minorBidi"/>
+                <w:sz w:val="28"/>
+              </w:rPr>
+            </w:pPr>
+            <w:r>
+              <w:rPr>
+                <w:rFonts w:asciiTheme="minorBidi" w:eastAsia="MS Gothic" w:hAnsiTheme="minorBidi" w:hint="cs"/>
+                <w:sz w:val="28"/>
+                <w:cs/>
+              </w:rPr>
+              <w:t xml:space="preserve">ผู้ใช้เลือกคำสั่ง </w:t>
+            </w:r>
+            <w:r>
+              <w:rPr>
+                <w:rFonts w:asciiTheme="minorBidi" w:eastAsia="MS Gothic" w:hAnsiTheme="minorBidi" w:hint="cs"/>
+                <w:b/>
+                <w:bCs/>
+                <w:sz w:val="28"/>
+                <w:cs/>
+              </w:rPr>
+              <w:t>แก้ไข</w:t>
+            </w:r>
+            <w:r>
+              <w:rPr>
+                <w:rFonts w:asciiTheme="minorBidi" w:eastAsia="MS Gothic" w:hAnsiTheme="minorBidi" w:hint="cs"/>
+                <w:b/>
+                <w:bCs/>
+                <w:sz w:val="28"/>
+                <w:cs/>
+              </w:rPr>
+              <w:t xml:space="preserve"> </w:t>
+            </w:r>
+            <w:r>
+              <w:rPr>
+                <w:rFonts w:asciiTheme="minorBidi" w:eastAsia="MS Gothic" w:hAnsiTheme="minorBidi"/>
+                <w:b/>
+                <w:bCs/>
+                <w:sz w:val="28"/>
+              </w:rPr>
+              <w:t>(</w:t>
+            </w:r>
+            <w:r>
+              <w:rPr>
+                <w:rFonts w:asciiTheme="minorBidi" w:eastAsia="MS Gothic" w:hAnsiTheme="minorBidi"/>
+                <w:b/>
+                <w:bCs/>
+                <w:sz w:val="28"/>
+              </w:rPr>
+              <w:t>Edit</w:t>
+            </w:r>
+            <w:r>
+              <w:rPr>
+                <w:rFonts w:asciiTheme="minorBidi" w:eastAsia="MS Gothic" w:hAnsiTheme="minorBidi"/>
+                <w:b/>
+                <w:bCs/>
+                <w:sz w:val="28"/>
+              </w:rPr>
+              <w:t xml:space="preserve">) </w:t>
+            </w:r>
+            <w:r>
+              <w:rPr>
+                <w:rFonts w:asciiTheme="minorBidi" w:eastAsia="MS Gothic" w:hAnsiTheme="minorBidi" w:hint="cs"/>
+                <w:sz w:val="28"/>
+                <w:cs/>
+              </w:rPr>
+              <w:t>จะปรากฏฟอร์มให้ผู้ใช้กรอกข้อมูล</w:t>
+            </w:r>
+          </w:p>
+          <w:p>
+            <w:pPr>
+              <w:pStyle w:val="ListParagraph"/>
+              <w:numPr>
+                <w:ilvl w:val="1"/>
+                <w:numId w:val="24"/>
+              </w:numPr>
+              <w:rPr>
+                <w:rFonts w:asciiTheme="minorBidi" w:eastAsia="MS Gothic" w:hAnsiTheme="minorBidi"/>
+                <w:sz w:val="28"/>
+              </w:rPr>
+            </w:pPr>
+            <w:r>
+              <w:rPr>
+                <w:rFonts w:asciiTheme="minorBidi" w:eastAsia="MS Gothic" w:hAnsiTheme="minorBidi" w:hint="cs"/>
+                <w:sz w:val="28"/>
+                <w:cs/>
+              </w:rPr>
+              <w:t>ผู้ใช้สามารถจัดการวัสดุเพาะปลูกได้ โดย</w:t>
+            </w:r>
+          </w:p>
+          <w:p>
+            <w:pPr>
+              <w:pStyle w:val="ListParagraph"/>
+              <w:numPr>
+                <w:ilvl w:val="2"/>
+                <w:numId w:val="24"/>
+              </w:numPr>
+              <w:rPr>
+                <w:rFonts w:asciiTheme="minorBidi" w:eastAsia="MS Gothic" w:hAnsiTheme="minorBidi"/>
+                <w:sz w:val="28"/>
+              </w:rPr>
+            </w:pPr>
+            <w:r>
+              <w:rPr>
+                <w:rFonts w:asciiTheme="minorBidi" w:eastAsia="MS Gothic" w:hAnsiTheme="minorBidi" w:hint="cs"/>
+                <w:sz w:val="28"/>
+                <w:cs/>
+              </w:rPr>
+              <w:t>เพิ่ม</w:t>
+            </w:r>
+            <w:r>
+              <w:rPr>
+                <w:rFonts w:asciiTheme="minorBidi" w:eastAsia="MS Gothic" w:hAnsiTheme="minorBidi" w:hint="cs"/>
+                <w:sz w:val="28"/>
+                <w:cs/>
+              </w:rPr>
+              <w:t xml:space="preserve">วัสดุเพาะปลูก โดยผู้ใช้เลือกคำสั่ง </w:t>
+            </w:r>
+            <w:r>
+              <w:rPr>
+                <w:rFonts w:asciiTheme="minorBidi" w:eastAsia="MS Gothic" w:hAnsiTheme="minorBidi" w:hint="cs"/>
+                <w:b/>
+                <w:bCs/>
+                <w:sz w:val="28"/>
+                <w:cs/>
+              </w:rPr>
+              <w:t xml:space="preserve">เพิ่มวัสดุเพาะปลูก </w:t>
+            </w:r>
+            <w:r>
+              <w:rPr>
+                <w:rFonts w:asciiTheme="minorBidi" w:eastAsia="MS Gothic" w:hAnsiTheme="minorBidi"/>
+                <w:b/>
+                <w:bCs/>
+                <w:sz w:val="28"/>
+              </w:rPr>
+              <w:t xml:space="preserve">(Add Growing Media) </w:t>
+            </w:r>
+          </w:p>
+          <w:p>
+            <w:pPr>
+              <w:pStyle w:val="ListParagraph"/>
+              <w:numPr>
+                <w:ilvl w:val="2"/>
+                <w:numId w:val="24"/>
+              </w:numPr>
+              <w:rPr>
+                <w:rFonts w:asciiTheme="minorBidi" w:eastAsia="MS Gothic" w:hAnsiTheme="minorBidi"/>
+                <w:sz w:val="28"/>
+              </w:rPr>
+            </w:pPr>
+            <w:r>
+              <w:rPr>
+                <w:rFonts w:asciiTheme="minorBidi" w:eastAsia="MS Gothic" w:hAnsiTheme="minorBidi" w:hint="cs"/>
+                <w:sz w:val="28"/>
+                <w:cs/>
+              </w:rPr>
+              <w:t xml:space="preserve">ลดวัสดุเพาะปลูก โดยผู้ใช้เลือกคำสั่ง </w:t>
+            </w:r>
+            <w:r>
+              <w:rPr>
+                <w:rFonts w:asciiTheme="minorBidi" w:eastAsia="MS Gothic" w:hAnsiTheme="minorBidi" w:hint="cs"/>
+                <w:b/>
+                <w:bCs/>
+                <w:sz w:val="28"/>
+                <w:cs/>
+              </w:rPr>
+              <w:t>ลด</w:t>
+            </w:r>
+            <w:r>
+              <w:rPr>
+                <w:rFonts w:asciiTheme="minorBidi" w:eastAsia="MS Gothic" w:hAnsiTheme="minorBidi" w:hint="cs"/>
+                <w:b/>
+                <w:bCs/>
+                <w:sz w:val="28"/>
+                <w:cs/>
+              </w:rPr>
+              <w:t xml:space="preserve">วัสดุเพาะปลูก </w:t>
+            </w:r>
+            <w:r>
+              <w:rPr>
+                <w:rFonts w:asciiTheme="minorBidi" w:eastAsia="MS Gothic" w:hAnsiTheme="minorBidi"/>
+                <w:b/>
+                <w:bCs/>
+                <w:sz w:val="28"/>
+              </w:rPr>
+              <w:t>(</w:t>
+            </w:r>
+            <w:r>
+              <w:rPr>
+                <w:rFonts w:asciiTheme="minorBidi" w:eastAsia="MS Gothic" w:hAnsiTheme="minorBidi"/>
+                <w:b/>
+                <w:bCs/>
+                <w:sz w:val="28"/>
+              </w:rPr>
+              <w:t>Remove</w:t>
+            </w:r>
+            <w:r>
+              <w:rPr>
+                <w:rFonts w:asciiTheme="minorBidi" w:eastAsia="MS Gothic" w:hAnsiTheme="minorBidi"/>
+                <w:b/>
+                <w:bCs/>
+                <w:sz w:val="28"/>
+              </w:rPr>
+              <w:t xml:space="preserve"> Growing Media) </w:t>
+            </w:r>
+          </w:p>
+          <w:p>
+            <w:pPr>
+              <w:pStyle w:val="ListParagraph"/>
+              <w:numPr>
+                <w:ilvl w:val="1"/>
+                <w:numId w:val="24"/>
+              </w:numPr>
+              <w:rPr>
+                <w:rFonts w:asciiTheme="minorBidi" w:eastAsia="MS Gothic" w:hAnsiTheme="minorBidi"/>
+                <w:sz w:val="28"/>
+              </w:rPr>
+            </w:pPr>
+            <w:r>
+              <w:rPr>
+                <w:rFonts w:asciiTheme="minorBidi" w:eastAsia="MS Gothic" w:hAnsiTheme="minorBidi" w:hint="cs"/>
+                <w:sz w:val="28"/>
+                <w:cs/>
+              </w:rPr>
+              <w:t>ผู้ใช้สามารถจัดการ</w:t>
+            </w:r>
+            <w:r>
+              <w:rPr>
+                <w:rFonts w:asciiTheme="minorBidi" w:eastAsia="MS Gothic" w:hAnsiTheme="minorBidi" w:hint="cs"/>
+                <w:sz w:val="28"/>
+                <w:cs/>
+              </w:rPr>
+              <w:t>ปุ๋ย</w:t>
+            </w:r>
+            <w:r>
+              <w:rPr>
+                <w:rFonts w:asciiTheme="minorBidi" w:eastAsia="MS Gothic" w:hAnsiTheme="minorBidi" w:hint="cs"/>
+                <w:sz w:val="28"/>
+                <w:cs/>
+              </w:rPr>
+              <w:t>ได้ โดย</w:t>
+            </w:r>
+          </w:p>
+          <w:p>
+            <w:pPr>
+              <w:pStyle w:val="ListParagraph"/>
+              <w:numPr>
+                <w:ilvl w:val="2"/>
+                <w:numId w:val="24"/>
+              </w:numPr>
+              <w:rPr>
+                <w:rFonts w:asciiTheme="minorBidi" w:eastAsia="MS Gothic" w:hAnsiTheme="minorBidi"/>
+                <w:sz w:val="28"/>
+              </w:rPr>
+            </w:pPr>
+            <w:r>
+              <w:rPr>
+                <w:rFonts w:asciiTheme="minorBidi" w:eastAsia="MS Gothic" w:hAnsiTheme="minorBidi" w:hint="cs"/>
+                <w:sz w:val="28"/>
+                <w:cs/>
+              </w:rPr>
+              <w:t xml:space="preserve">เพิ่มปุ๋ย โดยผู้ใช้เลือกคำสั่ง </w:t>
+            </w:r>
+            <w:r>
+              <w:rPr>
+                <w:rFonts w:asciiTheme="minorBidi" w:eastAsia="MS Gothic" w:hAnsiTheme="minorBidi" w:hint="cs"/>
+                <w:b/>
+                <w:bCs/>
+                <w:sz w:val="28"/>
+                <w:cs/>
+              </w:rPr>
+              <w:t>เพิ่ม</w:t>
+            </w:r>
+            <w:r>
+              <w:rPr>
+                <w:rFonts w:asciiTheme="minorBidi" w:eastAsia="MS Gothic" w:hAnsiTheme="minorBidi" w:hint="cs"/>
+                <w:b/>
+                <w:bCs/>
+                <w:sz w:val="28"/>
+                <w:cs/>
+              </w:rPr>
+              <w:t>ปุ๋ย</w:t>
+            </w:r>
+            <w:r>
+              <w:rPr>
+                <w:rFonts w:asciiTheme="minorBidi" w:eastAsia="MS Gothic" w:hAnsiTheme="minorBidi" w:hint="cs"/>
+                <w:b/>
+                <w:bCs/>
+                <w:sz w:val="28"/>
+                <w:cs/>
+              </w:rPr>
+              <w:t xml:space="preserve"> </w:t>
+            </w:r>
+            <w:r>
+              <w:rPr>
+                <w:rFonts w:asciiTheme="minorBidi" w:eastAsia="MS Gothic" w:hAnsiTheme="minorBidi"/>
+                <w:b/>
+                <w:bCs/>
+                <w:sz w:val="28"/>
+              </w:rPr>
+              <w:t>(Add</w:t>
+            </w:r>
+            <w:r>
+              <w:rPr>
+                <w:rFonts w:asciiTheme="minorBidi" w:eastAsia="MS Gothic" w:hAnsiTheme="minorBidi" w:hint="cs"/>
+                <w:b/>
+                <w:bCs/>
+                <w:sz w:val="28"/>
+                <w:cs/>
+              </w:rPr>
+              <w:t xml:space="preserve"> </w:t>
+            </w:r>
+            <w:r>
+              <w:rPr>
+                <w:rFonts w:asciiTheme="minorBidi" w:eastAsia="MS Gothic" w:hAnsiTheme="minorBidi"/>
+                <w:b/>
+                <w:bCs/>
+                <w:sz w:val="28"/>
+              </w:rPr>
+              <w:t>Fertilizer</w:t>
+            </w:r>
+            <w:r>
+              <w:rPr>
+                <w:rFonts w:asciiTheme="minorBidi" w:eastAsia="MS Gothic" w:hAnsiTheme="minorBidi"/>
+                <w:b/>
+                <w:bCs/>
+                <w:sz w:val="28"/>
+              </w:rPr>
+              <w:t xml:space="preserve">) </w:t>
+            </w:r>
+          </w:p>
+          <w:p>
+            <w:pPr>
+              <w:pStyle w:val="ListParagraph"/>
+              <w:numPr>
+                <w:ilvl w:val="2"/>
+                <w:numId w:val="24"/>
+              </w:numPr>
+              <w:rPr>
+                <w:rFonts w:asciiTheme="minorBidi" w:eastAsia="MS Gothic" w:hAnsiTheme="minorBidi"/>
+                <w:sz w:val="28"/>
+              </w:rPr>
+            </w:pPr>
+            <w:r>
+              <w:rPr>
+                <w:rFonts w:asciiTheme="minorBidi" w:eastAsia="MS Gothic" w:hAnsiTheme="minorBidi" w:hint="cs"/>
+                <w:sz w:val="28"/>
+                <w:cs/>
+              </w:rPr>
+              <w:t xml:space="preserve">ลดปุ๋ย โดยผู้ใช้เลือกคำสั่ง </w:t>
+            </w:r>
+            <w:r>
+              <w:rPr>
+                <w:rFonts w:asciiTheme="minorBidi" w:eastAsia="MS Gothic" w:hAnsiTheme="minorBidi" w:hint="cs"/>
+                <w:b/>
+                <w:bCs/>
+                <w:sz w:val="28"/>
+                <w:cs/>
+              </w:rPr>
+              <w:t>ลด</w:t>
+            </w:r>
+            <w:r>
+              <w:rPr>
+                <w:rFonts w:asciiTheme="minorBidi" w:eastAsia="MS Gothic" w:hAnsiTheme="minorBidi" w:hint="cs"/>
+                <w:b/>
+                <w:bCs/>
+                <w:sz w:val="28"/>
+                <w:cs/>
+              </w:rPr>
+              <w:t xml:space="preserve">ปุ๋ย </w:t>
+            </w:r>
+            <w:r>
+              <w:rPr>
+                <w:rFonts w:asciiTheme="minorBidi" w:eastAsia="MS Gothic" w:hAnsiTheme="minorBidi"/>
+                <w:b/>
+                <w:bCs/>
+                <w:sz w:val="28"/>
+              </w:rPr>
+              <w:t>(</w:t>
+            </w:r>
+            <w:r>
+              <w:rPr>
+                <w:rFonts w:asciiTheme="minorBidi" w:eastAsia="MS Gothic" w:hAnsiTheme="minorBidi"/>
+                <w:b/>
+                <w:bCs/>
+                <w:sz w:val="28"/>
+              </w:rPr>
+              <w:t>Remove</w:t>
+            </w:r>
+            <w:r>
+              <w:rPr>
+                <w:rFonts w:asciiTheme="minorBidi" w:eastAsia="MS Gothic" w:hAnsiTheme="minorBidi" w:hint="cs"/>
+                <w:b/>
+                <w:bCs/>
+                <w:sz w:val="28"/>
+                <w:cs/>
+              </w:rPr>
+              <w:t xml:space="preserve"> </w:t>
+            </w:r>
+            <w:r>
+              <w:rPr>
+                <w:rFonts w:asciiTheme="minorBidi" w:eastAsia="MS Gothic" w:hAnsiTheme="minorBidi"/>
+                <w:b/>
+                <w:bCs/>
+                <w:sz w:val="28"/>
+              </w:rPr>
+              <w:t xml:space="preserve">Fertilizer) </w:t>
+            </w:r>
+          </w:p>
+          <w:p>
+            <w:pPr>
+              <w:pStyle w:val="ListParagraph"/>
+              <w:numPr>
+                <w:ilvl w:val="1"/>
+                <w:numId w:val="24"/>
+              </w:numPr>
+              <w:rPr>
+                <w:rFonts w:asciiTheme="minorBidi" w:eastAsia="MS Gothic" w:hAnsiTheme="minorBidi"/>
+                <w:sz w:val="28"/>
+              </w:rPr>
+            </w:pPr>
+            <w:r>
+              <w:rPr>
+                <w:rFonts w:asciiTheme="minorBidi" w:eastAsia="MS Gothic" w:hAnsiTheme="minorBidi" w:hint="cs"/>
+                <w:sz w:val="28"/>
+                <w:cs/>
+              </w:rPr>
+              <w:lastRenderedPageBreak/>
+              <w:t>ผู้ใช้สามารถจัดการยากำจัดศัตรูพืชได้ โดย</w:t>
+            </w:r>
+          </w:p>
+          <w:p>
+            <w:pPr>
+              <w:pStyle w:val="ListParagraph"/>
+              <w:numPr>
+                <w:ilvl w:val="2"/>
+                <w:numId w:val="24"/>
+              </w:numPr>
+              <w:rPr>
+                <w:rFonts w:asciiTheme="minorBidi" w:eastAsia="MS Gothic" w:hAnsiTheme="minorBidi"/>
+                <w:sz w:val="28"/>
+              </w:rPr>
+            </w:pPr>
+            <w:r>
+              <w:rPr>
+                <w:rFonts w:asciiTheme="minorBidi" w:eastAsia="MS Gothic" w:hAnsiTheme="minorBidi" w:hint="cs"/>
+                <w:sz w:val="28"/>
+                <w:cs/>
+              </w:rPr>
+              <w:t>เพิ่ม</w:t>
+            </w:r>
+            <w:r>
+              <w:rPr>
+                <w:rFonts w:asciiTheme="minorBidi" w:eastAsia="MS Gothic" w:hAnsiTheme="minorBidi" w:hint="cs"/>
+                <w:sz w:val="28"/>
+                <w:cs/>
+              </w:rPr>
+              <w:t xml:space="preserve">ยากำจัดศัตรูพืช </w:t>
+            </w:r>
+            <w:r>
+              <w:rPr>
+                <w:rFonts w:asciiTheme="minorBidi" w:eastAsia="MS Gothic" w:hAnsiTheme="minorBidi" w:hint="cs"/>
+                <w:sz w:val="28"/>
+                <w:cs/>
+              </w:rPr>
+              <w:t xml:space="preserve">โดยผู้ใช้เลือกคำสั่ง </w:t>
+            </w:r>
+            <w:r>
+              <w:rPr>
+                <w:rFonts w:asciiTheme="minorBidi" w:eastAsia="MS Gothic" w:hAnsiTheme="minorBidi" w:hint="cs"/>
+                <w:b/>
+                <w:bCs/>
+                <w:sz w:val="28"/>
+                <w:cs/>
+              </w:rPr>
+              <w:t>เพิ่ม</w:t>
+            </w:r>
+            <w:r>
+              <w:rPr>
+                <w:rFonts w:asciiTheme="minorBidi" w:eastAsia="MS Gothic" w:hAnsiTheme="minorBidi" w:hint="cs"/>
+                <w:b/>
+                <w:bCs/>
+                <w:sz w:val="28"/>
+                <w:cs/>
+              </w:rPr>
+              <w:t>ยากำจัดศัตรูพืช</w:t>
+            </w:r>
+            <w:r>
+              <w:rPr>
+                <w:rFonts w:asciiTheme="minorBidi" w:eastAsia="MS Gothic" w:hAnsiTheme="minorBidi" w:hint="cs"/>
+                <w:b/>
+                <w:bCs/>
+                <w:sz w:val="28"/>
+                <w:cs/>
+              </w:rPr>
+              <w:t xml:space="preserve"> </w:t>
+            </w:r>
+            <w:r>
+              <w:rPr>
+                <w:rFonts w:asciiTheme="minorBidi" w:eastAsia="MS Gothic" w:hAnsiTheme="minorBidi"/>
+                <w:b/>
+                <w:bCs/>
+                <w:sz w:val="28"/>
+              </w:rPr>
+              <w:t>(Add</w:t>
+            </w:r>
+            <w:r>
+              <w:rPr>
+                <w:rFonts w:asciiTheme="minorBidi" w:eastAsia="MS Gothic" w:hAnsiTheme="minorBidi" w:hint="cs"/>
+                <w:b/>
+                <w:bCs/>
+                <w:sz w:val="28"/>
+                <w:cs/>
+              </w:rPr>
+              <w:t xml:space="preserve"> </w:t>
+            </w:r>
+            <w:r>
+              <w:rPr>
+                <w:rFonts w:asciiTheme="minorBidi" w:eastAsia="MS Gothic" w:hAnsiTheme="minorBidi"/>
+                <w:b/>
+                <w:bCs/>
+                <w:sz w:val="28"/>
+              </w:rPr>
+              <w:t>Pesticide</w:t>
+            </w:r>
+            <w:r>
+              <w:rPr>
+                <w:rFonts w:asciiTheme="minorBidi" w:eastAsia="MS Gothic" w:hAnsiTheme="minorBidi"/>
+                <w:b/>
+                <w:bCs/>
+                <w:sz w:val="28"/>
+              </w:rPr>
+              <w:t xml:space="preserve">) </w:t>
+            </w:r>
+          </w:p>
+          <w:p>
+            <w:pPr>
+              <w:pStyle w:val="ListParagraph"/>
+              <w:numPr>
+                <w:ilvl w:val="2"/>
+                <w:numId w:val="24"/>
+              </w:numPr>
+              <w:rPr>
+                <w:rFonts w:asciiTheme="minorBidi" w:eastAsia="MS Gothic" w:hAnsiTheme="minorBidi"/>
+                <w:sz w:val="28"/>
+              </w:rPr>
+            </w:pPr>
+            <w:r>
+              <w:rPr>
+                <w:rFonts w:asciiTheme="minorBidi" w:eastAsia="MS Gothic" w:hAnsiTheme="minorBidi" w:hint="cs"/>
+                <w:sz w:val="28"/>
+                <w:cs/>
+              </w:rPr>
+              <w:t xml:space="preserve">ลดยากำจัดศัตรูพืช โดยผู้ใช้เลือกคำสั่ง </w:t>
+            </w:r>
+            <w:r>
+              <w:rPr>
+                <w:rFonts w:asciiTheme="minorBidi" w:eastAsia="MS Gothic" w:hAnsiTheme="minorBidi" w:hint="cs"/>
+                <w:b/>
+                <w:bCs/>
+                <w:sz w:val="28"/>
+                <w:cs/>
+              </w:rPr>
+              <w:t>ลด</w:t>
+            </w:r>
+            <w:r>
+              <w:rPr>
+                <w:rFonts w:asciiTheme="minorBidi" w:eastAsia="MS Gothic" w:hAnsiTheme="minorBidi" w:hint="cs"/>
+                <w:b/>
+                <w:bCs/>
+                <w:sz w:val="28"/>
+                <w:cs/>
+              </w:rPr>
+              <w:t>ยากำจัดศัตรูพืช</w:t>
+            </w:r>
+            <w:r>
+              <w:rPr>
+                <w:rFonts w:asciiTheme="minorBidi" w:eastAsia="MS Gothic" w:hAnsiTheme="minorBidi" w:hint="cs"/>
+                <w:b/>
+                <w:bCs/>
+                <w:sz w:val="28"/>
+                <w:cs/>
+              </w:rPr>
+              <w:t xml:space="preserve"> </w:t>
+            </w:r>
+            <w:r>
+              <w:rPr>
+                <w:rFonts w:asciiTheme="minorBidi" w:eastAsia="MS Gothic" w:hAnsiTheme="minorBidi"/>
+                <w:b/>
+                <w:bCs/>
+                <w:sz w:val="28"/>
+              </w:rPr>
+              <w:t>(Add</w:t>
+            </w:r>
+            <w:r>
+              <w:rPr>
+                <w:rFonts w:asciiTheme="minorBidi" w:eastAsia="MS Gothic" w:hAnsiTheme="minorBidi" w:hint="cs"/>
+                <w:b/>
+                <w:bCs/>
+                <w:sz w:val="28"/>
+                <w:cs/>
+              </w:rPr>
+              <w:t xml:space="preserve"> </w:t>
+            </w:r>
+            <w:r>
+              <w:rPr>
+                <w:rFonts w:asciiTheme="minorBidi" w:eastAsia="MS Gothic" w:hAnsiTheme="minorBidi"/>
+                <w:b/>
+                <w:bCs/>
+                <w:sz w:val="28"/>
+              </w:rPr>
+              <w:t>Pesticide)</w:t>
+            </w:r>
+          </w:p>
+          <w:p>
+            <w:pPr>
+              <w:pStyle w:val="ListParagraph"/>
+              <w:numPr>
+                <w:ilvl w:val="1"/>
+                <w:numId w:val="24"/>
+              </w:numPr>
+              <w:rPr>
+                <w:rFonts w:asciiTheme="minorBidi" w:eastAsia="MS Gothic" w:hAnsiTheme="minorBidi"/>
+                <w:sz w:val="28"/>
+              </w:rPr>
+            </w:pPr>
+            <w:r>
+              <w:rPr>
+                <w:rFonts w:asciiTheme="minorBidi" w:eastAsia="MS Gothic" w:hAnsiTheme="minorBidi" w:hint="cs"/>
+                <w:sz w:val="28"/>
+                <w:cs/>
+              </w:rPr>
+              <w:t xml:space="preserve">ผู้ใช้เลือกคำสั่ง </w:t>
+            </w:r>
+            <w:r>
+              <w:rPr>
+                <w:rFonts w:asciiTheme="minorBidi" w:eastAsia="MS Gothic" w:hAnsiTheme="minorBidi" w:hint="cs"/>
+                <w:b/>
+                <w:bCs/>
+                <w:sz w:val="28"/>
+                <w:cs/>
+              </w:rPr>
+              <w:t xml:space="preserve">บันทึก </w:t>
+            </w:r>
+            <w:r>
+              <w:rPr>
+                <w:rFonts w:asciiTheme="minorBidi" w:eastAsia="MS Gothic" w:hAnsiTheme="minorBidi"/>
+                <w:b/>
+                <w:bCs/>
+                <w:sz w:val="28"/>
+              </w:rPr>
+              <w:t>(Save)</w:t>
+            </w:r>
+          </w:p>
+          <w:p>
+            <w:pPr>
+              <w:pStyle w:val="ListParagraph"/>
+              <w:numPr>
+                <w:ilvl w:val="1"/>
+                <w:numId w:val="24"/>
+              </w:numPr>
+              <w:rPr>
+                <w:rFonts w:asciiTheme="minorBidi" w:eastAsia="MS Gothic" w:hAnsiTheme="minorBidi"/>
+                <w:sz w:val="28"/>
+              </w:rPr>
+            </w:pPr>
+            <w:r>
+              <w:rPr>
+                <w:rFonts w:asciiTheme="minorBidi" w:eastAsia="MS Gothic" w:hAnsiTheme="minorBidi" w:hint="cs"/>
+                <w:sz w:val="28"/>
+                <w:cs/>
+              </w:rPr>
+              <w:t>ระบบ</w:t>
+            </w:r>
+            <w:r>
+              <w:rPr>
+                <w:rFonts w:asciiTheme="minorBidi" w:eastAsia="MS Gothic" w:hAnsiTheme="minorBidi" w:hint="cs"/>
+                <w:sz w:val="28"/>
+                <w:cs/>
+              </w:rPr>
+              <w:t>ตรวจสอบความถูกต้องของข้อมูล</w:t>
+            </w:r>
+          </w:p>
+          <w:p>
+            <w:pPr>
+              <w:pStyle w:val="ListParagraph"/>
+              <w:numPr>
+                <w:ilvl w:val="1"/>
+                <w:numId w:val="24"/>
+              </w:numPr>
+              <w:rPr>
+                <w:rFonts w:asciiTheme="minorBidi" w:eastAsia="MS Gothic" w:hAnsiTheme="minorBidi"/>
+                <w:sz w:val="28"/>
+              </w:rPr>
+            </w:pPr>
+            <w:r>
+              <w:rPr>
+                <w:rFonts w:asciiTheme="minorBidi" w:eastAsia="MS Gothic" w:hAnsiTheme="minorBidi" w:hint="cs"/>
+                <w:sz w:val="28"/>
+                <w:cs/>
+              </w:rPr>
+              <w:t>ถ้าข้อมูลถูกต้อง และครบถ้วนสมบูรณ์ ระบบจะบันทึกข้อมูลลงฐานข้อมูล</w:t>
+            </w:r>
+          </w:p>
+          <w:p>
+            <w:pPr>
+              <w:pStyle w:val="ListParagraph"/>
+              <w:numPr>
+                <w:ilvl w:val="1"/>
+                <w:numId w:val="24"/>
+              </w:numPr>
+              <w:rPr>
+                <w:rFonts w:asciiTheme="minorBidi" w:eastAsia="MS Gothic" w:hAnsiTheme="minorBidi" w:hint="cs"/>
+                <w:sz w:val="28"/>
+              </w:rPr>
+            </w:pPr>
+            <w:r>
+              <w:rPr>
+                <w:rFonts w:asciiTheme="minorBidi" w:eastAsia="MS Gothic" w:hAnsiTheme="minorBidi" w:hint="cs"/>
+                <w:sz w:val="28"/>
+                <w:cs/>
+              </w:rPr>
+              <w:t>แสดงข้อความแจ้งเตือนให้ผู้ใช้ทราบว่า</w:t>
+            </w:r>
+            <w:r>
+              <w:rPr>
+                <w:rFonts w:asciiTheme="minorBidi" w:eastAsia="MS Gothic" w:hAnsiTheme="minorBidi" w:hint="cs"/>
+                <w:sz w:val="28"/>
+                <w:cs/>
+              </w:rPr>
+              <w:t xml:space="preserve"> </w:t>
+            </w:r>
+            <w:r>
+              <w:rPr>
+                <w:rFonts w:asciiTheme="minorBidi" w:eastAsia="MS Gothic" w:hAnsiTheme="minorBidi" w:hint="cs"/>
+                <w:sz w:val="28"/>
+                <w:u w:val="single"/>
+                <w:cs/>
+              </w:rPr>
+              <w:t>บันทึกข้อมูลเสร็จสมบูรณ์</w:t>
+            </w:r>
+          </w:p>
+          <w:p>
+            <w:pPr>
+              <w:pStyle w:val="ListParagraph"/>
+              <w:numPr>
+                <w:ilvl w:val="1"/>
+                <w:numId w:val="24"/>
+              </w:numPr>
+              <w:rPr>
+                <w:rFonts w:asciiTheme="minorBidi" w:eastAsia="MS Gothic" w:hAnsiTheme="minorBidi"/>
+                <w:sz w:val="28"/>
+              </w:rPr>
+            </w:pPr>
+            <w:r>
+              <w:rPr>
+                <w:rFonts w:asciiTheme="minorBidi" w:eastAsia="MS Gothic" w:hAnsiTheme="minorBidi" w:hint="cs"/>
+                <w:sz w:val="28"/>
+                <w:cs/>
+              </w:rPr>
+              <w:t>กลับเข้าสู่หน้า</w:t>
+            </w:r>
+            <w:r>
+              <w:rPr>
+                <w:rFonts w:asciiTheme="minorBidi" w:eastAsia="MS Gothic" w:hAnsiTheme="minorBidi" w:hint="cs"/>
+                <w:sz w:val="28"/>
+                <w:cs/>
+              </w:rPr>
+              <w:t>ฟอร์มแสดงส่วนผสมสำหรับเพาะปลูกทั้งหมด</w:t>
+            </w:r>
+          </w:p>
+          <w:p>
+            <w:pPr>
+              <w:pStyle w:val="ListParagraph"/>
+              <w:numPr>
+                <w:ilvl w:val="0"/>
+                <w:numId w:val="24"/>
+              </w:numPr>
+              <w:rPr>
+                <w:rFonts w:asciiTheme="minorBidi" w:eastAsia="MS Gothic" w:hAnsiTheme="minorBidi"/>
+                <w:sz w:val="28"/>
+              </w:rPr>
+            </w:pPr>
+            <w:r>
+              <w:rPr>
+                <w:rFonts w:asciiTheme="minorBidi" w:eastAsia="MS Gothic" w:hAnsiTheme="minorBidi" w:hint="cs"/>
+                <w:sz w:val="28"/>
+                <w:cs/>
+              </w:rPr>
+              <w:t>กรณีผู้ใช้ต้องการที่จะ</w:t>
+            </w:r>
+            <w:r>
+              <w:rPr>
+                <w:rFonts w:asciiTheme="minorBidi" w:eastAsia="MS Gothic" w:hAnsiTheme="minorBidi" w:hint="cs"/>
+                <w:b/>
+                <w:bCs/>
+                <w:sz w:val="28"/>
+                <w:cs/>
+              </w:rPr>
+              <w:t>ลบ</w:t>
+            </w:r>
+            <w:r>
+              <w:rPr>
+                <w:rFonts w:asciiTheme="minorBidi" w:eastAsia="MS Gothic" w:hAnsiTheme="minorBidi" w:hint="cs"/>
+                <w:sz w:val="28"/>
+                <w:cs/>
+              </w:rPr>
+              <w:t>ข้อมูลส่วนผสมสำหรับเพาะปลูก ผู้ใช้สามารถเลือกกระทำดังต่อไปนี้</w:t>
+            </w:r>
+          </w:p>
+          <w:p>
+            <w:pPr>
+              <w:pStyle w:val="ListParagraph"/>
+              <w:numPr>
+                <w:ilvl w:val="1"/>
+                <w:numId w:val="24"/>
+              </w:numPr>
+              <w:rPr>
+                <w:rFonts w:asciiTheme="minorBidi" w:eastAsia="MS Gothic" w:hAnsiTheme="minorBidi"/>
+                <w:sz w:val="28"/>
+              </w:rPr>
+            </w:pPr>
+            <w:r>
+              <w:rPr>
+                <w:rFonts w:asciiTheme="minorBidi" w:eastAsia="MS Gothic" w:hAnsiTheme="minorBidi" w:hint="cs"/>
+                <w:sz w:val="28"/>
+                <w:cs/>
+              </w:rPr>
+              <w:t>ผู้ใช้เลือกรายการส่วนผสมสำหรับเพาะปลูกที่ต้องการแก้ไข</w:t>
+            </w:r>
+          </w:p>
+          <w:p>
+            <w:pPr>
+              <w:pStyle w:val="ListParagraph"/>
+              <w:numPr>
+                <w:ilvl w:val="1"/>
+                <w:numId w:val="24"/>
+              </w:numPr>
+              <w:rPr>
+                <w:rFonts w:asciiTheme="minorBidi" w:eastAsia="MS Gothic" w:hAnsiTheme="minorBidi"/>
+                <w:sz w:val="28"/>
+              </w:rPr>
+            </w:pPr>
+            <w:r>
+              <w:rPr>
+                <w:rFonts w:asciiTheme="minorBidi" w:eastAsia="MS Gothic" w:hAnsiTheme="minorBidi" w:hint="cs"/>
+                <w:sz w:val="28"/>
+                <w:cs/>
+              </w:rPr>
+              <w:t xml:space="preserve">ผู้ใช้เลือกคำสั่ง </w:t>
+            </w:r>
+            <w:r>
+              <w:rPr>
+                <w:rFonts w:asciiTheme="minorBidi" w:eastAsia="MS Gothic" w:hAnsiTheme="minorBidi" w:hint="cs"/>
+                <w:b/>
+                <w:bCs/>
+                <w:sz w:val="28"/>
+                <w:cs/>
+              </w:rPr>
+              <w:t>ลบ</w:t>
+            </w:r>
+            <w:r>
+              <w:rPr>
+                <w:rFonts w:asciiTheme="minorBidi" w:eastAsia="MS Gothic" w:hAnsiTheme="minorBidi" w:hint="cs"/>
+                <w:b/>
+                <w:bCs/>
+                <w:sz w:val="28"/>
+                <w:cs/>
+              </w:rPr>
+              <w:t xml:space="preserve"> </w:t>
+            </w:r>
+            <w:r>
+              <w:rPr>
+                <w:rFonts w:asciiTheme="minorBidi" w:eastAsia="MS Gothic" w:hAnsiTheme="minorBidi"/>
+                <w:b/>
+                <w:bCs/>
+                <w:sz w:val="28"/>
+              </w:rPr>
+              <w:t>(</w:t>
+            </w:r>
+            <w:r>
+              <w:rPr>
+                <w:rFonts w:asciiTheme="minorBidi" w:eastAsia="MS Gothic" w:hAnsiTheme="minorBidi"/>
+                <w:b/>
+                <w:bCs/>
+                <w:sz w:val="28"/>
+              </w:rPr>
+              <w:t>Remove</w:t>
+            </w:r>
+            <w:r>
+              <w:rPr>
+                <w:rFonts w:asciiTheme="minorBidi" w:eastAsia="MS Gothic" w:hAnsiTheme="minorBidi"/>
+                <w:b/>
+                <w:bCs/>
+                <w:sz w:val="28"/>
+              </w:rPr>
+              <w:t xml:space="preserve">) </w:t>
+            </w:r>
+          </w:p>
+          <w:p>
+            <w:pPr>
+              <w:pStyle w:val="ListParagraph"/>
+              <w:numPr>
+                <w:ilvl w:val="1"/>
+                <w:numId w:val="24"/>
+              </w:numPr>
+              <w:rPr>
+                <w:rFonts w:asciiTheme="minorBidi" w:eastAsia="MS Gothic" w:hAnsiTheme="minorBidi"/>
+                <w:sz w:val="28"/>
+              </w:rPr>
+            </w:pPr>
+            <w:r>
+              <w:rPr>
+                <w:rFonts w:asciiTheme="minorBidi" w:eastAsia="MS Gothic" w:hAnsiTheme="minorBidi" w:hint="cs"/>
+                <w:sz w:val="28"/>
+                <w:cs/>
+              </w:rPr>
+              <w:t>ระบบลบข้อมูลที่ผู้ใช้เลือก</w:t>
+            </w:r>
+          </w:p>
+          <w:p>
+            <w:pPr>
+              <w:pStyle w:val="ListParagraph"/>
+              <w:numPr>
+                <w:ilvl w:val="1"/>
+                <w:numId w:val="24"/>
+              </w:numPr>
+              <w:rPr>
+                <w:rFonts w:asciiTheme="minorBidi" w:eastAsia="MS Gothic" w:hAnsiTheme="minorBidi"/>
+                <w:sz w:val="28"/>
+              </w:rPr>
+            </w:pPr>
+            <w:r>
+              <w:rPr>
+                <w:rFonts w:asciiTheme="minorBidi" w:eastAsia="MS Gothic" w:hAnsiTheme="minorBidi" w:hint="cs"/>
+                <w:sz w:val="28"/>
+                <w:cs/>
+              </w:rPr>
+              <w:t>แสดงข้อความแจ้งเตือนให้ผู้ใช้ทราบว่า</w:t>
+            </w:r>
+            <w:r>
+              <w:rPr>
+                <w:rFonts w:asciiTheme="minorBidi" w:eastAsia="MS Gothic" w:hAnsiTheme="minorBidi" w:hint="cs"/>
+                <w:sz w:val="28"/>
+                <w:cs/>
+              </w:rPr>
+              <w:t xml:space="preserve"> </w:t>
+            </w:r>
+            <w:r>
+              <w:rPr>
+                <w:rFonts w:asciiTheme="minorBidi" w:eastAsia="MS Gothic" w:hAnsiTheme="minorBidi" w:hint="cs"/>
+                <w:sz w:val="28"/>
+                <w:u w:val="single"/>
+                <w:cs/>
+              </w:rPr>
+              <w:t>ลบข้อมูลเสร็จสมบูรณ์</w:t>
+            </w:r>
+          </w:p>
+          <w:p>
+            <w:pPr>
+              <w:pStyle w:val="ListParagraph"/>
+              <w:numPr>
+                <w:ilvl w:val="1"/>
+                <w:numId w:val="24"/>
+              </w:numPr>
+              <w:rPr>
+                <w:rFonts w:asciiTheme="minorBidi" w:eastAsia="MS Gothic" w:hAnsiTheme="minorBidi" w:hint="cs"/>
+                <w:sz w:val="28"/>
+              </w:rPr>
+            </w:pPr>
+            <w:r>
+              <w:rPr>
+                <w:rFonts w:asciiTheme="minorBidi" w:eastAsia="MS Gothic" w:hAnsiTheme="minorBidi" w:hint="cs"/>
+                <w:sz w:val="28"/>
+                <w:cs/>
+              </w:rPr>
+              <w:t>กลับเข้าสู่หน้าฟอร์มแสดงส่วนผสมสำหรับเพาะปลูกทั้งหมด</w:t>
+            </w:r>
+          </w:p>
+        </w:tc>
+      </w:tr>
+      <w:tr>
+        <w:tc>
+          <w:tcPr>
+            <w:tcW w:w="2335" w:type="dxa"/>
+          </w:tcPr>
+          <w:p>
+            <w:pPr>
+              <w:rPr>
+                <w:rFonts w:asciiTheme="minorBidi" w:hAnsiTheme="minorBidi"/>
+                <w:sz w:val="28"/>
+              </w:rPr>
+            </w:pPr>
+            <w:r>
+              <w:rPr>
+                <w:rFonts w:asciiTheme="minorBidi" w:hAnsiTheme="minorBidi"/>
+                <w:sz w:val="28"/>
+              </w:rPr>
+              <w:lastRenderedPageBreak/>
+              <w:t>Exception Flow of Events</w:t>
+            </w:r>
+          </w:p>
+        </w:tc>
+        <w:tc>
+          <w:tcPr>
+            <w:tcW w:w="6681" w:type="dxa"/>
+          </w:tcPr>
+          <w:p>
+            <w:pPr>
+              <w:pStyle w:val="ListParagraph"/>
+              <w:numPr>
+                <w:ilvl w:val="2"/>
+                <w:numId w:val="28"/>
+              </w:numPr>
+              <w:rPr>
+                <w:rFonts w:asciiTheme="minorBidi" w:eastAsia="MS Gothic" w:hAnsiTheme="minorBidi"/>
+                <w:sz w:val="28"/>
+              </w:rPr>
+            </w:pPr>
+            <w:r>
+              <w:rPr>
+                <w:rFonts w:asciiTheme="minorBidi" w:eastAsia="MS Gothic" w:hAnsiTheme="minorBidi" w:hint="cs"/>
+                <w:sz w:val="28"/>
+                <w:cs/>
+              </w:rPr>
+              <w:t>ถ้าข้อมูลไม่ถูกต้อง หรือไม่ครบถ้วนสมบูรณ์ ระบบจะไม่</w:t>
+            </w:r>
+            <w:r>
+              <w:rPr>
+                <w:rFonts w:asciiTheme="minorBidi" w:eastAsia="MS Gothic" w:hAnsiTheme="minorBidi" w:hint="cs"/>
+                <w:sz w:val="28"/>
+                <w:cs/>
+              </w:rPr>
+              <w:t>บันทึกข้อมูลใดๆ ลงฐานข้อมูล</w:t>
+            </w:r>
+          </w:p>
+          <w:p>
+            <w:pPr>
+              <w:pStyle w:val="ListParagraph"/>
+              <w:numPr>
+                <w:ilvl w:val="2"/>
+                <w:numId w:val="28"/>
+              </w:numPr>
+              <w:rPr>
+                <w:rFonts w:asciiTheme="minorBidi" w:eastAsia="MS Gothic" w:hAnsiTheme="minorBidi"/>
+                <w:sz w:val="28"/>
+              </w:rPr>
+            </w:pPr>
+            <w:r>
+              <w:rPr>
+                <w:rFonts w:asciiTheme="minorBidi" w:eastAsia="MS Gothic" w:hAnsiTheme="minorBidi" w:hint="cs"/>
+                <w:sz w:val="28"/>
+                <w:cs/>
+              </w:rPr>
+              <w:t>แสดงข้อความแจ้งเตือน พร้อมแนะนำผู้ใช้ว่าสมควรแก้ไขที่จุดไหน</w:t>
+            </w:r>
+          </w:p>
+          <w:p>
+            <w:pPr>
+              <w:pStyle w:val="ListParagraph"/>
+              <w:numPr>
+                <w:ilvl w:val="2"/>
+                <w:numId w:val="28"/>
+              </w:numPr>
+              <w:rPr>
+                <w:rFonts w:asciiTheme="minorBidi" w:eastAsia="MS Gothic" w:hAnsiTheme="minorBidi" w:hint="cs"/>
+                <w:sz w:val="28"/>
+              </w:rPr>
+            </w:pPr>
+            <w:r>
+              <w:rPr>
+                <w:rFonts w:asciiTheme="minorBidi" w:eastAsia="MS Gothic" w:hAnsiTheme="minorBidi" w:hint="cs"/>
+                <w:sz w:val="28"/>
+                <w:cs/>
+              </w:rPr>
+              <w:t>ผู้แก้ไขข้อมูลและลองสั่งบันทึกอีกครั้ง</w:t>
+            </w:r>
+          </w:p>
+        </w:tc>
+      </w:tr>
+      <w:tr>
+        <w:tc>
+          <w:tcPr>
+            <w:tcW w:w="2335" w:type="dxa"/>
+          </w:tcPr>
+          <w:p>
+            <w:pPr>
+              <w:rPr>
+                <w:rFonts w:asciiTheme="minorBidi" w:hAnsiTheme="minorBidi"/>
+                <w:sz w:val="28"/>
+              </w:rPr>
+            </w:pPr>
+            <w:r>
+              <w:rPr>
+                <w:rFonts w:asciiTheme="minorBidi" w:hAnsiTheme="minorBidi"/>
+                <w:sz w:val="28"/>
+              </w:rPr>
+              <w:t>Alternative Flow of Events</w:t>
+            </w:r>
+          </w:p>
+        </w:tc>
+        <w:tc>
+          <w:tcPr>
+            <w:tcW w:w="6681" w:type="dxa"/>
+          </w:tcPr>
+          <w:p>
+            <w:pPr>
+              <w:rPr>
+                <w:rFonts w:asciiTheme="minorBidi" w:eastAsia="MS Gothic" w:hAnsiTheme="minorBidi"/>
+                <w:sz w:val="28"/>
+              </w:rPr>
+            </w:pPr>
+            <w:r>
+              <w:rPr>
+                <w:rFonts w:asciiTheme="minorBidi" w:eastAsia="MS Gothic" w:hAnsiTheme="minorBidi" w:hint="cs"/>
+                <w:sz w:val="28"/>
+                <w:cs/>
+              </w:rPr>
+              <w:t>-</w:t>
+            </w:r>
+          </w:p>
+        </w:tc>
+      </w:tr>
+      <w:tr>
+        <w:tc>
+          <w:tcPr>
+            <w:tcW w:w="2335" w:type="dxa"/>
+          </w:tcPr>
+          <w:p>
+            <w:pPr>
+              <w:rPr>
+                <w:rFonts w:asciiTheme="minorBidi" w:hAnsiTheme="minorBidi"/>
+                <w:sz w:val="28"/>
+              </w:rPr>
+            </w:pPr>
+            <w:r>
+              <w:rPr>
+                <w:rFonts w:asciiTheme="minorBidi" w:hAnsiTheme="minorBidi"/>
+                <w:sz w:val="28"/>
+              </w:rPr>
+              <w:t>Current Open Issue</w:t>
+            </w:r>
+          </w:p>
+        </w:tc>
+        <w:tc>
+          <w:tcPr>
+            <w:tcW w:w="6681" w:type="dxa"/>
+          </w:tcPr>
+          <w:p>
+            <w:pPr>
+              <w:rPr>
+                <w:rFonts w:asciiTheme="minorBidi" w:eastAsia="MS Gothic" w:hAnsiTheme="minorBidi"/>
+                <w:sz w:val="28"/>
+              </w:rPr>
+            </w:pPr>
+            <w:r>
+              <w:rPr>
+                <w:rFonts w:asciiTheme="minorBidi" w:eastAsia="MS Gothic" w:hAnsiTheme="minorBidi" w:hint="cs"/>
+                <w:sz w:val="28"/>
+                <w:cs/>
+              </w:rPr>
+              <w:t>-</w:t>
+            </w:r>
+          </w:p>
+        </w:tc>
+      </w:tr>
+      <w:tr>
+        <w:tc>
+          <w:tcPr>
+            <w:tcW w:w="2335" w:type="dxa"/>
+          </w:tcPr>
+          <w:p>
+            <w:pPr>
+              <w:rPr>
+                <w:rFonts w:asciiTheme="minorBidi" w:hAnsiTheme="minorBidi"/>
+                <w:sz w:val="28"/>
+              </w:rPr>
+            </w:pPr>
+            <w:r>
+              <w:rPr>
+                <w:rFonts w:asciiTheme="minorBidi" w:hAnsiTheme="minorBidi"/>
+                <w:sz w:val="28"/>
+              </w:rPr>
+              <w:t>Future Open Issue</w:t>
+            </w:r>
+          </w:p>
+        </w:tc>
+        <w:tc>
+          <w:tcPr>
+            <w:tcW w:w="6681" w:type="dxa"/>
+          </w:tcPr>
+          <w:p>
+            <w:pPr>
+              <w:rPr>
+                <w:rFonts w:asciiTheme="minorBidi" w:eastAsia="MS Gothic" w:hAnsiTheme="minorBidi"/>
+                <w:sz w:val="28"/>
+              </w:rPr>
+            </w:pPr>
+            <w:r>
+              <w:rPr>
+                <w:rFonts w:asciiTheme="minorBidi" w:eastAsia="MS Gothic" w:hAnsiTheme="minorBidi" w:hint="cs"/>
+                <w:sz w:val="28"/>
+                <w:cs/>
+              </w:rPr>
+              <w:t>-</w:t>
+            </w:r>
+          </w:p>
+        </w:tc>
+      </w:tr>
+      <w:tr>
+        <w:tc>
+          <w:tcPr>
+            <w:tcW w:w="2335" w:type="dxa"/>
+          </w:tcPr>
+          <w:p>
+            <w:pPr>
+              <w:rPr>
+                <w:rFonts w:asciiTheme="minorBidi" w:hAnsiTheme="minorBidi"/>
+                <w:sz w:val="28"/>
+              </w:rPr>
+            </w:pPr>
+            <w:r>
+              <w:rPr>
+                <w:rFonts w:asciiTheme="minorBidi" w:hAnsiTheme="minorBidi"/>
+                <w:sz w:val="28"/>
+              </w:rPr>
+              <w:t>Superordinates</w:t>
+            </w:r>
+          </w:p>
+        </w:tc>
+        <w:tc>
+          <w:tcPr>
+            <w:tcW w:w="6681" w:type="dxa"/>
+          </w:tcPr>
+          <w:p>
+            <w:pPr>
+              <w:rPr>
+                <w:rFonts w:asciiTheme="minorBidi" w:eastAsia="MS Gothic" w:hAnsiTheme="minorBidi"/>
+                <w:sz w:val="28"/>
+              </w:rPr>
+            </w:pPr>
+            <w:r>
+              <w:rPr>
+                <w:rFonts w:asciiTheme="minorBidi" w:eastAsia="MS Gothic" w:hAnsiTheme="minorBidi" w:hint="cs"/>
+                <w:sz w:val="28"/>
+                <w:cs/>
+              </w:rPr>
+              <w:t>-</w:t>
+            </w:r>
+          </w:p>
+        </w:tc>
+      </w:tr>
+      <w:tr>
+        <w:tc>
+          <w:tcPr>
+            <w:tcW w:w="2335" w:type="dxa"/>
+          </w:tcPr>
+          <w:p>
+            <w:pPr>
+              <w:rPr>
+                <w:rFonts w:asciiTheme="minorBidi" w:hAnsiTheme="minorBidi"/>
+                <w:sz w:val="28"/>
+              </w:rPr>
+            </w:pPr>
+            <w:r>
+              <w:rPr>
+                <w:rFonts w:asciiTheme="minorBidi" w:hAnsiTheme="minorBidi"/>
+                <w:sz w:val="28"/>
+              </w:rPr>
+              <w:t>Subordinates</w:t>
+            </w:r>
+          </w:p>
+        </w:tc>
+        <w:tc>
+          <w:tcPr>
+            <w:tcW w:w="6681" w:type="dxa"/>
+          </w:tcPr>
+          <w:p>
+            <w:pPr>
+              <w:rPr>
+                <w:rFonts w:asciiTheme="minorBidi" w:eastAsia="MS Gothic" w:hAnsiTheme="minorBidi"/>
+                <w:sz w:val="28"/>
+              </w:rPr>
+            </w:pPr>
+            <w:r>
+              <w:rPr>
+                <w:rFonts w:asciiTheme="minorBidi" w:eastAsia="MS Gothic" w:hAnsiTheme="minorBidi" w:hint="cs"/>
+                <w:sz w:val="28"/>
+                <w:cs/>
+              </w:rPr>
+              <w:t>-</w:t>
+            </w:r>
+          </w:p>
+        </w:tc>
+      </w:tr>
+      <w:tr>
+        <w:tc>
+          <w:tcPr>
+            <w:tcW w:w="2335" w:type="dxa"/>
+          </w:tcPr>
+          <w:p>
+            <w:pPr>
+              <w:rPr>
+                <w:rFonts w:asciiTheme="minorBidi" w:hAnsiTheme="minorBidi"/>
+                <w:sz w:val="28"/>
+              </w:rPr>
+            </w:pPr>
+            <w:r>
+              <w:rPr>
+                <w:rFonts w:asciiTheme="minorBidi" w:hAnsiTheme="minorBidi"/>
+                <w:sz w:val="28"/>
+              </w:rPr>
+              <w:t>General Description</w:t>
+            </w:r>
+          </w:p>
+        </w:tc>
+        <w:tc>
+          <w:tcPr>
+            <w:tcW w:w="6681" w:type="dxa"/>
+          </w:tcPr>
+          <w:p>
+            <w:pPr>
+              <w:rPr>
+                <w:rFonts w:asciiTheme="minorBidi" w:eastAsia="MS Gothic" w:hAnsiTheme="minorBidi"/>
+                <w:sz w:val="28"/>
+              </w:rPr>
+            </w:pPr>
+            <w:r>
+              <w:rPr>
+                <w:rFonts w:asciiTheme="minorBidi" w:eastAsia="MS Gothic" w:hAnsiTheme="minorBidi" w:hint="cs"/>
+                <w:sz w:val="28"/>
+                <w:cs/>
+              </w:rPr>
+              <w:t>ส่วนผสมสำหรับเพาะปลูก</w:t>
+            </w:r>
+            <w:r>
+              <w:rPr>
+                <w:rFonts w:asciiTheme="minorBidi" w:eastAsia="MS Gothic" w:hAnsiTheme="minorBidi" w:hint="cs"/>
+                <w:sz w:val="28"/>
+                <w:cs/>
+              </w:rPr>
+              <w:t xml:space="preserve"> </w:t>
+            </w:r>
+            <w:r>
+              <w:rPr>
+                <w:rFonts w:asciiTheme="minorBidi" w:eastAsia="MS Gothic" w:hAnsiTheme="minorBidi" w:hint="cs"/>
+                <w:sz w:val="28"/>
+                <w:cs/>
+              </w:rPr>
+              <w:t>มีส่วนประกอบ</w:t>
+            </w:r>
+            <w:r>
+              <w:rPr>
+                <w:rFonts w:asciiTheme="minorBidi" w:eastAsia="MS Gothic" w:hAnsiTheme="minorBidi" w:hint="cs"/>
+                <w:sz w:val="28"/>
+                <w:cs/>
+              </w:rPr>
+              <w:t>ดังนี้</w:t>
+            </w:r>
+          </w:p>
+          <w:p>
+            <w:pPr>
+              <w:pStyle w:val="ListParagraph"/>
+              <w:numPr>
+                <w:ilvl w:val="0"/>
+                <w:numId w:val="25"/>
+              </w:numPr>
+              <w:rPr>
+                <w:rFonts w:asciiTheme="minorBidi" w:eastAsia="MS Gothic" w:hAnsiTheme="minorBidi"/>
+                <w:sz w:val="28"/>
+              </w:rPr>
+            </w:pPr>
+            <w:r>
+              <w:rPr>
+                <w:rFonts w:asciiTheme="minorBidi" w:eastAsia="MS Gothic" w:hAnsiTheme="minorBidi" w:hint="cs"/>
+                <w:sz w:val="28"/>
+                <w:cs/>
+              </w:rPr>
+              <w:t>วัสดุเพาะปลูก</w:t>
+            </w:r>
+            <w:r>
+              <w:rPr>
+                <w:rFonts w:asciiTheme="minorBidi" w:eastAsia="MS Gothic" w:hAnsiTheme="minorBidi" w:hint="cs"/>
+                <w:sz w:val="28"/>
+                <w:cs/>
+              </w:rPr>
+              <w:t xml:space="preserve"> </w:t>
+            </w:r>
+            <w:r>
+              <w:rPr>
+                <w:rFonts w:asciiTheme="minorBidi" w:eastAsia="MS Gothic" w:hAnsiTheme="minorBidi" w:hint="cs"/>
+                <w:sz w:val="28"/>
+                <w:cs/>
+              </w:rPr>
+              <w:t>(ต้องมีอย่างน้อยหนึ่งชนิด)</w:t>
+            </w:r>
+          </w:p>
+          <w:p>
+            <w:pPr>
+              <w:pStyle w:val="ListParagraph"/>
+              <w:numPr>
+                <w:ilvl w:val="0"/>
+                <w:numId w:val="25"/>
+              </w:numPr>
+              <w:rPr>
+                <w:rFonts w:asciiTheme="minorBidi" w:eastAsia="MS Gothic" w:hAnsiTheme="minorBidi"/>
+                <w:sz w:val="28"/>
+              </w:rPr>
+            </w:pPr>
+            <w:r>
+              <w:rPr>
+                <w:rFonts w:asciiTheme="minorBidi" w:eastAsia="MS Gothic" w:hAnsiTheme="minorBidi" w:hint="cs"/>
+                <w:sz w:val="28"/>
+                <w:cs/>
+              </w:rPr>
+              <w:t>ปุ๋ย</w:t>
+            </w:r>
+          </w:p>
+          <w:p>
+            <w:pPr>
+              <w:pStyle w:val="ListParagraph"/>
+              <w:numPr>
+                <w:ilvl w:val="0"/>
+                <w:numId w:val="25"/>
+              </w:numPr>
+              <w:rPr>
+                <w:rFonts w:asciiTheme="minorBidi" w:eastAsia="MS Gothic" w:hAnsiTheme="minorBidi"/>
+                <w:sz w:val="28"/>
+              </w:rPr>
+            </w:pPr>
+            <w:r>
+              <w:rPr>
+                <w:rFonts w:asciiTheme="minorBidi" w:eastAsia="MS Gothic" w:hAnsiTheme="minorBidi" w:cs="Cordia New"/>
+                <w:sz w:val="28"/>
+                <w:cs/>
+              </w:rPr>
+              <w:t>ยากำจัดศัตรูพืช</w:t>
+            </w:r>
+          </w:p>
+          <w:p>
+            <w:pPr>
+              <w:ind w:left="720"/>
+              <w:rPr>
+                <w:rFonts w:asciiTheme="minorBidi" w:eastAsia="MS Gothic" w:hAnsiTheme="minorBidi" w:hint="cs"/>
+                <w:sz w:val="28"/>
+                <w:cs/>
+              </w:rPr>
+            </w:pPr>
+            <w:r>
+              <w:rPr>
+                <w:rFonts w:asciiTheme="minorBidi" w:eastAsia="MS Gothic" w:hAnsiTheme="minorBidi"/>
+                <w:sz w:val="28"/>
+              </w:rPr>
+              <w:t>*</w:t>
+            </w:r>
+            <w:r>
+              <w:rPr>
+                <w:rFonts w:asciiTheme="minorBidi" w:eastAsia="MS Gothic" w:hAnsiTheme="minorBidi" w:hint="cs"/>
+                <w:sz w:val="28"/>
+                <w:cs/>
+              </w:rPr>
+              <w:t>ทุกรายการ</w:t>
+            </w:r>
+            <w:r>
+              <w:rPr>
+                <w:rFonts w:asciiTheme="minorBidi" w:eastAsia="MS Gothic" w:hAnsiTheme="minorBidi" w:hint="cs"/>
+                <w:sz w:val="28"/>
+                <w:cs/>
+              </w:rPr>
+              <w:t>สามารถมีได้มากกว่าหนึ่ง</w:t>
+            </w:r>
+          </w:p>
+        </w:tc>
+      </w:tr>
+    </w:tbl>
+    <w:p>
+      <w:pPr>
+        <w:rPr>
+          <w:cs/>
+        </w:rPr>
+      </w:pPr>
+      <w:r>
+        <w:rPr>
+          <w:cs/>
+        </w:rPr>
         <w:br w:type="page"/>
       </w:r>
     </w:p>
@@ -2723,7 +5276,7 @@
                   <w:rFonts w:asciiTheme="minorBidi" w:hAnsiTheme="minorBidi"/>
                   <w:sz w:val="28"/>
                 </w:rPr>
-                <w:id w:val="-1469426966"/>
+                <w:id w:val="-1349867455"/>
                 <w14:checkbox>
                   <w14:checked w14:val="1"/>
                   <w14:checkedState w14:val="2612" w14:font="MS Gothic"/>
@@ -2754,7 +5307,7 @@
                   <w:rFonts w:asciiTheme="minorBidi" w:hAnsiTheme="minorBidi"/>
                   <w:sz w:val="28"/>
                 </w:rPr>
-                <w:id w:val="947893837"/>
+                <w:id w:val="654419130"/>
                 <w14:checkbox>
                   <w14:checked w14:val="0"/>
                   <w14:checkedState w14:val="2612" w14:font="MS Gothic"/>
@@ -2785,7 +5338,7 @@
                   <w:rFonts w:asciiTheme="minorBidi" w:hAnsiTheme="minorBidi"/>
                   <w:sz w:val="28"/>
                 </w:rPr>
-                <w:id w:val="442735736"/>
+                <w:id w:val="-1011299580"/>
                 <w14:checkbox>
                   <w14:checked w14:val="0"/>
                   <w14:checkedState w14:val="2612" w14:font="MS Gothic"/>
@@ -2816,7 +5369,7 @@
                   <w:rFonts w:asciiTheme="minorBidi" w:hAnsiTheme="minorBidi"/>
                   <w:sz w:val="28"/>
                 </w:rPr>
-                <w:id w:val="61692512"/>
+                <w:id w:val="-1194685168"/>
                 <w14:checkbox>
                   <w14:checked w14:val="0"/>
                   <w14:checkedState w14:val="2612" w14:font="MS Gothic"/>
@@ -3280,6 +5833,297 @@
 <file path=word/numbering.xml><?xml version="1.0" encoding="utf-8"?>
 <w:numbering xmlns:wpc="http://schemas.microsoft.com/office/word/2010/wordprocessingCanvas" xmlns:cx="http://schemas.microsoft.com/office/drawing/2014/chartex" xmlns:cx1="http://schemas.microsoft.com/office/drawing/2015/9/8/chartex" xmlns:cx2="http://schemas.microsoft.com/office/drawing/2015/10/21/chartex" xmlns:cx3="http://schemas.microsoft.com/office/drawing/2016/5/9/chartex" xmlns:cx4="http://schemas.microsoft.com/office/drawing/2016/5/10/chartex" xmlns:cx5="http://schemas.microsoft.com/office/drawing/2016/5/11/chartex" xmlns:cx6="http://schemas.microsoft.com/office/drawing/2016/5/12/chartex" xmlns:cx7="http://schemas.microsoft.com/office/drawing/2016/5/13/chartex" xmlns:cx8="http://schemas.microsoft.com/office/drawing/2016/5/14/chartex" xmlns:mc="http://schemas.openxmlformats.org/markup-compatibility/2006" xmlns:aink="http://schemas.microsoft.com/office/drawing/2016/ink" xmlns:am3d="http://schemas.microsoft.com/office/drawing/2017/model3d" xmlns:o="urn:schemas-microsoft-com:office:office" xmlns:r="http://schemas.openxmlformats.org/officeDocument/2006/relationships" xmlns:m="http://schemas.openxmlformats.org/officeDocument/2006/math" xmlns:v="urn:schemas-microsoft-com:vml" xmlns:wp14="http://schemas.microsoft.com/office/word/2010/wordprocessingDrawing" xmlns:wp="http://schemas.openxmlformats.org/drawingml/2006/wordprocessingDrawing" xmlns:w10="urn:schemas-microsoft-com:office:word" xmlns:w="http://schemas.openxmlformats.org/wordprocessingml/2006/main" xmlns:w14="http://schemas.microsoft.com/office/word/2010/wordml" xmlns:w15="http://schemas.microsoft.com/office/word/2012/wordml" xmlns:w16cex="http://schemas.microsoft.com/office/word/2018/wordml/cex" xmlns:w16cid="http://schemas.microsoft.com/office/word/2016/wordml/cid" xmlns:w16="http://schemas.microsoft.com/office/word/2018/wordml" xmlns:w16sdtdh="http://schemas.microsoft.com/office/word/2020/wordml/sdtdatahash" xmlns:w16se="http://schemas.microsoft.com/office/word/2015/wordml/symex" xmlns:wpg="http://schemas.microsoft.com/office/word/2010/wordprocessingGroup" xmlns:wpi="http://schemas.microsoft.com/office/word/2010/wordprocessingInk" xmlns:wne="http://schemas.microsoft.com/office/word/2006/wordml" xmlns:wps="http://schemas.microsoft.com/office/word/2010/wordprocessingShape" mc:Ignorable="w14 w15 w16se w16cid w16 w16cex w16sdtdh wp14">
   <w:abstractNum w:abstractNumId="0" w15:restartNumberingAfterBreak="0">
+    <w:nsid w:val="036A31BD"/>
+    <w:multiLevelType w:val="multilevel"/>
+    <w:tmpl w:val="67848A92"/>
+    <w:lvl w:ilvl="0">
+      <w:start w:val="3"/>
+      <w:numFmt w:val="decimal"/>
+      <w:lvlText w:val="%1."/>
+      <w:lvlJc w:val="left"/>
+      <w:pPr>
+        <w:ind w:left="360" w:hanging="360"/>
+      </w:pPr>
+      <w:rPr>
+        <w:rFonts w:hint="default"/>
+      </w:rPr>
+    </w:lvl>
+    <w:lvl w:ilvl="1">
+      <w:start w:val="8"/>
+      <w:numFmt w:val="decimal"/>
+      <w:lvlText w:val="%1.%2."/>
+      <w:lvlJc w:val="left"/>
+      <w:pPr>
+        <w:ind w:left="360" w:hanging="360"/>
+      </w:pPr>
+      <w:rPr>
+        <w:rFonts w:hint="default"/>
+      </w:rPr>
+    </w:lvl>
+    <w:lvl w:ilvl="2">
+      <w:start w:val="1"/>
+      <w:numFmt w:val="decimal"/>
+      <w:lvlText w:val="%1.%2.%3."/>
+      <w:lvlJc w:val="left"/>
+      <w:pPr>
+        <w:ind w:left="720" w:hanging="720"/>
+      </w:pPr>
+      <w:rPr>
+        <w:rFonts w:hint="default"/>
+      </w:rPr>
+    </w:lvl>
+    <w:lvl w:ilvl="3">
+      <w:start w:val="1"/>
+      <w:numFmt w:val="decimal"/>
+      <w:lvlText w:val="%1.%2.%3.%4."/>
+      <w:lvlJc w:val="left"/>
+      <w:pPr>
+        <w:ind w:left="720" w:hanging="720"/>
+      </w:pPr>
+      <w:rPr>
+        <w:rFonts w:hint="default"/>
+      </w:rPr>
+    </w:lvl>
+    <w:lvl w:ilvl="4">
+      <w:start w:val="1"/>
+      <w:numFmt w:val="decimal"/>
+      <w:lvlText w:val="%1.%2.%3.%4.%5."/>
+      <w:lvlJc w:val="left"/>
+      <w:pPr>
+        <w:ind w:left="1080" w:hanging="1080"/>
+      </w:pPr>
+      <w:rPr>
+        <w:rFonts w:hint="default"/>
+      </w:rPr>
+    </w:lvl>
+    <w:lvl w:ilvl="5">
+      <w:start w:val="1"/>
+      <w:numFmt w:val="decimal"/>
+      <w:lvlText w:val="%1.%2.%3.%4.%5.%6."/>
+      <w:lvlJc w:val="left"/>
+      <w:pPr>
+        <w:ind w:left="1080" w:hanging="1080"/>
+      </w:pPr>
+      <w:rPr>
+        <w:rFonts w:hint="default"/>
+      </w:rPr>
+    </w:lvl>
+    <w:lvl w:ilvl="6">
+      <w:start w:val="1"/>
+      <w:numFmt w:val="decimal"/>
+      <w:lvlText w:val="%1.%2.%3.%4.%5.%6.%7."/>
+      <w:lvlJc w:val="left"/>
+      <w:pPr>
+        <w:ind w:left="1080" w:hanging="1080"/>
+      </w:pPr>
+      <w:rPr>
+        <w:rFonts w:hint="default"/>
+      </w:rPr>
+    </w:lvl>
+    <w:lvl w:ilvl="7">
+      <w:start w:val="1"/>
+      <w:numFmt w:val="decimal"/>
+      <w:lvlText w:val="%1.%2.%3.%4.%5.%6.%7.%8."/>
+      <w:lvlJc w:val="left"/>
+      <w:pPr>
+        <w:ind w:left="1440" w:hanging="1440"/>
+      </w:pPr>
+      <w:rPr>
+        <w:rFonts w:hint="default"/>
+      </w:rPr>
+    </w:lvl>
+    <w:lvl w:ilvl="8">
+      <w:start w:val="1"/>
+      <w:numFmt w:val="decimal"/>
+      <w:lvlText w:val="%1.%2.%3.%4.%5.%6.%7.%8.%9."/>
+      <w:lvlJc w:val="left"/>
+      <w:pPr>
+        <w:ind w:left="1440" w:hanging="1440"/>
+      </w:pPr>
+      <w:rPr>
+        <w:rFonts w:hint="default"/>
+      </w:rPr>
+    </w:lvl>
+  </w:abstractNum>
+  <w:abstractNum w:abstractNumId="1" w15:restartNumberingAfterBreak="0">
+    <w:nsid w:val="06550DD2"/>
+    <w:multiLevelType w:val="hybridMultilevel"/>
+    <w:tmpl w:val="22C09D46"/>
+    <w:lvl w:ilvl="0" w:tplc="0409000F">
+      <w:start w:val="1"/>
+      <w:numFmt w:val="decimal"/>
+      <w:lvlText w:val="%1."/>
+      <w:lvlJc w:val="left"/>
+      <w:pPr>
+        <w:ind w:left="360" w:hanging="360"/>
+      </w:pPr>
+      <w:rPr>
+        <w:rFonts w:hint="default"/>
+      </w:rPr>
+    </w:lvl>
+    <w:lvl w:ilvl="1" w:tplc="04090019" w:tentative="1">
+      <w:start w:val="1"/>
+      <w:numFmt w:val="lowerLetter"/>
+      <w:lvlText w:val="%2."/>
+      <w:lvlJc w:val="left"/>
+      <w:pPr>
+        <w:ind w:left="1080" w:hanging="360"/>
+      </w:pPr>
+    </w:lvl>
+    <w:lvl w:ilvl="2" w:tplc="0409001B" w:tentative="1">
+      <w:start w:val="1"/>
+      <w:numFmt w:val="lowerRoman"/>
+      <w:lvlText w:val="%3."/>
+      <w:lvlJc w:val="right"/>
+      <w:pPr>
+        <w:ind w:left="1800" w:hanging="180"/>
+      </w:pPr>
+    </w:lvl>
+    <w:lvl w:ilvl="3" w:tplc="0409000F" w:tentative="1">
+      <w:start w:val="1"/>
+      <w:numFmt w:val="decimal"/>
+      <w:lvlText w:val="%4."/>
+      <w:lvlJc w:val="left"/>
+      <w:pPr>
+        <w:ind w:left="2520" w:hanging="360"/>
+      </w:pPr>
+    </w:lvl>
+    <w:lvl w:ilvl="4" w:tplc="04090019" w:tentative="1">
+      <w:start w:val="1"/>
+      <w:numFmt w:val="lowerLetter"/>
+      <w:lvlText w:val="%5."/>
+      <w:lvlJc w:val="left"/>
+      <w:pPr>
+        <w:ind w:left="3240" w:hanging="360"/>
+      </w:pPr>
+    </w:lvl>
+    <w:lvl w:ilvl="5" w:tplc="0409001B" w:tentative="1">
+      <w:start w:val="1"/>
+      <w:numFmt w:val="lowerRoman"/>
+      <w:lvlText w:val="%6."/>
+      <w:lvlJc w:val="right"/>
+      <w:pPr>
+        <w:ind w:left="3960" w:hanging="180"/>
+      </w:pPr>
+    </w:lvl>
+    <w:lvl w:ilvl="6" w:tplc="0409000F" w:tentative="1">
+      <w:start w:val="1"/>
+      <w:numFmt w:val="decimal"/>
+      <w:lvlText w:val="%7."/>
+      <w:lvlJc w:val="left"/>
+      <w:pPr>
+        <w:ind w:left="4680" w:hanging="360"/>
+      </w:pPr>
+    </w:lvl>
+    <w:lvl w:ilvl="7" w:tplc="04090019" w:tentative="1">
+      <w:start w:val="1"/>
+      <w:numFmt w:val="lowerLetter"/>
+      <w:lvlText w:val="%8."/>
+      <w:lvlJc w:val="left"/>
+      <w:pPr>
+        <w:ind w:left="5400" w:hanging="360"/>
+      </w:pPr>
+    </w:lvl>
+    <w:lvl w:ilvl="8" w:tplc="0409001B" w:tentative="1">
+      <w:start w:val="1"/>
+      <w:numFmt w:val="lowerRoman"/>
+      <w:lvlText w:val="%9."/>
+      <w:lvlJc w:val="right"/>
+      <w:pPr>
+        <w:ind w:left="6120" w:hanging="180"/>
+      </w:pPr>
+    </w:lvl>
+  </w:abstractNum>
+  <w:abstractNum w:abstractNumId="2" w15:restartNumberingAfterBreak="0">
+    <w:nsid w:val="06A04E82"/>
+    <w:multiLevelType w:val="multilevel"/>
+    <w:tmpl w:val="0409001F"/>
+    <w:lvl w:ilvl="0">
+      <w:start w:val="1"/>
+      <w:numFmt w:val="decimal"/>
+      <w:lvlText w:val="%1."/>
+      <w:lvlJc w:val="left"/>
+      <w:pPr>
+        <w:ind w:left="360" w:hanging="360"/>
+      </w:pPr>
+      <w:rPr>
+        <w:rFonts w:hint="default"/>
+      </w:rPr>
+    </w:lvl>
+    <w:lvl w:ilvl="1">
+      <w:start w:val="1"/>
+      <w:numFmt w:val="decimal"/>
+      <w:lvlText w:val="%1.%2."/>
+      <w:lvlJc w:val="left"/>
+      <w:pPr>
+        <w:ind w:left="792" w:hanging="432"/>
+      </w:pPr>
+    </w:lvl>
+    <w:lvl w:ilvl="2">
+      <w:start w:val="1"/>
+      <w:numFmt w:val="decimal"/>
+      <w:lvlText w:val="%1.%2.%3."/>
+      <w:lvlJc w:val="left"/>
+      <w:pPr>
+        <w:ind w:left="1224" w:hanging="504"/>
+      </w:pPr>
+    </w:lvl>
+    <w:lvl w:ilvl="3">
+      <w:start w:val="1"/>
+      <w:numFmt w:val="decimal"/>
+      <w:lvlText w:val="%1.%2.%3.%4."/>
+      <w:lvlJc w:val="left"/>
+      <w:pPr>
+        <w:ind w:left="1728" w:hanging="648"/>
+      </w:pPr>
+    </w:lvl>
+    <w:lvl w:ilvl="4">
+      <w:start w:val="1"/>
+      <w:numFmt w:val="decimal"/>
+      <w:lvlText w:val="%1.%2.%3.%4.%5."/>
+      <w:lvlJc w:val="left"/>
+      <w:pPr>
+        <w:ind w:left="2232" w:hanging="792"/>
+      </w:pPr>
+    </w:lvl>
+    <w:lvl w:ilvl="5">
+      <w:start w:val="1"/>
+      <w:numFmt w:val="decimal"/>
+      <w:lvlText w:val="%1.%2.%3.%4.%5.%6."/>
+      <w:lvlJc w:val="left"/>
+      <w:pPr>
+        <w:ind w:left="2736" w:hanging="936"/>
+      </w:pPr>
+    </w:lvl>
+    <w:lvl w:ilvl="6">
+      <w:start w:val="1"/>
+      <w:numFmt w:val="decimal"/>
+      <w:lvlText w:val="%1.%2.%3.%4.%5.%6.%7."/>
+      <w:lvlJc w:val="left"/>
+      <w:pPr>
+        <w:ind w:left="3240" w:hanging="1080"/>
+      </w:pPr>
+    </w:lvl>
+    <w:lvl w:ilvl="7">
+      <w:start w:val="1"/>
+      <w:numFmt w:val="decimal"/>
+      <w:lvlText w:val="%1.%2.%3.%4.%5.%6.%7.%8."/>
+      <w:lvlJc w:val="left"/>
+      <w:pPr>
+        <w:ind w:left="3744" w:hanging="1224"/>
+      </w:pPr>
+    </w:lvl>
+    <w:lvl w:ilvl="8">
+      <w:start w:val="1"/>
+      <w:numFmt w:val="decimal"/>
+      <w:lvlText w:val="%1.%2.%3.%4.%5.%6.%7.%8.%9."/>
+      <w:lvlJc w:val="left"/>
+      <w:pPr>
+        <w:ind w:left="4320" w:hanging="1440"/>
+      </w:pPr>
+    </w:lvl>
+  </w:abstractNum>
+  <w:abstractNum w:abstractNumId="3" w15:restartNumberingAfterBreak="0">
     <w:nsid w:val="106059FC"/>
     <w:multiLevelType w:val="multilevel"/>
     <w:tmpl w:val="0409001F"/>
@@ -3368,7 +6212,7 @@
       </w:pPr>
     </w:lvl>
   </w:abstractNum>
-  <w:abstractNum w:abstractNumId="1" w15:restartNumberingAfterBreak="0">
+  <w:abstractNum w:abstractNumId="4" w15:restartNumberingAfterBreak="0">
     <w:nsid w:val="1245047B"/>
     <w:multiLevelType w:val="hybridMultilevel"/>
     <w:tmpl w:val="5A06F3E0"/>
@@ -3457,7 +6301,93 @@
       </w:pPr>
     </w:lvl>
   </w:abstractNum>
-  <w:abstractNum w:abstractNumId="2" w15:restartNumberingAfterBreak="0">
+  <w:abstractNum w:abstractNumId="5" w15:restartNumberingAfterBreak="0">
+    <w:nsid w:val="1C2563DE"/>
+    <w:multiLevelType w:val="multilevel"/>
+    <w:tmpl w:val="0409001F"/>
+    <w:lvl w:ilvl="0">
+      <w:start w:val="1"/>
+      <w:numFmt w:val="decimal"/>
+      <w:lvlText w:val="%1."/>
+      <w:lvlJc w:val="left"/>
+      <w:pPr>
+        <w:ind w:left="360" w:hanging="360"/>
+      </w:pPr>
+    </w:lvl>
+    <w:lvl w:ilvl="1">
+      <w:start w:val="1"/>
+      <w:numFmt w:val="decimal"/>
+      <w:lvlText w:val="%1.%2."/>
+      <w:lvlJc w:val="left"/>
+      <w:pPr>
+        <w:ind w:left="792" w:hanging="432"/>
+      </w:pPr>
+    </w:lvl>
+    <w:lvl w:ilvl="2">
+      <w:start w:val="1"/>
+      <w:numFmt w:val="decimal"/>
+      <w:lvlText w:val="%1.%2.%3."/>
+      <w:lvlJc w:val="left"/>
+      <w:pPr>
+        <w:ind w:left="1224" w:hanging="504"/>
+      </w:pPr>
+    </w:lvl>
+    <w:lvl w:ilvl="3">
+      <w:start w:val="1"/>
+      <w:numFmt w:val="decimal"/>
+      <w:lvlText w:val="%1.%2.%3.%4."/>
+      <w:lvlJc w:val="left"/>
+      <w:pPr>
+        <w:ind w:left="1728" w:hanging="648"/>
+      </w:pPr>
+    </w:lvl>
+    <w:lvl w:ilvl="4">
+      <w:start w:val="1"/>
+      <w:numFmt w:val="decimal"/>
+      <w:lvlText w:val="%1.%2.%3.%4.%5."/>
+      <w:lvlJc w:val="left"/>
+      <w:pPr>
+        <w:ind w:left="2232" w:hanging="792"/>
+      </w:pPr>
+    </w:lvl>
+    <w:lvl w:ilvl="5">
+      <w:start w:val="1"/>
+      <w:numFmt w:val="decimal"/>
+      <w:lvlText w:val="%1.%2.%3.%4.%5.%6."/>
+      <w:lvlJc w:val="left"/>
+      <w:pPr>
+        <w:ind w:left="2736" w:hanging="936"/>
+      </w:pPr>
+    </w:lvl>
+    <w:lvl w:ilvl="6">
+      <w:start w:val="1"/>
+      <w:numFmt w:val="decimal"/>
+      <w:lvlText w:val="%1.%2.%3.%4.%5.%6.%7."/>
+      <w:lvlJc w:val="left"/>
+      <w:pPr>
+        <w:ind w:left="3240" w:hanging="1080"/>
+      </w:pPr>
+    </w:lvl>
+    <w:lvl w:ilvl="7">
+      <w:start w:val="1"/>
+      <w:numFmt w:val="decimal"/>
+      <w:lvlText w:val="%1.%2.%3.%4.%5.%6.%7.%8."/>
+      <w:lvlJc w:val="left"/>
+      <w:pPr>
+        <w:ind w:left="3744" w:hanging="1224"/>
+      </w:pPr>
+    </w:lvl>
+    <w:lvl w:ilvl="8">
+      <w:start w:val="1"/>
+      <w:numFmt w:val="decimal"/>
+      <w:lvlText w:val="%1.%2.%3.%4.%5.%6.%7.%8.%9."/>
+      <w:lvlJc w:val="left"/>
+      <w:pPr>
+        <w:ind w:left="4320" w:hanging="1440"/>
+      </w:pPr>
+    </w:lvl>
+  </w:abstractNum>
+  <w:abstractNum w:abstractNumId="6" w15:restartNumberingAfterBreak="0">
     <w:nsid w:val="1CE10A55"/>
     <w:multiLevelType w:val="hybridMultilevel"/>
     <w:tmpl w:val="25A221E4"/>
@@ -3543,7 +6473,93 @@
       </w:pPr>
     </w:lvl>
   </w:abstractNum>
-  <w:abstractNum w:abstractNumId="3" w15:restartNumberingAfterBreak="0">
+  <w:abstractNum w:abstractNumId="7" w15:restartNumberingAfterBreak="0">
+    <w:nsid w:val="26E97F4C"/>
+    <w:multiLevelType w:val="multilevel"/>
+    <w:tmpl w:val="0409001F"/>
+    <w:lvl w:ilvl="0">
+      <w:start w:val="1"/>
+      <w:numFmt w:val="decimal"/>
+      <w:lvlText w:val="%1."/>
+      <w:lvlJc w:val="left"/>
+      <w:pPr>
+        <w:ind w:left="1080" w:hanging="360"/>
+      </w:pPr>
+    </w:lvl>
+    <w:lvl w:ilvl="1">
+      <w:start w:val="1"/>
+      <w:numFmt w:val="decimal"/>
+      <w:lvlText w:val="%1.%2."/>
+      <w:lvlJc w:val="left"/>
+      <w:pPr>
+        <w:ind w:left="1512" w:hanging="432"/>
+      </w:pPr>
+    </w:lvl>
+    <w:lvl w:ilvl="2">
+      <w:start w:val="1"/>
+      <w:numFmt w:val="decimal"/>
+      <w:lvlText w:val="%1.%2.%3."/>
+      <w:lvlJc w:val="left"/>
+      <w:pPr>
+        <w:ind w:left="1944" w:hanging="504"/>
+      </w:pPr>
+    </w:lvl>
+    <w:lvl w:ilvl="3">
+      <w:start w:val="1"/>
+      <w:numFmt w:val="decimal"/>
+      <w:lvlText w:val="%1.%2.%3.%4."/>
+      <w:lvlJc w:val="left"/>
+      <w:pPr>
+        <w:ind w:left="2448" w:hanging="648"/>
+      </w:pPr>
+    </w:lvl>
+    <w:lvl w:ilvl="4">
+      <w:start w:val="1"/>
+      <w:numFmt w:val="decimal"/>
+      <w:lvlText w:val="%1.%2.%3.%4.%5."/>
+      <w:lvlJc w:val="left"/>
+      <w:pPr>
+        <w:ind w:left="2952" w:hanging="792"/>
+      </w:pPr>
+    </w:lvl>
+    <w:lvl w:ilvl="5">
+      <w:start w:val="1"/>
+      <w:numFmt w:val="decimal"/>
+      <w:lvlText w:val="%1.%2.%3.%4.%5.%6."/>
+      <w:lvlJc w:val="left"/>
+      <w:pPr>
+        <w:ind w:left="3456" w:hanging="936"/>
+      </w:pPr>
+    </w:lvl>
+    <w:lvl w:ilvl="6">
+      <w:start w:val="1"/>
+      <w:numFmt w:val="decimal"/>
+      <w:lvlText w:val="%1.%2.%3.%4.%5.%6.%7."/>
+      <w:lvlJc w:val="left"/>
+      <w:pPr>
+        <w:ind w:left="3960" w:hanging="1080"/>
+      </w:pPr>
+    </w:lvl>
+    <w:lvl w:ilvl="7">
+      <w:start w:val="1"/>
+      <w:numFmt w:val="decimal"/>
+      <w:lvlText w:val="%1.%2.%3.%4.%5.%6.%7.%8."/>
+      <w:lvlJc w:val="left"/>
+      <w:pPr>
+        <w:ind w:left="4464" w:hanging="1224"/>
+      </w:pPr>
+    </w:lvl>
+    <w:lvl w:ilvl="8">
+      <w:start w:val="1"/>
+      <w:numFmt w:val="decimal"/>
+      <w:lvlText w:val="%1.%2.%3.%4.%5.%6.%7.%8.%9."/>
+      <w:lvlJc w:val="left"/>
+      <w:pPr>
+        <w:ind w:left="5040" w:hanging="1440"/>
+      </w:pPr>
+    </w:lvl>
+  </w:abstractNum>
+  <w:abstractNum w:abstractNumId="8" w15:restartNumberingAfterBreak="0">
     <w:nsid w:val="27FD5442"/>
     <w:multiLevelType w:val="hybridMultilevel"/>
     <w:tmpl w:val="0D3E430E"/>
@@ -3632,7 +6648,7 @@
       </w:pPr>
     </w:lvl>
   </w:abstractNum>
-  <w:abstractNum w:abstractNumId="4" w15:restartNumberingAfterBreak="0">
+  <w:abstractNum w:abstractNumId="9" w15:restartNumberingAfterBreak="0">
     <w:nsid w:val="2AEC5158"/>
     <w:multiLevelType w:val="hybridMultilevel"/>
     <w:tmpl w:val="DFA2DC28"/>
@@ -3721,7 +6737,7 @@
       </w:pPr>
     </w:lvl>
   </w:abstractNum>
-  <w:abstractNum w:abstractNumId="5" w15:restartNumberingAfterBreak="0">
+  <w:abstractNum w:abstractNumId="10" w15:restartNumberingAfterBreak="0">
     <w:nsid w:val="33E812E0"/>
     <w:multiLevelType w:val="hybridMultilevel"/>
     <w:tmpl w:val="4A7A9B92"/>
@@ -3810,7 +6826,7 @@
       </w:pPr>
     </w:lvl>
   </w:abstractNum>
-  <w:abstractNum w:abstractNumId="6" w15:restartNumberingAfterBreak="0">
+  <w:abstractNum w:abstractNumId="11" w15:restartNumberingAfterBreak="0">
     <w:nsid w:val="39007269"/>
     <w:multiLevelType w:val="hybridMultilevel"/>
     <w:tmpl w:val="F3C68A2C"/>
@@ -3899,7 +6915,7 @@
       </w:pPr>
     </w:lvl>
   </w:abstractNum>
-  <w:abstractNum w:abstractNumId="7" w15:restartNumberingAfterBreak="0">
+  <w:abstractNum w:abstractNumId="12" w15:restartNumberingAfterBreak="0">
     <w:nsid w:val="40B82118"/>
     <w:multiLevelType w:val="hybridMultilevel"/>
     <w:tmpl w:val="EAAA252E"/>
@@ -3988,7 +7004,7 @@
       </w:pPr>
     </w:lvl>
   </w:abstractNum>
-  <w:abstractNum w:abstractNumId="8" w15:restartNumberingAfterBreak="0">
+  <w:abstractNum w:abstractNumId="13" w15:restartNumberingAfterBreak="0">
     <w:nsid w:val="44C20259"/>
     <w:multiLevelType w:val="hybridMultilevel"/>
     <w:tmpl w:val="5CEEAFF8"/>
@@ -4077,7 +7093,7 @@
       </w:pPr>
     </w:lvl>
   </w:abstractNum>
-  <w:abstractNum w:abstractNumId="9" w15:restartNumberingAfterBreak="0">
+  <w:abstractNum w:abstractNumId="14" w15:restartNumberingAfterBreak="0">
     <w:nsid w:val="48B91E49"/>
     <w:multiLevelType w:val="multilevel"/>
     <w:tmpl w:val="B67899EA"/>
@@ -4198,7 +7214,7 @@
       </w:rPr>
     </w:lvl>
   </w:abstractNum>
-  <w:abstractNum w:abstractNumId="10" w15:restartNumberingAfterBreak="0">
+  <w:abstractNum w:abstractNumId="15" w15:restartNumberingAfterBreak="0">
     <w:nsid w:val="4A9030CB"/>
     <w:multiLevelType w:val="hybridMultilevel"/>
     <w:tmpl w:val="CC3CAAE6"/>
@@ -4287,7 +7303,7 @@
       </w:pPr>
     </w:lvl>
   </w:abstractNum>
-  <w:abstractNum w:abstractNumId="11" w15:restartNumberingAfterBreak="0">
+  <w:abstractNum w:abstractNumId="16" w15:restartNumberingAfterBreak="0">
     <w:nsid w:val="4ABC5811"/>
     <w:multiLevelType w:val="multilevel"/>
     <w:tmpl w:val="0409001F"/>
@@ -4373,7 +7389,96 @@
       </w:pPr>
     </w:lvl>
   </w:abstractNum>
-  <w:abstractNum w:abstractNumId="12" w15:restartNumberingAfterBreak="0">
+  <w:abstractNum w:abstractNumId="17" w15:restartNumberingAfterBreak="0">
+    <w:nsid w:val="4D6F6832"/>
+    <w:multiLevelType w:val="hybridMultilevel"/>
+    <w:tmpl w:val="068A2BCC"/>
+    <w:lvl w:ilvl="0" w:tplc="0409000F">
+      <w:start w:val="1"/>
+      <w:numFmt w:val="decimal"/>
+      <w:lvlText w:val="%1."/>
+      <w:lvlJc w:val="left"/>
+      <w:pPr>
+        <w:ind w:left="360" w:hanging="360"/>
+      </w:pPr>
+      <w:rPr>
+        <w:rFonts w:hint="default"/>
+      </w:rPr>
+    </w:lvl>
+    <w:lvl w:ilvl="1" w:tplc="04090019" w:tentative="1">
+      <w:start w:val="1"/>
+      <w:numFmt w:val="lowerLetter"/>
+      <w:lvlText w:val="%2."/>
+      <w:lvlJc w:val="left"/>
+      <w:pPr>
+        <w:ind w:left="1080" w:hanging="360"/>
+      </w:pPr>
+    </w:lvl>
+    <w:lvl w:ilvl="2" w:tplc="0409001B" w:tentative="1">
+      <w:start w:val="1"/>
+      <w:numFmt w:val="lowerRoman"/>
+      <w:lvlText w:val="%3."/>
+      <w:lvlJc w:val="right"/>
+      <w:pPr>
+        <w:ind w:left="1800" w:hanging="180"/>
+      </w:pPr>
+    </w:lvl>
+    <w:lvl w:ilvl="3" w:tplc="0409000F" w:tentative="1">
+      <w:start w:val="1"/>
+      <w:numFmt w:val="decimal"/>
+      <w:lvlText w:val="%4."/>
+      <w:lvlJc w:val="left"/>
+      <w:pPr>
+        <w:ind w:left="2520" w:hanging="360"/>
+      </w:pPr>
+    </w:lvl>
+    <w:lvl w:ilvl="4" w:tplc="04090019" w:tentative="1">
+      <w:start w:val="1"/>
+      <w:numFmt w:val="lowerLetter"/>
+      <w:lvlText w:val="%5."/>
+      <w:lvlJc w:val="left"/>
+      <w:pPr>
+        <w:ind w:left="3240" w:hanging="360"/>
+      </w:pPr>
+    </w:lvl>
+    <w:lvl w:ilvl="5" w:tplc="0409001B" w:tentative="1">
+      <w:start w:val="1"/>
+      <w:numFmt w:val="lowerRoman"/>
+      <w:lvlText w:val="%6."/>
+      <w:lvlJc w:val="right"/>
+      <w:pPr>
+        <w:ind w:left="3960" w:hanging="180"/>
+      </w:pPr>
+    </w:lvl>
+    <w:lvl w:ilvl="6" w:tplc="0409000F" w:tentative="1">
+      <w:start w:val="1"/>
+      <w:numFmt w:val="decimal"/>
+      <w:lvlText w:val="%7."/>
+      <w:lvlJc w:val="left"/>
+      <w:pPr>
+        <w:ind w:left="4680" w:hanging="360"/>
+      </w:pPr>
+    </w:lvl>
+    <w:lvl w:ilvl="7" w:tplc="04090019" w:tentative="1">
+      <w:start w:val="1"/>
+      <w:numFmt w:val="lowerLetter"/>
+      <w:lvlText w:val="%8."/>
+      <w:lvlJc w:val="left"/>
+      <w:pPr>
+        <w:ind w:left="5400" w:hanging="360"/>
+      </w:pPr>
+    </w:lvl>
+    <w:lvl w:ilvl="8" w:tplc="0409001B" w:tentative="1">
+      <w:start w:val="1"/>
+      <w:numFmt w:val="lowerRoman"/>
+      <w:lvlText w:val="%9."/>
+      <w:lvlJc w:val="right"/>
+      <w:pPr>
+        <w:ind w:left="6120" w:hanging="180"/>
+      </w:pPr>
+    </w:lvl>
+  </w:abstractNum>
+  <w:abstractNum w:abstractNumId="18" w15:restartNumberingAfterBreak="0">
     <w:nsid w:val="4EF1349E"/>
     <w:multiLevelType w:val="hybridMultilevel"/>
     <w:tmpl w:val="0C683EB2"/>
@@ -4462,7 +7567,93 @@
       </w:pPr>
     </w:lvl>
   </w:abstractNum>
-  <w:abstractNum w:abstractNumId="13" w15:restartNumberingAfterBreak="0">
+  <w:abstractNum w:abstractNumId="19" w15:restartNumberingAfterBreak="0">
+    <w:nsid w:val="4F471E29"/>
+    <w:multiLevelType w:val="multilevel"/>
+    <w:tmpl w:val="0409001F"/>
+    <w:lvl w:ilvl="0">
+      <w:start w:val="1"/>
+      <w:numFmt w:val="decimal"/>
+      <w:lvlText w:val="%1."/>
+      <w:lvlJc w:val="left"/>
+      <w:pPr>
+        <w:ind w:left="360" w:hanging="360"/>
+      </w:pPr>
+    </w:lvl>
+    <w:lvl w:ilvl="1">
+      <w:start w:val="1"/>
+      <w:numFmt w:val="decimal"/>
+      <w:lvlText w:val="%1.%2."/>
+      <w:lvlJc w:val="left"/>
+      <w:pPr>
+        <w:ind w:left="792" w:hanging="432"/>
+      </w:pPr>
+    </w:lvl>
+    <w:lvl w:ilvl="2">
+      <w:start w:val="1"/>
+      <w:numFmt w:val="decimal"/>
+      <w:lvlText w:val="%1.%2.%3."/>
+      <w:lvlJc w:val="left"/>
+      <w:pPr>
+        <w:ind w:left="1224" w:hanging="504"/>
+      </w:pPr>
+    </w:lvl>
+    <w:lvl w:ilvl="3">
+      <w:start w:val="1"/>
+      <w:numFmt w:val="decimal"/>
+      <w:lvlText w:val="%1.%2.%3.%4."/>
+      <w:lvlJc w:val="left"/>
+      <w:pPr>
+        <w:ind w:left="1728" w:hanging="648"/>
+      </w:pPr>
+    </w:lvl>
+    <w:lvl w:ilvl="4">
+      <w:start w:val="1"/>
+      <w:numFmt w:val="decimal"/>
+      <w:lvlText w:val="%1.%2.%3.%4.%5."/>
+      <w:lvlJc w:val="left"/>
+      <w:pPr>
+        <w:ind w:left="2232" w:hanging="792"/>
+      </w:pPr>
+    </w:lvl>
+    <w:lvl w:ilvl="5">
+      <w:start w:val="1"/>
+      <w:numFmt w:val="decimal"/>
+      <w:lvlText w:val="%1.%2.%3.%4.%5.%6."/>
+      <w:lvlJc w:val="left"/>
+      <w:pPr>
+        <w:ind w:left="2736" w:hanging="936"/>
+      </w:pPr>
+    </w:lvl>
+    <w:lvl w:ilvl="6">
+      <w:start w:val="1"/>
+      <w:numFmt w:val="decimal"/>
+      <w:lvlText w:val="%1.%2.%3.%4.%5.%6.%7."/>
+      <w:lvlJc w:val="left"/>
+      <w:pPr>
+        <w:ind w:left="3240" w:hanging="1080"/>
+      </w:pPr>
+    </w:lvl>
+    <w:lvl w:ilvl="7">
+      <w:start w:val="1"/>
+      <w:numFmt w:val="decimal"/>
+      <w:lvlText w:val="%1.%2.%3.%4.%5.%6.%7.%8."/>
+      <w:lvlJc w:val="left"/>
+      <w:pPr>
+        <w:ind w:left="3744" w:hanging="1224"/>
+      </w:pPr>
+    </w:lvl>
+    <w:lvl w:ilvl="8">
+      <w:start w:val="1"/>
+      <w:numFmt w:val="decimal"/>
+      <w:lvlText w:val="%1.%2.%3.%4.%5.%6.%7.%8.%9."/>
+      <w:lvlJc w:val="left"/>
+      <w:pPr>
+        <w:ind w:left="4320" w:hanging="1440"/>
+      </w:pPr>
+    </w:lvl>
+  </w:abstractNum>
+  <w:abstractNum w:abstractNumId="20" w15:restartNumberingAfterBreak="0">
     <w:nsid w:val="4F7F7BB2"/>
     <w:multiLevelType w:val="hybridMultilevel"/>
     <w:tmpl w:val="79E2526E"/>
@@ -4551,7 +7742,7 @@
       </w:pPr>
     </w:lvl>
   </w:abstractNum>
-  <w:abstractNum w:abstractNumId="14" w15:restartNumberingAfterBreak="0">
+  <w:abstractNum w:abstractNumId="21" w15:restartNumberingAfterBreak="0">
     <w:nsid w:val="51DA5318"/>
     <w:multiLevelType w:val="hybridMultilevel"/>
     <w:tmpl w:val="D6C875DC"/>
@@ -4640,7 +7831,182 @@
       </w:pPr>
     </w:lvl>
   </w:abstractNum>
-  <w:abstractNum w:abstractNumId="15" w15:restartNumberingAfterBreak="0">
+  <w:abstractNum w:abstractNumId="22" w15:restartNumberingAfterBreak="0">
+    <w:nsid w:val="53164B4F"/>
+    <w:multiLevelType w:val="multilevel"/>
+    <w:tmpl w:val="0409001F"/>
+    <w:lvl w:ilvl="0">
+      <w:start w:val="1"/>
+      <w:numFmt w:val="decimal"/>
+      <w:lvlText w:val="%1."/>
+      <w:lvlJc w:val="left"/>
+      <w:pPr>
+        <w:ind w:left="1080" w:hanging="360"/>
+      </w:pPr>
+    </w:lvl>
+    <w:lvl w:ilvl="1">
+      <w:start w:val="1"/>
+      <w:numFmt w:val="decimal"/>
+      <w:lvlText w:val="%1.%2."/>
+      <w:lvlJc w:val="left"/>
+      <w:pPr>
+        <w:ind w:left="1512" w:hanging="432"/>
+      </w:pPr>
+    </w:lvl>
+    <w:lvl w:ilvl="2">
+      <w:start w:val="1"/>
+      <w:numFmt w:val="decimal"/>
+      <w:lvlText w:val="%1.%2.%3."/>
+      <w:lvlJc w:val="left"/>
+      <w:pPr>
+        <w:ind w:left="1944" w:hanging="504"/>
+      </w:pPr>
+    </w:lvl>
+    <w:lvl w:ilvl="3">
+      <w:start w:val="1"/>
+      <w:numFmt w:val="decimal"/>
+      <w:lvlText w:val="%1.%2.%3.%4."/>
+      <w:lvlJc w:val="left"/>
+      <w:pPr>
+        <w:ind w:left="2448" w:hanging="648"/>
+      </w:pPr>
+    </w:lvl>
+    <w:lvl w:ilvl="4">
+      <w:start w:val="1"/>
+      <w:numFmt w:val="decimal"/>
+      <w:lvlText w:val="%1.%2.%3.%4.%5."/>
+      <w:lvlJc w:val="left"/>
+      <w:pPr>
+        <w:ind w:left="2952" w:hanging="792"/>
+      </w:pPr>
+    </w:lvl>
+    <w:lvl w:ilvl="5">
+      <w:start w:val="1"/>
+      <w:numFmt w:val="decimal"/>
+      <w:lvlText w:val="%1.%2.%3.%4.%5.%6."/>
+      <w:lvlJc w:val="left"/>
+      <w:pPr>
+        <w:ind w:left="3456" w:hanging="936"/>
+      </w:pPr>
+    </w:lvl>
+    <w:lvl w:ilvl="6">
+      <w:start w:val="1"/>
+      <w:numFmt w:val="decimal"/>
+      <w:lvlText w:val="%1.%2.%3.%4.%5.%6.%7."/>
+      <w:lvlJc w:val="left"/>
+      <w:pPr>
+        <w:ind w:left="3960" w:hanging="1080"/>
+      </w:pPr>
+    </w:lvl>
+    <w:lvl w:ilvl="7">
+      <w:start w:val="1"/>
+      <w:numFmt w:val="decimal"/>
+      <w:lvlText w:val="%1.%2.%3.%4.%5.%6.%7.%8."/>
+      <w:lvlJc w:val="left"/>
+      <w:pPr>
+        <w:ind w:left="4464" w:hanging="1224"/>
+      </w:pPr>
+    </w:lvl>
+    <w:lvl w:ilvl="8">
+      <w:start w:val="1"/>
+      <w:numFmt w:val="decimal"/>
+      <w:lvlText w:val="%1.%2.%3.%4.%5.%6.%7.%8.%9."/>
+      <w:lvlJc w:val="left"/>
+      <w:pPr>
+        <w:ind w:left="5040" w:hanging="1440"/>
+      </w:pPr>
+    </w:lvl>
+  </w:abstractNum>
+  <w:abstractNum w:abstractNumId="23" w15:restartNumberingAfterBreak="0">
+    <w:nsid w:val="56C33AD2"/>
+    <w:multiLevelType w:val="hybridMultilevel"/>
+    <w:tmpl w:val="FD30A7E2"/>
+    <w:lvl w:ilvl="0" w:tplc="0409000F">
+      <w:start w:val="1"/>
+      <w:numFmt w:val="decimal"/>
+      <w:lvlText w:val="%1."/>
+      <w:lvlJc w:val="left"/>
+      <w:pPr>
+        <w:ind w:left="360" w:hanging="360"/>
+      </w:pPr>
+      <w:rPr>
+        <w:rFonts w:hint="default"/>
+      </w:rPr>
+    </w:lvl>
+    <w:lvl w:ilvl="1" w:tplc="04090019" w:tentative="1">
+      <w:start w:val="1"/>
+      <w:numFmt w:val="lowerLetter"/>
+      <w:lvlText w:val="%2."/>
+      <w:lvlJc w:val="left"/>
+      <w:pPr>
+        <w:ind w:left="1080" w:hanging="360"/>
+      </w:pPr>
+    </w:lvl>
+    <w:lvl w:ilvl="2" w:tplc="0409001B" w:tentative="1">
+      <w:start w:val="1"/>
+      <w:numFmt w:val="lowerRoman"/>
+      <w:lvlText w:val="%3."/>
+      <w:lvlJc w:val="right"/>
+      <w:pPr>
+        <w:ind w:left="1800" w:hanging="180"/>
+      </w:pPr>
+    </w:lvl>
+    <w:lvl w:ilvl="3" w:tplc="0409000F" w:tentative="1">
+      <w:start w:val="1"/>
+      <w:numFmt w:val="decimal"/>
+      <w:lvlText w:val="%4."/>
+      <w:lvlJc w:val="left"/>
+      <w:pPr>
+        <w:ind w:left="2520" w:hanging="360"/>
+      </w:pPr>
+    </w:lvl>
+    <w:lvl w:ilvl="4" w:tplc="04090019" w:tentative="1">
+      <w:start w:val="1"/>
+      <w:numFmt w:val="lowerLetter"/>
+      <w:lvlText w:val="%5."/>
+      <w:lvlJc w:val="left"/>
+      <w:pPr>
+        <w:ind w:left="3240" w:hanging="360"/>
+      </w:pPr>
+    </w:lvl>
+    <w:lvl w:ilvl="5" w:tplc="0409001B" w:tentative="1">
+      <w:start w:val="1"/>
+      <w:numFmt w:val="lowerRoman"/>
+      <w:lvlText w:val="%6."/>
+      <w:lvlJc w:val="right"/>
+      <w:pPr>
+        <w:ind w:left="3960" w:hanging="180"/>
+      </w:pPr>
+    </w:lvl>
+    <w:lvl w:ilvl="6" w:tplc="0409000F" w:tentative="1">
+      <w:start w:val="1"/>
+      <w:numFmt w:val="decimal"/>
+      <w:lvlText w:val="%7."/>
+      <w:lvlJc w:val="left"/>
+      <w:pPr>
+        <w:ind w:left="4680" w:hanging="360"/>
+      </w:pPr>
+    </w:lvl>
+    <w:lvl w:ilvl="7" w:tplc="04090019" w:tentative="1">
+      <w:start w:val="1"/>
+      <w:numFmt w:val="lowerLetter"/>
+      <w:lvlText w:val="%8."/>
+      <w:lvlJc w:val="left"/>
+      <w:pPr>
+        <w:ind w:left="5400" w:hanging="360"/>
+      </w:pPr>
+    </w:lvl>
+    <w:lvl w:ilvl="8" w:tplc="0409001B" w:tentative="1">
+      <w:start w:val="1"/>
+      <w:numFmt w:val="lowerRoman"/>
+      <w:lvlText w:val="%9."/>
+      <w:lvlJc w:val="right"/>
+      <w:pPr>
+        <w:ind w:left="6120" w:hanging="180"/>
+      </w:pPr>
+    </w:lvl>
+  </w:abstractNum>
+  <w:abstractNum w:abstractNumId="24" w15:restartNumberingAfterBreak="0">
     <w:nsid w:val="65565F77"/>
     <w:multiLevelType w:val="hybridMultilevel"/>
     <w:tmpl w:val="C43A6F32"/>
@@ -4729,7 +8095,7 @@
       </w:pPr>
     </w:lvl>
   </w:abstractNum>
-  <w:abstractNum w:abstractNumId="16" w15:restartNumberingAfterBreak="0">
+  <w:abstractNum w:abstractNumId="25" w15:restartNumberingAfterBreak="0">
     <w:nsid w:val="6A9F2619"/>
     <w:multiLevelType w:val="hybridMultilevel"/>
     <w:tmpl w:val="E6004876"/>
@@ -4818,7 +8184,7 @@
       </w:pPr>
     </w:lvl>
   </w:abstractNum>
-  <w:abstractNum w:abstractNumId="17" w15:restartNumberingAfterBreak="0">
+  <w:abstractNum w:abstractNumId="26" w15:restartNumberingAfterBreak="0">
     <w:nsid w:val="6E824A7C"/>
     <w:multiLevelType w:val="multilevel"/>
     <w:tmpl w:val="0409001F"/>
@@ -4907,7 +8273,7 @@
       </w:pPr>
     </w:lvl>
   </w:abstractNum>
-  <w:abstractNum w:abstractNumId="18" w15:restartNumberingAfterBreak="0">
+  <w:abstractNum w:abstractNumId="27" w15:restartNumberingAfterBreak="0">
     <w:nsid w:val="72CB36F4"/>
     <w:multiLevelType w:val="hybridMultilevel"/>
     <w:tmpl w:val="769CD486"/>
@@ -4996,7 +8362,7 @@
       </w:pPr>
     </w:lvl>
   </w:abstractNum>
-  <w:abstractNum w:abstractNumId="19" w15:restartNumberingAfterBreak="0">
+  <w:abstractNum w:abstractNumId="28" w15:restartNumberingAfterBreak="0">
     <w:nsid w:val="73217811"/>
     <w:multiLevelType w:val="multilevel"/>
     <w:tmpl w:val="0409001F"/>
@@ -5085,65 +8451,208 @@
       </w:pPr>
     </w:lvl>
   </w:abstractNum>
+  <w:abstractNum w:abstractNumId="29" w15:restartNumberingAfterBreak="0">
+    <w:nsid w:val="767C3D7C"/>
+    <w:multiLevelType w:val="multilevel"/>
+    <w:tmpl w:val="D9FADB98"/>
+    <w:lvl w:ilvl="0">
+      <w:start w:val="3"/>
+      <w:numFmt w:val="decimal"/>
+      <w:lvlText w:val="%1."/>
+      <w:lvlJc w:val="left"/>
+      <w:pPr>
+        <w:ind w:left="360" w:hanging="360"/>
+      </w:pPr>
+      <w:rPr>
+        <w:rFonts w:hint="default"/>
+      </w:rPr>
+    </w:lvl>
+    <w:lvl w:ilvl="1">
+      <w:start w:val="8"/>
+      <w:numFmt w:val="decimal"/>
+      <w:lvlText w:val="%1.%2."/>
+      <w:lvlJc w:val="left"/>
+      <w:pPr>
+        <w:ind w:left="360" w:hanging="360"/>
+      </w:pPr>
+      <w:rPr>
+        <w:rFonts w:hint="default"/>
+      </w:rPr>
+    </w:lvl>
+    <w:lvl w:ilvl="2">
+      <w:start w:val="1"/>
+      <w:numFmt w:val="decimal"/>
+      <w:lvlText w:val="%1.%2.%3."/>
+      <w:lvlJc w:val="left"/>
+      <w:pPr>
+        <w:ind w:left="720" w:hanging="720"/>
+      </w:pPr>
+      <w:rPr>
+        <w:rFonts w:hint="default"/>
+      </w:rPr>
+    </w:lvl>
+    <w:lvl w:ilvl="3">
+      <w:start w:val="1"/>
+      <w:numFmt w:val="decimal"/>
+      <w:lvlText w:val="%1.%2.%3.%4."/>
+      <w:lvlJc w:val="left"/>
+      <w:pPr>
+        <w:ind w:left="720" w:hanging="720"/>
+      </w:pPr>
+      <w:rPr>
+        <w:rFonts w:hint="default"/>
+      </w:rPr>
+    </w:lvl>
+    <w:lvl w:ilvl="4">
+      <w:start w:val="1"/>
+      <w:numFmt w:val="decimal"/>
+      <w:lvlText w:val="%1.%2.%3.%4.%5."/>
+      <w:lvlJc w:val="left"/>
+      <w:pPr>
+        <w:ind w:left="1080" w:hanging="1080"/>
+      </w:pPr>
+      <w:rPr>
+        <w:rFonts w:hint="default"/>
+      </w:rPr>
+    </w:lvl>
+    <w:lvl w:ilvl="5">
+      <w:start w:val="1"/>
+      <w:numFmt w:val="decimal"/>
+      <w:lvlText w:val="%1.%2.%3.%4.%5.%6."/>
+      <w:lvlJc w:val="left"/>
+      <w:pPr>
+        <w:ind w:left="1080" w:hanging="1080"/>
+      </w:pPr>
+      <w:rPr>
+        <w:rFonts w:hint="default"/>
+      </w:rPr>
+    </w:lvl>
+    <w:lvl w:ilvl="6">
+      <w:start w:val="1"/>
+      <w:numFmt w:val="decimal"/>
+      <w:lvlText w:val="%1.%2.%3.%4.%5.%6.%7."/>
+      <w:lvlJc w:val="left"/>
+      <w:pPr>
+        <w:ind w:left="1080" w:hanging="1080"/>
+      </w:pPr>
+      <w:rPr>
+        <w:rFonts w:hint="default"/>
+      </w:rPr>
+    </w:lvl>
+    <w:lvl w:ilvl="7">
+      <w:start w:val="1"/>
+      <w:numFmt w:val="decimal"/>
+      <w:lvlText w:val="%1.%2.%3.%4.%5.%6.%7.%8."/>
+      <w:lvlJc w:val="left"/>
+      <w:pPr>
+        <w:ind w:left="1440" w:hanging="1440"/>
+      </w:pPr>
+      <w:rPr>
+        <w:rFonts w:hint="default"/>
+      </w:rPr>
+    </w:lvl>
+    <w:lvl w:ilvl="8">
+      <w:start w:val="1"/>
+      <w:numFmt w:val="decimal"/>
+      <w:lvlText w:val="%1.%2.%3.%4.%5.%6.%7.%8.%9."/>
+      <w:lvlJc w:val="left"/>
+      <w:pPr>
+        <w:ind w:left="1440" w:hanging="1440"/>
+      </w:pPr>
+      <w:rPr>
+        <w:rFonts w:hint="default"/>
+      </w:rPr>
+    </w:lvl>
+  </w:abstractNum>
   <w:num w:numId="1">
+    <w:abstractNumId w:val="26"/>
+  </w:num>
+  <w:num w:numId="2">
+    <w:abstractNumId w:val="8"/>
+  </w:num>
+  <w:num w:numId="3">
+    <w:abstractNumId w:val="21"/>
+  </w:num>
+  <w:num w:numId="4">
+    <w:abstractNumId w:val="14"/>
+  </w:num>
+  <w:num w:numId="5">
+    <w:abstractNumId w:val="3"/>
+  </w:num>
+  <w:num w:numId="6">
+    <w:abstractNumId w:val="27"/>
+  </w:num>
+  <w:num w:numId="7">
+    <w:abstractNumId w:val="24"/>
+  </w:num>
+  <w:num w:numId="8">
+    <w:abstractNumId w:val="4"/>
+  </w:num>
+  <w:num w:numId="9">
+    <w:abstractNumId w:val="28"/>
+  </w:num>
+  <w:num w:numId="10">
+    <w:abstractNumId w:val="6"/>
+  </w:num>
+  <w:num w:numId="11">
+    <w:abstractNumId w:val="16"/>
+  </w:num>
+  <w:num w:numId="12">
+    <w:abstractNumId w:val="25"/>
+  </w:num>
+  <w:num w:numId="13">
+    <w:abstractNumId w:val="11"/>
+  </w:num>
+  <w:num w:numId="14">
+    <w:abstractNumId w:val="18"/>
+  </w:num>
+  <w:num w:numId="15">
+    <w:abstractNumId w:val="12"/>
+  </w:num>
+  <w:num w:numId="16">
+    <w:abstractNumId w:val="13"/>
+  </w:num>
+  <w:num w:numId="17">
+    <w:abstractNumId w:val="10"/>
+  </w:num>
+  <w:num w:numId="18">
+    <w:abstractNumId w:val="20"/>
+  </w:num>
+  <w:num w:numId="19">
+    <w:abstractNumId w:val="15"/>
+  </w:num>
+  <w:num w:numId="20">
+    <w:abstractNumId w:val="9"/>
+  </w:num>
+  <w:num w:numId="21">
+    <w:abstractNumId w:val="23"/>
+  </w:num>
+  <w:num w:numId="22">
+    <w:abstractNumId w:val="5"/>
+  </w:num>
+  <w:num w:numId="23">
+    <w:abstractNumId w:val="22"/>
+  </w:num>
+  <w:num w:numId="24">
+    <w:abstractNumId w:val="2"/>
+  </w:num>
+  <w:num w:numId="25">
+    <w:abstractNumId w:val="7"/>
+  </w:num>
+  <w:num w:numId="26">
+    <w:abstractNumId w:val="19"/>
+  </w:num>
+  <w:num w:numId="27">
+    <w:abstractNumId w:val="29"/>
+  </w:num>
+  <w:num w:numId="28">
+    <w:abstractNumId w:val="0"/>
+  </w:num>
+  <w:num w:numId="29">
     <w:abstractNumId w:val="17"/>
   </w:num>
-  <w:num w:numId="2">
-    <w:abstractNumId w:val="3"/>
-  </w:num>
-  <w:num w:numId="3">
-    <w:abstractNumId w:val="14"/>
-  </w:num>
-  <w:num w:numId="4">
-    <w:abstractNumId w:val="9"/>
-  </w:num>
-  <w:num w:numId="5">
-    <w:abstractNumId w:val="0"/>
-  </w:num>
-  <w:num w:numId="6">
-    <w:abstractNumId w:val="18"/>
-  </w:num>
-  <w:num w:numId="7">
-    <w:abstractNumId w:val="15"/>
-  </w:num>
-  <w:num w:numId="8">
+  <w:num w:numId="30">
     <w:abstractNumId w:val="1"/>
-  </w:num>
-  <w:num w:numId="9">
-    <w:abstractNumId w:val="19"/>
-  </w:num>
-  <w:num w:numId="10">
-    <w:abstractNumId w:val="2"/>
-  </w:num>
-  <w:num w:numId="11">
-    <w:abstractNumId w:val="11"/>
-  </w:num>
-  <w:num w:numId="12">
-    <w:abstractNumId w:val="16"/>
-  </w:num>
-  <w:num w:numId="13">
-    <w:abstractNumId w:val="6"/>
-  </w:num>
-  <w:num w:numId="14">
-    <w:abstractNumId w:val="12"/>
-  </w:num>
-  <w:num w:numId="15">
-    <w:abstractNumId w:val="7"/>
-  </w:num>
-  <w:num w:numId="16">
-    <w:abstractNumId w:val="8"/>
-  </w:num>
-  <w:num w:numId="17">
-    <w:abstractNumId w:val="5"/>
-  </w:num>
-  <w:num w:numId="18">
-    <w:abstractNumId w:val="13"/>
-  </w:num>
-  <w:num w:numId="19">
-    <w:abstractNumId w:val="10"/>
-  </w:num>
-  <w:num w:numId="20">
-    <w:abstractNumId w:val="4"/>
   </w:num>
 </w:numbering>
 </file>

</xml_diff>

<commit_message>
fix(usecase des 2.1): basic flow
</commit_message>
<xml_diff>
--- a/Usecase Description.docx
+++ b/Usecase Description.docx
@@ -2716,7 +2716,7 @@
           <w:p>
             <w:pPr>
               <w:rPr>
-                <w:rFonts w:asciiTheme="minorBidi" w:hAnsiTheme="minorBidi" w:hint="cs"/>
+                <w:rFonts w:asciiTheme="minorBidi" w:hAnsiTheme="minorBidi"/>
                 <w:sz w:val="28"/>
                 <w:cs/>
               </w:rPr>
@@ -2777,6 +2777,7 @@
                   <w14:uncheckedState w14:val="2610" w14:font="MS Gothic"/>
                 </w14:checkbox>
               </w:sdtPr>
+              <w:sdtEndPr/>
               <w:sdtContent>
                 <w:r>
                   <w:rPr>
@@ -2807,6 +2808,7 @@
                   <w14:uncheckedState w14:val="2610" w14:font="MS Gothic"/>
                 </w14:checkbox>
               </w:sdtPr>
+              <w:sdtEndPr/>
               <w:sdtContent>
                 <w:r>
                   <w:rPr>
@@ -2837,6 +2839,7 @@
                   <w14:uncheckedState w14:val="2610" w14:font="MS Gothic"/>
                 </w14:checkbox>
               </w:sdtPr>
+              <w:sdtEndPr/>
               <w:sdtContent>
                 <w:r>
                   <w:rPr>
@@ -2867,6 +2870,7 @@
                   <w14:uncheckedState w14:val="2610" w14:font="MS Gothic"/>
                 </w14:checkbox>
               </w:sdtPr>
+              <w:sdtEndPr/>
               <w:sdtContent>
                 <w:r>
                   <w:rPr>
@@ -3028,7 +3032,7 @@
           <w:p>
             <w:pPr>
               <w:rPr>
-                <w:rFonts w:asciiTheme="minorBidi" w:eastAsia="MS Gothic" w:hAnsiTheme="minorBidi" w:hint="cs"/>
+                <w:rFonts w:asciiTheme="minorBidi" w:eastAsia="MS Gothic" w:hAnsiTheme="minorBidi"/>
                 <w:sz w:val="28"/>
               </w:rPr>
             </w:pPr>
@@ -3184,15 +3188,7 @@
                 <w:sz w:val="28"/>
                 <w:cs/>
               </w:rPr>
-              <w:t>เพื่อให้ผู้ใช้เลือกว่าจะจัดกา</w:t>
-            </w:r>
-            <w:r>
-              <w:rPr>
-                <w:rFonts w:asciiTheme="minorBidi" w:eastAsia="MS Gothic" w:hAnsiTheme="minorBidi" w:hint="cs"/>
-                <w:sz w:val="28"/>
-                <w:cs/>
-              </w:rPr>
-              <w:t>รส่วนผสมสำหรับเพาะปลูก</w:t>
+              <w:t>เพื่อให้ผู้ใช้เลือกว่าจะจัดการส่วนผสมสำหรับเพาะปลูก</w:t>
             </w:r>
           </w:p>
           <w:p>
@@ -3493,44 +3489,16 @@
                 <w:sz w:val="28"/>
                 <w:cs/>
               </w:rPr>
-              <w:t>แก้ไข</w:t>
-            </w:r>
-            <w:r>
-              <w:rPr>
-                <w:rFonts w:asciiTheme="minorBidi" w:eastAsia="MS Gothic" w:hAnsiTheme="minorBidi" w:hint="cs"/>
+              <w:t xml:space="preserve">แก้ไข </w:t>
+            </w:r>
+            <w:r>
+              <w:rPr>
+                <w:rFonts w:asciiTheme="minorBidi" w:eastAsia="MS Gothic" w:hAnsiTheme="minorBidi"/>
                 <w:b/>
                 <w:bCs/>
                 <w:sz w:val="28"/>
-                <w:cs/>
-              </w:rPr>
-              <w:t xml:space="preserve"> </w:t>
-            </w:r>
-            <w:r>
-              <w:rPr>
-                <w:rFonts w:asciiTheme="minorBidi" w:eastAsia="MS Gothic" w:hAnsiTheme="minorBidi"/>
-                <w:b/>
-                <w:bCs/>
-                <w:sz w:val="28"/>
-              </w:rPr>
-              <w:t>(</w:t>
-            </w:r>
-            <w:r>
-              <w:rPr>
-                <w:rFonts w:asciiTheme="minorBidi" w:eastAsia="MS Gothic" w:hAnsiTheme="minorBidi"/>
-                <w:b/>
-                <w:bCs/>
-                <w:sz w:val="28"/>
-              </w:rPr>
-              <w:t>Edit</w:t>
-            </w:r>
-            <w:r>
-              <w:rPr>
-                <w:rFonts w:asciiTheme="minorBidi" w:eastAsia="MS Gothic" w:hAnsiTheme="minorBidi"/>
-                <w:b/>
-                <w:bCs/>
-                <w:sz w:val="28"/>
-              </w:rPr>
-              <w:t xml:space="preserve">) </w:t>
+              </w:rPr>
+              <w:t xml:space="preserve">(Edit) </w:t>
             </w:r>
             <w:r>
               <w:rPr>
@@ -3569,6 +3537,7 @@
                 <w:ilvl w:val="2"/>
                 <w:numId w:val="24"/>
               </w:numPr>
+              <w:ind w:left="1334"/>
               <w:rPr>
                 <w:rFonts w:asciiTheme="minorBidi" w:eastAsia="MS Gothic" w:hAnsiTheme="minorBidi"/>
                 <w:sz w:val="28"/>
@@ -3588,7 +3557,29 @@
                 <w:sz w:val="28"/>
                 <w:cs/>
               </w:rPr>
-              <w:t xml:space="preserve">วัสดุเพาะปลูก โดยผู้ใช้เลือกคำสั่ง </w:t>
+              <w:t>วัสดุเพาะปลูก โดย</w:t>
+            </w:r>
+          </w:p>
+          <w:p>
+            <w:pPr>
+              <w:pStyle w:val="ListParagraph"/>
+              <w:numPr>
+                <w:ilvl w:val="3"/>
+                <w:numId w:val="24"/>
+              </w:numPr>
+              <w:ind w:left="1964"/>
+              <w:rPr>
+                <w:rFonts w:asciiTheme="minorBidi" w:eastAsia="MS Gothic" w:hAnsiTheme="minorBidi"/>
+                <w:sz w:val="28"/>
+              </w:rPr>
+            </w:pPr>
+            <w:r>
+              <w:rPr>
+                <w:rFonts w:asciiTheme="minorBidi" w:eastAsia="MS Gothic" w:hAnsiTheme="minorBidi" w:hint="cs"/>
+                <w:sz w:val="28"/>
+                <w:cs/>
+              </w:rPr>
+              <w:t xml:space="preserve">ผู้ใช้เลือกคำสั่ง </w:t>
             </w:r>
             <w:r>
               <w:rPr>
@@ -3608,6 +3599,115 @@
                 <w:sz w:val="28"/>
               </w:rPr>
               <w:t xml:space="preserve">(Add Growing Media) </w:t>
+            </w:r>
+            <w:r>
+              <w:rPr>
+                <w:rFonts w:asciiTheme="minorBidi" w:eastAsia="MS Gothic" w:hAnsiTheme="minorBidi" w:hint="cs"/>
+                <w:sz w:val="28"/>
+                <w:cs/>
+              </w:rPr>
+              <w:t>จะปรากฏฟอร์มรายการ</w:t>
+            </w:r>
+            <w:r>
+              <w:rPr>
+                <w:rFonts w:asciiTheme="minorBidi" w:eastAsia="MS Gothic" w:hAnsiTheme="minorBidi" w:hint="cs"/>
+                <w:sz w:val="28"/>
+                <w:cs/>
+              </w:rPr>
+              <w:t>วัสดุเพาะปลูก</w:t>
+            </w:r>
+            <w:r>
+              <w:rPr>
+                <w:rFonts w:asciiTheme="minorBidi" w:eastAsia="MS Gothic" w:hAnsiTheme="minorBidi" w:hint="cs"/>
+                <w:sz w:val="28"/>
+                <w:cs/>
+              </w:rPr>
+              <w:t>ทั้งหมด</w:t>
+            </w:r>
+          </w:p>
+          <w:p>
+            <w:pPr>
+              <w:pStyle w:val="ListParagraph"/>
+              <w:numPr>
+                <w:ilvl w:val="3"/>
+                <w:numId w:val="24"/>
+              </w:numPr>
+              <w:ind w:left="1964"/>
+              <w:rPr>
+                <w:rFonts w:asciiTheme="minorBidi" w:eastAsia="MS Gothic" w:hAnsiTheme="minorBidi"/>
+                <w:sz w:val="28"/>
+              </w:rPr>
+            </w:pPr>
+            <w:r>
+              <w:rPr>
+                <w:rFonts w:asciiTheme="minorBidi" w:eastAsia="MS Gothic" w:hAnsiTheme="minorBidi" w:hint="cs"/>
+                <w:sz w:val="28"/>
+                <w:cs/>
+              </w:rPr>
+              <w:t>ผู้ใช้เลือกวัสดุเพาะปลูก</w:t>
+            </w:r>
+          </w:p>
+          <w:p>
+            <w:pPr>
+              <w:pStyle w:val="ListParagraph"/>
+              <w:numPr>
+                <w:ilvl w:val="3"/>
+                <w:numId w:val="24"/>
+              </w:numPr>
+              <w:ind w:left="1964"/>
+              <w:rPr>
+                <w:rFonts w:asciiTheme="minorBidi" w:eastAsia="MS Gothic" w:hAnsiTheme="minorBidi"/>
+                <w:sz w:val="28"/>
+              </w:rPr>
+            </w:pPr>
+            <w:r>
+              <w:rPr>
+                <w:rFonts w:asciiTheme="minorBidi" w:eastAsia="MS Gothic" w:hAnsiTheme="minorBidi" w:hint="cs"/>
+                <w:sz w:val="28"/>
+                <w:cs/>
+              </w:rPr>
+              <w:t xml:space="preserve">ผู้ใช้เลือกคำสั่ง </w:t>
+            </w:r>
+            <w:r>
+              <w:rPr>
+                <w:rFonts w:asciiTheme="minorBidi" w:eastAsia="MS Gothic" w:hAnsiTheme="minorBidi" w:hint="cs"/>
+                <w:b/>
+                <w:bCs/>
+                <w:sz w:val="28"/>
+                <w:cs/>
+              </w:rPr>
+              <w:t>เพิ่ม (</w:t>
+            </w:r>
+            <w:r>
+              <w:rPr>
+                <w:rFonts w:asciiTheme="minorBidi" w:eastAsia="MS Gothic" w:hAnsiTheme="minorBidi"/>
+                <w:b/>
+                <w:bCs/>
+                <w:sz w:val="28"/>
+              </w:rPr>
+              <w:t>Add)</w:t>
+            </w:r>
+          </w:p>
+          <w:p>
+            <w:pPr>
+              <w:pStyle w:val="ListParagraph"/>
+              <w:numPr>
+                <w:ilvl w:val="3"/>
+                <w:numId w:val="24"/>
+              </w:numPr>
+              <w:ind w:left="1964"/>
+              <w:rPr>
+                <w:rFonts w:asciiTheme="minorBidi" w:eastAsia="MS Gothic" w:hAnsiTheme="minorBidi"/>
+                <w:sz w:val="28"/>
+              </w:rPr>
+            </w:pPr>
+            <w:r>
+              <w:rPr>
+                <w:rFonts w:asciiTheme="minorBidi" w:eastAsia="MS Gothic" w:hAnsiTheme="minorBidi" w:hint="cs"/>
+                <w:sz w:val="28"/>
+                <w:cs/>
+              </w:rPr>
+              <w:t>ระบบจะเพิ่มวัสดุเพาะปลูกลงในรายการส่วนผสมสำหรับเพาะปลูก</w:t>
             </w:r>
           </w:p>
           <w:p>
@@ -3617,18 +3717,80 @@
                 <w:ilvl w:val="2"/>
                 <w:numId w:val="24"/>
               </w:numPr>
-              <w:rPr>
-                <w:rFonts w:asciiTheme="minorBidi" w:eastAsia="MS Gothic" w:hAnsiTheme="minorBidi"/>
-                <w:sz w:val="28"/>
-              </w:rPr>
-            </w:pPr>
-            <w:r>
-              <w:rPr>
-                <w:rFonts w:asciiTheme="minorBidi" w:eastAsia="MS Gothic" w:hAnsiTheme="minorBidi" w:hint="cs"/>
-                <w:sz w:val="28"/>
-                <w:cs/>
-              </w:rPr>
-              <w:t xml:space="preserve">ลดวัสดุเพาะปลูก โดยผู้ใช้เลือกคำสั่ง </w:t>
+              <w:ind w:left="1334"/>
+              <w:rPr>
+                <w:rFonts w:asciiTheme="minorBidi" w:eastAsia="MS Gothic" w:hAnsiTheme="minorBidi"/>
+                <w:sz w:val="28"/>
+              </w:rPr>
+            </w:pPr>
+            <w:r>
+              <w:rPr>
+                <w:rFonts w:asciiTheme="minorBidi" w:eastAsia="MS Gothic" w:hAnsiTheme="minorBidi" w:hint="cs"/>
+                <w:sz w:val="28"/>
+                <w:cs/>
+              </w:rPr>
+              <w:lastRenderedPageBreak/>
+              <w:t>ล</w:t>
+            </w:r>
+            <w:r>
+              <w:rPr>
+                <w:rFonts w:asciiTheme="minorBidi" w:eastAsia="MS Gothic" w:hAnsiTheme="minorBidi" w:hint="cs"/>
+                <w:sz w:val="28"/>
+                <w:cs/>
+              </w:rPr>
+              <w:t>บ</w:t>
+            </w:r>
+            <w:r>
+              <w:rPr>
+                <w:rFonts w:asciiTheme="minorBidi" w:eastAsia="MS Gothic" w:hAnsiTheme="minorBidi" w:hint="cs"/>
+                <w:sz w:val="28"/>
+                <w:cs/>
+              </w:rPr>
+              <w:t>วัสดุเพาะปลูก โดย</w:t>
+            </w:r>
+          </w:p>
+          <w:p>
+            <w:pPr>
+              <w:pStyle w:val="ListParagraph"/>
+              <w:numPr>
+                <w:ilvl w:val="3"/>
+                <w:numId w:val="24"/>
+              </w:numPr>
+              <w:ind w:left="1964"/>
+              <w:rPr>
+                <w:rFonts w:asciiTheme="minorBidi" w:eastAsia="MS Gothic" w:hAnsiTheme="minorBidi"/>
+                <w:sz w:val="28"/>
+              </w:rPr>
+            </w:pPr>
+            <w:r>
+              <w:rPr>
+                <w:rFonts w:asciiTheme="minorBidi" w:eastAsia="MS Gothic" w:hAnsiTheme="minorBidi" w:hint="cs"/>
+                <w:sz w:val="28"/>
+                <w:cs/>
+              </w:rPr>
+              <w:t>ผู้ใช้เลือกรายการวัสดุเพาะปลูกที่จะลบ</w:t>
+            </w:r>
+          </w:p>
+          <w:p>
+            <w:pPr>
+              <w:pStyle w:val="ListParagraph"/>
+              <w:numPr>
+                <w:ilvl w:val="3"/>
+                <w:numId w:val="24"/>
+              </w:numPr>
+              <w:ind w:left="1964"/>
+              <w:rPr>
+                <w:rFonts w:asciiTheme="minorBidi" w:eastAsia="MS Gothic" w:hAnsiTheme="minorBidi"/>
+                <w:sz w:val="28"/>
+              </w:rPr>
+            </w:pPr>
+            <w:r>
+              <w:rPr>
+                <w:rFonts w:asciiTheme="minorBidi" w:eastAsia="MS Gothic" w:hAnsiTheme="minorBidi" w:hint="cs"/>
+                <w:sz w:val="28"/>
+                <w:cs/>
+              </w:rPr>
+              <w:t xml:space="preserve">ผู้ใช้เลือกคำสั่ง </w:t>
             </w:r>
             <w:r>
               <w:rPr>
@@ -3638,7 +3800,7 @@
                 <w:sz w:val="28"/>
                 <w:cs/>
               </w:rPr>
-              <w:t>ลด</w:t>
+              <w:t>ล</w:t>
             </w:r>
             <w:r>
               <w:rPr>
@@ -3648,16 +3810,17 @@
                 <w:sz w:val="28"/>
                 <w:cs/>
               </w:rPr>
-              <w:t xml:space="preserve">วัสดุเพาะปลูก </w:t>
-            </w:r>
-            <w:r>
-              <w:rPr>
-                <w:rFonts w:asciiTheme="minorBidi" w:eastAsia="MS Gothic" w:hAnsiTheme="minorBidi"/>
+              <w:t>บ</w:t>
+            </w:r>
+            <w:r>
+              <w:rPr>
+                <w:rFonts w:asciiTheme="minorBidi" w:eastAsia="MS Gothic" w:hAnsiTheme="minorBidi" w:hint="cs"/>
                 <w:b/>
                 <w:bCs/>
                 <w:sz w:val="28"/>
-              </w:rPr>
-              <w:t>(</w:t>
+                <w:cs/>
+              </w:rPr>
+              <w:t xml:space="preserve">วัสดุเพาะปลูก </w:t>
             </w:r>
             <w:r>
               <w:rPr>
@@ -3666,16 +3829,135 @@
                 <w:bCs/>
                 <w:sz w:val="28"/>
               </w:rPr>
-              <w:t>Remove</w:t>
-            </w:r>
-            <w:r>
-              <w:rPr>
-                <w:rFonts w:asciiTheme="minorBidi" w:eastAsia="MS Gothic" w:hAnsiTheme="minorBidi"/>
+              <w:t xml:space="preserve">(Remove Growing Media) </w:t>
+            </w:r>
+          </w:p>
+          <w:p>
+            <w:pPr>
+              <w:pStyle w:val="ListParagraph"/>
+              <w:numPr>
+                <w:ilvl w:val="3"/>
+                <w:numId w:val="24"/>
+              </w:numPr>
+              <w:ind w:left="1964"/>
+              <w:rPr>
+                <w:rFonts w:asciiTheme="minorBidi" w:eastAsia="MS Gothic" w:hAnsiTheme="minorBidi"/>
+                <w:sz w:val="28"/>
+              </w:rPr>
+            </w:pPr>
+            <w:r>
+              <w:rPr>
+                <w:rFonts w:asciiTheme="minorBidi" w:eastAsia="MS Gothic" w:hAnsiTheme="minorBidi" w:hint="cs"/>
+                <w:sz w:val="28"/>
+                <w:cs/>
+              </w:rPr>
+              <w:t>แสดงข้อความแจ้งเตือนถามผู้ใช้ว่า ต้องการลบ (ชื่อ</w:t>
+            </w:r>
+            <w:r>
+              <w:rPr>
+                <w:rFonts w:asciiTheme="minorBidi" w:eastAsia="MS Gothic" w:hAnsiTheme="minorBidi" w:hint="cs"/>
+                <w:sz w:val="28"/>
+                <w:cs/>
+              </w:rPr>
+              <w:t>วัสดุเพาะปลูก</w:t>
+            </w:r>
+            <w:r>
+              <w:rPr>
+                <w:rFonts w:asciiTheme="minorBidi" w:eastAsia="MS Gothic" w:hAnsiTheme="minorBidi" w:hint="cs"/>
+                <w:sz w:val="28"/>
+                <w:cs/>
+              </w:rPr>
+              <w:t xml:space="preserve">ที่ผู้ใช้เลือก) หรือไม่ </w:t>
+            </w:r>
+          </w:p>
+          <w:p>
+            <w:pPr>
+              <w:pStyle w:val="ListParagraph"/>
+              <w:numPr>
+                <w:ilvl w:val="3"/>
+                <w:numId w:val="24"/>
+              </w:numPr>
+              <w:ind w:left="1964"/>
+              <w:rPr>
+                <w:rFonts w:asciiTheme="minorBidi" w:eastAsia="MS Gothic" w:hAnsiTheme="minorBidi"/>
+                <w:sz w:val="28"/>
+              </w:rPr>
+            </w:pPr>
+            <w:r>
+              <w:rPr>
+                <w:rFonts w:asciiTheme="minorBidi" w:eastAsia="MS Gothic" w:hAnsiTheme="minorBidi" w:hint="cs"/>
+                <w:sz w:val="28"/>
+                <w:cs/>
+              </w:rPr>
+              <w:t xml:space="preserve">ผู้ใช้เลือกคำสั่ง </w:t>
+            </w:r>
+            <w:r>
+              <w:rPr>
+                <w:rFonts w:asciiTheme="minorBidi" w:eastAsia="MS Gothic" w:hAnsiTheme="minorBidi" w:hint="cs"/>
                 <w:b/>
                 <w:bCs/>
                 <w:sz w:val="28"/>
-              </w:rPr>
-              <w:t xml:space="preserve"> Growing Media) </w:t>
+                <w:cs/>
+              </w:rPr>
+              <w:t>ใช่</w:t>
+            </w:r>
+            <w:r>
+              <w:rPr>
+                <w:rFonts w:asciiTheme="minorBidi" w:eastAsia="MS Gothic" w:hAnsiTheme="minorBidi" w:hint="cs"/>
+                <w:b/>
+                <w:bCs/>
+                <w:sz w:val="28"/>
+                <w:cs/>
+              </w:rPr>
+              <w:t xml:space="preserve"> (</w:t>
+            </w:r>
+            <w:r>
+              <w:rPr>
+                <w:rFonts w:asciiTheme="minorBidi" w:eastAsia="MS Gothic" w:hAnsiTheme="minorBidi"/>
+                <w:b/>
+                <w:bCs/>
+                <w:sz w:val="28"/>
+              </w:rPr>
+              <w:t>Yes</w:t>
+            </w:r>
+            <w:r>
+              <w:rPr>
+                <w:rFonts w:asciiTheme="minorBidi" w:eastAsia="MS Gothic" w:hAnsiTheme="minorBidi"/>
+                <w:b/>
+                <w:bCs/>
+                <w:sz w:val="28"/>
+              </w:rPr>
+              <w:t>)</w:t>
+            </w:r>
+          </w:p>
+          <w:p>
+            <w:pPr>
+              <w:pStyle w:val="ListParagraph"/>
+              <w:numPr>
+                <w:ilvl w:val="3"/>
+                <w:numId w:val="24"/>
+              </w:numPr>
+              <w:ind w:left="1964"/>
+              <w:rPr>
+                <w:rFonts w:asciiTheme="minorBidi" w:eastAsia="MS Gothic" w:hAnsiTheme="minorBidi"/>
+                <w:sz w:val="28"/>
+              </w:rPr>
+            </w:pPr>
+            <w:r>
+              <w:rPr>
+                <w:rFonts w:asciiTheme="minorBidi" w:eastAsia="MS Gothic" w:hAnsiTheme="minorBidi" w:hint="cs"/>
+                <w:sz w:val="28"/>
+                <w:cs/>
+              </w:rPr>
+              <w:t>ระบบลบวัสดุเพะปลูกที่ผู้ใช้เลือกออกจากรายการ</w:t>
+            </w:r>
+            <w:r>
+              <w:rPr>
+                <w:rFonts w:asciiTheme="minorBidi" w:eastAsia="MS Gothic" w:hAnsiTheme="minorBidi" w:hint="cs"/>
+                <w:sz w:val="28"/>
+                <w:cs/>
+              </w:rPr>
+              <w:t>ส่วนผสมสำหรับเพาะปลูก</w:t>
             </w:r>
           </w:p>
           <w:p>
@@ -3696,23 +3978,7 @@
                 <w:sz w:val="28"/>
                 <w:cs/>
               </w:rPr>
-              <w:t>ผู้ใช้สามารถจัดการ</w:t>
-            </w:r>
-            <w:r>
-              <w:rPr>
-                <w:rFonts w:asciiTheme="minorBidi" w:eastAsia="MS Gothic" w:hAnsiTheme="minorBidi" w:hint="cs"/>
-                <w:sz w:val="28"/>
-                <w:cs/>
-              </w:rPr>
-              <w:t>ปุ๋ย</w:t>
-            </w:r>
-            <w:r>
-              <w:rPr>
-                <w:rFonts w:asciiTheme="minorBidi" w:eastAsia="MS Gothic" w:hAnsiTheme="minorBidi" w:hint="cs"/>
-                <w:sz w:val="28"/>
-                <w:cs/>
-              </w:rPr>
-              <w:t>ได้ โดย</w:t>
+              <w:t>ผู้ใช้สามารถจัดการปุ๋ยได้ โดย</w:t>
             </w:r>
           </w:p>
           <w:p>
@@ -3722,18 +3988,56 @@
                 <w:ilvl w:val="2"/>
                 <w:numId w:val="24"/>
               </w:numPr>
-              <w:rPr>
-                <w:rFonts w:asciiTheme="minorBidi" w:eastAsia="MS Gothic" w:hAnsiTheme="minorBidi"/>
-                <w:sz w:val="28"/>
-              </w:rPr>
-            </w:pPr>
-            <w:r>
-              <w:rPr>
-                <w:rFonts w:asciiTheme="minorBidi" w:eastAsia="MS Gothic" w:hAnsiTheme="minorBidi" w:hint="cs"/>
-                <w:sz w:val="28"/>
-                <w:cs/>
-              </w:rPr>
-              <w:t xml:space="preserve">เพิ่มปุ๋ย โดยผู้ใช้เลือกคำสั่ง </w:t>
+              <w:ind w:left="1334"/>
+              <w:rPr>
+                <w:rFonts w:asciiTheme="minorBidi" w:eastAsia="MS Gothic" w:hAnsiTheme="minorBidi"/>
+                <w:sz w:val="28"/>
+              </w:rPr>
+            </w:pPr>
+            <w:r>
+              <w:rPr>
+                <w:rFonts w:asciiTheme="minorBidi" w:eastAsia="MS Gothic" w:hAnsiTheme="minorBidi" w:hint="cs"/>
+                <w:sz w:val="28"/>
+                <w:cs/>
+              </w:rPr>
+              <w:t>เพิ่มปุ๋ย</w:t>
+            </w:r>
+            <w:r>
+              <w:rPr>
+                <w:rFonts w:asciiTheme="minorBidi" w:eastAsia="MS Gothic" w:hAnsiTheme="minorBidi"/>
+                <w:sz w:val="28"/>
+              </w:rPr>
+              <w:t xml:space="preserve"> </w:t>
+            </w:r>
+            <w:r>
+              <w:rPr>
+                <w:rFonts w:asciiTheme="minorBidi" w:eastAsia="MS Gothic" w:hAnsiTheme="minorBidi" w:hint="cs"/>
+                <w:sz w:val="28"/>
+                <w:cs/>
+              </w:rPr>
+              <w:t>โดย</w:t>
+            </w:r>
+          </w:p>
+          <w:p>
+            <w:pPr>
+              <w:pStyle w:val="ListParagraph"/>
+              <w:numPr>
+                <w:ilvl w:val="3"/>
+                <w:numId w:val="24"/>
+              </w:numPr>
+              <w:ind w:left="1964"/>
+              <w:rPr>
+                <w:rFonts w:asciiTheme="minorBidi" w:eastAsia="MS Gothic" w:hAnsiTheme="minorBidi"/>
+                <w:sz w:val="28"/>
+              </w:rPr>
+            </w:pPr>
+            <w:r>
+              <w:rPr>
+                <w:rFonts w:asciiTheme="minorBidi" w:eastAsia="MS Gothic" w:hAnsiTheme="minorBidi" w:hint="cs"/>
+                <w:sz w:val="28"/>
+                <w:cs/>
+              </w:rPr>
+              <w:t xml:space="preserve">ผู้ใช้เลือกคำสั่ง </w:t>
             </w:r>
             <w:r>
               <w:rPr>
@@ -3772,17 +4076,16 @@
                 <w:bCs/>
                 <w:sz w:val="28"/>
               </w:rPr>
-              <w:t>(Add</w:t>
-            </w:r>
-            <w:r>
-              <w:rPr>
-                <w:rFonts w:asciiTheme="minorBidi" w:eastAsia="MS Gothic" w:hAnsiTheme="minorBidi" w:hint="cs"/>
+              <w:t xml:space="preserve">(Add </w:t>
+            </w:r>
+            <w:r>
+              <w:rPr>
+                <w:rFonts w:asciiTheme="minorBidi" w:eastAsia="MS Gothic" w:hAnsiTheme="minorBidi"/>
                 <w:b/>
                 <w:bCs/>
                 <w:sz w:val="28"/>
-                <w:cs/>
-              </w:rPr>
-              <w:t xml:space="preserve"> </w:t>
+              </w:rPr>
+              <w:t>Fertilizer</w:t>
             </w:r>
             <w:r>
               <w:rPr>
@@ -3791,16 +4094,108 @@
                 <w:bCs/>
                 <w:sz w:val="28"/>
               </w:rPr>
-              <w:t>Fertilizer</w:t>
-            </w:r>
-            <w:r>
-              <w:rPr>
-                <w:rFonts w:asciiTheme="minorBidi" w:eastAsia="MS Gothic" w:hAnsiTheme="minorBidi"/>
+              <w:t xml:space="preserve">) </w:t>
+            </w:r>
+            <w:r>
+              <w:rPr>
+                <w:rFonts w:asciiTheme="minorBidi" w:eastAsia="MS Gothic" w:hAnsiTheme="minorBidi" w:hint="cs"/>
+                <w:sz w:val="28"/>
+                <w:cs/>
+              </w:rPr>
+              <w:t>จะปรากฏฟอร์มรายการปุ๋ยทั้งหมด</w:t>
+            </w:r>
+          </w:p>
+          <w:p>
+            <w:pPr>
+              <w:pStyle w:val="ListParagraph"/>
+              <w:numPr>
+                <w:ilvl w:val="3"/>
+                <w:numId w:val="24"/>
+              </w:numPr>
+              <w:ind w:left="1964"/>
+              <w:rPr>
+                <w:rFonts w:asciiTheme="minorBidi" w:eastAsia="MS Gothic" w:hAnsiTheme="minorBidi"/>
+                <w:sz w:val="28"/>
+              </w:rPr>
+            </w:pPr>
+            <w:r>
+              <w:rPr>
+                <w:rFonts w:asciiTheme="minorBidi" w:eastAsia="MS Gothic" w:hAnsiTheme="minorBidi" w:hint="cs"/>
+                <w:sz w:val="28"/>
+                <w:cs/>
+              </w:rPr>
+              <w:t>ผู้ใช้เลือก</w:t>
+            </w:r>
+            <w:r>
+              <w:rPr>
+                <w:rFonts w:asciiTheme="minorBidi" w:eastAsia="MS Gothic" w:hAnsiTheme="minorBidi" w:hint="cs"/>
+                <w:sz w:val="28"/>
+                <w:cs/>
+              </w:rPr>
+              <w:t>ปุ๋ย</w:t>
+            </w:r>
+          </w:p>
+          <w:p>
+            <w:pPr>
+              <w:pStyle w:val="ListParagraph"/>
+              <w:numPr>
+                <w:ilvl w:val="3"/>
+                <w:numId w:val="24"/>
+              </w:numPr>
+              <w:ind w:left="1964"/>
+              <w:rPr>
+                <w:rFonts w:asciiTheme="minorBidi" w:eastAsia="MS Gothic" w:hAnsiTheme="minorBidi"/>
+                <w:sz w:val="28"/>
+              </w:rPr>
+            </w:pPr>
+            <w:r>
+              <w:rPr>
+                <w:rFonts w:asciiTheme="minorBidi" w:eastAsia="MS Gothic" w:hAnsiTheme="minorBidi" w:hint="cs"/>
+                <w:sz w:val="28"/>
+                <w:cs/>
+              </w:rPr>
+              <w:t xml:space="preserve">ผู้ใช้เลือกคำสั่ง </w:t>
+            </w:r>
+            <w:r>
+              <w:rPr>
+                <w:rFonts w:asciiTheme="minorBidi" w:eastAsia="MS Gothic" w:hAnsiTheme="minorBidi" w:hint="cs"/>
                 <w:b/>
                 <w:bCs/>
                 <w:sz w:val="28"/>
-              </w:rPr>
-              <w:t xml:space="preserve">) </w:t>
+                <w:cs/>
+              </w:rPr>
+              <w:t>เพิ่ม (</w:t>
+            </w:r>
+            <w:r>
+              <w:rPr>
+                <w:rFonts w:asciiTheme="minorBidi" w:eastAsia="MS Gothic" w:hAnsiTheme="minorBidi"/>
+                <w:b/>
+                <w:bCs/>
+                <w:sz w:val="28"/>
+              </w:rPr>
+              <w:t>Add)</w:t>
+            </w:r>
+          </w:p>
+          <w:p>
+            <w:pPr>
+              <w:pStyle w:val="ListParagraph"/>
+              <w:numPr>
+                <w:ilvl w:val="3"/>
+                <w:numId w:val="24"/>
+              </w:numPr>
+              <w:ind w:left="1964"/>
+              <w:rPr>
+                <w:rFonts w:asciiTheme="minorBidi" w:eastAsia="MS Gothic" w:hAnsiTheme="minorBidi"/>
+                <w:sz w:val="28"/>
+              </w:rPr>
+            </w:pPr>
+            <w:r>
+              <w:rPr>
+                <w:rFonts w:asciiTheme="minorBidi" w:eastAsia="MS Gothic" w:hAnsiTheme="minorBidi" w:hint="cs"/>
+                <w:sz w:val="28"/>
+                <w:cs/>
+              </w:rPr>
+              <w:t>ระบบจะเพิ่มปุ๋ยลงในรายการส่วนผสมสำหรับเพาะปลูก</w:t>
             </w:r>
           </w:p>
           <w:p>
@@ -3810,18 +4205,78 @@
                 <w:ilvl w:val="2"/>
                 <w:numId w:val="24"/>
               </w:numPr>
-              <w:rPr>
-                <w:rFonts w:asciiTheme="minorBidi" w:eastAsia="MS Gothic" w:hAnsiTheme="minorBidi"/>
-                <w:sz w:val="28"/>
-              </w:rPr>
-            </w:pPr>
-            <w:r>
-              <w:rPr>
-                <w:rFonts w:asciiTheme="minorBidi" w:eastAsia="MS Gothic" w:hAnsiTheme="minorBidi" w:hint="cs"/>
-                <w:sz w:val="28"/>
-                <w:cs/>
-              </w:rPr>
-              <w:t xml:space="preserve">ลดปุ๋ย โดยผู้ใช้เลือกคำสั่ง </w:t>
+              <w:ind w:left="1334"/>
+              <w:rPr>
+                <w:rFonts w:asciiTheme="minorBidi" w:eastAsia="MS Gothic" w:hAnsiTheme="minorBidi"/>
+                <w:sz w:val="28"/>
+              </w:rPr>
+            </w:pPr>
+            <w:r>
+              <w:rPr>
+                <w:rFonts w:asciiTheme="minorBidi" w:eastAsia="MS Gothic" w:hAnsiTheme="minorBidi" w:hint="cs"/>
+                <w:sz w:val="28"/>
+                <w:cs/>
+              </w:rPr>
+              <w:t>ลบปุ๋ย</w:t>
+            </w:r>
+            <w:r>
+              <w:rPr>
+                <w:rFonts w:asciiTheme="minorBidi" w:eastAsia="MS Gothic" w:hAnsiTheme="minorBidi"/>
+                <w:sz w:val="28"/>
+              </w:rPr>
+              <w:t xml:space="preserve"> </w:t>
+            </w:r>
+            <w:r>
+              <w:rPr>
+                <w:rFonts w:asciiTheme="minorBidi" w:eastAsia="MS Gothic" w:hAnsiTheme="minorBidi" w:hint="cs"/>
+                <w:sz w:val="28"/>
+                <w:cs/>
+              </w:rPr>
+              <w:t>โดย</w:t>
+            </w:r>
+          </w:p>
+          <w:p>
+            <w:pPr>
+              <w:pStyle w:val="ListParagraph"/>
+              <w:numPr>
+                <w:ilvl w:val="3"/>
+                <w:numId w:val="24"/>
+              </w:numPr>
+              <w:ind w:left="1964"/>
+              <w:rPr>
+                <w:rFonts w:asciiTheme="minorBidi" w:eastAsia="MS Gothic" w:hAnsiTheme="minorBidi"/>
+                <w:sz w:val="28"/>
+              </w:rPr>
+            </w:pPr>
+            <w:r>
+              <w:rPr>
+                <w:rFonts w:asciiTheme="minorBidi" w:eastAsia="MS Gothic" w:hAnsiTheme="minorBidi" w:hint="cs"/>
+                <w:sz w:val="28"/>
+                <w:cs/>
+              </w:rPr>
+              <w:t>ผู้ใช้เลือกรายการปุ๋ยที่จะลบ</w:t>
+            </w:r>
+          </w:p>
+          <w:p>
+            <w:pPr>
+              <w:pStyle w:val="ListParagraph"/>
+              <w:numPr>
+                <w:ilvl w:val="3"/>
+                <w:numId w:val="24"/>
+              </w:numPr>
+              <w:ind w:left="1964"/>
+              <w:rPr>
+                <w:rFonts w:asciiTheme="minorBidi" w:eastAsia="MS Gothic" w:hAnsiTheme="minorBidi"/>
+                <w:sz w:val="28"/>
+              </w:rPr>
+            </w:pPr>
+            <w:r>
+              <w:rPr>
+                <w:rFonts w:asciiTheme="minorBidi" w:eastAsia="MS Gothic" w:hAnsiTheme="minorBidi" w:hint="cs"/>
+                <w:sz w:val="28"/>
+                <w:cs/>
+              </w:rPr>
+              <w:t xml:space="preserve">ผู้ใช้เลือกคำสั่ง </w:t>
             </w:r>
             <w:r>
               <w:rPr>
@@ -3831,54 +4286,151 @@
                 <w:sz w:val="28"/>
                 <w:cs/>
               </w:rPr>
-              <w:t>ลด</w:t>
-            </w:r>
-            <w:r>
-              <w:rPr>
-                <w:rFonts w:asciiTheme="minorBidi" w:eastAsia="MS Gothic" w:hAnsiTheme="minorBidi" w:hint="cs"/>
+              <w:t xml:space="preserve">ลบปุ๋ย </w:t>
+            </w:r>
+            <w:r>
+              <w:rPr>
+                <w:rFonts w:asciiTheme="minorBidi" w:eastAsia="MS Gothic" w:hAnsiTheme="minorBidi"/>
                 <w:b/>
                 <w:bCs/>
                 <w:sz w:val="28"/>
-                <w:cs/>
-              </w:rPr>
-              <w:t xml:space="preserve">ปุ๋ย </w:t>
-            </w:r>
-            <w:r>
-              <w:rPr>
-                <w:rFonts w:asciiTheme="minorBidi" w:eastAsia="MS Gothic" w:hAnsiTheme="minorBidi"/>
+              </w:rPr>
+              <w:t xml:space="preserve">(Remove Fertilizer) </w:t>
+            </w:r>
+          </w:p>
+          <w:p>
+            <w:pPr>
+              <w:pStyle w:val="ListParagraph"/>
+              <w:numPr>
+                <w:ilvl w:val="3"/>
+                <w:numId w:val="24"/>
+              </w:numPr>
+              <w:ind w:left="1964"/>
+              <w:rPr>
+                <w:rFonts w:asciiTheme="minorBidi" w:eastAsia="MS Gothic" w:hAnsiTheme="minorBidi"/>
+                <w:sz w:val="28"/>
+              </w:rPr>
+            </w:pPr>
+            <w:r>
+              <w:rPr>
+                <w:rFonts w:asciiTheme="minorBidi" w:eastAsia="MS Gothic" w:hAnsiTheme="minorBidi" w:hint="cs"/>
+                <w:sz w:val="28"/>
+                <w:cs/>
+              </w:rPr>
+              <w:t xml:space="preserve">แสดงข้อความแจ้งเตือนถามผู้ใช้ว่า ต้องการลบ (ชื่อปุ๋ยที่ผู้ใช้เลือก) หรือไม่ </w:t>
+            </w:r>
+          </w:p>
+          <w:p>
+            <w:pPr>
+              <w:pStyle w:val="ListParagraph"/>
+              <w:numPr>
+                <w:ilvl w:val="3"/>
+                <w:numId w:val="24"/>
+              </w:numPr>
+              <w:ind w:left="1964"/>
+              <w:rPr>
+                <w:rFonts w:asciiTheme="minorBidi" w:eastAsia="MS Gothic" w:hAnsiTheme="minorBidi"/>
+                <w:sz w:val="28"/>
+              </w:rPr>
+            </w:pPr>
+            <w:r>
+              <w:rPr>
+                <w:rFonts w:asciiTheme="minorBidi" w:eastAsia="MS Gothic" w:hAnsiTheme="minorBidi" w:hint="cs"/>
+                <w:sz w:val="28"/>
+                <w:cs/>
+              </w:rPr>
+              <w:t xml:space="preserve">ผู้ใช้เลือกคำสั่ง </w:t>
+            </w:r>
+            <w:r>
+              <w:rPr>
+                <w:rFonts w:asciiTheme="minorBidi" w:eastAsia="MS Gothic" w:hAnsiTheme="minorBidi" w:hint="cs"/>
                 <w:b/>
                 <w:bCs/>
                 <w:sz w:val="28"/>
-              </w:rPr>
-              <w:t>(</w:t>
-            </w:r>
-            <w:r>
-              <w:rPr>
-                <w:rFonts w:asciiTheme="minorBidi" w:eastAsia="MS Gothic" w:hAnsiTheme="minorBidi"/>
+                <w:cs/>
+              </w:rPr>
+              <w:t>ใช่</w:t>
+            </w:r>
+            <w:r>
+              <w:rPr>
+                <w:rFonts w:asciiTheme="minorBidi" w:eastAsia="MS Gothic" w:hAnsiTheme="minorBidi" w:hint="cs"/>
                 <w:b/>
                 <w:bCs/>
                 <w:sz w:val="28"/>
-              </w:rPr>
-              <w:t>Remove</w:t>
-            </w:r>
-            <w:r>
-              <w:rPr>
-                <w:rFonts w:asciiTheme="minorBidi" w:eastAsia="MS Gothic" w:hAnsiTheme="minorBidi" w:hint="cs"/>
+                <w:cs/>
+              </w:rPr>
+              <w:t xml:space="preserve"> (</w:t>
+            </w:r>
+            <w:r>
+              <w:rPr>
+                <w:rFonts w:asciiTheme="minorBidi" w:eastAsia="MS Gothic" w:hAnsiTheme="minorBidi"/>
                 <w:b/>
                 <w:bCs/>
                 <w:sz w:val="28"/>
-                <w:cs/>
-              </w:rPr>
-              <w:t xml:space="preserve"> </w:t>
-            </w:r>
-            <w:r>
-              <w:rPr>
-                <w:rFonts w:asciiTheme="minorBidi" w:eastAsia="MS Gothic" w:hAnsiTheme="minorBidi"/>
+              </w:rPr>
+              <w:t>Yes)</w:t>
+            </w:r>
+          </w:p>
+          <w:p>
+            <w:pPr>
+              <w:pStyle w:val="ListParagraph"/>
+              <w:numPr>
+                <w:ilvl w:val="3"/>
+                <w:numId w:val="24"/>
+              </w:numPr>
+              <w:ind w:left="1964"/>
+              <w:rPr>
+                <w:rFonts w:asciiTheme="minorBidi" w:eastAsia="MS Gothic" w:hAnsiTheme="minorBidi"/>
+                <w:sz w:val="28"/>
+              </w:rPr>
+            </w:pPr>
+            <w:r>
+              <w:rPr>
+                <w:rFonts w:asciiTheme="minorBidi" w:eastAsia="MS Gothic" w:hAnsiTheme="minorBidi" w:hint="cs"/>
+                <w:sz w:val="28"/>
+                <w:cs/>
+              </w:rPr>
+              <w:t>ระบบลบปุ๋ยที่ผู้ใช้เลือกออกจากรายการส่วนผสมสำหรับเพาะปลูก</w:t>
+            </w:r>
+          </w:p>
+          <w:p>
+            <w:pPr>
+              <w:pStyle w:val="ListParagraph"/>
+              <w:numPr>
+                <w:ilvl w:val="2"/>
+                <w:numId w:val="24"/>
+              </w:numPr>
+              <w:rPr>
+                <w:rFonts w:asciiTheme="minorBidi" w:eastAsia="MS Gothic" w:hAnsiTheme="minorBidi"/>
+                <w:sz w:val="28"/>
+              </w:rPr>
+            </w:pPr>
+            <w:r>
+              <w:rPr>
+                <w:rFonts w:asciiTheme="minorBidi" w:eastAsia="MS Gothic" w:hAnsiTheme="minorBidi" w:hint="cs"/>
+                <w:sz w:val="28"/>
+                <w:cs/>
+              </w:rPr>
+              <w:t xml:space="preserve">ผู้ใช้เลือกคำสั่ง </w:t>
+            </w:r>
+            <w:r>
+              <w:rPr>
+                <w:rFonts w:asciiTheme="minorBidi" w:eastAsia="MS Gothic" w:hAnsiTheme="minorBidi" w:hint="cs"/>
                 <w:b/>
                 <w:bCs/>
                 <w:sz w:val="28"/>
-              </w:rPr>
-              <w:t xml:space="preserve">Fertilizer) </w:t>
+                <w:cs/>
+              </w:rPr>
+              <w:t>แก้ไข (</w:t>
+            </w:r>
+            <w:r>
+              <w:rPr>
+                <w:rFonts w:asciiTheme="minorBidi" w:eastAsia="MS Gothic" w:hAnsiTheme="minorBidi"/>
+                <w:b/>
+                <w:bCs/>
+                <w:sz w:val="28"/>
+              </w:rPr>
+              <w:t>Edit)</w:t>
             </w:r>
           </w:p>
           <w:p>
@@ -3899,7 +4451,6 @@
                 <w:sz w:val="28"/>
                 <w:cs/>
               </w:rPr>
-              <w:lastRenderedPageBreak/>
               <w:t>ผู้ใช้สามารถจัดการยากำจัดศัตรูพืชได้ โดย</w:t>
             </w:r>
           </w:p>
@@ -3910,34 +4461,56 @@
                 <w:ilvl w:val="2"/>
                 <w:numId w:val="24"/>
               </w:numPr>
-              <w:rPr>
-                <w:rFonts w:asciiTheme="minorBidi" w:eastAsia="MS Gothic" w:hAnsiTheme="minorBidi"/>
-                <w:sz w:val="28"/>
-              </w:rPr>
-            </w:pPr>
-            <w:r>
-              <w:rPr>
-                <w:rFonts w:asciiTheme="minorBidi" w:eastAsia="MS Gothic" w:hAnsiTheme="minorBidi" w:hint="cs"/>
-                <w:sz w:val="28"/>
-                <w:cs/>
-              </w:rPr>
-              <w:t>เพิ่ม</w:t>
-            </w:r>
-            <w:r>
-              <w:rPr>
-                <w:rFonts w:asciiTheme="minorBidi" w:eastAsia="MS Gothic" w:hAnsiTheme="minorBidi" w:hint="cs"/>
-                <w:sz w:val="28"/>
-                <w:cs/>
-              </w:rPr>
-              <w:t xml:space="preserve">ยากำจัดศัตรูพืช </w:t>
-            </w:r>
-            <w:r>
-              <w:rPr>
-                <w:rFonts w:asciiTheme="minorBidi" w:eastAsia="MS Gothic" w:hAnsiTheme="minorBidi" w:hint="cs"/>
-                <w:sz w:val="28"/>
-                <w:cs/>
-              </w:rPr>
-              <w:t xml:space="preserve">โดยผู้ใช้เลือกคำสั่ง </w:t>
+              <w:ind w:left="1334"/>
+              <w:rPr>
+                <w:rFonts w:asciiTheme="minorBidi" w:eastAsia="MS Gothic" w:hAnsiTheme="minorBidi"/>
+                <w:sz w:val="28"/>
+              </w:rPr>
+            </w:pPr>
+            <w:r>
+              <w:rPr>
+                <w:rFonts w:asciiTheme="minorBidi" w:eastAsia="MS Gothic" w:hAnsiTheme="minorBidi" w:hint="cs"/>
+                <w:sz w:val="28"/>
+                <w:cs/>
+              </w:rPr>
+              <w:t>เพิ่มยากำจัดศัตรูพืช</w:t>
+            </w:r>
+            <w:r>
+              <w:rPr>
+                <w:rFonts w:asciiTheme="minorBidi" w:eastAsia="MS Gothic" w:hAnsiTheme="minorBidi"/>
+                <w:sz w:val="28"/>
+              </w:rPr>
+              <w:t xml:space="preserve"> </w:t>
+            </w:r>
+            <w:r>
+              <w:rPr>
+                <w:rFonts w:asciiTheme="minorBidi" w:eastAsia="MS Gothic" w:hAnsiTheme="minorBidi" w:hint="cs"/>
+                <w:sz w:val="28"/>
+                <w:cs/>
+              </w:rPr>
+              <w:t>โดย</w:t>
+            </w:r>
+          </w:p>
+          <w:p>
+            <w:pPr>
+              <w:pStyle w:val="ListParagraph"/>
+              <w:numPr>
+                <w:ilvl w:val="3"/>
+                <w:numId w:val="24"/>
+              </w:numPr>
+              <w:ind w:left="1964"/>
+              <w:rPr>
+                <w:rFonts w:asciiTheme="minorBidi" w:eastAsia="MS Gothic" w:hAnsiTheme="minorBidi"/>
+                <w:sz w:val="28"/>
+              </w:rPr>
+            </w:pPr>
+            <w:r>
+              <w:rPr>
+                <w:rFonts w:asciiTheme="minorBidi" w:eastAsia="MS Gothic" w:hAnsiTheme="minorBidi" w:hint="cs"/>
+                <w:sz w:val="28"/>
+                <w:cs/>
+              </w:rPr>
+              <w:t xml:space="preserve">ผู้ใช้เลือกคำสั่ง </w:t>
             </w:r>
             <w:r>
               <w:rPr>
@@ -3957,17 +4530,16 @@
                 <w:sz w:val="28"/>
                 <w:cs/>
               </w:rPr>
-              <w:t>ยากำจัดศัตรูพืช</w:t>
-            </w:r>
-            <w:r>
-              <w:rPr>
-                <w:rFonts w:asciiTheme="minorBidi" w:eastAsia="MS Gothic" w:hAnsiTheme="minorBidi" w:hint="cs"/>
+              <w:t xml:space="preserve">ยากำจัดศัตรูพืช </w:t>
+            </w:r>
+            <w:r>
+              <w:rPr>
+                <w:rFonts w:asciiTheme="minorBidi" w:eastAsia="MS Gothic" w:hAnsiTheme="minorBidi"/>
                 <w:b/>
                 <w:bCs/>
                 <w:sz w:val="28"/>
-                <w:cs/>
-              </w:rPr>
-              <w:t xml:space="preserve"> </w:t>
+              </w:rPr>
+              <w:t xml:space="preserve">(Add </w:t>
             </w:r>
             <w:r>
               <w:rPr>
@@ -3976,26 +4548,109 @@
                 <w:bCs/>
                 <w:sz w:val="28"/>
               </w:rPr>
-              <w:t>(Add</w:t>
-            </w:r>
-            <w:r>
-              <w:rPr>
-                <w:rFonts w:asciiTheme="minorBidi" w:eastAsia="MS Gothic" w:hAnsiTheme="minorBidi" w:hint="cs"/>
+              <w:t>Pesticide</w:t>
+            </w:r>
+            <w:r>
+              <w:rPr>
+                <w:rFonts w:asciiTheme="minorBidi" w:eastAsia="MS Gothic" w:hAnsiTheme="minorBidi"/>
                 <w:b/>
                 <w:bCs/>
                 <w:sz w:val="28"/>
-                <w:cs/>
+              </w:rPr>
+              <w:t xml:space="preserve">) </w:t>
+            </w:r>
+            <w:r>
+              <w:rPr>
+                <w:rFonts w:asciiTheme="minorBidi" w:eastAsia="MS Gothic" w:hAnsiTheme="minorBidi" w:hint="cs"/>
+                <w:sz w:val="28"/>
+                <w:cs/>
+              </w:rPr>
+              <w:t>จะปรากฏฟอร์มรายการ</w:t>
+            </w:r>
+            <w:r>
+              <w:rPr>
+                <w:rFonts w:asciiTheme="minorBidi" w:eastAsia="MS Gothic" w:hAnsiTheme="minorBidi" w:hint="cs"/>
+                <w:sz w:val="28"/>
+                <w:cs/>
+              </w:rPr>
+              <w:t>ยากำจัดศัตรูพืช</w:t>
+            </w:r>
+            <w:r>
+              <w:rPr>
+                <w:rFonts w:asciiTheme="minorBidi" w:eastAsia="MS Gothic" w:hAnsiTheme="minorBidi"/>
+                <w:sz w:val="28"/>
               </w:rPr>
               <w:t xml:space="preserve"> </w:t>
             </w:r>
             <w:r>
               <w:rPr>
-                <w:rFonts w:asciiTheme="minorBidi" w:eastAsia="MS Gothic" w:hAnsiTheme="minorBidi"/>
+                <w:rFonts w:asciiTheme="minorBidi" w:eastAsia="MS Gothic" w:hAnsiTheme="minorBidi" w:hint="cs"/>
+                <w:sz w:val="28"/>
+                <w:cs/>
+              </w:rPr>
+              <w:t>ทั้งหมด</w:t>
+            </w:r>
+          </w:p>
+          <w:p>
+            <w:pPr>
+              <w:pStyle w:val="ListParagraph"/>
+              <w:numPr>
+                <w:ilvl w:val="3"/>
+                <w:numId w:val="24"/>
+              </w:numPr>
+              <w:ind w:left="1964"/>
+              <w:rPr>
+                <w:rFonts w:asciiTheme="minorBidi" w:eastAsia="MS Gothic" w:hAnsiTheme="minorBidi"/>
+                <w:sz w:val="28"/>
+              </w:rPr>
+            </w:pPr>
+            <w:r>
+              <w:rPr>
+                <w:rFonts w:asciiTheme="minorBidi" w:eastAsia="MS Gothic" w:hAnsiTheme="minorBidi" w:hint="cs"/>
+                <w:sz w:val="28"/>
+                <w:cs/>
+              </w:rPr>
+              <w:t>ผู้ใช้เลือก</w:t>
+            </w:r>
+            <w:r>
+              <w:rPr>
+                <w:rFonts w:asciiTheme="minorBidi" w:eastAsia="MS Gothic" w:hAnsiTheme="minorBidi" w:hint="cs"/>
+                <w:sz w:val="28"/>
+                <w:cs/>
+              </w:rPr>
+              <w:t>ยากำจัดศัตรูพืช</w:t>
+            </w:r>
+          </w:p>
+          <w:p>
+            <w:pPr>
+              <w:pStyle w:val="ListParagraph"/>
+              <w:numPr>
+                <w:ilvl w:val="3"/>
+                <w:numId w:val="24"/>
+              </w:numPr>
+              <w:ind w:left="1964"/>
+              <w:rPr>
+                <w:rFonts w:asciiTheme="minorBidi" w:eastAsia="MS Gothic" w:hAnsiTheme="minorBidi"/>
+                <w:sz w:val="28"/>
+              </w:rPr>
+            </w:pPr>
+            <w:r>
+              <w:rPr>
+                <w:rFonts w:asciiTheme="minorBidi" w:eastAsia="MS Gothic" w:hAnsiTheme="minorBidi" w:hint="cs"/>
+                <w:sz w:val="28"/>
+                <w:cs/>
+              </w:rPr>
+              <w:t xml:space="preserve">ผู้ใช้เลือกคำสั่ง </w:t>
+            </w:r>
+            <w:r>
+              <w:rPr>
+                <w:rFonts w:asciiTheme="minorBidi" w:eastAsia="MS Gothic" w:hAnsiTheme="minorBidi" w:hint="cs"/>
                 <w:b/>
                 <w:bCs/>
                 <w:sz w:val="28"/>
-              </w:rPr>
-              <w:t>Pesticide</w:t>
+                <w:cs/>
+              </w:rPr>
+              <w:t>เพิ่ม (</w:t>
             </w:r>
             <w:r>
               <w:rPr>
@@ -4004,7 +4659,29 @@
                 <w:bCs/>
                 <w:sz w:val="28"/>
               </w:rPr>
-              <w:t xml:space="preserve">) </w:t>
+              <w:t>Add)</w:t>
+            </w:r>
+          </w:p>
+          <w:p>
+            <w:pPr>
+              <w:pStyle w:val="ListParagraph"/>
+              <w:numPr>
+                <w:ilvl w:val="3"/>
+                <w:numId w:val="24"/>
+              </w:numPr>
+              <w:ind w:left="1964"/>
+              <w:rPr>
+                <w:rFonts w:asciiTheme="minorBidi" w:eastAsia="MS Gothic" w:hAnsiTheme="minorBidi"/>
+                <w:sz w:val="28"/>
+              </w:rPr>
+            </w:pPr>
+            <w:r>
+              <w:rPr>
+                <w:rFonts w:asciiTheme="minorBidi" w:eastAsia="MS Gothic" w:hAnsiTheme="minorBidi" w:hint="cs"/>
+                <w:sz w:val="28"/>
+                <w:cs/>
+              </w:rPr>
+              <w:t>ระบบจะเพิ่มกำจัดศัตรูพืชลงในรายการส่วนผสมสำหรับเพาะปลูก</w:t>
             </w:r>
           </w:p>
           <w:p>
@@ -4014,18 +4691,101 @@
                 <w:ilvl w:val="2"/>
                 <w:numId w:val="24"/>
               </w:numPr>
-              <w:rPr>
-                <w:rFonts w:asciiTheme="minorBidi" w:eastAsia="MS Gothic" w:hAnsiTheme="minorBidi"/>
-                <w:sz w:val="28"/>
-              </w:rPr>
-            </w:pPr>
-            <w:r>
-              <w:rPr>
-                <w:rFonts w:asciiTheme="minorBidi" w:eastAsia="MS Gothic" w:hAnsiTheme="minorBidi" w:hint="cs"/>
-                <w:sz w:val="28"/>
-                <w:cs/>
-              </w:rPr>
-              <w:t xml:space="preserve">ลดยากำจัดศัตรูพืช โดยผู้ใช้เลือกคำสั่ง </w:t>
+              <w:ind w:left="1334"/>
+              <w:rPr>
+                <w:rFonts w:asciiTheme="minorBidi" w:eastAsia="MS Gothic" w:hAnsiTheme="minorBidi"/>
+                <w:sz w:val="28"/>
+              </w:rPr>
+            </w:pPr>
+            <w:r>
+              <w:rPr>
+                <w:rFonts w:asciiTheme="minorBidi" w:eastAsia="MS Gothic" w:hAnsiTheme="minorBidi" w:hint="cs"/>
+                <w:sz w:val="28"/>
+                <w:cs/>
+              </w:rPr>
+              <w:t>ลบยากำจัดศัตรูพืช</w:t>
+            </w:r>
+            <w:r>
+              <w:rPr>
+                <w:rFonts w:asciiTheme="minorBidi" w:eastAsia="MS Gothic" w:hAnsiTheme="minorBidi"/>
+                <w:sz w:val="28"/>
+              </w:rPr>
+              <w:t xml:space="preserve"> </w:t>
+            </w:r>
+            <w:r>
+              <w:rPr>
+                <w:rFonts w:asciiTheme="minorBidi" w:eastAsia="MS Gothic" w:hAnsiTheme="minorBidi" w:hint="cs"/>
+                <w:sz w:val="28"/>
+                <w:cs/>
+              </w:rPr>
+              <w:t>โดย</w:t>
+            </w:r>
+          </w:p>
+          <w:p>
+            <w:pPr>
+              <w:pStyle w:val="ListParagraph"/>
+              <w:numPr>
+                <w:ilvl w:val="3"/>
+                <w:numId w:val="24"/>
+              </w:numPr>
+              <w:ind w:left="1964"/>
+              <w:rPr>
+                <w:rFonts w:asciiTheme="minorBidi" w:eastAsia="MS Gothic" w:hAnsiTheme="minorBidi"/>
+                <w:sz w:val="28"/>
+              </w:rPr>
+            </w:pPr>
+            <w:r>
+              <w:rPr>
+                <w:rFonts w:asciiTheme="minorBidi" w:eastAsia="MS Gothic" w:hAnsiTheme="minorBidi" w:hint="cs"/>
+                <w:sz w:val="28"/>
+                <w:cs/>
+              </w:rPr>
+              <w:t>ผู้ใช้เลือกรายการ</w:t>
+            </w:r>
+            <w:r>
+              <w:rPr>
+                <w:rFonts w:asciiTheme="minorBidi" w:eastAsia="MS Gothic" w:hAnsiTheme="minorBidi" w:hint="cs"/>
+                <w:sz w:val="28"/>
+                <w:cs/>
+              </w:rPr>
+              <w:t>ยากำจัดศัตรูพืช</w:t>
+            </w:r>
+            <w:r>
+              <w:rPr>
+                <w:rFonts w:asciiTheme="minorBidi" w:eastAsia="MS Gothic" w:hAnsiTheme="minorBidi"/>
+                <w:sz w:val="28"/>
+              </w:rPr>
+              <w:t xml:space="preserve"> </w:t>
+            </w:r>
+            <w:r>
+              <w:rPr>
+                <w:rFonts w:asciiTheme="minorBidi" w:eastAsia="MS Gothic" w:hAnsiTheme="minorBidi" w:hint="cs"/>
+                <w:sz w:val="28"/>
+                <w:cs/>
+              </w:rPr>
+              <w:t>ที่จะลบ</w:t>
+            </w:r>
+          </w:p>
+          <w:p>
+            <w:pPr>
+              <w:pStyle w:val="ListParagraph"/>
+              <w:numPr>
+                <w:ilvl w:val="3"/>
+                <w:numId w:val="24"/>
+              </w:numPr>
+              <w:ind w:left="1964"/>
+              <w:rPr>
+                <w:rFonts w:asciiTheme="minorBidi" w:eastAsia="MS Gothic" w:hAnsiTheme="minorBidi"/>
+                <w:sz w:val="28"/>
+              </w:rPr>
+            </w:pPr>
+            <w:r>
+              <w:rPr>
+                <w:rFonts w:asciiTheme="minorBidi" w:eastAsia="MS Gothic" w:hAnsiTheme="minorBidi" w:hint="cs"/>
+                <w:sz w:val="28"/>
+                <w:cs/>
+              </w:rPr>
+              <w:t xml:space="preserve">ผู้ใช้เลือกคำสั่ง </w:t>
             </w:r>
             <w:r>
               <w:rPr>
@@ -4035,7 +4795,7 @@
                 <w:sz w:val="28"/>
                 <w:cs/>
               </w:rPr>
-              <w:t>ลด</w:t>
+              <w:t>ลบ</w:t>
             </w:r>
             <w:r>
               <w:rPr>
@@ -4064,17 +4824,16 @@
                 <w:bCs/>
                 <w:sz w:val="28"/>
               </w:rPr>
-              <w:t>(Add</w:t>
-            </w:r>
-            <w:r>
-              <w:rPr>
-                <w:rFonts w:asciiTheme="minorBidi" w:eastAsia="MS Gothic" w:hAnsiTheme="minorBidi" w:hint="cs"/>
+              <w:t xml:space="preserve">(Remove </w:t>
+            </w:r>
+            <w:r>
+              <w:rPr>
+                <w:rFonts w:asciiTheme="minorBidi" w:eastAsia="MS Gothic" w:hAnsiTheme="minorBidi"/>
                 <w:b/>
                 <w:bCs/>
                 <w:sz w:val="28"/>
-                <w:cs/>
-              </w:rPr>
-              <w:t xml:space="preserve"> </w:t>
+              </w:rPr>
+              <w:t>Pesticide</w:t>
             </w:r>
             <w:r>
               <w:rPr>
@@ -4083,7 +4842,103 @@
                 <w:bCs/>
                 <w:sz w:val="28"/>
               </w:rPr>
-              <w:t>Pesticide)</w:t>
+              <w:t>)</w:t>
+            </w:r>
+          </w:p>
+          <w:p>
+            <w:pPr>
+              <w:pStyle w:val="ListParagraph"/>
+              <w:numPr>
+                <w:ilvl w:val="3"/>
+                <w:numId w:val="24"/>
+              </w:numPr>
+              <w:ind w:left="1964"/>
+              <w:rPr>
+                <w:rFonts w:asciiTheme="minorBidi" w:eastAsia="MS Gothic" w:hAnsiTheme="minorBidi"/>
+                <w:sz w:val="28"/>
+              </w:rPr>
+            </w:pPr>
+            <w:r>
+              <w:rPr>
+                <w:rFonts w:asciiTheme="minorBidi" w:eastAsia="MS Gothic" w:hAnsiTheme="minorBidi" w:hint="cs"/>
+                <w:sz w:val="28"/>
+                <w:cs/>
+              </w:rPr>
+              <w:lastRenderedPageBreak/>
+              <w:t xml:space="preserve">แสดงข้อความแจ้งเตือนถามผู้ใช้ว่า ต้องการลบ (ชื่อยากำจัดศัตรูพืชที่ผู้ใช้เลือก) หรือไม่ </w:t>
+            </w:r>
+          </w:p>
+          <w:p>
+            <w:pPr>
+              <w:pStyle w:val="ListParagraph"/>
+              <w:numPr>
+                <w:ilvl w:val="3"/>
+                <w:numId w:val="24"/>
+              </w:numPr>
+              <w:ind w:left="1964"/>
+              <w:rPr>
+                <w:rFonts w:asciiTheme="minorBidi" w:eastAsia="MS Gothic" w:hAnsiTheme="minorBidi"/>
+                <w:sz w:val="28"/>
+              </w:rPr>
+            </w:pPr>
+            <w:r>
+              <w:rPr>
+                <w:rFonts w:asciiTheme="minorBidi" w:eastAsia="MS Gothic" w:hAnsiTheme="minorBidi" w:hint="cs"/>
+                <w:sz w:val="28"/>
+                <w:cs/>
+              </w:rPr>
+              <w:t xml:space="preserve">ผู้ใช้เลือกคำสั่ง </w:t>
+            </w:r>
+            <w:r>
+              <w:rPr>
+                <w:rFonts w:asciiTheme="minorBidi" w:eastAsia="MS Gothic" w:hAnsiTheme="minorBidi" w:hint="cs"/>
+                <w:b/>
+                <w:bCs/>
+                <w:sz w:val="28"/>
+                <w:cs/>
+              </w:rPr>
+              <w:t>ใช่</w:t>
+            </w:r>
+            <w:r>
+              <w:rPr>
+                <w:rFonts w:asciiTheme="minorBidi" w:eastAsia="MS Gothic" w:hAnsiTheme="minorBidi" w:hint="cs"/>
+                <w:b/>
+                <w:bCs/>
+                <w:sz w:val="28"/>
+                <w:cs/>
+              </w:rPr>
+              <w:t xml:space="preserve"> (</w:t>
+            </w:r>
+            <w:r>
+              <w:rPr>
+                <w:rFonts w:asciiTheme="minorBidi" w:eastAsia="MS Gothic" w:hAnsiTheme="minorBidi"/>
+                <w:b/>
+                <w:bCs/>
+                <w:sz w:val="28"/>
+              </w:rPr>
+              <w:t>Yes)</w:t>
+            </w:r>
+          </w:p>
+          <w:p>
+            <w:pPr>
+              <w:pStyle w:val="ListParagraph"/>
+              <w:numPr>
+                <w:ilvl w:val="3"/>
+                <w:numId w:val="24"/>
+              </w:numPr>
+              <w:ind w:left="1964"/>
+              <w:rPr>
+                <w:rFonts w:asciiTheme="minorBidi" w:eastAsia="MS Gothic" w:hAnsiTheme="minorBidi"/>
+                <w:sz w:val="28"/>
+              </w:rPr>
+            </w:pPr>
+            <w:r>
+              <w:rPr>
+                <w:rFonts w:asciiTheme="minorBidi" w:eastAsia="MS Gothic" w:hAnsiTheme="minorBidi" w:hint="cs"/>
+                <w:sz w:val="28"/>
+                <w:cs/>
+              </w:rPr>
+              <w:t>ระบบลบยากำจัดศัตรูพืชที่ผู้ใช้เลือกออกจากรายการส่วนผสมสำหรับเพาะปลูก</w:t>
             </w:r>
           </w:p>
           <w:p>
@@ -4184,7 +5039,7 @@
                 <w:numId w:val="24"/>
               </w:numPr>
               <w:rPr>
-                <w:rFonts w:asciiTheme="minorBidi" w:eastAsia="MS Gothic" w:hAnsiTheme="minorBidi" w:hint="cs"/>
+                <w:rFonts w:asciiTheme="minorBidi" w:eastAsia="MS Gothic" w:hAnsiTheme="minorBidi"/>
                 <w:sz w:val="28"/>
               </w:rPr>
             </w:pPr>
@@ -4331,44 +5186,16 @@
                 <w:sz w:val="28"/>
                 <w:cs/>
               </w:rPr>
-              <w:t>ลบ</w:t>
-            </w:r>
-            <w:r>
-              <w:rPr>
-                <w:rFonts w:asciiTheme="minorBidi" w:eastAsia="MS Gothic" w:hAnsiTheme="minorBidi" w:hint="cs"/>
+              <w:t xml:space="preserve">ลบ </w:t>
+            </w:r>
+            <w:r>
+              <w:rPr>
+                <w:rFonts w:asciiTheme="minorBidi" w:eastAsia="MS Gothic" w:hAnsiTheme="minorBidi"/>
                 <w:b/>
                 <w:bCs/>
                 <w:sz w:val="28"/>
-                <w:cs/>
-              </w:rPr>
-              <w:t xml:space="preserve"> </w:t>
-            </w:r>
-            <w:r>
-              <w:rPr>
-                <w:rFonts w:asciiTheme="minorBidi" w:eastAsia="MS Gothic" w:hAnsiTheme="minorBidi"/>
-                <w:b/>
-                <w:bCs/>
-                <w:sz w:val="28"/>
-              </w:rPr>
-              <w:t>(</w:t>
-            </w:r>
-            <w:r>
-              <w:rPr>
-                <w:rFonts w:asciiTheme="minorBidi" w:eastAsia="MS Gothic" w:hAnsiTheme="minorBidi"/>
-                <w:b/>
-                <w:bCs/>
-                <w:sz w:val="28"/>
-              </w:rPr>
-              <w:t>Remove</w:t>
-            </w:r>
-            <w:r>
-              <w:rPr>
-                <w:rFonts w:asciiTheme="minorBidi" w:eastAsia="MS Gothic" w:hAnsiTheme="minorBidi"/>
-                <w:b/>
-                <w:bCs/>
-                <w:sz w:val="28"/>
-              </w:rPr>
-              <w:t xml:space="preserve">) </w:t>
+              </w:rPr>
+              <w:t xml:space="preserve">(Remove) </w:t>
             </w:r>
           </w:p>
           <w:p>
@@ -4438,7 +5265,7 @@
                 <w:numId w:val="24"/>
               </w:numPr>
               <w:rPr>
-                <w:rFonts w:asciiTheme="minorBidi" w:eastAsia="MS Gothic" w:hAnsiTheme="minorBidi" w:hint="cs"/>
+                <w:rFonts w:asciiTheme="minorBidi" w:eastAsia="MS Gothic" w:hAnsiTheme="minorBidi"/>
                 <w:sz w:val="28"/>
               </w:rPr>
             </w:pPr>
@@ -4526,7 +5353,16 @@
                 <w:sz w:val="28"/>
                 <w:cs/>
               </w:rPr>
-              <w:t>แสดงข้อความแจ้งเตือน พร้อมแนะนำผู้ใช้ว่าสมควรแก้ไขที่จุดไหน</w:t>
+              <w:t xml:space="preserve">แสดงข้อความแจ้งเตือน </w:t>
+            </w:r>
+            <w:r>
+              <w:rPr>
+                <w:rFonts w:asciiTheme="minorBidi" w:eastAsia="MS Gothic" w:hAnsiTheme="minorBidi" w:hint="cs"/>
+                <w:sz w:val="28"/>
+                <w:u w:val="single"/>
+                <w:cs/>
+              </w:rPr>
+              <w:t>พร้อมแนะนำผู้ใช้ว่าสมควรแก้ไขที่จุดไหน</w:t>
             </w:r>
           </w:p>
           <w:p>
@@ -4537,7 +5373,7 @@
                 <w:numId w:val="28"/>
               </w:numPr>
               <w:rPr>
-                <w:rFonts w:asciiTheme="minorBidi" w:eastAsia="MS Gothic" w:hAnsiTheme="minorBidi" w:hint="cs"/>
+                <w:rFonts w:asciiTheme="minorBidi" w:eastAsia="MS Gothic" w:hAnsiTheme="minorBidi"/>
                 <w:sz w:val="28"/>
               </w:rPr>
             </w:pPr>
@@ -4805,15 +5641,7 @@
                 <w:sz w:val="28"/>
                 <w:cs/>
               </w:rPr>
-              <w:t>ส่วนผสมสำหรับเพาะปลูก</w:t>
-            </w:r>
-            <w:r>
-              <w:rPr>
-                <w:rFonts w:asciiTheme="minorBidi" w:eastAsia="MS Gothic" w:hAnsiTheme="minorBidi" w:hint="cs"/>
-                <w:sz w:val="28"/>
-                <w:cs/>
-              </w:rPr>
-              <w:t xml:space="preserve"> </w:t>
+              <w:t xml:space="preserve">ส่วนผสมสำหรับเพาะปลูก </w:t>
             </w:r>
             <w:r>
               <w:rPr>
@@ -4915,7 +5743,7 @@
             <w:pPr>
               <w:ind w:left="720"/>
               <w:rPr>
-                <w:rFonts w:asciiTheme="minorBidi" w:eastAsia="MS Gothic" w:hAnsiTheme="minorBidi" w:hint="cs"/>
+                <w:rFonts w:asciiTheme="minorBidi" w:eastAsia="MS Gothic" w:hAnsiTheme="minorBidi"/>
                 <w:sz w:val="28"/>
                 <w:cs/>
               </w:rPr>
@@ -4933,15 +5761,7 @@
                 <w:sz w:val="28"/>
                 <w:cs/>
               </w:rPr>
-              <w:t>ทุกรายการ</w:t>
-            </w:r>
-            <w:r>
-              <w:rPr>
-                <w:rFonts w:asciiTheme="minorBidi" w:eastAsia="MS Gothic" w:hAnsiTheme="minorBidi" w:hint="cs"/>
-                <w:sz w:val="28"/>
-                <w:cs/>
-              </w:rPr>
-              <w:t>สามารถมีได้มากกว่าหนึ่ง</w:t>
+              <w:t>ทุกรายการสามารถมีได้มากกว่าหนึ่ง</w:t>
             </w:r>
           </w:p>
         </w:tc>

</xml_diff>

<commit_message>
feat(usecase & des 2.2): first growing media management
</commit_message>
<xml_diff>
--- a/Usecase Description.docx
+++ b/Usecase Description.docx
@@ -2557,7 +2557,22 @@
                 <w:rFonts w:asciiTheme="minorBidi" w:hAnsiTheme="minorBidi"/>
                 <w:sz w:val="28"/>
               </w:rPr>
-              <w:t>27 Jun 2024</w:t>
+              <w:t>2</w:t>
+            </w:r>
+            <w:r>
+              <w:rPr>
+                <w:rFonts w:asciiTheme="minorBidi" w:hAnsiTheme="minorBidi" w:hint="cs"/>
+                <w:sz w:val="28"/>
+                <w:cs/>
+              </w:rPr>
+              <w:t>8</w:t>
+            </w:r>
+            <w:r>
+              <w:rPr>
+                <w:rFonts w:asciiTheme="minorBidi" w:hAnsiTheme="minorBidi"/>
+                <w:sz w:val="28"/>
+              </w:rPr>
+              <w:t xml:space="preserve"> Jun 2024</w:t>
             </w:r>
           </w:p>
         </w:tc>
@@ -2964,28 +2979,7 @@
               <w:pStyle w:val="ListParagraph"/>
               <w:numPr>
                 <w:ilvl w:val="0"/>
-                <w:numId w:val="29"/>
-              </w:numPr>
-              <w:rPr>
-                <w:rFonts w:asciiTheme="minorBidi" w:eastAsia="MS Gothic" w:hAnsiTheme="minorBidi"/>
-                <w:sz w:val="28"/>
-              </w:rPr>
-            </w:pPr>
-            <w:r>
-              <w:rPr>
-                <w:rFonts w:asciiTheme="minorBidi" w:eastAsia="MS Gothic" w:hAnsiTheme="minorBidi" w:hint="cs"/>
-                <w:sz w:val="28"/>
-                <w:cs/>
-              </w:rPr>
-              <w:t>แสดงรายการส่วนผสมสำหรับเพาะปลูกทั้งหมด และผู้ใช้ไม่ต้องการที่จะเปลี่ยนแปลงข้อมูลใดๆ</w:t>
-            </w:r>
-          </w:p>
-          <w:p>
-            <w:pPr>
-              <w:pStyle w:val="ListParagraph"/>
-              <w:numPr>
-                <w:ilvl w:val="0"/>
-                <w:numId w:val="29"/>
+                <w:numId w:val="33"/>
               </w:numPr>
               <w:rPr>
                 <w:rFonts w:asciiTheme="minorBidi" w:eastAsia="MS Gothic" w:hAnsiTheme="minorBidi"/>
@@ -3729,7 +3723,6 @@
                 <w:sz w:val="28"/>
                 <w:cs/>
               </w:rPr>
-              <w:lastRenderedPageBreak/>
               <w:t>ล</w:t>
             </w:r>
             <w:r>
@@ -3790,6 +3783,7 @@
                 <w:sz w:val="28"/>
                 <w:cs/>
               </w:rPr>
+              <w:lastRenderedPageBreak/>
               <w:t xml:space="preserve">ผู้ใช้เลือกคำสั่ง </w:t>
             </w:r>
             <w:r>
@@ -4864,7 +4858,6 @@
                 <w:sz w:val="28"/>
                 <w:cs/>
               </w:rPr>
-              <w:lastRenderedPageBreak/>
               <w:t xml:space="preserve">แสดงข้อความแจ้งเตือนถามผู้ใช้ว่า ต้องการลบ (ชื่อยากำจัดศัตรูพืชที่ผู้ใช้เลือก) หรือไม่ </w:t>
             </w:r>
           </w:p>
@@ -4887,6 +4880,7 @@
                 <w:sz w:val="28"/>
                 <w:cs/>
               </w:rPr>
+              <w:lastRenderedPageBreak/>
               <w:t xml:space="preserve">ผู้ใช้เลือกคำสั่ง </w:t>
             </w:r>
             <w:r>
@@ -5762,6 +5756,1661 @@
                 <w:cs/>
               </w:rPr>
               <w:t>ทุกรายการสามารถมีได้มากกว่าหนึ่ง</w:t>
+            </w:r>
+          </w:p>
+        </w:tc>
+      </w:tr>
+    </w:tbl>
+    <w:p/>
+    <w:p>
+      <w:r>
+        <w:br w:type="page"/>
+      </w:r>
+    </w:p>
+    <w:p>
+      <w:pPr>
+        <w:pStyle w:val="Heading2"/>
+      </w:pPr>
+      <w:r>
+        <w:lastRenderedPageBreak/>
+        <w:t>Usecase 2.</w:t>
+      </w:r>
+      <w:r>
+        <w:t>2</w:t>
+      </w:r>
+      <w:r>
+        <w:t xml:space="preserve"> Growing Media Management</w:t>
+      </w:r>
+    </w:p>
+    <w:tbl>
+      <w:tblPr>
+        <w:tblStyle w:val="TableGrid"/>
+        <w:tblW w:w="0" w:type="auto"/>
+        <w:tblLook w:val="04A0" w:firstRow="1" w:lastRow="0" w:firstColumn="1" w:lastColumn="0" w:noHBand="0" w:noVBand="1"/>
+      </w:tblPr>
+      <w:tblGrid>
+        <w:gridCol w:w="2335"/>
+        <w:gridCol w:w="6681"/>
+      </w:tblGrid>
+      <w:tr>
+        <w:tc>
+          <w:tcPr>
+            <w:tcW w:w="2335" w:type="dxa"/>
+          </w:tcPr>
+          <w:p>
+            <w:pPr>
+              <w:rPr>
+                <w:rFonts w:asciiTheme="minorBidi" w:hAnsiTheme="minorBidi"/>
+                <w:sz w:val="28"/>
+              </w:rPr>
+            </w:pPr>
+            <w:r>
+              <w:rPr>
+                <w:rFonts w:asciiTheme="minorBidi" w:hAnsiTheme="minorBidi"/>
+                <w:sz w:val="28"/>
+              </w:rPr>
+              <w:t>Usecase No.</w:t>
+            </w:r>
+          </w:p>
+        </w:tc>
+        <w:tc>
+          <w:tcPr>
+            <w:tcW w:w="6681" w:type="dxa"/>
+          </w:tcPr>
+          <w:p>
+            <w:pPr>
+              <w:rPr>
+                <w:rFonts w:asciiTheme="minorBidi" w:hAnsiTheme="minorBidi"/>
+                <w:sz w:val="28"/>
+              </w:rPr>
+            </w:pPr>
+            <w:r>
+              <w:rPr>
+                <w:rFonts w:asciiTheme="minorBidi" w:hAnsiTheme="minorBidi"/>
+                <w:sz w:val="28"/>
+              </w:rPr>
+              <w:t>2.</w:t>
+            </w:r>
+            <w:r>
+              <w:rPr>
+                <w:rFonts w:asciiTheme="minorBidi" w:hAnsiTheme="minorBidi"/>
+                <w:sz w:val="28"/>
+              </w:rPr>
+              <w:t>2</w:t>
+            </w:r>
+          </w:p>
+        </w:tc>
+      </w:tr>
+      <w:tr>
+        <w:tc>
+          <w:tcPr>
+            <w:tcW w:w="2335" w:type="dxa"/>
+          </w:tcPr>
+          <w:p>
+            <w:pPr>
+              <w:rPr>
+                <w:rFonts w:asciiTheme="minorBidi" w:hAnsiTheme="minorBidi"/>
+                <w:sz w:val="28"/>
+              </w:rPr>
+            </w:pPr>
+            <w:r>
+              <w:rPr>
+                <w:rFonts w:asciiTheme="minorBidi" w:hAnsiTheme="minorBidi"/>
+                <w:sz w:val="28"/>
+              </w:rPr>
+              <w:t>Usecase name</w:t>
+            </w:r>
+          </w:p>
+        </w:tc>
+        <w:tc>
+          <w:tcPr>
+            <w:tcW w:w="6681" w:type="dxa"/>
+          </w:tcPr>
+          <w:p>
+            <w:pPr>
+              <w:rPr>
+                <w:rFonts w:asciiTheme="minorBidi" w:hAnsiTheme="minorBidi"/>
+                <w:sz w:val="28"/>
+              </w:rPr>
+            </w:pPr>
+            <w:r>
+              <w:rPr>
+                <w:rFonts w:asciiTheme="minorBidi" w:hAnsiTheme="minorBidi"/>
+                <w:sz w:val="28"/>
+              </w:rPr>
+              <w:t>Growing Media Management</w:t>
+            </w:r>
+          </w:p>
+        </w:tc>
+      </w:tr>
+      <w:tr>
+        <w:tc>
+          <w:tcPr>
+            <w:tcW w:w="2335" w:type="dxa"/>
+          </w:tcPr>
+          <w:p>
+            <w:pPr>
+              <w:rPr>
+                <w:rFonts w:asciiTheme="minorBidi" w:hAnsiTheme="minorBidi"/>
+                <w:sz w:val="28"/>
+              </w:rPr>
+            </w:pPr>
+            <w:r>
+              <w:rPr>
+                <w:rFonts w:asciiTheme="minorBidi" w:hAnsiTheme="minorBidi"/>
+                <w:sz w:val="28"/>
+              </w:rPr>
+              <w:t>Last update on</w:t>
+            </w:r>
+          </w:p>
+        </w:tc>
+        <w:tc>
+          <w:tcPr>
+            <w:tcW w:w="6681" w:type="dxa"/>
+          </w:tcPr>
+          <w:p>
+            <w:pPr>
+              <w:rPr>
+                <w:rFonts w:asciiTheme="minorBidi" w:hAnsiTheme="minorBidi"/>
+                <w:sz w:val="28"/>
+              </w:rPr>
+            </w:pPr>
+            <w:r>
+              <w:rPr>
+                <w:rFonts w:asciiTheme="minorBidi" w:hAnsiTheme="minorBidi"/>
+                <w:sz w:val="28"/>
+              </w:rPr>
+              <w:t>28 Jun 2024</w:t>
+            </w:r>
+          </w:p>
+        </w:tc>
+      </w:tr>
+      <w:tr>
+        <w:tc>
+          <w:tcPr>
+            <w:tcW w:w="2335" w:type="dxa"/>
+          </w:tcPr>
+          <w:p>
+            <w:pPr>
+              <w:rPr>
+                <w:rFonts w:asciiTheme="minorBidi" w:hAnsiTheme="minorBidi"/>
+                <w:sz w:val="28"/>
+              </w:rPr>
+            </w:pPr>
+            <w:r>
+              <w:rPr>
+                <w:rFonts w:asciiTheme="minorBidi" w:hAnsiTheme="minorBidi"/>
+                <w:sz w:val="28"/>
+              </w:rPr>
+              <w:t>Last update by</w:t>
+            </w:r>
+          </w:p>
+        </w:tc>
+        <w:tc>
+          <w:tcPr>
+            <w:tcW w:w="6681" w:type="dxa"/>
+          </w:tcPr>
+          <w:p>
+            <w:pPr>
+              <w:rPr>
+                <w:rFonts w:asciiTheme="minorBidi" w:hAnsiTheme="minorBidi"/>
+                <w:sz w:val="28"/>
+              </w:rPr>
+            </w:pPr>
+            <w:r>
+              <w:rPr>
+                <w:rFonts w:asciiTheme="minorBidi" w:hAnsiTheme="minorBidi"/>
+                <w:sz w:val="28"/>
+              </w:rPr>
+              <w:t>Jugkapun B.</w:t>
+            </w:r>
+          </w:p>
+        </w:tc>
+      </w:tr>
+      <w:tr>
+        <w:tc>
+          <w:tcPr>
+            <w:tcW w:w="2335" w:type="dxa"/>
+          </w:tcPr>
+          <w:p>
+            <w:pPr>
+              <w:rPr>
+                <w:rFonts w:asciiTheme="minorBidi" w:hAnsiTheme="minorBidi"/>
+                <w:sz w:val="28"/>
+              </w:rPr>
+            </w:pPr>
+            <w:r>
+              <w:rPr>
+                <w:rFonts w:asciiTheme="minorBidi" w:hAnsiTheme="minorBidi"/>
+                <w:sz w:val="28"/>
+              </w:rPr>
+              <w:t>Primary Actor</w:t>
+            </w:r>
+          </w:p>
+        </w:tc>
+        <w:tc>
+          <w:tcPr>
+            <w:tcW w:w="6681" w:type="dxa"/>
+          </w:tcPr>
+          <w:p>
+            <w:pPr>
+              <w:rPr>
+                <w:rFonts w:asciiTheme="minorBidi" w:hAnsiTheme="minorBidi"/>
+                <w:sz w:val="28"/>
+              </w:rPr>
+            </w:pPr>
+            <w:r>
+              <w:rPr>
+                <w:rFonts w:asciiTheme="minorBidi" w:hAnsiTheme="minorBidi"/>
+                <w:sz w:val="28"/>
+              </w:rPr>
+              <w:t>User</w:t>
+            </w:r>
+          </w:p>
+        </w:tc>
+      </w:tr>
+      <w:tr>
+        <w:tc>
+          <w:tcPr>
+            <w:tcW w:w="2335" w:type="dxa"/>
+          </w:tcPr>
+          <w:p>
+            <w:pPr>
+              <w:rPr>
+                <w:rFonts w:asciiTheme="minorBidi" w:hAnsiTheme="minorBidi"/>
+                <w:sz w:val="28"/>
+              </w:rPr>
+            </w:pPr>
+            <w:r>
+              <w:rPr>
+                <w:rFonts w:asciiTheme="minorBidi" w:hAnsiTheme="minorBidi"/>
+                <w:sz w:val="28"/>
+              </w:rPr>
+              <w:t>Secondary Actor</w:t>
+            </w:r>
+          </w:p>
+        </w:tc>
+        <w:tc>
+          <w:tcPr>
+            <w:tcW w:w="6681" w:type="dxa"/>
+          </w:tcPr>
+          <w:p>
+            <w:pPr>
+              <w:rPr>
+                <w:rFonts w:asciiTheme="minorBidi" w:hAnsiTheme="minorBidi"/>
+                <w:sz w:val="28"/>
+              </w:rPr>
+            </w:pPr>
+            <w:r>
+              <w:rPr>
+                <w:rFonts w:asciiTheme="minorBidi" w:hAnsiTheme="minorBidi"/>
+                <w:sz w:val="28"/>
+              </w:rPr>
+              <w:t>-</w:t>
+            </w:r>
+          </w:p>
+        </w:tc>
+      </w:tr>
+      <w:tr>
+        <w:tc>
+          <w:tcPr>
+            <w:tcW w:w="2335" w:type="dxa"/>
+          </w:tcPr>
+          <w:p>
+            <w:pPr>
+              <w:rPr>
+                <w:rFonts w:asciiTheme="minorBidi" w:hAnsiTheme="minorBidi"/>
+                <w:sz w:val="28"/>
+              </w:rPr>
+            </w:pPr>
+            <w:r>
+              <w:rPr>
+                <w:rFonts w:asciiTheme="minorBidi" w:hAnsiTheme="minorBidi"/>
+                <w:sz w:val="28"/>
+              </w:rPr>
+              <w:t>Objective</w:t>
+            </w:r>
+          </w:p>
+        </w:tc>
+        <w:tc>
+          <w:tcPr>
+            <w:tcW w:w="6681" w:type="dxa"/>
+          </w:tcPr>
+          <w:p>
+            <w:pPr>
+              <w:rPr>
+                <w:rFonts w:asciiTheme="minorBidi" w:hAnsiTheme="minorBidi" w:hint="cs"/>
+                <w:sz w:val="28"/>
+                <w:cs/>
+              </w:rPr>
+            </w:pPr>
+            <w:r>
+              <w:rPr>
+                <w:rFonts w:asciiTheme="minorBidi" w:hAnsiTheme="minorBidi" w:hint="cs"/>
+                <w:sz w:val="28"/>
+                <w:cs/>
+              </w:rPr>
+              <w:t>เพื่อจัดการวัสดุเพาะปลูก</w:t>
+            </w:r>
+          </w:p>
+        </w:tc>
+      </w:tr>
+      <w:tr>
+        <w:tc>
+          <w:tcPr>
+            <w:tcW w:w="2335" w:type="dxa"/>
+          </w:tcPr>
+          <w:p>
+            <w:pPr>
+              <w:rPr>
+                <w:rFonts w:asciiTheme="minorBidi" w:hAnsiTheme="minorBidi"/>
+                <w:sz w:val="28"/>
+              </w:rPr>
+            </w:pPr>
+            <w:r>
+              <w:rPr>
+                <w:rFonts w:asciiTheme="minorBidi" w:hAnsiTheme="minorBidi"/>
+                <w:sz w:val="28"/>
+              </w:rPr>
+              <w:t>Usecase type</w:t>
+            </w:r>
+          </w:p>
+        </w:tc>
+        <w:tc>
+          <w:tcPr>
+            <w:tcW w:w="6681" w:type="dxa"/>
+          </w:tcPr>
+          <w:p>
+            <w:pPr>
+              <w:rPr>
+                <w:rFonts w:asciiTheme="minorBidi" w:hAnsiTheme="minorBidi"/>
+                <w:sz w:val="28"/>
+              </w:rPr>
+            </w:pPr>
+            <w:sdt>
+              <w:sdtPr>
+                <w:rPr>
+                  <w:rFonts w:asciiTheme="minorBidi" w:hAnsiTheme="minorBidi"/>
+                  <w:sz w:val="28"/>
+                </w:rPr>
+                <w:id w:val="-1730372040"/>
+                <w14:checkbox>
+                  <w14:checked w14:val="1"/>
+                  <w14:checkedState w14:val="2612" w14:font="MS Gothic"/>
+                  <w14:uncheckedState w14:val="2610" w14:font="MS Gothic"/>
+                </w14:checkbox>
+              </w:sdtPr>
+              <w:sdtContent>
+                <w:r>
+                  <w:rPr>
+                    <w:rFonts w:ascii="MS Gothic" w:eastAsia="MS Gothic" w:hAnsi="MS Gothic" w:hint="eastAsia"/>
+                    <w:sz w:val="28"/>
+                  </w:rPr>
+                  <w:t>☒</w:t>
+                </w:r>
+              </w:sdtContent>
+            </w:sdt>
+            <w:r>
+              <w:rPr>
+                <w:rFonts w:asciiTheme="minorBidi" w:hAnsiTheme="minorBidi"/>
+                <w:sz w:val="28"/>
+              </w:rPr>
+              <w:t xml:space="preserve"> Basic  </w:t>
+            </w:r>
+            <w:sdt>
+              <w:sdtPr>
+                <w:rPr>
+                  <w:rFonts w:asciiTheme="minorBidi" w:hAnsiTheme="minorBidi"/>
+                  <w:sz w:val="28"/>
+                </w:rPr>
+                <w:id w:val="695966582"/>
+                <w14:checkbox>
+                  <w14:checked w14:val="0"/>
+                  <w14:checkedState w14:val="2612" w14:font="MS Gothic"/>
+                  <w14:uncheckedState w14:val="2610" w14:font="MS Gothic"/>
+                </w14:checkbox>
+              </w:sdtPr>
+              <w:sdtContent>
+                <w:r>
+                  <w:rPr>
+                    <w:rFonts w:ascii="Segoe UI Symbol" w:eastAsia="MS Gothic" w:hAnsi="Segoe UI Symbol" w:cs="Segoe UI Symbol"/>
+                    <w:sz w:val="28"/>
+                  </w:rPr>
+                  <w:t>☐</w:t>
+                </w:r>
+              </w:sdtContent>
+            </w:sdt>
+            <w:r>
+              <w:rPr>
+                <w:rFonts w:asciiTheme="minorBidi" w:hAnsiTheme="minorBidi"/>
+                <w:sz w:val="28"/>
+              </w:rPr>
+              <w:t xml:space="preserve"> Alternative  </w:t>
+            </w:r>
+            <w:sdt>
+              <w:sdtPr>
+                <w:rPr>
+                  <w:rFonts w:asciiTheme="minorBidi" w:hAnsiTheme="minorBidi"/>
+                  <w:sz w:val="28"/>
+                </w:rPr>
+                <w:id w:val="1740441503"/>
+                <w14:checkbox>
+                  <w14:checked w14:val="0"/>
+                  <w14:checkedState w14:val="2612" w14:font="MS Gothic"/>
+                  <w14:uncheckedState w14:val="2610" w14:font="MS Gothic"/>
+                </w14:checkbox>
+              </w:sdtPr>
+              <w:sdtContent>
+                <w:r>
+                  <w:rPr>
+                    <w:rFonts w:ascii="MS Gothic" w:eastAsia="MS Gothic" w:hAnsi="MS Gothic" w:hint="eastAsia"/>
+                    <w:sz w:val="28"/>
+                  </w:rPr>
+                  <w:t>☐</w:t>
+                </w:r>
+              </w:sdtContent>
+            </w:sdt>
+            <w:r>
+              <w:rPr>
+                <w:rFonts w:asciiTheme="minorBidi" w:hAnsiTheme="minorBidi"/>
+                <w:sz w:val="28"/>
+              </w:rPr>
+              <w:t xml:space="preserve"> Abstract  </w:t>
+            </w:r>
+            <w:sdt>
+              <w:sdtPr>
+                <w:rPr>
+                  <w:rFonts w:asciiTheme="minorBidi" w:hAnsiTheme="minorBidi"/>
+                  <w:sz w:val="28"/>
+                </w:rPr>
+                <w:id w:val="-1336526228"/>
+                <w14:checkbox>
+                  <w14:checked w14:val="0"/>
+                  <w14:checkedState w14:val="2612" w14:font="MS Gothic"/>
+                  <w14:uncheckedState w14:val="2610" w14:font="MS Gothic"/>
+                </w14:checkbox>
+              </w:sdtPr>
+              <w:sdtContent>
+                <w:r>
+                  <w:rPr>
+                    <w:rFonts w:ascii="Segoe UI Symbol" w:eastAsia="MS Gothic" w:hAnsi="Segoe UI Symbol" w:cs="Segoe UI Symbol"/>
+                    <w:sz w:val="28"/>
+                  </w:rPr>
+                  <w:t>☐</w:t>
+                </w:r>
+              </w:sdtContent>
+            </w:sdt>
+            <w:r>
+              <w:rPr>
+                <w:rFonts w:asciiTheme="minorBidi" w:hAnsiTheme="minorBidi"/>
+                <w:sz w:val="28"/>
+              </w:rPr>
+              <w:t xml:space="preserve"> Extension</w:t>
+            </w:r>
+          </w:p>
+        </w:tc>
+      </w:tr>
+      <w:tr>
+        <w:tc>
+          <w:tcPr>
+            <w:tcW w:w="2335" w:type="dxa"/>
+          </w:tcPr>
+          <w:p>
+            <w:pPr>
+              <w:rPr>
+                <w:rFonts w:asciiTheme="minorBidi" w:hAnsiTheme="minorBidi"/>
+                <w:sz w:val="28"/>
+              </w:rPr>
+            </w:pPr>
+            <w:r>
+              <w:rPr>
+                <w:rFonts w:asciiTheme="minorBidi" w:hAnsiTheme="minorBidi"/>
+                <w:sz w:val="28"/>
+              </w:rPr>
+              <w:t>Precondition</w:t>
+            </w:r>
+          </w:p>
+        </w:tc>
+        <w:tc>
+          <w:tcPr>
+            <w:tcW w:w="6681" w:type="dxa"/>
+          </w:tcPr>
+          <w:p>
+            <w:pPr>
+              <w:rPr>
+                <w:rFonts w:asciiTheme="minorBidi" w:eastAsia="MS Gothic" w:hAnsiTheme="minorBidi"/>
+                <w:sz w:val="28"/>
+              </w:rPr>
+            </w:pPr>
+            <w:r>
+              <w:rPr>
+                <w:rFonts w:asciiTheme="minorBidi" w:eastAsia="MS Gothic" w:hAnsiTheme="minorBidi" w:hint="cs"/>
+                <w:sz w:val="28"/>
+                <w:cs/>
+              </w:rPr>
+              <w:t>-</w:t>
+            </w:r>
+          </w:p>
+        </w:tc>
+      </w:tr>
+      <w:tr>
+        <w:tc>
+          <w:tcPr>
+            <w:tcW w:w="2335" w:type="dxa"/>
+          </w:tcPr>
+          <w:p>
+            <w:pPr>
+              <w:rPr>
+                <w:rFonts w:asciiTheme="minorBidi" w:hAnsiTheme="minorBidi"/>
+                <w:sz w:val="28"/>
+              </w:rPr>
+            </w:pPr>
+            <w:r>
+              <w:rPr>
+                <w:rFonts w:asciiTheme="minorBidi" w:hAnsiTheme="minorBidi"/>
+                <w:sz w:val="28"/>
+              </w:rPr>
+              <w:t>Success End Condition</w:t>
+            </w:r>
+          </w:p>
+        </w:tc>
+        <w:tc>
+          <w:tcPr>
+            <w:tcW w:w="6681" w:type="dxa"/>
+          </w:tcPr>
+          <w:p>
+            <w:pPr>
+              <w:pStyle w:val="ListParagraph"/>
+              <w:numPr>
+                <w:ilvl w:val="0"/>
+                <w:numId w:val="32"/>
+              </w:numPr>
+              <w:rPr>
+                <w:rFonts w:asciiTheme="minorBidi" w:eastAsia="MS Gothic" w:hAnsiTheme="minorBidi"/>
+                <w:sz w:val="28"/>
+                <w:cs/>
+              </w:rPr>
+            </w:pPr>
+            <w:r>
+              <w:rPr>
+                <w:rFonts w:asciiTheme="minorBidi" w:eastAsia="MS Gothic" w:hAnsiTheme="minorBidi" w:hint="cs"/>
+                <w:sz w:val="28"/>
+                <w:cs/>
+              </w:rPr>
+              <w:t>ผู้ใช้เปลี่ยนหน้าการทำงานไปยังส่วนอื่น</w:t>
+            </w:r>
+          </w:p>
+        </w:tc>
+      </w:tr>
+      <w:tr>
+        <w:tc>
+          <w:tcPr>
+            <w:tcW w:w="2335" w:type="dxa"/>
+          </w:tcPr>
+          <w:p>
+            <w:pPr>
+              <w:rPr>
+                <w:rFonts w:asciiTheme="minorBidi" w:hAnsiTheme="minorBidi"/>
+                <w:sz w:val="28"/>
+              </w:rPr>
+            </w:pPr>
+            <w:r>
+              <w:rPr>
+                <w:rFonts w:asciiTheme="minorBidi" w:hAnsiTheme="minorBidi"/>
+                <w:sz w:val="28"/>
+              </w:rPr>
+              <w:t>Failed End Condition</w:t>
+            </w:r>
+          </w:p>
+        </w:tc>
+        <w:tc>
+          <w:tcPr>
+            <w:tcW w:w="6681" w:type="dxa"/>
+          </w:tcPr>
+          <w:p>
+            <w:pPr>
+              <w:rPr>
+                <w:rFonts w:asciiTheme="minorBidi" w:eastAsia="MS Gothic" w:hAnsiTheme="minorBidi"/>
+                <w:sz w:val="28"/>
+              </w:rPr>
+            </w:pPr>
+          </w:p>
+        </w:tc>
+      </w:tr>
+      <w:tr>
+        <w:tc>
+          <w:tcPr>
+            <w:tcW w:w="2335" w:type="dxa"/>
+          </w:tcPr>
+          <w:p>
+            <w:pPr>
+              <w:rPr>
+                <w:rFonts w:asciiTheme="minorBidi" w:hAnsiTheme="minorBidi"/>
+                <w:sz w:val="28"/>
+              </w:rPr>
+            </w:pPr>
+            <w:r>
+              <w:rPr>
+                <w:rFonts w:asciiTheme="minorBidi" w:hAnsiTheme="minorBidi"/>
+                <w:sz w:val="28"/>
+              </w:rPr>
+              <w:t>Trigger</w:t>
+            </w:r>
+          </w:p>
+        </w:tc>
+        <w:tc>
+          <w:tcPr>
+            <w:tcW w:w="6681" w:type="dxa"/>
+          </w:tcPr>
+          <w:p>
+            <w:pPr>
+              <w:rPr>
+                <w:rFonts w:asciiTheme="minorBidi" w:eastAsia="MS Gothic" w:hAnsiTheme="minorBidi"/>
+                <w:sz w:val="28"/>
+              </w:rPr>
+            </w:pPr>
+            <w:r>
+              <w:rPr>
+                <w:rFonts w:asciiTheme="minorBidi" w:eastAsia="MS Gothic" w:hAnsiTheme="minorBidi" w:hint="cs"/>
+                <w:sz w:val="28"/>
+                <w:cs/>
+              </w:rPr>
+              <w:t>-</w:t>
+            </w:r>
+          </w:p>
+        </w:tc>
+      </w:tr>
+      <w:tr>
+        <w:tc>
+          <w:tcPr>
+            <w:tcW w:w="2335" w:type="dxa"/>
+          </w:tcPr>
+          <w:p>
+            <w:pPr>
+              <w:rPr>
+                <w:rFonts w:asciiTheme="minorBidi" w:hAnsiTheme="minorBidi"/>
+                <w:sz w:val="28"/>
+              </w:rPr>
+            </w:pPr>
+            <w:r>
+              <w:rPr>
+                <w:rFonts w:asciiTheme="minorBidi" w:hAnsiTheme="minorBidi"/>
+                <w:sz w:val="28"/>
+              </w:rPr>
+              <w:t>Basic Flow of Events</w:t>
+            </w:r>
+          </w:p>
+        </w:tc>
+        <w:tc>
+          <w:tcPr>
+            <w:tcW w:w="6681" w:type="dxa"/>
+          </w:tcPr>
+          <w:p>
+            <w:pPr>
+              <w:pStyle w:val="ListParagraph"/>
+              <w:numPr>
+                <w:ilvl w:val="0"/>
+                <w:numId w:val="31"/>
+              </w:numPr>
+              <w:rPr>
+                <w:rFonts w:asciiTheme="minorBidi" w:eastAsia="MS Gothic" w:hAnsiTheme="minorBidi"/>
+                <w:sz w:val="28"/>
+              </w:rPr>
+            </w:pPr>
+            <w:r>
+              <w:rPr>
+                <w:rFonts w:asciiTheme="minorBidi" w:eastAsia="MS Gothic" w:hAnsiTheme="minorBidi" w:hint="cs"/>
+                <w:sz w:val="28"/>
+                <w:cs/>
+              </w:rPr>
+              <w:t xml:space="preserve">เมื่อผู้ใช้เข้าสู่ระบบ จะปรากฏคำสั่ง </w:t>
+            </w:r>
+            <w:r>
+              <w:rPr>
+                <w:rFonts w:asciiTheme="minorBidi" w:eastAsia="MS Gothic" w:hAnsiTheme="minorBidi" w:hint="cs"/>
+                <w:b/>
+                <w:bCs/>
+                <w:sz w:val="28"/>
+                <w:cs/>
+              </w:rPr>
+              <w:t>วัสดุ</w:t>
+            </w:r>
+            <w:r>
+              <w:rPr>
+                <w:rFonts w:asciiTheme="minorBidi" w:eastAsia="MS Gothic" w:hAnsiTheme="minorBidi" w:hint="cs"/>
+                <w:b/>
+                <w:bCs/>
+                <w:sz w:val="28"/>
+                <w:cs/>
+              </w:rPr>
+              <w:t>เพาะปลูก</w:t>
+            </w:r>
+            <w:r>
+              <w:rPr>
+                <w:rFonts w:asciiTheme="minorBidi" w:eastAsia="MS Gothic" w:hAnsiTheme="minorBidi"/>
+                <w:b/>
+                <w:bCs/>
+                <w:sz w:val="28"/>
+              </w:rPr>
+              <w:t xml:space="preserve"> (</w:t>
+            </w:r>
+            <w:r>
+              <w:rPr>
+                <w:rFonts w:asciiTheme="minorBidi" w:eastAsia="MS Gothic" w:hAnsiTheme="minorBidi"/>
+                <w:b/>
+                <w:bCs/>
+                <w:sz w:val="28"/>
+              </w:rPr>
+              <w:t xml:space="preserve">Growing </w:t>
+            </w:r>
+            <w:r>
+              <w:rPr>
+                <w:rFonts w:asciiTheme="minorBidi" w:eastAsia="MS Gothic" w:hAnsiTheme="minorBidi"/>
+                <w:b/>
+                <w:bCs/>
+                <w:sz w:val="28"/>
+              </w:rPr>
+              <w:t>Media</w:t>
+            </w:r>
+            <w:r>
+              <w:rPr>
+                <w:rFonts w:asciiTheme="minorBidi" w:eastAsia="MS Gothic" w:hAnsiTheme="minorBidi"/>
+                <w:b/>
+                <w:bCs/>
+                <w:sz w:val="28"/>
+              </w:rPr>
+              <w:t>)</w:t>
+            </w:r>
+            <w:r>
+              <w:rPr>
+                <w:rFonts w:asciiTheme="minorBidi" w:eastAsia="MS Gothic" w:hAnsiTheme="minorBidi" w:hint="cs"/>
+                <w:b/>
+                <w:bCs/>
+                <w:sz w:val="28"/>
+                <w:cs/>
+              </w:rPr>
+              <w:t xml:space="preserve"> </w:t>
+            </w:r>
+            <w:r>
+              <w:rPr>
+                <w:rFonts w:asciiTheme="minorBidi" w:eastAsia="MS Gothic" w:hAnsiTheme="minorBidi" w:hint="cs"/>
+                <w:sz w:val="28"/>
+                <w:cs/>
+              </w:rPr>
+              <w:t>เพื่อให้ผู้ใช้เลือกว่าจะจัดการส่วนผสมสำหรับเพาะปลูก</w:t>
+            </w:r>
+          </w:p>
+          <w:p>
+            <w:pPr>
+              <w:pStyle w:val="ListParagraph"/>
+              <w:numPr>
+                <w:ilvl w:val="0"/>
+                <w:numId w:val="31"/>
+              </w:numPr>
+              <w:rPr>
+                <w:rFonts w:asciiTheme="minorBidi" w:eastAsia="MS Gothic" w:hAnsiTheme="minorBidi"/>
+                <w:sz w:val="28"/>
+              </w:rPr>
+            </w:pPr>
+            <w:r>
+              <w:rPr>
+                <w:rFonts w:asciiTheme="minorBidi" w:eastAsia="MS Gothic" w:hAnsiTheme="minorBidi" w:hint="cs"/>
+                <w:sz w:val="28"/>
+                <w:cs/>
+              </w:rPr>
+              <w:t>ผู้ใช้</w:t>
+            </w:r>
+            <w:r>
+              <w:rPr>
+                <w:rFonts w:asciiTheme="minorBidi" w:eastAsia="MS Gothic" w:hAnsiTheme="minorBidi" w:hint="cs"/>
+                <w:sz w:val="28"/>
+                <w:cs/>
+              </w:rPr>
+              <w:t xml:space="preserve">เลือกคำสั่ง </w:t>
+            </w:r>
+            <w:r>
+              <w:rPr>
+                <w:rFonts w:asciiTheme="minorBidi" w:eastAsia="MS Gothic" w:hAnsiTheme="minorBidi" w:hint="cs"/>
+                <w:b/>
+                <w:bCs/>
+                <w:sz w:val="28"/>
+                <w:cs/>
+              </w:rPr>
+              <w:t>วัสดุเพาะปลูก</w:t>
+            </w:r>
+            <w:r>
+              <w:rPr>
+                <w:rFonts w:asciiTheme="minorBidi" w:eastAsia="MS Gothic" w:hAnsiTheme="minorBidi"/>
+                <w:b/>
+                <w:bCs/>
+                <w:sz w:val="28"/>
+              </w:rPr>
+              <w:t xml:space="preserve"> (</w:t>
+            </w:r>
+            <w:r>
+              <w:rPr>
+                <w:rFonts w:asciiTheme="minorBidi" w:eastAsia="MS Gothic" w:hAnsiTheme="minorBidi"/>
+                <w:b/>
+                <w:bCs/>
+                <w:sz w:val="28"/>
+              </w:rPr>
+              <w:t>Growing Media</w:t>
+            </w:r>
+            <w:r>
+              <w:rPr>
+                <w:rFonts w:asciiTheme="minorBidi" w:eastAsia="MS Gothic" w:hAnsiTheme="minorBidi"/>
+                <w:b/>
+                <w:bCs/>
+                <w:sz w:val="28"/>
+              </w:rPr>
+              <w:t>)</w:t>
+            </w:r>
+            <w:r>
+              <w:rPr>
+                <w:rFonts w:asciiTheme="minorBidi" w:eastAsia="MS Gothic" w:hAnsiTheme="minorBidi"/>
+                <w:b/>
+                <w:bCs/>
+                <w:sz w:val="28"/>
+              </w:rPr>
+              <w:t xml:space="preserve"> </w:t>
+            </w:r>
+            <w:r>
+              <w:rPr>
+                <w:rFonts w:asciiTheme="minorBidi" w:eastAsia="MS Gothic" w:hAnsiTheme="minorBidi" w:hint="cs"/>
+                <w:sz w:val="28"/>
+                <w:cs/>
+              </w:rPr>
+              <w:t>จะปรากฎฟอร์มแสดง</w:t>
+            </w:r>
+            <w:r>
+              <w:rPr>
+                <w:rFonts w:asciiTheme="minorBidi" w:hAnsiTheme="minorBidi" w:hint="cs"/>
+                <w:sz w:val="28"/>
+                <w:cs/>
+              </w:rPr>
+              <w:t>วัสดุเพาะปลูก</w:t>
+            </w:r>
+            <w:r>
+              <w:rPr>
+                <w:rFonts w:asciiTheme="minorBidi" w:eastAsia="MS Gothic" w:hAnsiTheme="minorBidi" w:hint="cs"/>
+                <w:sz w:val="28"/>
+                <w:cs/>
+              </w:rPr>
+              <w:t>ทั้งหมด</w:t>
+            </w:r>
+          </w:p>
+          <w:p>
+            <w:pPr>
+              <w:pStyle w:val="ListParagraph"/>
+              <w:numPr>
+                <w:ilvl w:val="0"/>
+                <w:numId w:val="31"/>
+              </w:numPr>
+              <w:rPr>
+                <w:rFonts w:asciiTheme="minorBidi" w:eastAsia="MS Gothic" w:hAnsiTheme="minorBidi"/>
+                <w:sz w:val="28"/>
+              </w:rPr>
+            </w:pPr>
+            <w:r>
+              <w:rPr>
+                <w:rFonts w:asciiTheme="minorBidi" w:eastAsia="MS Gothic" w:hAnsiTheme="minorBidi" w:hint="cs"/>
+                <w:sz w:val="28"/>
+                <w:cs/>
+              </w:rPr>
+              <w:t>กรณีผู้ใช้ต้องการที่จะ</w:t>
+            </w:r>
+            <w:r>
+              <w:rPr>
+                <w:rFonts w:asciiTheme="minorBidi" w:eastAsia="MS Gothic" w:hAnsiTheme="minorBidi" w:hint="cs"/>
+                <w:b/>
+                <w:bCs/>
+                <w:sz w:val="28"/>
+                <w:cs/>
+              </w:rPr>
+              <w:t>เพิ่ม</w:t>
+            </w:r>
+            <w:r>
+              <w:rPr>
+                <w:rFonts w:asciiTheme="minorBidi" w:eastAsia="MS Gothic" w:hAnsiTheme="minorBidi" w:hint="cs"/>
+                <w:sz w:val="28"/>
+                <w:cs/>
+              </w:rPr>
+              <w:t>ข้อมูล</w:t>
+            </w:r>
+            <w:r>
+              <w:rPr>
+                <w:rFonts w:asciiTheme="minorBidi" w:hAnsiTheme="minorBidi" w:hint="cs"/>
+                <w:sz w:val="28"/>
+                <w:cs/>
+              </w:rPr>
+              <w:t>วัสดุเพาะปลูก</w:t>
+            </w:r>
+            <w:r>
+              <w:rPr>
+                <w:rFonts w:asciiTheme="minorBidi" w:eastAsia="MS Gothic" w:hAnsiTheme="minorBidi" w:hint="cs"/>
+                <w:sz w:val="28"/>
+                <w:cs/>
+              </w:rPr>
+              <w:t xml:space="preserve"> ผู้ใช้สามารถเลือกกระทำดังต่อไปนี้</w:t>
+            </w:r>
+          </w:p>
+          <w:p>
+            <w:pPr>
+              <w:pStyle w:val="ListParagraph"/>
+              <w:numPr>
+                <w:ilvl w:val="1"/>
+                <w:numId w:val="31"/>
+              </w:numPr>
+              <w:rPr>
+                <w:rFonts w:asciiTheme="minorBidi" w:eastAsia="MS Gothic" w:hAnsiTheme="minorBidi"/>
+                <w:sz w:val="28"/>
+              </w:rPr>
+            </w:pPr>
+            <w:r>
+              <w:rPr>
+                <w:rFonts w:asciiTheme="minorBidi" w:eastAsia="MS Gothic" w:hAnsiTheme="minorBidi" w:hint="cs"/>
+                <w:sz w:val="28"/>
+                <w:cs/>
+              </w:rPr>
+              <w:t xml:space="preserve">ผู้ใช้เลือกคำสั่ง </w:t>
+            </w:r>
+            <w:r>
+              <w:rPr>
+                <w:rFonts w:asciiTheme="minorBidi" w:eastAsia="MS Gothic" w:hAnsiTheme="minorBidi" w:hint="cs"/>
+                <w:b/>
+                <w:bCs/>
+                <w:sz w:val="28"/>
+                <w:cs/>
+              </w:rPr>
+              <w:t xml:space="preserve">เพิ่ม </w:t>
+            </w:r>
+            <w:r>
+              <w:rPr>
+                <w:rFonts w:asciiTheme="minorBidi" w:eastAsia="MS Gothic" w:hAnsiTheme="minorBidi"/>
+                <w:b/>
+                <w:bCs/>
+                <w:sz w:val="28"/>
+              </w:rPr>
+              <w:t xml:space="preserve">(Add) </w:t>
+            </w:r>
+            <w:r>
+              <w:rPr>
+                <w:rFonts w:asciiTheme="minorBidi" w:eastAsia="MS Gothic" w:hAnsiTheme="minorBidi" w:hint="cs"/>
+                <w:sz w:val="28"/>
+                <w:cs/>
+              </w:rPr>
+              <w:t>จะปรากฏฟอร์มให้ผู้ใช้กรอกข้อมูล</w:t>
+            </w:r>
+          </w:p>
+          <w:p>
+            <w:pPr>
+              <w:pStyle w:val="ListParagraph"/>
+              <w:numPr>
+                <w:ilvl w:val="1"/>
+                <w:numId w:val="31"/>
+              </w:numPr>
+              <w:rPr>
+                <w:rFonts w:asciiTheme="minorBidi" w:eastAsia="MS Gothic" w:hAnsiTheme="minorBidi"/>
+                <w:sz w:val="28"/>
+              </w:rPr>
+            </w:pPr>
+            <w:r>
+              <w:rPr>
+                <w:rFonts w:asciiTheme="minorBidi" w:eastAsia="MS Gothic" w:hAnsiTheme="minorBidi" w:hint="cs"/>
+                <w:sz w:val="28"/>
+                <w:cs/>
+              </w:rPr>
+              <w:t>ผู้ใช้กรอกชื่อวัสดุเพะปลูก</w:t>
+            </w:r>
+          </w:p>
+          <w:p>
+            <w:pPr>
+              <w:pStyle w:val="ListParagraph"/>
+              <w:numPr>
+                <w:ilvl w:val="1"/>
+                <w:numId w:val="31"/>
+              </w:numPr>
+              <w:rPr>
+                <w:rFonts w:asciiTheme="minorBidi" w:eastAsia="MS Gothic" w:hAnsiTheme="minorBidi"/>
+                <w:sz w:val="28"/>
+              </w:rPr>
+            </w:pPr>
+            <w:r>
+              <w:rPr>
+                <w:rFonts w:asciiTheme="minorBidi" w:eastAsia="MS Gothic" w:hAnsiTheme="minorBidi" w:hint="cs"/>
+                <w:sz w:val="28"/>
+                <w:cs/>
+              </w:rPr>
+              <w:t xml:space="preserve">ผู้ใช้เลือกคำสั่ง </w:t>
+            </w:r>
+            <w:r>
+              <w:rPr>
+                <w:rFonts w:asciiTheme="minorBidi" w:eastAsia="MS Gothic" w:hAnsiTheme="minorBidi" w:hint="cs"/>
+                <w:b/>
+                <w:bCs/>
+                <w:sz w:val="28"/>
+                <w:cs/>
+              </w:rPr>
+              <w:t>เพิ่ม (</w:t>
+            </w:r>
+            <w:r>
+              <w:rPr>
+                <w:rFonts w:asciiTheme="minorBidi" w:eastAsia="MS Gothic" w:hAnsiTheme="minorBidi"/>
+                <w:b/>
+                <w:bCs/>
+                <w:sz w:val="28"/>
+              </w:rPr>
+              <w:t>Add)</w:t>
+            </w:r>
+          </w:p>
+          <w:p>
+            <w:pPr>
+              <w:pStyle w:val="ListParagraph"/>
+              <w:numPr>
+                <w:ilvl w:val="1"/>
+                <w:numId w:val="31"/>
+              </w:numPr>
+              <w:rPr>
+                <w:rFonts w:asciiTheme="minorBidi" w:eastAsia="MS Gothic" w:hAnsiTheme="minorBidi"/>
+                <w:sz w:val="28"/>
+              </w:rPr>
+            </w:pPr>
+            <w:r>
+              <w:rPr>
+                <w:rFonts w:asciiTheme="minorBidi" w:eastAsia="MS Gothic" w:hAnsiTheme="minorBidi" w:hint="cs"/>
+                <w:sz w:val="28"/>
+                <w:cs/>
+              </w:rPr>
+              <w:t>ระบบตรวจสอบความถูกต้อง และครบถ้วนสมบูรณ์</w:t>
+            </w:r>
+          </w:p>
+          <w:p>
+            <w:pPr>
+              <w:pStyle w:val="ListParagraph"/>
+              <w:numPr>
+                <w:ilvl w:val="1"/>
+                <w:numId w:val="31"/>
+              </w:numPr>
+              <w:rPr>
+                <w:rFonts w:asciiTheme="minorBidi" w:eastAsia="MS Gothic" w:hAnsiTheme="minorBidi"/>
+                <w:sz w:val="28"/>
+              </w:rPr>
+            </w:pPr>
+            <w:r>
+              <w:rPr>
+                <w:rFonts w:asciiTheme="minorBidi" w:eastAsia="MS Gothic" w:hAnsiTheme="minorBidi" w:hint="cs"/>
+                <w:sz w:val="28"/>
+                <w:cs/>
+              </w:rPr>
+              <w:t>ระบบจะเพิ่มวัสดุเพาะปลูกลงใน</w:t>
+            </w:r>
+            <w:r>
+              <w:rPr>
+                <w:rFonts w:asciiTheme="minorBidi" w:eastAsia="MS Gothic" w:hAnsiTheme="minorBidi" w:hint="cs"/>
+                <w:sz w:val="28"/>
+                <w:cs/>
+              </w:rPr>
+              <w:t>ฐานข้อมูล</w:t>
+            </w:r>
+          </w:p>
+          <w:p>
+            <w:pPr>
+              <w:pStyle w:val="ListParagraph"/>
+              <w:numPr>
+                <w:ilvl w:val="0"/>
+                <w:numId w:val="31"/>
+              </w:numPr>
+              <w:rPr>
+                <w:rFonts w:asciiTheme="minorBidi" w:eastAsia="MS Gothic" w:hAnsiTheme="minorBidi"/>
+                <w:sz w:val="28"/>
+              </w:rPr>
+            </w:pPr>
+            <w:r>
+              <w:rPr>
+                <w:rFonts w:asciiTheme="minorBidi" w:eastAsia="MS Gothic" w:hAnsiTheme="minorBidi" w:hint="cs"/>
+                <w:sz w:val="28"/>
+                <w:cs/>
+              </w:rPr>
+              <w:t>กรณีผู้ใช้ต้องการที่จะ</w:t>
+            </w:r>
+            <w:r>
+              <w:rPr>
+                <w:rFonts w:asciiTheme="minorBidi" w:eastAsia="MS Gothic" w:hAnsiTheme="minorBidi" w:hint="cs"/>
+                <w:b/>
+                <w:bCs/>
+                <w:sz w:val="28"/>
+                <w:cs/>
+              </w:rPr>
+              <w:t>ลบ</w:t>
+            </w:r>
+            <w:r>
+              <w:rPr>
+                <w:rFonts w:asciiTheme="minorBidi" w:eastAsia="MS Gothic" w:hAnsiTheme="minorBidi" w:hint="cs"/>
+                <w:sz w:val="28"/>
+                <w:cs/>
+              </w:rPr>
+              <w:t>ข้อมูล</w:t>
+            </w:r>
+            <w:r>
+              <w:rPr>
+                <w:rFonts w:asciiTheme="minorBidi" w:hAnsiTheme="minorBidi" w:hint="cs"/>
+                <w:sz w:val="28"/>
+                <w:cs/>
+              </w:rPr>
+              <w:t>วัสดุเพาะปลูก</w:t>
+            </w:r>
+            <w:r>
+              <w:rPr>
+                <w:rFonts w:asciiTheme="minorBidi" w:eastAsia="MS Gothic" w:hAnsiTheme="minorBidi" w:hint="cs"/>
+                <w:sz w:val="28"/>
+                <w:cs/>
+              </w:rPr>
+              <w:t xml:space="preserve"> ผู้ใช้สามารถเลือกกระทำดังต่อไปนี้</w:t>
+            </w:r>
+          </w:p>
+          <w:p>
+            <w:pPr>
+              <w:pStyle w:val="ListParagraph"/>
+              <w:numPr>
+                <w:ilvl w:val="1"/>
+                <w:numId w:val="31"/>
+              </w:numPr>
+              <w:rPr>
+                <w:rFonts w:asciiTheme="minorBidi" w:eastAsia="MS Gothic" w:hAnsiTheme="minorBidi"/>
+                <w:sz w:val="28"/>
+              </w:rPr>
+            </w:pPr>
+            <w:r>
+              <w:rPr>
+                <w:rFonts w:asciiTheme="minorBidi" w:eastAsia="MS Gothic" w:hAnsiTheme="minorBidi" w:hint="cs"/>
+                <w:sz w:val="28"/>
+                <w:cs/>
+              </w:rPr>
+              <w:t>ผู้ใช้เลือกรายการ</w:t>
+            </w:r>
+            <w:r>
+              <w:rPr>
+                <w:rFonts w:asciiTheme="minorBidi" w:hAnsiTheme="minorBidi" w:hint="cs"/>
+                <w:sz w:val="28"/>
+                <w:cs/>
+              </w:rPr>
+              <w:t>วัสดุเพาะปลูก</w:t>
+            </w:r>
+            <w:r>
+              <w:rPr>
+                <w:rFonts w:asciiTheme="minorBidi" w:eastAsia="MS Gothic" w:hAnsiTheme="minorBidi" w:hint="cs"/>
+                <w:sz w:val="28"/>
+                <w:cs/>
+              </w:rPr>
+              <w:t>ที่ต้องการแก้ไข</w:t>
+            </w:r>
+          </w:p>
+          <w:p>
+            <w:pPr>
+              <w:pStyle w:val="ListParagraph"/>
+              <w:numPr>
+                <w:ilvl w:val="1"/>
+                <w:numId w:val="31"/>
+              </w:numPr>
+              <w:rPr>
+                <w:rFonts w:asciiTheme="minorBidi" w:eastAsia="MS Gothic" w:hAnsiTheme="minorBidi"/>
+                <w:sz w:val="28"/>
+              </w:rPr>
+            </w:pPr>
+            <w:r>
+              <w:rPr>
+                <w:rFonts w:asciiTheme="minorBidi" w:eastAsia="MS Gothic" w:hAnsiTheme="minorBidi" w:hint="cs"/>
+                <w:sz w:val="28"/>
+                <w:cs/>
+              </w:rPr>
+              <w:t xml:space="preserve">ผู้ใช้เลือกคำสั่ง </w:t>
+            </w:r>
+            <w:r>
+              <w:rPr>
+                <w:rFonts w:asciiTheme="minorBidi" w:eastAsia="MS Gothic" w:hAnsiTheme="minorBidi" w:hint="cs"/>
+                <w:b/>
+                <w:bCs/>
+                <w:sz w:val="28"/>
+                <w:cs/>
+              </w:rPr>
+              <w:t xml:space="preserve">ลบ </w:t>
+            </w:r>
+            <w:r>
+              <w:rPr>
+                <w:rFonts w:asciiTheme="minorBidi" w:eastAsia="MS Gothic" w:hAnsiTheme="minorBidi"/>
+                <w:b/>
+                <w:bCs/>
+                <w:sz w:val="28"/>
+              </w:rPr>
+              <w:t xml:space="preserve">(Remove) </w:t>
+            </w:r>
+          </w:p>
+          <w:p>
+            <w:pPr>
+              <w:pStyle w:val="ListParagraph"/>
+              <w:numPr>
+                <w:ilvl w:val="1"/>
+                <w:numId w:val="31"/>
+              </w:numPr>
+              <w:rPr>
+                <w:rFonts w:asciiTheme="minorBidi" w:eastAsia="MS Gothic" w:hAnsiTheme="minorBidi"/>
+                <w:sz w:val="28"/>
+              </w:rPr>
+            </w:pPr>
+            <w:r>
+              <w:rPr>
+                <w:rFonts w:asciiTheme="minorBidi" w:eastAsia="MS Gothic" w:hAnsiTheme="minorBidi" w:hint="cs"/>
+                <w:sz w:val="28"/>
+                <w:cs/>
+              </w:rPr>
+              <w:t>ระบบลบข้อมูล</w:t>
+            </w:r>
+            <w:r>
+              <w:rPr>
+                <w:rFonts w:asciiTheme="minorBidi" w:eastAsia="MS Gothic" w:hAnsiTheme="minorBidi" w:hint="cs"/>
+                <w:sz w:val="28"/>
+                <w:cs/>
+              </w:rPr>
+              <w:t>ที่ผู้ใช้เลือกออกจากฐานข้อมูล</w:t>
+            </w:r>
+          </w:p>
+          <w:p>
+            <w:pPr>
+              <w:pStyle w:val="ListParagraph"/>
+              <w:numPr>
+                <w:ilvl w:val="1"/>
+                <w:numId w:val="31"/>
+              </w:numPr>
+              <w:rPr>
+                <w:rFonts w:asciiTheme="minorBidi" w:eastAsia="MS Gothic" w:hAnsiTheme="minorBidi"/>
+                <w:sz w:val="28"/>
+              </w:rPr>
+            </w:pPr>
+            <w:r>
+              <w:rPr>
+                <w:rFonts w:asciiTheme="minorBidi" w:eastAsia="MS Gothic" w:hAnsiTheme="minorBidi" w:hint="cs"/>
+                <w:sz w:val="28"/>
+                <w:cs/>
+              </w:rPr>
+              <w:t xml:space="preserve">แสดงข้อความแจ้งเตือนให้ผู้ใช้ทราบว่า </w:t>
+            </w:r>
+            <w:r>
+              <w:rPr>
+                <w:rFonts w:asciiTheme="minorBidi" w:eastAsia="MS Gothic" w:hAnsiTheme="minorBidi" w:hint="cs"/>
+                <w:sz w:val="28"/>
+                <w:u w:val="single"/>
+                <w:cs/>
+              </w:rPr>
+              <w:t>ลบข้อมูลเสร็จสมบูรณ์</w:t>
+            </w:r>
+          </w:p>
+        </w:tc>
+      </w:tr>
+      <w:tr>
+        <w:tc>
+          <w:tcPr>
+            <w:tcW w:w="2335" w:type="dxa"/>
+          </w:tcPr>
+          <w:p>
+            <w:pPr>
+              <w:rPr>
+                <w:rFonts w:asciiTheme="minorBidi" w:hAnsiTheme="minorBidi"/>
+                <w:sz w:val="28"/>
+              </w:rPr>
+            </w:pPr>
+            <w:r>
+              <w:rPr>
+                <w:rFonts w:asciiTheme="minorBidi" w:hAnsiTheme="minorBidi"/>
+                <w:sz w:val="28"/>
+              </w:rPr>
+              <w:t>Exception Flow of Events</w:t>
+            </w:r>
+          </w:p>
+        </w:tc>
+        <w:tc>
+          <w:tcPr>
+            <w:tcW w:w="6681" w:type="dxa"/>
+          </w:tcPr>
+          <w:p>
+            <w:pPr>
+              <w:pStyle w:val="ListParagraph"/>
+              <w:numPr>
+                <w:ilvl w:val="2"/>
+                <w:numId w:val="36"/>
+              </w:numPr>
+              <w:ind w:left="434"/>
+              <w:rPr>
+                <w:rFonts w:asciiTheme="minorBidi" w:eastAsia="MS Gothic" w:hAnsiTheme="minorBidi"/>
+                <w:sz w:val="28"/>
+              </w:rPr>
+            </w:pPr>
+            <w:r>
+              <w:rPr>
+                <w:rFonts w:asciiTheme="minorBidi" w:eastAsia="MS Gothic" w:hAnsiTheme="minorBidi" w:hint="cs"/>
+                <w:sz w:val="28"/>
+                <w:cs/>
+              </w:rPr>
+              <w:t>ถ้าข้อมูลไม่ถูกต้อง หรือไม่ครบถ้วนสมบูรณ์ ระบบจะไม่บันทึกข้อมูลใดๆ ลงฐานข้อมูล</w:t>
+            </w:r>
+          </w:p>
+          <w:p>
+            <w:pPr>
+              <w:pStyle w:val="ListParagraph"/>
+              <w:numPr>
+                <w:ilvl w:val="2"/>
+                <w:numId w:val="36"/>
+              </w:numPr>
+              <w:ind w:left="434"/>
+              <w:rPr>
+                <w:rFonts w:asciiTheme="minorBidi" w:eastAsia="MS Gothic" w:hAnsiTheme="minorBidi"/>
+                <w:sz w:val="28"/>
+              </w:rPr>
+            </w:pPr>
+            <w:r>
+              <w:rPr>
+                <w:rFonts w:asciiTheme="minorBidi" w:eastAsia="MS Gothic" w:hAnsiTheme="minorBidi" w:hint="cs"/>
+                <w:sz w:val="28"/>
+                <w:cs/>
+              </w:rPr>
+              <w:t xml:space="preserve">แสดงข้อความแจ้งเตือน </w:t>
+            </w:r>
+            <w:r>
+              <w:rPr>
+                <w:rFonts w:asciiTheme="minorBidi" w:eastAsia="MS Gothic" w:hAnsiTheme="minorBidi" w:hint="cs"/>
+                <w:sz w:val="28"/>
+                <w:u w:val="single"/>
+                <w:cs/>
+              </w:rPr>
+              <w:t>พร้อมแนะนำผู้ใช้ว่าสมควรแก้ไขที่จุดไหน</w:t>
+            </w:r>
+          </w:p>
+          <w:p>
+            <w:pPr>
+              <w:pStyle w:val="ListParagraph"/>
+              <w:numPr>
+                <w:ilvl w:val="2"/>
+                <w:numId w:val="36"/>
+              </w:numPr>
+              <w:ind w:left="434"/>
+              <w:rPr>
+                <w:rFonts w:asciiTheme="minorBidi" w:eastAsia="MS Gothic" w:hAnsiTheme="minorBidi" w:hint="cs"/>
+                <w:sz w:val="28"/>
+              </w:rPr>
+            </w:pPr>
+            <w:r>
+              <w:rPr>
+                <w:rFonts w:asciiTheme="minorBidi" w:eastAsia="MS Gothic" w:hAnsiTheme="minorBidi" w:hint="cs"/>
+                <w:sz w:val="28"/>
+                <w:cs/>
+              </w:rPr>
+              <w:t>ผู้แก้ไขข้อมูลและลองสั่งบันทึกอีกครั้ง</w:t>
+            </w:r>
+          </w:p>
+        </w:tc>
+      </w:tr>
+      <w:tr>
+        <w:tc>
+          <w:tcPr>
+            <w:tcW w:w="2335" w:type="dxa"/>
+          </w:tcPr>
+          <w:p>
+            <w:pPr>
+              <w:rPr>
+                <w:rFonts w:asciiTheme="minorBidi" w:hAnsiTheme="minorBidi"/>
+                <w:sz w:val="28"/>
+              </w:rPr>
+            </w:pPr>
+            <w:r>
+              <w:rPr>
+                <w:rFonts w:asciiTheme="minorBidi" w:hAnsiTheme="minorBidi"/>
+                <w:sz w:val="28"/>
+              </w:rPr>
+              <w:t>Alternative Flow of Events</w:t>
+            </w:r>
+          </w:p>
+        </w:tc>
+        <w:tc>
+          <w:tcPr>
+            <w:tcW w:w="6681" w:type="dxa"/>
+          </w:tcPr>
+          <w:p>
+            <w:pPr>
+              <w:rPr>
+                <w:rFonts w:asciiTheme="minorBidi" w:eastAsia="MS Gothic" w:hAnsiTheme="minorBidi"/>
+                <w:sz w:val="28"/>
+              </w:rPr>
+            </w:pPr>
+            <w:r>
+              <w:rPr>
+                <w:rFonts w:asciiTheme="minorBidi" w:eastAsia="MS Gothic" w:hAnsiTheme="minorBidi" w:hint="cs"/>
+                <w:sz w:val="28"/>
+                <w:cs/>
+              </w:rPr>
+              <w:t>-</w:t>
+            </w:r>
+          </w:p>
+        </w:tc>
+      </w:tr>
+      <w:tr>
+        <w:tc>
+          <w:tcPr>
+            <w:tcW w:w="2335" w:type="dxa"/>
+          </w:tcPr>
+          <w:p>
+            <w:pPr>
+              <w:rPr>
+                <w:rFonts w:asciiTheme="minorBidi" w:hAnsiTheme="minorBidi"/>
+                <w:sz w:val="28"/>
+              </w:rPr>
+            </w:pPr>
+            <w:r>
+              <w:rPr>
+                <w:rFonts w:asciiTheme="minorBidi" w:hAnsiTheme="minorBidi"/>
+                <w:sz w:val="28"/>
+              </w:rPr>
+              <w:t>Current Open Issue</w:t>
+            </w:r>
+          </w:p>
+        </w:tc>
+        <w:tc>
+          <w:tcPr>
+            <w:tcW w:w="6681" w:type="dxa"/>
+          </w:tcPr>
+          <w:p>
+            <w:pPr>
+              <w:rPr>
+                <w:rFonts w:asciiTheme="minorBidi" w:eastAsia="MS Gothic" w:hAnsiTheme="minorBidi"/>
+                <w:sz w:val="28"/>
+              </w:rPr>
+            </w:pPr>
+            <w:r>
+              <w:rPr>
+                <w:rFonts w:asciiTheme="minorBidi" w:eastAsia="MS Gothic" w:hAnsiTheme="minorBidi" w:hint="cs"/>
+                <w:sz w:val="28"/>
+                <w:cs/>
+              </w:rPr>
+              <w:t>-</w:t>
+            </w:r>
+          </w:p>
+        </w:tc>
+      </w:tr>
+      <w:tr>
+        <w:tc>
+          <w:tcPr>
+            <w:tcW w:w="2335" w:type="dxa"/>
+          </w:tcPr>
+          <w:p>
+            <w:pPr>
+              <w:rPr>
+                <w:rFonts w:asciiTheme="minorBidi" w:hAnsiTheme="minorBidi"/>
+                <w:sz w:val="28"/>
+              </w:rPr>
+            </w:pPr>
+            <w:r>
+              <w:rPr>
+                <w:rFonts w:asciiTheme="minorBidi" w:hAnsiTheme="minorBidi"/>
+                <w:sz w:val="28"/>
+              </w:rPr>
+              <w:t>Future Open Issue</w:t>
+            </w:r>
+          </w:p>
+        </w:tc>
+        <w:tc>
+          <w:tcPr>
+            <w:tcW w:w="6681" w:type="dxa"/>
+          </w:tcPr>
+          <w:p>
+            <w:pPr>
+              <w:rPr>
+                <w:rFonts w:asciiTheme="minorBidi" w:eastAsia="MS Gothic" w:hAnsiTheme="minorBidi"/>
+                <w:sz w:val="28"/>
+              </w:rPr>
+            </w:pPr>
+            <w:r>
+              <w:rPr>
+                <w:rFonts w:asciiTheme="minorBidi" w:eastAsia="MS Gothic" w:hAnsiTheme="minorBidi" w:hint="cs"/>
+                <w:sz w:val="28"/>
+                <w:cs/>
+              </w:rPr>
+              <w:t>-</w:t>
+            </w:r>
+          </w:p>
+        </w:tc>
+      </w:tr>
+      <w:tr>
+        <w:tc>
+          <w:tcPr>
+            <w:tcW w:w="2335" w:type="dxa"/>
+          </w:tcPr>
+          <w:p>
+            <w:pPr>
+              <w:rPr>
+                <w:rFonts w:asciiTheme="minorBidi" w:hAnsiTheme="minorBidi"/>
+                <w:sz w:val="28"/>
+              </w:rPr>
+            </w:pPr>
+            <w:r>
+              <w:rPr>
+                <w:rFonts w:asciiTheme="minorBidi" w:hAnsiTheme="minorBidi"/>
+                <w:sz w:val="28"/>
+              </w:rPr>
+              <w:lastRenderedPageBreak/>
+              <w:t>Superordinates</w:t>
+            </w:r>
+          </w:p>
+        </w:tc>
+        <w:tc>
+          <w:tcPr>
+            <w:tcW w:w="6681" w:type="dxa"/>
+          </w:tcPr>
+          <w:p>
+            <w:pPr>
+              <w:rPr>
+                <w:rFonts w:asciiTheme="minorBidi" w:eastAsia="MS Gothic" w:hAnsiTheme="minorBidi"/>
+                <w:sz w:val="28"/>
+              </w:rPr>
+            </w:pPr>
+            <w:r>
+              <w:rPr>
+                <w:rFonts w:asciiTheme="minorBidi" w:eastAsia="MS Gothic" w:hAnsiTheme="minorBidi" w:hint="cs"/>
+                <w:sz w:val="28"/>
+                <w:cs/>
+              </w:rPr>
+              <w:t>-</w:t>
+            </w:r>
+          </w:p>
+        </w:tc>
+      </w:tr>
+      <w:tr>
+        <w:tc>
+          <w:tcPr>
+            <w:tcW w:w="2335" w:type="dxa"/>
+          </w:tcPr>
+          <w:p>
+            <w:pPr>
+              <w:rPr>
+                <w:rFonts w:asciiTheme="minorBidi" w:hAnsiTheme="minorBidi"/>
+                <w:sz w:val="28"/>
+              </w:rPr>
+            </w:pPr>
+            <w:r>
+              <w:rPr>
+                <w:rFonts w:asciiTheme="minorBidi" w:hAnsiTheme="minorBidi"/>
+                <w:sz w:val="28"/>
+              </w:rPr>
+              <w:t>Subordinates</w:t>
+            </w:r>
+          </w:p>
+        </w:tc>
+        <w:tc>
+          <w:tcPr>
+            <w:tcW w:w="6681" w:type="dxa"/>
+          </w:tcPr>
+          <w:p>
+            <w:pPr>
+              <w:rPr>
+                <w:rFonts w:asciiTheme="minorBidi" w:eastAsia="MS Gothic" w:hAnsiTheme="minorBidi"/>
+                <w:sz w:val="28"/>
+              </w:rPr>
+            </w:pPr>
+            <w:r>
+              <w:rPr>
+                <w:rFonts w:asciiTheme="minorBidi" w:eastAsia="MS Gothic" w:hAnsiTheme="minorBidi" w:hint="cs"/>
+                <w:sz w:val="28"/>
+                <w:cs/>
+              </w:rPr>
+              <w:t>-</w:t>
+            </w:r>
+          </w:p>
+        </w:tc>
+      </w:tr>
+      <w:tr>
+        <w:tc>
+          <w:tcPr>
+            <w:tcW w:w="2335" w:type="dxa"/>
+          </w:tcPr>
+          <w:p>
+            <w:pPr>
+              <w:rPr>
+                <w:rFonts w:asciiTheme="minorBidi" w:hAnsiTheme="minorBidi"/>
+                <w:sz w:val="28"/>
+              </w:rPr>
+            </w:pPr>
+            <w:r>
+              <w:rPr>
+                <w:rFonts w:asciiTheme="minorBidi" w:hAnsiTheme="minorBidi"/>
+                <w:sz w:val="28"/>
+              </w:rPr>
+              <w:t>General Description</w:t>
+            </w:r>
+          </w:p>
+        </w:tc>
+        <w:tc>
+          <w:tcPr>
+            <w:tcW w:w="6681" w:type="dxa"/>
+          </w:tcPr>
+          <w:p>
+            <w:pPr>
+              <w:rPr>
+                <w:rFonts w:asciiTheme="minorBidi" w:eastAsia="MS Gothic" w:hAnsiTheme="minorBidi"/>
+                <w:sz w:val="28"/>
+              </w:rPr>
+            </w:pPr>
+            <w:r>
+              <w:rPr>
+                <w:rFonts w:asciiTheme="minorBidi" w:hAnsiTheme="minorBidi" w:hint="cs"/>
+                <w:sz w:val="28"/>
+                <w:cs/>
+              </w:rPr>
+              <w:t>วัสดุเพาะปลูก</w:t>
+            </w:r>
+            <w:r>
+              <w:rPr>
+                <w:rFonts w:asciiTheme="minorBidi" w:hAnsiTheme="minorBidi" w:hint="cs"/>
+                <w:sz w:val="28"/>
+                <w:cs/>
+              </w:rPr>
+              <w:t xml:space="preserve"> เช่น ดิน เพอร์ไลท์ หินภูเขาไฟ</w:t>
             </w:r>
           </w:p>
         </w:tc>
@@ -6766,6 +8415,95 @@
     </w:lvl>
   </w:abstractNum>
   <w:abstractNum w:abstractNumId="1" w15:restartNumberingAfterBreak="0">
+    <w:nsid w:val="05F95741"/>
+    <w:multiLevelType w:val="multilevel"/>
+    <w:tmpl w:val="0409001F"/>
+    <w:lvl w:ilvl="0">
+      <w:start w:val="1"/>
+      <w:numFmt w:val="decimal"/>
+      <w:lvlText w:val="%1."/>
+      <w:lvlJc w:val="left"/>
+      <w:pPr>
+        <w:ind w:left="360" w:hanging="360"/>
+      </w:pPr>
+      <w:rPr>
+        <w:rFonts w:hint="default"/>
+      </w:rPr>
+    </w:lvl>
+    <w:lvl w:ilvl="1">
+      <w:start w:val="1"/>
+      <w:numFmt w:val="decimal"/>
+      <w:lvlText w:val="%1.%2."/>
+      <w:lvlJc w:val="left"/>
+      <w:pPr>
+        <w:ind w:left="792" w:hanging="432"/>
+      </w:pPr>
+    </w:lvl>
+    <w:lvl w:ilvl="2">
+      <w:start w:val="1"/>
+      <w:numFmt w:val="decimal"/>
+      <w:lvlText w:val="%1.%2.%3."/>
+      <w:lvlJc w:val="left"/>
+      <w:pPr>
+        <w:ind w:left="1224" w:hanging="504"/>
+      </w:pPr>
+    </w:lvl>
+    <w:lvl w:ilvl="3">
+      <w:start w:val="1"/>
+      <w:numFmt w:val="decimal"/>
+      <w:lvlText w:val="%1.%2.%3.%4."/>
+      <w:lvlJc w:val="left"/>
+      <w:pPr>
+        <w:ind w:left="1728" w:hanging="648"/>
+      </w:pPr>
+    </w:lvl>
+    <w:lvl w:ilvl="4">
+      <w:start w:val="1"/>
+      <w:numFmt w:val="decimal"/>
+      <w:lvlText w:val="%1.%2.%3.%4.%5."/>
+      <w:lvlJc w:val="left"/>
+      <w:pPr>
+        <w:ind w:left="2232" w:hanging="792"/>
+      </w:pPr>
+    </w:lvl>
+    <w:lvl w:ilvl="5">
+      <w:start w:val="1"/>
+      <w:numFmt w:val="decimal"/>
+      <w:lvlText w:val="%1.%2.%3.%4.%5.%6."/>
+      <w:lvlJc w:val="left"/>
+      <w:pPr>
+        <w:ind w:left="2736" w:hanging="936"/>
+      </w:pPr>
+    </w:lvl>
+    <w:lvl w:ilvl="6">
+      <w:start w:val="1"/>
+      <w:numFmt w:val="decimal"/>
+      <w:lvlText w:val="%1.%2.%3.%4.%5.%6.%7."/>
+      <w:lvlJc w:val="left"/>
+      <w:pPr>
+        <w:ind w:left="3240" w:hanging="1080"/>
+      </w:pPr>
+    </w:lvl>
+    <w:lvl w:ilvl="7">
+      <w:start w:val="1"/>
+      <w:numFmt w:val="decimal"/>
+      <w:lvlText w:val="%1.%2.%3.%4.%5.%6.%7.%8."/>
+      <w:lvlJc w:val="left"/>
+      <w:pPr>
+        <w:ind w:left="3744" w:hanging="1224"/>
+      </w:pPr>
+    </w:lvl>
+    <w:lvl w:ilvl="8">
+      <w:start w:val="1"/>
+      <w:numFmt w:val="decimal"/>
+      <w:lvlText w:val="%1.%2.%3.%4.%5.%6.%7.%8.%9."/>
+      <w:lvlJc w:val="left"/>
+      <w:pPr>
+        <w:ind w:left="4320" w:hanging="1440"/>
+      </w:pPr>
+    </w:lvl>
+  </w:abstractNum>
+  <w:abstractNum w:abstractNumId="2" w15:restartNumberingAfterBreak="0">
     <w:nsid w:val="06550DD2"/>
     <w:multiLevelType w:val="hybridMultilevel"/>
     <w:tmpl w:val="22C09D46"/>
@@ -6854,7 +8592,7 @@
       </w:pPr>
     </w:lvl>
   </w:abstractNum>
-  <w:abstractNum w:abstractNumId="2" w15:restartNumberingAfterBreak="0">
+  <w:abstractNum w:abstractNumId="3" w15:restartNumberingAfterBreak="0">
     <w:nsid w:val="06A04E82"/>
     <w:multiLevelType w:val="multilevel"/>
     <w:tmpl w:val="0409001F"/>
@@ -6943,7 +8681,7 @@
       </w:pPr>
     </w:lvl>
   </w:abstractNum>
-  <w:abstractNum w:abstractNumId="3" w15:restartNumberingAfterBreak="0">
+  <w:abstractNum w:abstractNumId="4" w15:restartNumberingAfterBreak="0">
     <w:nsid w:val="106059FC"/>
     <w:multiLevelType w:val="multilevel"/>
     <w:tmpl w:val="0409001F"/>
@@ -7032,7 +8770,7 @@
       </w:pPr>
     </w:lvl>
   </w:abstractNum>
-  <w:abstractNum w:abstractNumId="4" w15:restartNumberingAfterBreak="0">
+  <w:abstractNum w:abstractNumId="5" w15:restartNumberingAfterBreak="0">
     <w:nsid w:val="1245047B"/>
     <w:multiLevelType w:val="hybridMultilevel"/>
     <w:tmpl w:val="5A06F3E0"/>
@@ -7121,7 +8859,7 @@
       </w:pPr>
     </w:lvl>
   </w:abstractNum>
-  <w:abstractNum w:abstractNumId="5" w15:restartNumberingAfterBreak="0">
+  <w:abstractNum w:abstractNumId="6" w15:restartNumberingAfterBreak="0">
     <w:nsid w:val="1C2563DE"/>
     <w:multiLevelType w:val="multilevel"/>
     <w:tmpl w:val="0409001F"/>
@@ -7207,7 +8945,7 @@
       </w:pPr>
     </w:lvl>
   </w:abstractNum>
-  <w:abstractNum w:abstractNumId="6" w15:restartNumberingAfterBreak="0">
+  <w:abstractNum w:abstractNumId="7" w15:restartNumberingAfterBreak="0">
     <w:nsid w:val="1CE10A55"/>
     <w:multiLevelType w:val="hybridMultilevel"/>
     <w:tmpl w:val="25A221E4"/>
@@ -7293,7 +9031,7 @@
       </w:pPr>
     </w:lvl>
   </w:abstractNum>
-  <w:abstractNum w:abstractNumId="7" w15:restartNumberingAfterBreak="0">
+  <w:abstractNum w:abstractNumId="8" w15:restartNumberingAfterBreak="0">
     <w:nsid w:val="26E97F4C"/>
     <w:multiLevelType w:val="multilevel"/>
     <w:tmpl w:val="0409001F"/>
@@ -7379,7 +9117,7 @@
       </w:pPr>
     </w:lvl>
   </w:abstractNum>
-  <w:abstractNum w:abstractNumId="8" w15:restartNumberingAfterBreak="0">
+  <w:abstractNum w:abstractNumId="9" w15:restartNumberingAfterBreak="0">
     <w:nsid w:val="27FD5442"/>
     <w:multiLevelType w:val="hybridMultilevel"/>
     <w:tmpl w:val="0D3E430E"/>
@@ -7468,7 +9206,7 @@
       </w:pPr>
     </w:lvl>
   </w:abstractNum>
-  <w:abstractNum w:abstractNumId="9" w15:restartNumberingAfterBreak="0">
+  <w:abstractNum w:abstractNumId="10" w15:restartNumberingAfterBreak="0">
     <w:nsid w:val="2AEC5158"/>
     <w:multiLevelType w:val="hybridMultilevel"/>
     <w:tmpl w:val="DFA2DC28"/>
@@ -7557,7 +9295,120 @@
       </w:pPr>
     </w:lvl>
   </w:abstractNum>
-  <w:abstractNum w:abstractNumId="10" w15:restartNumberingAfterBreak="0">
+  <w:abstractNum w:abstractNumId="11" w15:restartNumberingAfterBreak="0">
+    <w:nsid w:val="2FD1152C"/>
+    <w:multiLevelType w:val="multilevel"/>
+    <w:tmpl w:val="4D4CB25E"/>
+    <w:lvl w:ilvl="0">
+      <w:start w:val="3"/>
+      <w:numFmt w:val="decimal"/>
+      <w:lvlText w:val="%1."/>
+      <w:lvlJc w:val="left"/>
+      <w:pPr>
+        <w:ind w:left="360" w:hanging="360"/>
+      </w:pPr>
+      <w:rPr>
+        <w:rFonts w:hint="default"/>
+      </w:rPr>
+    </w:lvl>
+    <w:lvl w:ilvl="1">
+      <w:start w:val="1"/>
+      <w:numFmt w:val="decimal"/>
+      <w:lvlText w:val="%1.%2."/>
+      <w:lvlJc w:val="left"/>
+      <w:pPr>
+        <w:ind w:left="792" w:hanging="432"/>
+      </w:pPr>
+      <w:rPr>
+        <w:rFonts w:hint="default"/>
+      </w:rPr>
+    </w:lvl>
+    <w:lvl w:ilvl="2">
+      <w:start w:val="1"/>
+      <w:numFmt w:val="decimal"/>
+      <w:lvlText w:val="%1.%2.%3."/>
+      <w:lvlJc w:val="left"/>
+      <w:pPr>
+        <w:ind w:left="1224" w:hanging="504"/>
+      </w:pPr>
+      <w:rPr>
+        <w:rFonts w:hint="default"/>
+      </w:rPr>
+    </w:lvl>
+    <w:lvl w:ilvl="3">
+      <w:start w:val="1"/>
+      <w:numFmt w:val="decimal"/>
+      <w:lvlText w:val="%1.%2.%3.%4."/>
+      <w:lvlJc w:val="left"/>
+      <w:pPr>
+        <w:ind w:left="1728" w:hanging="648"/>
+      </w:pPr>
+      <w:rPr>
+        <w:rFonts w:hint="default"/>
+      </w:rPr>
+    </w:lvl>
+    <w:lvl w:ilvl="4">
+      <w:start w:val="1"/>
+      <w:numFmt w:val="decimal"/>
+      <w:lvlText w:val="%1.%2.%3.%4.%5."/>
+      <w:lvlJc w:val="left"/>
+      <w:pPr>
+        <w:ind w:left="2232" w:hanging="792"/>
+      </w:pPr>
+      <w:rPr>
+        <w:rFonts w:hint="default"/>
+      </w:rPr>
+    </w:lvl>
+    <w:lvl w:ilvl="5">
+      <w:start w:val="1"/>
+      <w:numFmt w:val="decimal"/>
+      <w:lvlText w:val="%1.%2.%3.%4.%5.%6."/>
+      <w:lvlJc w:val="left"/>
+      <w:pPr>
+        <w:ind w:left="2736" w:hanging="936"/>
+      </w:pPr>
+      <w:rPr>
+        <w:rFonts w:hint="default"/>
+      </w:rPr>
+    </w:lvl>
+    <w:lvl w:ilvl="6">
+      <w:start w:val="1"/>
+      <w:numFmt w:val="decimal"/>
+      <w:lvlText w:val="%1.%2.%3.%4.%5.%6.%7."/>
+      <w:lvlJc w:val="left"/>
+      <w:pPr>
+        <w:ind w:left="3240" w:hanging="1080"/>
+      </w:pPr>
+      <w:rPr>
+        <w:rFonts w:hint="default"/>
+      </w:rPr>
+    </w:lvl>
+    <w:lvl w:ilvl="7">
+      <w:start w:val="1"/>
+      <w:numFmt w:val="decimal"/>
+      <w:lvlText w:val="%1.%2.%3.%4.%5.%6.%7.%8."/>
+      <w:lvlJc w:val="left"/>
+      <w:pPr>
+        <w:ind w:left="3744" w:hanging="1224"/>
+      </w:pPr>
+      <w:rPr>
+        <w:rFonts w:hint="default"/>
+      </w:rPr>
+    </w:lvl>
+    <w:lvl w:ilvl="8">
+      <w:start w:val="1"/>
+      <w:numFmt w:val="decimal"/>
+      <w:lvlText w:val="%1.%2.%3.%4.%5.%6.%7.%8.%9."/>
+      <w:lvlJc w:val="left"/>
+      <w:pPr>
+        <w:ind w:left="4320" w:hanging="1440"/>
+      </w:pPr>
+      <w:rPr>
+        <w:rFonts w:hint="default"/>
+      </w:rPr>
+    </w:lvl>
+  </w:abstractNum>
+  <w:abstractNum w:abstractNumId="12" w15:restartNumberingAfterBreak="0">
     <w:nsid w:val="33E812E0"/>
     <w:multiLevelType w:val="hybridMultilevel"/>
     <w:tmpl w:val="4A7A9B92"/>
@@ -7646,7 +9497,7 @@
       </w:pPr>
     </w:lvl>
   </w:abstractNum>
-  <w:abstractNum w:abstractNumId="11" w15:restartNumberingAfterBreak="0">
+  <w:abstractNum w:abstractNumId="13" w15:restartNumberingAfterBreak="0">
     <w:nsid w:val="39007269"/>
     <w:multiLevelType w:val="hybridMultilevel"/>
     <w:tmpl w:val="F3C68A2C"/>
@@ -7735,7 +9586,185 @@
       </w:pPr>
     </w:lvl>
   </w:abstractNum>
-  <w:abstractNum w:abstractNumId="12" w15:restartNumberingAfterBreak="0">
+  <w:abstractNum w:abstractNumId="14" w15:restartNumberingAfterBreak="0">
+    <w:nsid w:val="3A700F0B"/>
+    <w:multiLevelType w:val="multilevel"/>
+    <w:tmpl w:val="0409001F"/>
+    <w:lvl w:ilvl="0">
+      <w:start w:val="1"/>
+      <w:numFmt w:val="decimal"/>
+      <w:lvlText w:val="%1."/>
+      <w:lvlJc w:val="left"/>
+      <w:pPr>
+        <w:ind w:left="360" w:hanging="360"/>
+      </w:pPr>
+      <w:rPr>
+        <w:rFonts w:hint="default"/>
+      </w:rPr>
+    </w:lvl>
+    <w:lvl w:ilvl="1">
+      <w:start w:val="1"/>
+      <w:numFmt w:val="decimal"/>
+      <w:lvlText w:val="%1.%2."/>
+      <w:lvlJc w:val="left"/>
+      <w:pPr>
+        <w:ind w:left="792" w:hanging="432"/>
+      </w:pPr>
+    </w:lvl>
+    <w:lvl w:ilvl="2">
+      <w:start w:val="1"/>
+      <w:numFmt w:val="decimal"/>
+      <w:lvlText w:val="%1.%2.%3."/>
+      <w:lvlJc w:val="left"/>
+      <w:pPr>
+        <w:ind w:left="1224" w:hanging="504"/>
+      </w:pPr>
+    </w:lvl>
+    <w:lvl w:ilvl="3">
+      <w:start w:val="1"/>
+      <w:numFmt w:val="decimal"/>
+      <w:lvlText w:val="%1.%2.%3.%4."/>
+      <w:lvlJc w:val="left"/>
+      <w:pPr>
+        <w:ind w:left="1728" w:hanging="648"/>
+      </w:pPr>
+    </w:lvl>
+    <w:lvl w:ilvl="4">
+      <w:start w:val="1"/>
+      <w:numFmt w:val="decimal"/>
+      <w:lvlText w:val="%1.%2.%3.%4.%5."/>
+      <w:lvlJc w:val="left"/>
+      <w:pPr>
+        <w:ind w:left="2232" w:hanging="792"/>
+      </w:pPr>
+    </w:lvl>
+    <w:lvl w:ilvl="5">
+      <w:start w:val="1"/>
+      <w:numFmt w:val="decimal"/>
+      <w:lvlText w:val="%1.%2.%3.%4.%5.%6."/>
+      <w:lvlJc w:val="left"/>
+      <w:pPr>
+        <w:ind w:left="2736" w:hanging="936"/>
+      </w:pPr>
+    </w:lvl>
+    <w:lvl w:ilvl="6">
+      <w:start w:val="1"/>
+      <w:numFmt w:val="decimal"/>
+      <w:lvlText w:val="%1.%2.%3.%4.%5.%6.%7."/>
+      <w:lvlJc w:val="left"/>
+      <w:pPr>
+        <w:ind w:left="3240" w:hanging="1080"/>
+      </w:pPr>
+    </w:lvl>
+    <w:lvl w:ilvl="7">
+      <w:start w:val="1"/>
+      <w:numFmt w:val="decimal"/>
+      <w:lvlText w:val="%1.%2.%3.%4.%5.%6.%7.%8."/>
+      <w:lvlJc w:val="left"/>
+      <w:pPr>
+        <w:ind w:left="3744" w:hanging="1224"/>
+      </w:pPr>
+    </w:lvl>
+    <w:lvl w:ilvl="8">
+      <w:start w:val="1"/>
+      <w:numFmt w:val="decimal"/>
+      <w:lvlText w:val="%1.%2.%3.%4.%5.%6.%7.%8.%9."/>
+      <w:lvlJc w:val="left"/>
+      <w:pPr>
+        <w:ind w:left="4320" w:hanging="1440"/>
+      </w:pPr>
+    </w:lvl>
+  </w:abstractNum>
+  <w:abstractNum w:abstractNumId="15" w15:restartNumberingAfterBreak="0">
+    <w:nsid w:val="3DF52CE9"/>
+    <w:multiLevelType w:val="hybridMultilevel"/>
+    <w:tmpl w:val="419A397A"/>
+    <w:lvl w:ilvl="0" w:tplc="0409000F">
+      <w:start w:val="1"/>
+      <w:numFmt w:val="decimal"/>
+      <w:lvlText w:val="%1."/>
+      <w:lvlJc w:val="left"/>
+      <w:pPr>
+        <w:ind w:left="360" w:hanging="360"/>
+      </w:pPr>
+      <w:rPr>
+        <w:rFonts w:hint="default"/>
+      </w:rPr>
+    </w:lvl>
+    <w:lvl w:ilvl="1" w:tplc="04090019" w:tentative="1">
+      <w:start w:val="1"/>
+      <w:numFmt w:val="lowerLetter"/>
+      <w:lvlText w:val="%2."/>
+      <w:lvlJc w:val="left"/>
+      <w:pPr>
+        <w:ind w:left="1080" w:hanging="360"/>
+      </w:pPr>
+    </w:lvl>
+    <w:lvl w:ilvl="2" w:tplc="0409001B" w:tentative="1">
+      <w:start w:val="1"/>
+      <w:numFmt w:val="lowerRoman"/>
+      <w:lvlText w:val="%3."/>
+      <w:lvlJc w:val="right"/>
+      <w:pPr>
+        <w:ind w:left="1800" w:hanging="180"/>
+      </w:pPr>
+    </w:lvl>
+    <w:lvl w:ilvl="3" w:tplc="0409000F" w:tentative="1">
+      <w:start w:val="1"/>
+      <w:numFmt w:val="decimal"/>
+      <w:lvlText w:val="%4."/>
+      <w:lvlJc w:val="left"/>
+      <w:pPr>
+        <w:ind w:left="2520" w:hanging="360"/>
+      </w:pPr>
+    </w:lvl>
+    <w:lvl w:ilvl="4" w:tplc="04090019" w:tentative="1">
+      <w:start w:val="1"/>
+      <w:numFmt w:val="lowerLetter"/>
+      <w:lvlText w:val="%5."/>
+      <w:lvlJc w:val="left"/>
+      <w:pPr>
+        <w:ind w:left="3240" w:hanging="360"/>
+      </w:pPr>
+    </w:lvl>
+    <w:lvl w:ilvl="5" w:tplc="0409001B" w:tentative="1">
+      <w:start w:val="1"/>
+      <w:numFmt w:val="lowerRoman"/>
+      <w:lvlText w:val="%6."/>
+      <w:lvlJc w:val="right"/>
+      <w:pPr>
+        <w:ind w:left="3960" w:hanging="180"/>
+      </w:pPr>
+    </w:lvl>
+    <w:lvl w:ilvl="6" w:tplc="0409000F" w:tentative="1">
+      <w:start w:val="1"/>
+      <w:numFmt w:val="decimal"/>
+      <w:lvlText w:val="%7."/>
+      <w:lvlJc w:val="left"/>
+      <w:pPr>
+        <w:ind w:left="4680" w:hanging="360"/>
+      </w:pPr>
+    </w:lvl>
+    <w:lvl w:ilvl="7" w:tplc="04090019" w:tentative="1">
+      <w:start w:val="1"/>
+      <w:numFmt w:val="lowerLetter"/>
+      <w:lvlText w:val="%8."/>
+      <w:lvlJc w:val="left"/>
+      <w:pPr>
+        <w:ind w:left="5400" w:hanging="360"/>
+      </w:pPr>
+    </w:lvl>
+    <w:lvl w:ilvl="8" w:tplc="0409001B" w:tentative="1">
+      <w:start w:val="1"/>
+      <w:numFmt w:val="lowerRoman"/>
+      <w:lvlText w:val="%9."/>
+      <w:lvlJc w:val="right"/>
+      <w:pPr>
+        <w:ind w:left="6120" w:hanging="180"/>
+      </w:pPr>
+    </w:lvl>
+  </w:abstractNum>
+  <w:abstractNum w:abstractNumId="16" w15:restartNumberingAfterBreak="0">
     <w:nsid w:val="40B82118"/>
     <w:multiLevelType w:val="hybridMultilevel"/>
     <w:tmpl w:val="EAAA252E"/>
@@ -7824,7 +9853,7 @@
       </w:pPr>
     </w:lvl>
   </w:abstractNum>
-  <w:abstractNum w:abstractNumId="13" w15:restartNumberingAfterBreak="0">
+  <w:abstractNum w:abstractNumId="17" w15:restartNumberingAfterBreak="0">
     <w:nsid w:val="44C20259"/>
     <w:multiLevelType w:val="hybridMultilevel"/>
     <w:tmpl w:val="5CEEAFF8"/>
@@ -7913,7 +9942,7 @@
       </w:pPr>
     </w:lvl>
   </w:abstractNum>
-  <w:abstractNum w:abstractNumId="14" w15:restartNumberingAfterBreak="0">
+  <w:abstractNum w:abstractNumId="18" w15:restartNumberingAfterBreak="0">
     <w:nsid w:val="48B91E49"/>
     <w:multiLevelType w:val="multilevel"/>
     <w:tmpl w:val="B67899EA"/>
@@ -8034,7 +10063,7 @@
       </w:rPr>
     </w:lvl>
   </w:abstractNum>
-  <w:abstractNum w:abstractNumId="15" w15:restartNumberingAfterBreak="0">
+  <w:abstractNum w:abstractNumId="19" w15:restartNumberingAfterBreak="0">
     <w:nsid w:val="4A9030CB"/>
     <w:multiLevelType w:val="hybridMultilevel"/>
     <w:tmpl w:val="CC3CAAE6"/>
@@ -8123,7 +10152,7 @@
       </w:pPr>
     </w:lvl>
   </w:abstractNum>
-  <w:abstractNum w:abstractNumId="16" w15:restartNumberingAfterBreak="0">
+  <w:abstractNum w:abstractNumId="20" w15:restartNumberingAfterBreak="0">
     <w:nsid w:val="4ABC5811"/>
     <w:multiLevelType w:val="multilevel"/>
     <w:tmpl w:val="0409001F"/>
@@ -8209,7 +10238,7 @@
       </w:pPr>
     </w:lvl>
   </w:abstractNum>
-  <w:abstractNum w:abstractNumId="17" w15:restartNumberingAfterBreak="0">
+  <w:abstractNum w:abstractNumId="21" w15:restartNumberingAfterBreak="0">
     <w:nsid w:val="4D6F6832"/>
     <w:multiLevelType w:val="hybridMultilevel"/>
     <w:tmpl w:val="068A2BCC"/>
@@ -8298,7 +10327,7 @@
       </w:pPr>
     </w:lvl>
   </w:abstractNum>
-  <w:abstractNum w:abstractNumId="18" w15:restartNumberingAfterBreak="0">
+  <w:abstractNum w:abstractNumId="22" w15:restartNumberingAfterBreak="0">
     <w:nsid w:val="4EF1349E"/>
     <w:multiLevelType w:val="hybridMultilevel"/>
     <w:tmpl w:val="0C683EB2"/>
@@ -8387,7 +10416,7 @@
       </w:pPr>
     </w:lvl>
   </w:abstractNum>
-  <w:abstractNum w:abstractNumId="19" w15:restartNumberingAfterBreak="0">
+  <w:abstractNum w:abstractNumId="23" w15:restartNumberingAfterBreak="0">
     <w:nsid w:val="4F471E29"/>
     <w:multiLevelType w:val="multilevel"/>
     <w:tmpl w:val="0409001F"/>
@@ -8473,7 +10502,7 @@
       </w:pPr>
     </w:lvl>
   </w:abstractNum>
-  <w:abstractNum w:abstractNumId="20" w15:restartNumberingAfterBreak="0">
+  <w:abstractNum w:abstractNumId="24" w15:restartNumberingAfterBreak="0">
     <w:nsid w:val="4F7F7BB2"/>
     <w:multiLevelType w:val="hybridMultilevel"/>
     <w:tmpl w:val="79E2526E"/>
@@ -8562,7 +10591,7 @@
       </w:pPr>
     </w:lvl>
   </w:abstractNum>
-  <w:abstractNum w:abstractNumId="21" w15:restartNumberingAfterBreak="0">
+  <w:abstractNum w:abstractNumId="25" w15:restartNumberingAfterBreak="0">
     <w:nsid w:val="51DA5318"/>
     <w:multiLevelType w:val="hybridMultilevel"/>
     <w:tmpl w:val="D6C875DC"/>
@@ -8651,7 +10680,7 @@
       </w:pPr>
     </w:lvl>
   </w:abstractNum>
-  <w:abstractNum w:abstractNumId="22" w15:restartNumberingAfterBreak="0">
+  <w:abstractNum w:abstractNumId="26" w15:restartNumberingAfterBreak="0">
     <w:nsid w:val="53164B4F"/>
     <w:multiLevelType w:val="multilevel"/>
     <w:tmpl w:val="0409001F"/>
@@ -8737,7 +10766,7 @@
       </w:pPr>
     </w:lvl>
   </w:abstractNum>
-  <w:abstractNum w:abstractNumId="23" w15:restartNumberingAfterBreak="0">
+  <w:abstractNum w:abstractNumId="27" w15:restartNumberingAfterBreak="0">
     <w:nsid w:val="56C33AD2"/>
     <w:multiLevelType w:val="hybridMultilevel"/>
     <w:tmpl w:val="FD30A7E2"/>
@@ -8826,7 +10855,96 @@
       </w:pPr>
     </w:lvl>
   </w:abstractNum>
-  <w:abstractNum w:abstractNumId="24" w15:restartNumberingAfterBreak="0">
+  <w:abstractNum w:abstractNumId="28" w15:restartNumberingAfterBreak="0">
+    <w:nsid w:val="59240638"/>
+    <w:multiLevelType w:val="hybridMultilevel"/>
+    <w:tmpl w:val="43DEFC22"/>
+    <w:lvl w:ilvl="0" w:tplc="0409000F">
+      <w:start w:val="1"/>
+      <w:numFmt w:val="decimal"/>
+      <w:lvlText w:val="%1."/>
+      <w:lvlJc w:val="left"/>
+      <w:pPr>
+        <w:ind w:left="360" w:hanging="360"/>
+      </w:pPr>
+      <w:rPr>
+        <w:rFonts w:hint="default"/>
+      </w:rPr>
+    </w:lvl>
+    <w:lvl w:ilvl="1" w:tplc="04090019" w:tentative="1">
+      <w:start w:val="1"/>
+      <w:numFmt w:val="lowerLetter"/>
+      <w:lvlText w:val="%2."/>
+      <w:lvlJc w:val="left"/>
+      <w:pPr>
+        <w:ind w:left="1080" w:hanging="360"/>
+      </w:pPr>
+    </w:lvl>
+    <w:lvl w:ilvl="2" w:tplc="0409001B" w:tentative="1">
+      <w:start w:val="1"/>
+      <w:numFmt w:val="lowerRoman"/>
+      <w:lvlText w:val="%3."/>
+      <w:lvlJc w:val="right"/>
+      <w:pPr>
+        <w:ind w:left="1800" w:hanging="180"/>
+      </w:pPr>
+    </w:lvl>
+    <w:lvl w:ilvl="3" w:tplc="0409000F" w:tentative="1">
+      <w:start w:val="1"/>
+      <w:numFmt w:val="decimal"/>
+      <w:lvlText w:val="%4."/>
+      <w:lvlJc w:val="left"/>
+      <w:pPr>
+        <w:ind w:left="2520" w:hanging="360"/>
+      </w:pPr>
+    </w:lvl>
+    <w:lvl w:ilvl="4" w:tplc="04090019" w:tentative="1">
+      <w:start w:val="1"/>
+      <w:numFmt w:val="lowerLetter"/>
+      <w:lvlText w:val="%5."/>
+      <w:lvlJc w:val="left"/>
+      <w:pPr>
+        <w:ind w:left="3240" w:hanging="360"/>
+      </w:pPr>
+    </w:lvl>
+    <w:lvl w:ilvl="5" w:tplc="0409001B" w:tentative="1">
+      <w:start w:val="1"/>
+      <w:numFmt w:val="lowerRoman"/>
+      <w:lvlText w:val="%6."/>
+      <w:lvlJc w:val="right"/>
+      <w:pPr>
+        <w:ind w:left="3960" w:hanging="180"/>
+      </w:pPr>
+    </w:lvl>
+    <w:lvl w:ilvl="6" w:tplc="0409000F" w:tentative="1">
+      <w:start w:val="1"/>
+      <w:numFmt w:val="decimal"/>
+      <w:lvlText w:val="%7."/>
+      <w:lvlJc w:val="left"/>
+      <w:pPr>
+        <w:ind w:left="4680" w:hanging="360"/>
+      </w:pPr>
+    </w:lvl>
+    <w:lvl w:ilvl="7" w:tplc="04090019" w:tentative="1">
+      <w:start w:val="1"/>
+      <w:numFmt w:val="lowerLetter"/>
+      <w:lvlText w:val="%8."/>
+      <w:lvlJc w:val="left"/>
+      <w:pPr>
+        <w:ind w:left="5400" w:hanging="360"/>
+      </w:pPr>
+    </w:lvl>
+    <w:lvl w:ilvl="8" w:tplc="0409001B" w:tentative="1">
+      <w:start w:val="1"/>
+      <w:numFmt w:val="lowerRoman"/>
+      <w:lvlText w:val="%9."/>
+      <w:lvlJc w:val="right"/>
+      <w:pPr>
+        <w:ind w:left="6120" w:hanging="180"/>
+      </w:pPr>
+    </w:lvl>
+  </w:abstractNum>
+  <w:abstractNum w:abstractNumId="29" w15:restartNumberingAfterBreak="0">
     <w:nsid w:val="65565F77"/>
     <w:multiLevelType w:val="hybridMultilevel"/>
     <w:tmpl w:val="C43A6F32"/>
@@ -8915,7 +11033,7 @@
       </w:pPr>
     </w:lvl>
   </w:abstractNum>
-  <w:abstractNum w:abstractNumId="25" w15:restartNumberingAfterBreak="0">
+  <w:abstractNum w:abstractNumId="30" w15:restartNumberingAfterBreak="0">
     <w:nsid w:val="6A9F2619"/>
     <w:multiLevelType w:val="hybridMultilevel"/>
     <w:tmpl w:val="E6004876"/>
@@ -9004,7 +11122,7 @@
       </w:pPr>
     </w:lvl>
   </w:abstractNum>
-  <w:abstractNum w:abstractNumId="26" w15:restartNumberingAfterBreak="0">
+  <w:abstractNum w:abstractNumId="31" w15:restartNumberingAfterBreak="0">
     <w:nsid w:val="6E824A7C"/>
     <w:multiLevelType w:val="multilevel"/>
     <w:tmpl w:val="0409001F"/>
@@ -9093,7 +11211,7 @@
       </w:pPr>
     </w:lvl>
   </w:abstractNum>
-  <w:abstractNum w:abstractNumId="27" w15:restartNumberingAfterBreak="0">
+  <w:abstractNum w:abstractNumId="32" w15:restartNumberingAfterBreak="0">
     <w:nsid w:val="72CB36F4"/>
     <w:multiLevelType w:val="hybridMultilevel"/>
     <w:tmpl w:val="769CD486"/>
@@ -9182,7 +11300,7 @@
       </w:pPr>
     </w:lvl>
   </w:abstractNum>
-  <w:abstractNum w:abstractNumId="28" w15:restartNumberingAfterBreak="0">
+  <w:abstractNum w:abstractNumId="33" w15:restartNumberingAfterBreak="0">
     <w:nsid w:val="73217811"/>
     <w:multiLevelType w:val="multilevel"/>
     <w:tmpl w:val="0409001F"/>
@@ -9271,7 +11389,7 @@
       </w:pPr>
     </w:lvl>
   </w:abstractNum>
-  <w:abstractNum w:abstractNumId="29" w15:restartNumberingAfterBreak="0">
+  <w:abstractNum w:abstractNumId="34" w15:restartNumberingAfterBreak="0">
     <w:nsid w:val="767C3D7C"/>
     <w:multiLevelType w:val="multilevel"/>
     <w:tmpl w:val="D9FADB98"/>
@@ -9384,95 +11502,226 @@
       </w:rPr>
     </w:lvl>
   </w:abstractNum>
+  <w:abstractNum w:abstractNumId="35" w15:restartNumberingAfterBreak="0">
+    <w:nsid w:val="7A3A5CB6"/>
+    <w:multiLevelType w:val="multilevel"/>
+    <w:tmpl w:val="F2568926"/>
+    <w:lvl w:ilvl="0">
+      <w:start w:val="3"/>
+      <w:numFmt w:val="decimal"/>
+      <w:lvlText w:val="%1."/>
+      <w:lvlJc w:val="left"/>
+      <w:pPr>
+        <w:ind w:left="360" w:hanging="360"/>
+      </w:pPr>
+      <w:rPr>
+        <w:rFonts w:hint="default"/>
+      </w:rPr>
+    </w:lvl>
+    <w:lvl w:ilvl="1">
+      <w:start w:val="4"/>
+      <w:numFmt w:val="decimal"/>
+      <w:lvlText w:val="%1.%2."/>
+      <w:lvlJc w:val="left"/>
+      <w:pPr>
+        <w:ind w:left="792" w:hanging="432"/>
+      </w:pPr>
+      <w:rPr>
+        <w:rFonts w:hint="default"/>
+      </w:rPr>
+    </w:lvl>
+    <w:lvl w:ilvl="2">
+      <w:start w:val="1"/>
+      <w:numFmt w:val="decimal"/>
+      <w:lvlText w:val="%1.%2.%3."/>
+      <w:lvlJc w:val="left"/>
+      <w:pPr>
+        <w:ind w:left="1224" w:hanging="504"/>
+      </w:pPr>
+      <w:rPr>
+        <w:rFonts w:hint="default"/>
+      </w:rPr>
+    </w:lvl>
+    <w:lvl w:ilvl="3">
+      <w:start w:val="1"/>
+      <w:numFmt w:val="decimal"/>
+      <w:lvlText w:val="%1.%2.%3.%4."/>
+      <w:lvlJc w:val="left"/>
+      <w:pPr>
+        <w:ind w:left="1728" w:hanging="648"/>
+      </w:pPr>
+      <w:rPr>
+        <w:rFonts w:hint="default"/>
+      </w:rPr>
+    </w:lvl>
+    <w:lvl w:ilvl="4">
+      <w:start w:val="1"/>
+      <w:numFmt w:val="decimal"/>
+      <w:lvlText w:val="%1.%2.%3.%4.%5."/>
+      <w:lvlJc w:val="left"/>
+      <w:pPr>
+        <w:ind w:left="2232" w:hanging="792"/>
+      </w:pPr>
+      <w:rPr>
+        <w:rFonts w:hint="default"/>
+      </w:rPr>
+    </w:lvl>
+    <w:lvl w:ilvl="5">
+      <w:start w:val="1"/>
+      <w:numFmt w:val="decimal"/>
+      <w:lvlText w:val="%1.%2.%3.%4.%5.%6."/>
+      <w:lvlJc w:val="left"/>
+      <w:pPr>
+        <w:ind w:left="2736" w:hanging="936"/>
+      </w:pPr>
+      <w:rPr>
+        <w:rFonts w:hint="default"/>
+      </w:rPr>
+    </w:lvl>
+    <w:lvl w:ilvl="6">
+      <w:start w:val="1"/>
+      <w:numFmt w:val="decimal"/>
+      <w:lvlText w:val="%1.%2.%3.%4.%5.%6.%7."/>
+      <w:lvlJc w:val="left"/>
+      <w:pPr>
+        <w:ind w:left="3240" w:hanging="1080"/>
+      </w:pPr>
+      <w:rPr>
+        <w:rFonts w:hint="default"/>
+      </w:rPr>
+    </w:lvl>
+    <w:lvl w:ilvl="7">
+      <w:start w:val="1"/>
+      <w:numFmt w:val="decimal"/>
+      <w:lvlText w:val="%1.%2.%3.%4.%5.%6.%7.%8."/>
+      <w:lvlJc w:val="left"/>
+      <w:pPr>
+        <w:ind w:left="3744" w:hanging="1224"/>
+      </w:pPr>
+      <w:rPr>
+        <w:rFonts w:hint="default"/>
+      </w:rPr>
+    </w:lvl>
+    <w:lvl w:ilvl="8">
+      <w:start w:val="1"/>
+      <w:numFmt w:val="decimal"/>
+      <w:lvlText w:val="%1.%2.%3.%4.%5.%6.%7.%8.%9."/>
+      <w:lvlJc w:val="left"/>
+      <w:pPr>
+        <w:ind w:left="4320" w:hanging="1440"/>
+      </w:pPr>
+      <w:rPr>
+        <w:rFonts w:hint="default"/>
+      </w:rPr>
+    </w:lvl>
+  </w:abstractNum>
   <w:num w:numId="1">
+    <w:abstractNumId w:val="31"/>
+  </w:num>
+  <w:num w:numId="2">
+    <w:abstractNumId w:val="9"/>
+  </w:num>
+  <w:num w:numId="3">
+    <w:abstractNumId w:val="25"/>
+  </w:num>
+  <w:num w:numId="4">
+    <w:abstractNumId w:val="18"/>
+  </w:num>
+  <w:num w:numId="5">
+    <w:abstractNumId w:val="4"/>
+  </w:num>
+  <w:num w:numId="6">
+    <w:abstractNumId w:val="32"/>
+  </w:num>
+  <w:num w:numId="7">
+    <w:abstractNumId w:val="29"/>
+  </w:num>
+  <w:num w:numId="8">
+    <w:abstractNumId w:val="5"/>
+  </w:num>
+  <w:num w:numId="9">
+    <w:abstractNumId w:val="33"/>
+  </w:num>
+  <w:num w:numId="10">
+    <w:abstractNumId w:val="7"/>
+  </w:num>
+  <w:num w:numId="11">
+    <w:abstractNumId w:val="20"/>
+  </w:num>
+  <w:num w:numId="12">
+    <w:abstractNumId w:val="30"/>
+  </w:num>
+  <w:num w:numId="13">
+    <w:abstractNumId w:val="13"/>
+  </w:num>
+  <w:num w:numId="14">
+    <w:abstractNumId w:val="22"/>
+  </w:num>
+  <w:num w:numId="15">
+    <w:abstractNumId w:val="16"/>
+  </w:num>
+  <w:num w:numId="16">
+    <w:abstractNumId w:val="17"/>
+  </w:num>
+  <w:num w:numId="17">
+    <w:abstractNumId w:val="12"/>
+  </w:num>
+  <w:num w:numId="18">
+    <w:abstractNumId w:val="24"/>
+  </w:num>
+  <w:num w:numId="19">
+    <w:abstractNumId w:val="19"/>
+  </w:num>
+  <w:num w:numId="20">
+    <w:abstractNumId w:val="10"/>
+  </w:num>
+  <w:num w:numId="21">
+    <w:abstractNumId w:val="27"/>
+  </w:num>
+  <w:num w:numId="22">
+    <w:abstractNumId w:val="6"/>
+  </w:num>
+  <w:num w:numId="23">
     <w:abstractNumId w:val="26"/>
   </w:num>
-  <w:num w:numId="2">
+  <w:num w:numId="24">
+    <w:abstractNumId w:val="3"/>
+  </w:num>
+  <w:num w:numId="25">
     <w:abstractNumId w:val="8"/>
   </w:num>
-  <w:num w:numId="3">
-    <w:abstractNumId w:val="21"/>
-  </w:num>
-  <w:num w:numId="4">
-    <w:abstractNumId w:val="14"/>
-  </w:num>
-  <w:num w:numId="5">
-    <w:abstractNumId w:val="3"/>
-  </w:num>
-  <w:num w:numId="6">
-    <w:abstractNumId w:val="27"/>
-  </w:num>
-  <w:num w:numId="7">
-    <w:abstractNumId w:val="24"/>
-  </w:num>
-  <w:num w:numId="8">
-    <w:abstractNumId w:val="4"/>
-  </w:num>
-  <w:num w:numId="9">
-    <w:abstractNumId w:val="28"/>
-  </w:num>
-  <w:num w:numId="10">
-    <w:abstractNumId w:val="6"/>
-  </w:num>
-  <w:num w:numId="11">
-    <w:abstractNumId w:val="16"/>
-  </w:num>
-  <w:num w:numId="12">
-    <w:abstractNumId w:val="25"/>
-  </w:num>
-  <w:num w:numId="13">
-    <w:abstractNumId w:val="11"/>
-  </w:num>
-  <w:num w:numId="14">
-    <w:abstractNumId w:val="18"/>
-  </w:num>
-  <w:num w:numId="15">
-    <w:abstractNumId w:val="12"/>
-  </w:num>
-  <w:num w:numId="16">
-    <w:abstractNumId w:val="13"/>
-  </w:num>
-  <w:num w:numId="17">
-    <w:abstractNumId w:val="10"/>
-  </w:num>
-  <w:num w:numId="18">
-    <w:abstractNumId w:val="20"/>
-  </w:num>
-  <w:num w:numId="19">
-    <w:abstractNumId w:val="15"/>
-  </w:num>
-  <w:num w:numId="20">
-    <w:abstractNumId w:val="9"/>
-  </w:num>
-  <w:num w:numId="21">
+  <w:num w:numId="26">
     <w:abstractNumId w:val="23"/>
   </w:num>
-  <w:num w:numId="22">
-    <w:abstractNumId w:val="5"/>
-  </w:num>
-  <w:num w:numId="23">
-    <w:abstractNumId w:val="22"/>
-  </w:num>
-  <w:num w:numId="24">
-    <w:abstractNumId w:val="2"/>
-  </w:num>
-  <w:num w:numId="25">
-    <w:abstractNumId w:val="7"/>
-  </w:num>
-  <w:num w:numId="26">
-    <w:abstractNumId w:val="19"/>
-  </w:num>
   <w:num w:numId="27">
-    <w:abstractNumId w:val="29"/>
+    <w:abstractNumId w:val="34"/>
   </w:num>
   <w:num w:numId="28">
     <w:abstractNumId w:val="0"/>
   </w:num>
   <w:num w:numId="29">
-    <w:abstractNumId w:val="17"/>
+    <w:abstractNumId w:val="21"/>
   </w:num>
   <w:num w:numId="30">
+    <w:abstractNumId w:val="2"/>
+  </w:num>
+  <w:num w:numId="31">
+    <w:abstractNumId w:val="14"/>
+  </w:num>
+  <w:num w:numId="32">
+    <w:abstractNumId w:val="15"/>
+  </w:num>
+  <w:num w:numId="33">
+    <w:abstractNumId w:val="28"/>
+  </w:num>
+  <w:num w:numId="34">
     <w:abstractNumId w:val="1"/>
+  </w:num>
+  <w:num w:numId="35">
+    <w:abstractNumId w:val="11"/>
+  </w:num>
+  <w:num w:numId="36">
+    <w:abstractNumId w:val="35"/>
   </w:num>
 </w:numbering>
 </file>

</xml_diff>

<commit_message>
feat(usecase des 2.3-2.5)!: uncomplete but refer usecase 2.2 BREAKING CHANGE: Previous commit change usecase number to 2
</commit_message>
<xml_diff>
--- a/Usecase Description.docx
+++ b/Usecase Description.docx
@@ -7412,6 +7412,2613 @@
               </w:rPr>
               <w:t xml:space="preserve"> เช่น ดิน เพอร์ไลท์ หินภูเขาไฟ</w:t>
             </w:r>
+          </w:p>
+        </w:tc>
+      </w:tr>
+    </w:tbl>
+    <w:p/>
+    <w:p>
+      <w:r>
+        <w:br w:type="page"/>
+      </w:r>
+    </w:p>
+    <w:p>
+      <w:pPr>
+        <w:pStyle w:val="Heading2"/>
+      </w:pPr>
+      <w:r>
+        <w:lastRenderedPageBreak/>
+        <w:t>Usecase 2.3 Pot Management</w:t>
+      </w:r>
+    </w:p>
+    <w:tbl>
+      <w:tblPr>
+        <w:tblStyle w:val="TableGrid"/>
+        <w:tblW w:w="0" w:type="auto"/>
+        <w:tblLook w:val="04A0" w:firstRow="1" w:lastRow="0" w:firstColumn="1" w:lastColumn="0" w:noHBand="0" w:noVBand="1"/>
+      </w:tblPr>
+      <w:tblGrid>
+        <w:gridCol w:w="2335"/>
+        <w:gridCol w:w="6681"/>
+      </w:tblGrid>
+      <w:tr>
+        <w:tc>
+          <w:tcPr>
+            <w:tcW w:w="2335" w:type="dxa"/>
+          </w:tcPr>
+          <w:p>
+            <w:pPr>
+              <w:rPr>
+                <w:rFonts w:asciiTheme="minorBidi" w:hAnsiTheme="minorBidi"/>
+                <w:sz w:val="28"/>
+              </w:rPr>
+            </w:pPr>
+            <w:r>
+              <w:rPr>
+                <w:rFonts w:asciiTheme="minorBidi" w:hAnsiTheme="minorBidi"/>
+                <w:sz w:val="28"/>
+              </w:rPr>
+              <w:t>Usecase No.</w:t>
+            </w:r>
+          </w:p>
+        </w:tc>
+        <w:tc>
+          <w:tcPr>
+            <w:tcW w:w="6681" w:type="dxa"/>
+          </w:tcPr>
+          <w:p>
+            <w:pPr>
+              <w:rPr>
+                <w:rFonts w:asciiTheme="minorBidi" w:hAnsiTheme="minorBidi"/>
+                <w:sz w:val="28"/>
+              </w:rPr>
+            </w:pPr>
+          </w:p>
+        </w:tc>
+      </w:tr>
+      <w:tr>
+        <w:tc>
+          <w:tcPr>
+            <w:tcW w:w="2335" w:type="dxa"/>
+          </w:tcPr>
+          <w:p>
+            <w:pPr>
+              <w:rPr>
+                <w:rFonts w:asciiTheme="minorBidi" w:hAnsiTheme="minorBidi"/>
+                <w:sz w:val="28"/>
+              </w:rPr>
+            </w:pPr>
+            <w:r>
+              <w:rPr>
+                <w:rFonts w:asciiTheme="minorBidi" w:hAnsiTheme="minorBidi"/>
+                <w:sz w:val="28"/>
+              </w:rPr>
+              <w:t>Usecase name</w:t>
+            </w:r>
+          </w:p>
+        </w:tc>
+        <w:tc>
+          <w:tcPr>
+            <w:tcW w:w="6681" w:type="dxa"/>
+          </w:tcPr>
+          <w:p>
+            <w:pPr>
+              <w:rPr>
+                <w:rFonts w:asciiTheme="minorBidi" w:hAnsiTheme="minorBidi"/>
+                <w:sz w:val="28"/>
+              </w:rPr>
+            </w:pPr>
+          </w:p>
+        </w:tc>
+      </w:tr>
+      <w:tr>
+        <w:tc>
+          <w:tcPr>
+            <w:tcW w:w="2335" w:type="dxa"/>
+          </w:tcPr>
+          <w:p>
+            <w:pPr>
+              <w:rPr>
+                <w:rFonts w:asciiTheme="minorBidi" w:hAnsiTheme="minorBidi"/>
+                <w:sz w:val="28"/>
+              </w:rPr>
+            </w:pPr>
+            <w:r>
+              <w:rPr>
+                <w:rFonts w:asciiTheme="minorBidi" w:hAnsiTheme="minorBidi"/>
+                <w:sz w:val="28"/>
+              </w:rPr>
+              <w:t>Last update on</w:t>
+            </w:r>
+          </w:p>
+        </w:tc>
+        <w:tc>
+          <w:tcPr>
+            <w:tcW w:w="6681" w:type="dxa"/>
+          </w:tcPr>
+          <w:p>
+            <w:pPr>
+              <w:rPr>
+                <w:rFonts w:asciiTheme="minorBidi" w:hAnsiTheme="minorBidi"/>
+                <w:sz w:val="28"/>
+              </w:rPr>
+            </w:pPr>
+          </w:p>
+        </w:tc>
+      </w:tr>
+      <w:tr>
+        <w:tc>
+          <w:tcPr>
+            <w:tcW w:w="2335" w:type="dxa"/>
+          </w:tcPr>
+          <w:p>
+            <w:pPr>
+              <w:rPr>
+                <w:rFonts w:asciiTheme="minorBidi" w:hAnsiTheme="minorBidi"/>
+                <w:sz w:val="28"/>
+              </w:rPr>
+            </w:pPr>
+            <w:r>
+              <w:rPr>
+                <w:rFonts w:asciiTheme="minorBidi" w:hAnsiTheme="minorBidi"/>
+                <w:sz w:val="28"/>
+              </w:rPr>
+              <w:t>Last update by</w:t>
+            </w:r>
+          </w:p>
+        </w:tc>
+        <w:tc>
+          <w:tcPr>
+            <w:tcW w:w="6681" w:type="dxa"/>
+          </w:tcPr>
+          <w:p>
+            <w:pPr>
+              <w:rPr>
+                <w:rFonts w:asciiTheme="minorBidi" w:hAnsiTheme="minorBidi"/>
+                <w:sz w:val="28"/>
+              </w:rPr>
+            </w:pPr>
+            <w:r>
+              <w:rPr>
+                <w:rFonts w:asciiTheme="minorBidi" w:hAnsiTheme="minorBidi"/>
+                <w:sz w:val="28"/>
+              </w:rPr>
+              <w:t>Jugkapun B.</w:t>
+            </w:r>
+          </w:p>
+        </w:tc>
+      </w:tr>
+      <w:tr>
+        <w:tc>
+          <w:tcPr>
+            <w:tcW w:w="2335" w:type="dxa"/>
+          </w:tcPr>
+          <w:p>
+            <w:pPr>
+              <w:rPr>
+                <w:rFonts w:asciiTheme="minorBidi" w:hAnsiTheme="minorBidi"/>
+                <w:sz w:val="28"/>
+              </w:rPr>
+            </w:pPr>
+            <w:r>
+              <w:rPr>
+                <w:rFonts w:asciiTheme="minorBidi" w:hAnsiTheme="minorBidi"/>
+                <w:sz w:val="28"/>
+              </w:rPr>
+              <w:t>Primary Actor</w:t>
+            </w:r>
+          </w:p>
+        </w:tc>
+        <w:tc>
+          <w:tcPr>
+            <w:tcW w:w="6681" w:type="dxa"/>
+          </w:tcPr>
+          <w:p>
+            <w:pPr>
+              <w:rPr>
+                <w:rFonts w:asciiTheme="minorBidi" w:hAnsiTheme="minorBidi"/>
+                <w:sz w:val="28"/>
+              </w:rPr>
+            </w:pPr>
+            <w:r>
+              <w:rPr>
+                <w:rFonts w:asciiTheme="minorBidi" w:hAnsiTheme="minorBidi"/>
+                <w:sz w:val="28"/>
+              </w:rPr>
+              <w:t>User</w:t>
+            </w:r>
+          </w:p>
+        </w:tc>
+      </w:tr>
+      <w:tr>
+        <w:tc>
+          <w:tcPr>
+            <w:tcW w:w="2335" w:type="dxa"/>
+          </w:tcPr>
+          <w:p>
+            <w:pPr>
+              <w:rPr>
+                <w:rFonts w:asciiTheme="minorBidi" w:hAnsiTheme="minorBidi"/>
+                <w:sz w:val="28"/>
+              </w:rPr>
+            </w:pPr>
+            <w:r>
+              <w:rPr>
+                <w:rFonts w:asciiTheme="minorBidi" w:hAnsiTheme="minorBidi"/>
+                <w:sz w:val="28"/>
+              </w:rPr>
+              <w:t>Secondary Actor</w:t>
+            </w:r>
+          </w:p>
+        </w:tc>
+        <w:tc>
+          <w:tcPr>
+            <w:tcW w:w="6681" w:type="dxa"/>
+          </w:tcPr>
+          <w:p>
+            <w:pPr>
+              <w:rPr>
+                <w:rFonts w:asciiTheme="minorBidi" w:hAnsiTheme="minorBidi"/>
+                <w:sz w:val="28"/>
+              </w:rPr>
+            </w:pPr>
+            <w:r>
+              <w:rPr>
+                <w:rFonts w:asciiTheme="minorBidi" w:hAnsiTheme="minorBidi"/>
+                <w:sz w:val="28"/>
+              </w:rPr>
+              <w:t>-</w:t>
+            </w:r>
+          </w:p>
+        </w:tc>
+      </w:tr>
+      <w:tr>
+        <w:tc>
+          <w:tcPr>
+            <w:tcW w:w="2335" w:type="dxa"/>
+          </w:tcPr>
+          <w:p>
+            <w:pPr>
+              <w:rPr>
+                <w:rFonts w:asciiTheme="minorBidi" w:hAnsiTheme="minorBidi"/>
+                <w:sz w:val="28"/>
+              </w:rPr>
+            </w:pPr>
+            <w:r>
+              <w:rPr>
+                <w:rFonts w:asciiTheme="minorBidi" w:hAnsiTheme="minorBidi"/>
+                <w:sz w:val="28"/>
+              </w:rPr>
+              <w:t>Objective</w:t>
+            </w:r>
+          </w:p>
+        </w:tc>
+        <w:tc>
+          <w:tcPr>
+            <w:tcW w:w="6681" w:type="dxa"/>
+          </w:tcPr>
+          <w:p>
+            <w:pPr>
+              <w:rPr>
+                <w:rFonts w:asciiTheme="minorBidi" w:hAnsiTheme="minorBidi"/>
+                <w:sz w:val="28"/>
+                <w:cs/>
+              </w:rPr>
+            </w:pPr>
+          </w:p>
+        </w:tc>
+      </w:tr>
+      <w:tr>
+        <w:tc>
+          <w:tcPr>
+            <w:tcW w:w="2335" w:type="dxa"/>
+          </w:tcPr>
+          <w:p>
+            <w:pPr>
+              <w:rPr>
+                <w:rFonts w:asciiTheme="minorBidi" w:hAnsiTheme="minorBidi"/>
+                <w:sz w:val="28"/>
+              </w:rPr>
+            </w:pPr>
+            <w:r>
+              <w:rPr>
+                <w:rFonts w:asciiTheme="minorBidi" w:hAnsiTheme="minorBidi"/>
+                <w:sz w:val="28"/>
+              </w:rPr>
+              <w:t>Usecase type</w:t>
+            </w:r>
+          </w:p>
+        </w:tc>
+        <w:tc>
+          <w:tcPr>
+            <w:tcW w:w="6681" w:type="dxa"/>
+          </w:tcPr>
+          <w:p>
+            <w:pPr>
+              <w:rPr>
+                <w:rFonts w:asciiTheme="minorBidi" w:hAnsiTheme="minorBidi"/>
+                <w:sz w:val="28"/>
+              </w:rPr>
+            </w:pPr>
+            <w:sdt>
+              <w:sdtPr>
+                <w:rPr>
+                  <w:rFonts w:asciiTheme="minorBidi" w:hAnsiTheme="minorBidi"/>
+                  <w:sz w:val="28"/>
+                </w:rPr>
+                <w:id w:val="24611935"/>
+                <w14:checkbox>
+                  <w14:checked w14:val="1"/>
+                  <w14:checkedState w14:val="2612" w14:font="MS Gothic"/>
+                  <w14:uncheckedState w14:val="2610" w14:font="MS Gothic"/>
+                </w14:checkbox>
+              </w:sdtPr>
+              <w:sdtContent>
+                <w:r>
+                  <w:rPr>
+                    <w:rFonts w:ascii="MS Gothic" w:eastAsia="MS Gothic" w:hAnsi="MS Gothic" w:hint="eastAsia"/>
+                    <w:sz w:val="28"/>
+                  </w:rPr>
+                  <w:t>☒</w:t>
+                </w:r>
+              </w:sdtContent>
+            </w:sdt>
+            <w:r>
+              <w:rPr>
+                <w:rFonts w:asciiTheme="minorBidi" w:hAnsiTheme="minorBidi"/>
+                <w:sz w:val="28"/>
+              </w:rPr>
+              <w:t xml:space="preserve"> Basic  </w:t>
+            </w:r>
+            <w:sdt>
+              <w:sdtPr>
+                <w:rPr>
+                  <w:rFonts w:asciiTheme="minorBidi" w:hAnsiTheme="minorBidi"/>
+                  <w:sz w:val="28"/>
+                </w:rPr>
+                <w:id w:val="1841894920"/>
+                <w14:checkbox>
+                  <w14:checked w14:val="0"/>
+                  <w14:checkedState w14:val="2612" w14:font="MS Gothic"/>
+                  <w14:uncheckedState w14:val="2610" w14:font="MS Gothic"/>
+                </w14:checkbox>
+              </w:sdtPr>
+              <w:sdtContent>
+                <w:r>
+                  <w:rPr>
+                    <w:rFonts w:ascii="Segoe UI Symbol" w:eastAsia="MS Gothic" w:hAnsi="Segoe UI Symbol" w:cs="Segoe UI Symbol"/>
+                    <w:sz w:val="28"/>
+                  </w:rPr>
+                  <w:t>☐</w:t>
+                </w:r>
+              </w:sdtContent>
+            </w:sdt>
+            <w:r>
+              <w:rPr>
+                <w:rFonts w:asciiTheme="minorBidi" w:hAnsiTheme="minorBidi"/>
+                <w:sz w:val="28"/>
+              </w:rPr>
+              <w:t xml:space="preserve"> Alternative  </w:t>
+            </w:r>
+            <w:sdt>
+              <w:sdtPr>
+                <w:rPr>
+                  <w:rFonts w:asciiTheme="minorBidi" w:hAnsiTheme="minorBidi"/>
+                  <w:sz w:val="28"/>
+                </w:rPr>
+                <w:id w:val="2099524501"/>
+                <w14:checkbox>
+                  <w14:checked w14:val="0"/>
+                  <w14:checkedState w14:val="2612" w14:font="MS Gothic"/>
+                  <w14:uncheckedState w14:val="2610" w14:font="MS Gothic"/>
+                </w14:checkbox>
+              </w:sdtPr>
+              <w:sdtContent>
+                <w:r>
+                  <w:rPr>
+                    <w:rFonts w:ascii="MS Gothic" w:eastAsia="MS Gothic" w:hAnsi="MS Gothic" w:hint="eastAsia"/>
+                    <w:sz w:val="28"/>
+                  </w:rPr>
+                  <w:t>☐</w:t>
+                </w:r>
+              </w:sdtContent>
+            </w:sdt>
+            <w:r>
+              <w:rPr>
+                <w:rFonts w:asciiTheme="minorBidi" w:hAnsiTheme="minorBidi"/>
+                <w:sz w:val="28"/>
+              </w:rPr>
+              <w:t xml:space="preserve"> Abstract  </w:t>
+            </w:r>
+            <w:sdt>
+              <w:sdtPr>
+                <w:rPr>
+                  <w:rFonts w:asciiTheme="minorBidi" w:hAnsiTheme="minorBidi"/>
+                  <w:sz w:val="28"/>
+                </w:rPr>
+                <w:id w:val="516661569"/>
+                <w14:checkbox>
+                  <w14:checked w14:val="0"/>
+                  <w14:checkedState w14:val="2612" w14:font="MS Gothic"/>
+                  <w14:uncheckedState w14:val="2610" w14:font="MS Gothic"/>
+                </w14:checkbox>
+              </w:sdtPr>
+              <w:sdtContent>
+                <w:r>
+                  <w:rPr>
+                    <w:rFonts w:ascii="Segoe UI Symbol" w:eastAsia="MS Gothic" w:hAnsi="Segoe UI Symbol" w:cs="Segoe UI Symbol"/>
+                    <w:sz w:val="28"/>
+                  </w:rPr>
+                  <w:t>☐</w:t>
+                </w:r>
+              </w:sdtContent>
+            </w:sdt>
+            <w:r>
+              <w:rPr>
+                <w:rFonts w:asciiTheme="minorBidi" w:hAnsiTheme="minorBidi"/>
+                <w:sz w:val="28"/>
+              </w:rPr>
+              <w:t xml:space="preserve"> Extension</w:t>
+            </w:r>
+          </w:p>
+        </w:tc>
+      </w:tr>
+      <w:tr>
+        <w:tc>
+          <w:tcPr>
+            <w:tcW w:w="2335" w:type="dxa"/>
+          </w:tcPr>
+          <w:p>
+            <w:pPr>
+              <w:rPr>
+                <w:rFonts w:asciiTheme="minorBidi" w:hAnsiTheme="minorBidi"/>
+                <w:sz w:val="28"/>
+              </w:rPr>
+            </w:pPr>
+            <w:r>
+              <w:rPr>
+                <w:rFonts w:asciiTheme="minorBidi" w:hAnsiTheme="minorBidi"/>
+                <w:sz w:val="28"/>
+              </w:rPr>
+              <w:t>Precondition</w:t>
+            </w:r>
+          </w:p>
+        </w:tc>
+        <w:tc>
+          <w:tcPr>
+            <w:tcW w:w="6681" w:type="dxa"/>
+          </w:tcPr>
+          <w:p>
+            <w:pPr>
+              <w:rPr>
+                <w:rFonts w:asciiTheme="minorBidi" w:eastAsia="MS Gothic" w:hAnsiTheme="minorBidi"/>
+                <w:sz w:val="28"/>
+              </w:rPr>
+            </w:pPr>
+          </w:p>
+        </w:tc>
+      </w:tr>
+      <w:tr>
+        <w:tc>
+          <w:tcPr>
+            <w:tcW w:w="2335" w:type="dxa"/>
+          </w:tcPr>
+          <w:p>
+            <w:pPr>
+              <w:rPr>
+                <w:rFonts w:asciiTheme="minorBidi" w:hAnsiTheme="minorBidi"/>
+                <w:sz w:val="28"/>
+              </w:rPr>
+            </w:pPr>
+            <w:r>
+              <w:rPr>
+                <w:rFonts w:asciiTheme="minorBidi" w:hAnsiTheme="minorBidi"/>
+                <w:sz w:val="28"/>
+              </w:rPr>
+              <w:t>Success End Condition</w:t>
+            </w:r>
+          </w:p>
+        </w:tc>
+        <w:tc>
+          <w:tcPr>
+            <w:tcW w:w="6681" w:type="dxa"/>
+          </w:tcPr>
+          <w:p>
+            <w:pPr>
+              <w:rPr>
+                <w:rFonts w:asciiTheme="minorBidi" w:eastAsia="MS Gothic" w:hAnsiTheme="minorBidi"/>
+                <w:sz w:val="28"/>
+                <w:cs/>
+              </w:rPr>
+            </w:pPr>
+          </w:p>
+        </w:tc>
+      </w:tr>
+      <w:tr>
+        <w:tc>
+          <w:tcPr>
+            <w:tcW w:w="2335" w:type="dxa"/>
+          </w:tcPr>
+          <w:p>
+            <w:pPr>
+              <w:rPr>
+                <w:rFonts w:asciiTheme="minorBidi" w:hAnsiTheme="minorBidi"/>
+                <w:sz w:val="28"/>
+              </w:rPr>
+            </w:pPr>
+            <w:r>
+              <w:rPr>
+                <w:rFonts w:asciiTheme="minorBidi" w:hAnsiTheme="minorBidi"/>
+                <w:sz w:val="28"/>
+              </w:rPr>
+              <w:t>Failed End Condition</w:t>
+            </w:r>
+          </w:p>
+        </w:tc>
+        <w:tc>
+          <w:tcPr>
+            <w:tcW w:w="6681" w:type="dxa"/>
+          </w:tcPr>
+          <w:p>
+            <w:pPr>
+              <w:rPr>
+                <w:rFonts w:asciiTheme="minorBidi" w:eastAsia="MS Gothic" w:hAnsiTheme="minorBidi"/>
+                <w:sz w:val="28"/>
+              </w:rPr>
+            </w:pPr>
+          </w:p>
+        </w:tc>
+      </w:tr>
+      <w:tr>
+        <w:tc>
+          <w:tcPr>
+            <w:tcW w:w="2335" w:type="dxa"/>
+          </w:tcPr>
+          <w:p>
+            <w:pPr>
+              <w:rPr>
+                <w:rFonts w:asciiTheme="minorBidi" w:hAnsiTheme="minorBidi"/>
+                <w:sz w:val="28"/>
+              </w:rPr>
+            </w:pPr>
+            <w:r>
+              <w:rPr>
+                <w:rFonts w:asciiTheme="minorBidi" w:hAnsiTheme="minorBidi"/>
+                <w:sz w:val="28"/>
+              </w:rPr>
+              <w:t>Trigger</w:t>
+            </w:r>
+          </w:p>
+        </w:tc>
+        <w:tc>
+          <w:tcPr>
+            <w:tcW w:w="6681" w:type="dxa"/>
+          </w:tcPr>
+          <w:p>
+            <w:pPr>
+              <w:rPr>
+                <w:rFonts w:asciiTheme="minorBidi" w:eastAsia="MS Gothic" w:hAnsiTheme="minorBidi"/>
+                <w:sz w:val="28"/>
+              </w:rPr>
+            </w:pPr>
+          </w:p>
+        </w:tc>
+      </w:tr>
+      <w:tr>
+        <w:tc>
+          <w:tcPr>
+            <w:tcW w:w="2335" w:type="dxa"/>
+          </w:tcPr>
+          <w:p>
+            <w:pPr>
+              <w:rPr>
+                <w:rFonts w:asciiTheme="minorBidi" w:hAnsiTheme="minorBidi"/>
+                <w:sz w:val="28"/>
+              </w:rPr>
+            </w:pPr>
+            <w:r>
+              <w:rPr>
+                <w:rFonts w:asciiTheme="minorBidi" w:hAnsiTheme="minorBidi"/>
+                <w:sz w:val="28"/>
+              </w:rPr>
+              <w:t>Basic Flow of Events</w:t>
+            </w:r>
+          </w:p>
+        </w:tc>
+        <w:tc>
+          <w:tcPr>
+            <w:tcW w:w="6681" w:type="dxa"/>
+          </w:tcPr>
+          <w:p>
+            <w:pPr>
+              <w:rPr>
+                <w:rFonts w:asciiTheme="minorBidi" w:eastAsia="MS Gothic" w:hAnsiTheme="minorBidi"/>
+                <w:sz w:val="28"/>
+              </w:rPr>
+            </w:pPr>
+          </w:p>
+        </w:tc>
+      </w:tr>
+      <w:tr>
+        <w:tc>
+          <w:tcPr>
+            <w:tcW w:w="2335" w:type="dxa"/>
+          </w:tcPr>
+          <w:p>
+            <w:pPr>
+              <w:rPr>
+                <w:rFonts w:asciiTheme="minorBidi" w:hAnsiTheme="minorBidi"/>
+                <w:sz w:val="28"/>
+              </w:rPr>
+            </w:pPr>
+            <w:r>
+              <w:rPr>
+                <w:rFonts w:asciiTheme="minorBidi" w:hAnsiTheme="minorBidi"/>
+                <w:sz w:val="28"/>
+              </w:rPr>
+              <w:t>Exception Flow of Events</w:t>
+            </w:r>
+          </w:p>
+        </w:tc>
+        <w:tc>
+          <w:tcPr>
+            <w:tcW w:w="6681" w:type="dxa"/>
+          </w:tcPr>
+          <w:p>
+            <w:pPr>
+              <w:rPr>
+                <w:rFonts w:asciiTheme="minorBidi" w:eastAsia="MS Gothic" w:hAnsiTheme="minorBidi"/>
+                <w:sz w:val="28"/>
+              </w:rPr>
+            </w:pPr>
+          </w:p>
+        </w:tc>
+      </w:tr>
+      <w:tr>
+        <w:tc>
+          <w:tcPr>
+            <w:tcW w:w="2335" w:type="dxa"/>
+          </w:tcPr>
+          <w:p>
+            <w:pPr>
+              <w:rPr>
+                <w:rFonts w:asciiTheme="minorBidi" w:hAnsiTheme="minorBidi"/>
+                <w:sz w:val="28"/>
+              </w:rPr>
+            </w:pPr>
+            <w:r>
+              <w:rPr>
+                <w:rFonts w:asciiTheme="minorBidi" w:hAnsiTheme="minorBidi"/>
+                <w:sz w:val="28"/>
+              </w:rPr>
+              <w:t>Alternative Flow of Events</w:t>
+            </w:r>
+          </w:p>
+        </w:tc>
+        <w:tc>
+          <w:tcPr>
+            <w:tcW w:w="6681" w:type="dxa"/>
+          </w:tcPr>
+          <w:p>
+            <w:pPr>
+              <w:rPr>
+                <w:rFonts w:asciiTheme="minorBidi" w:eastAsia="MS Gothic" w:hAnsiTheme="minorBidi"/>
+                <w:sz w:val="28"/>
+              </w:rPr>
+            </w:pPr>
+          </w:p>
+        </w:tc>
+      </w:tr>
+      <w:tr>
+        <w:tc>
+          <w:tcPr>
+            <w:tcW w:w="2335" w:type="dxa"/>
+          </w:tcPr>
+          <w:p>
+            <w:pPr>
+              <w:rPr>
+                <w:rFonts w:asciiTheme="minorBidi" w:hAnsiTheme="minorBidi"/>
+                <w:sz w:val="28"/>
+              </w:rPr>
+            </w:pPr>
+            <w:r>
+              <w:rPr>
+                <w:rFonts w:asciiTheme="minorBidi" w:hAnsiTheme="minorBidi"/>
+                <w:sz w:val="28"/>
+              </w:rPr>
+              <w:t>Current Open Issue</w:t>
+            </w:r>
+          </w:p>
+        </w:tc>
+        <w:tc>
+          <w:tcPr>
+            <w:tcW w:w="6681" w:type="dxa"/>
+          </w:tcPr>
+          <w:p>
+            <w:pPr>
+              <w:rPr>
+                <w:rFonts w:asciiTheme="minorBidi" w:eastAsia="MS Gothic" w:hAnsiTheme="minorBidi"/>
+                <w:sz w:val="28"/>
+              </w:rPr>
+            </w:pPr>
+          </w:p>
+        </w:tc>
+      </w:tr>
+      <w:tr>
+        <w:tc>
+          <w:tcPr>
+            <w:tcW w:w="2335" w:type="dxa"/>
+          </w:tcPr>
+          <w:p>
+            <w:pPr>
+              <w:rPr>
+                <w:rFonts w:asciiTheme="minorBidi" w:hAnsiTheme="minorBidi"/>
+                <w:sz w:val="28"/>
+              </w:rPr>
+            </w:pPr>
+            <w:r>
+              <w:rPr>
+                <w:rFonts w:asciiTheme="minorBidi" w:hAnsiTheme="minorBidi"/>
+                <w:sz w:val="28"/>
+              </w:rPr>
+              <w:t>Future Open Issue</w:t>
+            </w:r>
+          </w:p>
+        </w:tc>
+        <w:tc>
+          <w:tcPr>
+            <w:tcW w:w="6681" w:type="dxa"/>
+          </w:tcPr>
+          <w:p>
+            <w:pPr>
+              <w:rPr>
+                <w:rFonts w:asciiTheme="minorBidi" w:eastAsia="MS Gothic" w:hAnsiTheme="minorBidi"/>
+                <w:sz w:val="28"/>
+              </w:rPr>
+            </w:pPr>
+          </w:p>
+        </w:tc>
+      </w:tr>
+      <w:tr>
+        <w:tc>
+          <w:tcPr>
+            <w:tcW w:w="2335" w:type="dxa"/>
+          </w:tcPr>
+          <w:p>
+            <w:pPr>
+              <w:rPr>
+                <w:rFonts w:asciiTheme="minorBidi" w:hAnsiTheme="minorBidi"/>
+                <w:sz w:val="28"/>
+              </w:rPr>
+            </w:pPr>
+            <w:r>
+              <w:rPr>
+                <w:rFonts w:asciiTheme="minorBidi" w:hAnsiTheme="minorBidi"/>
+                <w:sz w:val="28"/>
+              </w:rPr>
+              <w:t>Superordinates</w:t>
+            </w:r>
+          </w:p>
+        </w:tc>
+        <w:tc>
+          <w:tcPr>
+            <w:tcW w:w="6681" w:type="dxa"/>
+          </w:tcPr>
+          <w:p>
+            <w:pPr>
+              <w:rPr>
+                <w:rFonts w:asciiTheme="minorBidi" w:eastAsia="MS Gothic" w:hAnsiTheme="minorBidi"/>
+                <w:sz w:val="28"/>
+              </w:rPr>
+            </w:pPr>
+          </w:p>
+        </w:tc>
+      </w:tr>
+      <w:tr>
+        <w:tc>
+          <w:tcPr>
+            <w:tcW w:w="2335" w:type="dxa"/>
+          </w:tcPr>
+          <w:p>
+            <w:pPr>
+              <w:rPr>
+                <w:rFonts w:asciiTheme="minorBidi" w:hAnsiTheme="minorBidi"/>
+                <w:sz w:val="28"/>
+              </w:rPr>
+            </w:pPr>
+            <w:r>
+              <w:rPr>
+                <w:rFonts w:asciiTheme="minorBidi" w:hAnsiTheme="minorBidi"/>
+                <w:sz w:val="28"/>
+              </w:rPr>
+              <w:t>Subordinates</w:t>
+            </w:r>
+          </w:p>
+        </w:tc>
+        <w:tc>
+          <w:tcPr>
+            <w:tcW w:w="6681" w:type="dxa"/>
+          </w:tcPr>
+          <w:p>
+            <w:pPr>
+              <w:rPr>
+                <w:rFonts w:asciiTheme="minorBidi" w:eastAsia="MS Gothic" w:hAnsiTheme="minorBidi"/>
+                <w:sz w:val="28"/>
+              </w:rPr>
+            </w:pPr>
+          </w:p>
+        </w:tc>
+      </w:tr>
+      <w:tr>
+        <w:tc>
+          <w:tcPr>
+            <w:tcW w:w="2335" w:type="dxa"/>
+          </w:tcPr>
+          <w:p>
+            <w:pPr>
+              <w:rPr>
+                <w:rFonts w:asciiTheme="minorBidi" w:hAnsiTheme="minorBidi"/>
+                <w:sz w:val="28"/>
+              </w:rPr>
+            </w:pPr>
+            <w:r>
+              <w:rPr>
+                <w:rFonts w:asciiTheme="minorBidi" w:hAnsiTheme="minorBidi"/>
+                <w:sz w:val="28"/>
+              </w:rPr>
+              <w:t>General Description</w:t>
+            </w:r>
+          </w:p>
+        </w:tc>
+        <w:tc>
+          <w:tcPr>
+            <w:tcW w:w="6681" w:type="dxa"/>
+          </w:tcPr>
+          <w:p>
+            <w:pPr>
+              <w:rPr>
+                <w:rFonts w:asciiTheme="minorBidi" w:eastAsia="MS Gothic" w:hAnsiTheme="minorBidi"/>
+                <w:sz w:val="28"/>
+              </w:rPr>
+            </w:pPr>
+          </w:p>
+        </w:tc>
+      </w:tr>
+    </w:tbl>
+    <w:p/>
+    <w:p>
+      <w:r>
+        <w:br w:type="page"/>
+      </w:r>
+    </w:p>
+    <w:p>
+      <w:pPr>
+        <w:pStyle w:val="Heading2"/>
+      </w:pPr>
+      <w:r>
+        <w:lastRenderedPageBreak/>
+        <w:t>Usecase 2.4 Fertilizer Management</w:t>
+      </w:r>
+    </w:p>
+    <w:tbl>
+      <w:tblPr>
+        <w:tblStyle w:val="TableGrid"/>
+        <w:tblW w:w="0" w:type="auto"/>
+        <w:tblLook w:val="04A0" w:firstRow="1" w:lastRow="0" w:firstColumn="1" w:lastColumn="0" w:noHBand="0" w:noVBand="1"/>
+      </w:tblPr>
+      <w:tblGrid>
+        <w:gridCol w:w="2335"/>
+        <w:gridCol w:w="6681"/>
+      </w:tblGrid>
+      <w:tr>
+        <w:tc>
+          <w:tcPr>
+            <w:tcW w:w="2335" w:type="dxa"/>
+          </w:tcPr>
+          <w:p>
+            <w:pPr>
+              <w:rPr>
+                <w:rFonts w:asciiTheme="minorBidi" w:hAnsiTheme="minorBidi"/>
+                <w:sz w:val="28"/>
+              </w:rPr>
+            </w:pPr>
+            <w:r>
+              <w:rPr>
+                <w:rFonts w:asciiTheme="minorBidi" w:hAnsiTheme="minorBidi"/>
+                <w:sz w:val="28"/>
+              </w:rPr>
+              <w:t>Usecase No.</w:t>
+            </w:r>
+          </w:p>
+        </w:tc>
+        <w:tc>
+          <w:tcPr>
+            <w:tcW w:w="6681" w:type="dxa"/>
+          </w:tcPr>
+          <w:p>
+            <w:pPr>
+              <w:rPr>
+                <w:rFonts w:asciiTheme="minorBidi" w:hAnsiTheme="minorBidi"/>
+                <w:sz w:val="28"/>
+              </w:rPr>
+            </w:pPr>
+          </w:p>
+        </w:tc>
+      </w:tr>
+      <w:tr>
+        <w:tc>
+          <w:tcPr>
+            <w:tcW w:w="2335" w:type="dxa"/>
+          </w:tcPr>
+          <w:p>
+            <w:pPr>
+              <w:rPr>
+                <w:rFonts w:asciiTheme="minorBidi" w:hAnsiTheme="minorBidi"/>
+                <w:sz w:val="28"/>
+              </w:rPr>
+            </w:pPr>
+            <w:r>
+              <w:rPr>
+                <w:rFonts w:asciiTheme="minorBidi" w:hAnsiTheme="minorBidi"/>
+                <w:sz w:val="28"/>
+              </w:rPr>
+              <w:t>Usecase name</w:t>
+            </w:r>
+          </w:p>
+        </w:tc>
+        <w:tc>
+          <w:tcPr>
+            <w:tcW w:w="6681" w:type="dxa"/>
+          </w:tcPr>
+          <w:p>
+            <w:pPr>
+              <w:rPr>
+                <w:rFonts w:asciiTheme="minorBidi" w:hAnsiTheme="minorBidi"/>
+                <w:sz w:val="28"/>
+              </w:rPr>
+            </w:pPr>
+          </w:p>
+        </w:tc>
+      </w:tr>
+      <w:tr>
+        <w:tc>
+          <w:tcPr>
+            <w:tcW w:w="2335" w:type="dxa"/>
+          </w:tcPr>
+          <w:p>
+            <w:pPr>
+              <w:rPr>
+                <w:rFonts w:asciiTheme="minorBidi" w:hAnsiTheme="minorBidi"/>
+                <w:sz w:val="28"/>
+              </w:rPr>
+            </w:pPr>
+            <w:r>
+              <w:rPr>
+                <w:rFonts w:asciiTheme="minorBidi" w:hAnsiTheme="minorBidi"/>
+                <w:sz w:val="28"/>
+              </w:rPr>
+              <w:t>Last update on</w:t>
+            </w:r>
+          </w:p>
+        </w:tc>
+        <w:tc>
+          <w:tcPr>
+            <w:tcW w:w="6681" w:type="dxa"/>
+          </w:tcPr>
+          <w:p>
+            <w:pPr>
+              <w:rPr>
+                <w:rFonts w:asciiTheme="minorBidi" w:hAnsiTheme="minorBidi"/>
+                <w:sz w:val="28"/>
+              </w:rPr>
+            </w:pPr>
+          </w:p>
+        </w:tc>
+      </w:tr>
+      <w:tr>
+        <w:tc>
+          <w:tcPr>
+            <w:tcW w:w="2335" w:type="dxa"/>
+          </w:tcPr>
+          <w:p>
+            <w:pPr>
+              <w:rPr>
+                <w:rFonts w:asciiTheme="minorBidi" w:hAnsiTheme="minorBidi"/>
+                <w:sz w:val="28"/>
+              </w:rPr>
+            </w:pPr>
+            <w:r>
+              <w:rPr>
+                <w:rFonts w:asciiTheme="minorBidi" w:hAnsiTheme="minorBidi"/>
+                <w:sz w:val="28"/>
+              </w:rPr>
+              <w:t>Last update by</w:t>
+            </w:r>
+          </w:p>
+        </w:tc>
+        <w:tc>
+          <w:tcPr>
+            <w:tcW w:w="6681" w:type="dxa"/>
+          </w:tcPr>
+          <w:p>
+            <w:pPr>
+              <w:rPr>
+                <w:rFonts w:asciiTheme="minorBidi" w:hAnsiTheme="minorBidi"/>
+                <w:sz w:val="28"/>
+              </w:rPr>
+            </w:pPr>
+            <w:r>
+              <w:rPr>
+                <w:rFonts w:asciiTheme="minorBidi" w:hAnsiTheme="minorBidi"/>
+                <w:sz w:val="28"/>
+              </w:rPr>
+              <w:t>Jugkapun B.</w:t>
+            </w:r>
+          </w:p>
+        </w:tc>
+      </w:tr>
+      <w:tr>
+        <w:tc>
+          <w:tcPr>
+            <w:tcW w:w="2335" w:type="dxa"/>
+          </w:tcPr>
+          <w:p>
+            <w:pPr>
+              <w:rPr>
+                <w:rFonts w:asciiTheme="minorBidi" w:hAnsiTheme="minorBidi"/>
+                <w:sz w:val="28"/>
+              </w:rPr>
+            </w:pPr>
+            <w:r>
+              <w:rPr>
+                <w:rFonts w:asciiTheme="minorBidi" w:hAnsiTheme="minorBidi"/>
+                <w:sz w:val="28"/>
+              </w:rPr>
+              <w:t>Primary Actor</w:t>
+            </w:r>
+          </w:p>
+        </w:tc>
+        <w:tc>
+          <w:tcPr>
+            <w:tcW w:w="6681" w:type="dxa"/>
+          </w:tcPr>
+          <w:p>
+            <w:pPr>
+              <w:rPr>
+                <w:rFonts w:asciiTheme="minorBidi" w:hAnsiTheme="minorBidi"/>
+                <w:sz w:val="28"/>
+              </w:rPr>
+            </w:pPr>
+            <w:r>
+              <w:rPr>
+                <w:rFonts w:asciiTheme="minorBidi" w:hAnsiTheme="minorBidi"/>
+                <w:sz w:val="28"/>
+              </w:rPr>
+              <w:t>User</w:t>
+            </w:r>
+          </w:p>
+        </w:tc>
+      </w:tr>
+      <w:tr>
+        <w:tc>
+          <w:tcPr>
+            <w:tcW w:w="2335" w:type="dxa"/>
+          </w:tcPr>
+          <w:p>
+            <w:pPr>
+              <w:rPr>
+                <w:rFonts w:asciiTheme="minorBidi" w:hAnsiTheme="minorBidi"/>
+                <w:sz w:val="28"/>
+              </w:rPr>
+            </w:pPr>
+            <w:r>
+              <w:rPr>
+                <w:rFonts w:asciiTheme="minorBidi" w:hAnsiTheme="minorBidi"/>
+                <w:sz w:val="28"/>
+              </w:rPr>
+              <w:t>Secondary Actor</w:t>
+            </w:r>
+          </w:p>
+        </w:tc>
+        <w:tc>
+          <w:tcPr>
+            <w:tcW w:w="6681" w:type="dxa"/>
+          </w:tcPr>
+          <w:p>
+            <w:pPr>
+              <w:rPr>
+                <w:rFonts w:asciiTheme="minorBidi" w:hAnsiTheme="minorBidi"/>
+                <w:sz w:val="28"/>
+              </w:rPr>
+            </w:pPr>
+            <w:r>
+              <w:rPr>
+                <w:rFonts w:asciiTheme="minorBidi" w:hAnsiTheme="minorBidi"/>
+                <w:sz w:val="28"/>
+              </w:rPr>
+              <w:t>-</w:t>
+            </w:r>
+          </w:p>
+        </w:tc>
+      </w:tr>
+      <w:tr>
+        <w:tc>
+          <w:tcPr>
+            <w:tcW w:w="2335" w:type="dxa"/>
+          </w:tcPr>
+          <w:p>
+            <w:pPr>
+              <w:rPr>
+                <w:rFonts w:asciiTheme="minorBidi" w:hAnsiTheme="minorBidi"/>
+                <w:sz w:val="28"/>
+              </w:rPr>
+            </w:pPr>
+            <w:r>
+              <w:rPr>
+                <w:rFonts w:asciiTheme="minorBidi" w:hAnsiTheme="minorBidi"/>
+                <w:sz w:val="28"/>
+              </w:rPr>
+              <w:t>Objective</w:t>
+            </w:r>
+          </w:p>
+        </w:tc>
+        <w:tc>
+          <w:tcPr>
+            <w:tcW w:w="6681" w:type="dxa"/>
+          </w:tcPr>
+          <w:p>
+            <w:pPr>
+              <w:rPr>
+                <w:rFonts w:asciiTheme="minorBidi" w:hAnsiTheme="minorBidi"/>
+                <w:sz w:val="28"/>
+                <w:cs/>
+              </w:rPr>
+            </w:pPr>
+          </w:p>
+        </w:tc>
+      </w:tr>
+      <w:tr>
+        <w:tc>
+          <w:tcPr>
+            <w:tcW w:w="2335" w:type="dxa"/>
+          </w:tcPr>
+          <w:p>
+            <w:pPr>
+              <w:rPr>
+                <w:rFonts w:asciiTheme="minorBidi" w:hAnsiTheme="minorBidi"/>
+                <w:sz w:val="28"/>
+              </w:rPr>
+            </w:pPr>
+            <w:r>
+              <w:rPr>
+                <w:rFonts w:asciiTheme="minorBidi" w:hAnsiTheme="minorBidi"/>
+                <w:sz w:val="28"/>
+              </w:rPr>
+              <w:t>Usecase type</w:t>
+            </w:r>
+          </w:p>
+        </w:tc>
+        <w:tc>
+          <w:tcPr>
+            <w:tcW w:w="6681" w:type="dxa"/>
+          </w:tcPr>
+          <w:p>
+            <w:pPr>
+              <w:rPr>
+                <w:rFonts w:asciiTheme="minorBidi" w:hAnsiTheme="minorBidi"/>
+                <w:sz w:val="28"/>
+              </w:rPr>
+            </w:pPr>
+            <w:sdt>
+              <w:sdtPr>
+                <w:rPr>
+                  <w:rFonts w:asciiTheme="minorBidi" w:hAnsiTheme="minorBidi"/>
+                  <w:sz w:val="28"/>
+                </w:rPr>
+                <w:id w:val="700136186"/>
+                <w14:checkbox>
+                  <w14:checked w14:val="1"/>
+                  <w14:checkedState w14:val="2612" w14:font="MS Gothic"/>
+                  <w14:uncheckedState w14:val="2610" w14:font="MS Gothic"/>
+                </w14:checkbox>
+              </w:sdtPr>
+              <w:sdtContent>
+                <w:r>
+                  <w:rPr>
+                    <w:rFonts w:ascii="MS Gothic" w:eastAsia="MS Gothic" w:hAnsi="MS Gothic" w:hint="eastAsia"/>
+                    <w:sz w:val="28"/>
+                  </w:rPr>
+                  <w:t>☒</w:t>
+                </w:r>
+              </w:sdtContent>
+            </w:sdt>
+            <w:r>
+              <w:rPr>
+                <w:rFonts w:asciiTheme="minorBidi" w:hAnsiTheme="minorBidi"/>
+                <w:sz w:val="28"/>
+              </w:rPr>
+              <w:t xml:space="preserve"> Basic  </w:t>
+            </w:r>
+            <w:sdt>
+              <w:sdtPr>
+                <w:rPr>
+                  <w:rFonts w:asciiTheme="minorBidi" w:hAnsiTheme="minorBidi"/>
+                  <w:sz w:val="28"/>
+                </w:rPr>
+                <w:id w:val="-333445898"/>
+                <w14:checkbox>
+                  <w14:checked w14:val="0"/>
+                  <w14:checkedState w14:val="2612" w14:font="MS Gothic"/>
+                  <w14:uncheckedState w14:val="2610" w14:font="MS Gothic"/>
+                </w14:checkbox>
+              </w:sdtPr>
+              <w:sdtContent>
+                <w:r>
+                  <w:rPr>
+                    <w:rFonts w:ascii="Segoe UI Symbol" w:eastAsia="MS Gothic" w:hAnsi="Segoe UI Symbol" w:cs="Segoe UI Symbol"/>
+                    <w:sz w:val="28"/>
+                  </w:rPr>
+                  <w:t>☐</w:t>
+                </w:r>
+              </w:sdtContent>
+            </w:sdt>
+            <w:r>
+              <w:rPr>
+                <w:rFonts w:asciiTheme="minorBidi" w:hAnsiTheme="minorBidi"/>
+                <w:sz w:val="28"/>
+              </w:rPr>
+              <w:t xml:space="preserve"> Alternative  </w:t>
+            </w:r>
+            <w:sdt>
+              <w:sdtPr>
+                <w:rPr>
+                  <w:rFonts w:asciiTheme="minorBidi" w:hAnsiTheme="minorBidi"/>
+                  <w:sz w:val="28"/>
+                </w:rPr>
+                <w:id w:val="-1988075853"/>
+                <w14:checkbox>
+                  <w14:checked w14:val="0"/>
+                  <w14:checkedState w14:val="2612" w14:font="MS Gothic"/>
+                  <w14:uncheckedState w14:val="2610" w14:font="MS Gothic"/>
+                </w14:checkbox>
+              </w:sdtPr>
+              <w:sdtContent>
+                <w:r>
+                  <w:rPr>
+                    <w:rFonts w:ascii="MS Gothic" w:eastAsia="MS Gothic" w:hAnsi="MS Gothic" w:hint="eastAsia"/>
+                    <w:sz w:val="28"/>
+                  </w:rPr>
+                  <w:t>☐</w:t>
+                </w:r>
+              </w:sdtContent>
+            </w:sdt>
+            <w:r>
+              <w:rPr>
+                <w:rFonts w:asciiTheme="minorBidi" w:hAnsiTheme="minorBidi"/>
+                <w:sz w:val="28"/>
+              </w:rPr>
+              <w:t xml:space="preserve"> Abstract  </w:t>
+            </w:r>
+            <w:sdt>
+              <w:sdtPr>
+                <w:rPr>
+                  <w:rFonts w:asciiTheme="minorBidi" w:hAnsiTheme="minorBidi"/>
+                  <w:sz w:val="28"/>
+                </w:rPr>
+                <w:id w:val="1317920436"/>
+                <w14:checkbox>
+                  <w14:checked w14:val="0"/>
+                  <w14:checkedState w14:val="2612" w14:font="MS Gothic"/>
+                  <w14:uncheckedState w14:val="2610" w14:font="MS Gothic"/>
+                </w14:checkbox>
+              </w:sdtPr>
+              <w:sdtContent>
+                <w:r>
+                  <w:rPr>
+                    <w:rFonts w:ascii="Segoe UI Symbol" w:eastAsia="MS Gothic" w:hAnsi="Segoe UI Symbol" w:cs="Segoe UI Symbol"/>
+                    <w:sz w:val="28"/>
+                  </w:rPr>
+                  <w:t>☐</w:t>
+                </w:r>
+              </w:sdtContent>
+            </w:sdt>
+            <w:r>
+              <w:rPr>
+                <w:rFonts w:asciiTheme="minorBidi" w:hAnsiTheme="minorBidi"/>
+                <w:sz w:val="28"/>
+              </w:rPr>
+              <w:t xml:space="preserve"> Extension</w:t>
+            </w:r>
+          </w:p>
+        </w:tc>
+      </w:tr>
+      <w:tr>
+        <w:tc>
+          <w:tcPr>
+            <w:tcW w:w="2335" w:type="dxa"/>
+          </w:tcPr>
+          <w:p>
+            <w:pPr>
+              <w:rPr>
+                <w:rFonts w:asciiTheme="minorBidi" w:hAnsiTheme="minorBidi"/>
+                <w:sz w:val="28"/>
+              </w:rPr>
+            </w:pPr>
+            <w:r>
+              <w:rPr>
+                <w:rFonts w:asciiTheme="minorBidi" w:hAnsiTheme="minorBidi"/>
+                <w:sz w:val="28"/>
+              </w:rPr>
+              <w:t>Precondition</w:t>
+            </w:r>
+          </w:p>
+        </w:tc>
+        <w:tc>
+          <w:tcPr>
+            <w:tcW w:w="6681" w:type="dxa"/>
+          </w:tcPr>
+          <w:p>
+            <w:pPr>
+              <w:rPr>
+                <w:rFonts w:asciiTheme="minorBidi" w:eastAsia="MS Gothic" w:hAnsiTheme="minorBidi"/>
+                <w:sz w:val="28"/>
+              </w:rPr>
+            </w:pPr>
+          </w:p>
+        </w:tc>
+      </w:tr>
+      <w:tr>
+        <w:tc>
+          <w:tcPr>
+            <w:tcW w:w="2335" w:type="dxa"/>
+          </w:tcPr>
+          <w:p>
+            <w:pPr>
+              <w:rPr>
+                <w:rFonts w:asciiTheme="minorBidi" w:hAnsiTheme="minorBidi"/>
+                <w:sz w:val="28"/>
+              </w:rPr>
+            </w:pPr>
+            <w:r>
+              <w:rPr>
+                <w:rFonts w:asciiTheme="minorBidi" w:hAnsiTheme="minorBidi"/>
+                <w:sz w:val="28"/>
+              </w:rPr>
+              <w:t>Success End Condition</w:t>
+            </w:r>
+          </w:p>
+        </w:tc>
+        <w:tc>
+          <w:tcPr>
+            <w:tcW w:w="6681" w:type="dxa"/>
+          </w:tcPr>
+          <w:p>
+            <w:pPr>
+              <w:rPr>
+                <w:rFonts w:asciiTheme="minorBidi" w:eastAsia="MS Gothic" w:hAnsiTheme="minorBidi"/>
+                <w:sz w:val="28"/>
+                <w:cs/>
+              </w:rPr>
+            </w:pPr>
+          </w:p>
+        </w:tc>
+      </w:tr>
+      <w:tr>
+        <w:tc>
+          <w:tcPr>
+            <w:tcW w:w="2335" w:type="dxa"/>
+          </w:tcPr>
+          <w:p>
+            <w:pPr>
+              <w:rPr>
+                <w:rFonts w:asciiTheme="minorBidi" w:hAnsiTheme="minorBidi"/>
+                <w:sz w:val="28"/>
+              </w:rPr>
+            </w:pPr>
+            <w:r>
+              <w:rPr>
+                <w:rFonts w:asciiTheme="minorBidi" w:hAnsiTheme="minorBidi"/>
+                <w:sz w:val="28"/>
+              </w:rPr>
+              <w:t>Failed End Condition</w:t>
+            </w:r>
+          </w:p>
+        </w:tc>
+        <w:tc>
+          <w:tcPr>
+            <w:tcW w:w="6681" w:type="dxa"/>
+          </w:tcPr>
+          <w:p>
+            <w:pPr>
+              <w:rPr>
+                <w:rFonts w:asciiTheme="minorBidi" w:eastAsia="MS Gothic" w:hAnsiTheme="minorBidi"/>
+                <w:sz w:val="28"/>
+              </w:rPr>
+            </w:pPr>
+          </w:p>
+        </w:tc>
+      </w:tr>
+      <w:tr>
+        <w:tc>
+          <w:tcPr>
+            <w:tcW w:w="2335" w:type="dxa"/>
+          </w:tcPr>
+          <w:p>
+            <w:pPr>
+              <w:rPr>
+                <w:rFonts w:asciiTheme="minorBidi" w:hAnsiTheme="minorBidi"/>
+                <w:sz w:val="28"/>
+              </w:rPr>
+            </w:pPr>
+            <w:r>
+              <w:rPr>
+                <w:rFonts w:asciiTheme="minorBidi" w:hAnsiTheme="minorBidi"/>
+                <w:sz w:val="28"/>
+              </w:rPr>
+              <w:t>Trigger</w:t>
+            </w:r>
+          </w:p>
+        </w:tc>
+        <w:tc>
+          <w:tcPr>
+            <w:tcW w:w="6681" w:type="dxa"/>
+          </w:tcPr>
+          <w:p>
+            <w:pPr>
+              <w:rPr>
+                <w:rFonts w:asciiTheme="minorBidi" w:eastAsia="MS Gothic" w:hAnsiTheme="minorBidi"/>
+                <w:sz w:val="28"/>
+              </w:rPr>
+            </w:pPr>
+          </w:p>
+        </w:tc>
+      </w:tr>
+      <w:tr>
+        <w:tc>
+          <w:tcPr>
+            <w:tcW w:w="2335" w:type="dxa"/>
+          </w:tcPr>
+          <w:p>
+            <w:pPr>
+              <w:rPr>
+                <w:rFonts w:asciiTheme="minorBidi" w:hAnsiTheme="minorBidi"/>
+                <w:sz w:val="28"/>
+              </w:rPr>
+            </w:pPr>
+            <w:r>
+              <w:rPr>
+                <w:rFonts w:asciiTheme="minorBidi" w:hAnsiTheme="minorBidi"/>
+                <w:sz w:val="28"/>
+              </w:rPr>
+              <w:t>Basic Flow of Events</w:t>
+            </w:r>
+          </w:p>
+        </w:tc>
+        <w:tc>
+          <w:tcPr>
+            <w:tcW w:w="6681" w:type="dxa"/>
+          </w:tcPr>
+          <w:p>
+            <w:pPr>
+              <w:rPr>
+                <w:rFonts w:asciiTheme="minorBidi" w:eastAsia="MS Gothic" w:hAnsiTheme="minorBidi"/>
+                <w:sz w:val="28"/>
+              </w:rPr>
+            </w:pPr>
+          </w:p>
+        </w:tc>
+      </w:tr>
+      <w:tr>
+        <w:tc>
+          <w:tcPr>
+            <w:tcW w:w="2335" w:type="dxa"/>
+          </w:tcPr>
+          <w:p>
+            <w:pPr>
+              <w:rPr>
+                <w:rFonts w:asciiTheme="minorBidi" w:hAnsiTheme="minorBidi"/>
+                <w:sz w:val="28"/>
+              </w:rPr>
+            </w:pPr>
+            <w:r>
+              <w:rPr>
+                <w:rFonts w:asciiTheme="minorBidi" w:hAnsiTheme="minorBidi"/>
+                <w:sz w:val="28"/>
+              </w:rPr>
+              <w:t>Exception Flow of Events</w:t>
+            </w:r>
+          </w:p>
+        </w:tc>
+        <w:tc>
+          <w:tcPr>
+            <w:tcW w:w="6681" w:type="dxa"/>
+          </w:tcPr>
+          <w:p>
+            <w:pPr>
+              <w:rPr>
+                <w:rFonts w:asciiTheme="minorBidi" w:eastAsia="MS Gothic" w:hAnsiTheme="minorBidi"/>
+                <w:sz w:val="28"/>
+              </w:rPr>
+            </w:pPr>
+          </w:p>
+        </w:tc>
+      </w:tr>
+      <w:tr>
+        <w:tc>
+          <w:tcPr>
+            <w:tcW w:w="2335" w:type="dxa"/>
+          </w:tcPr>
+          <w:p>
+            <w:pPr>
+              <w:rPr>
+                <w:rFonts w:asciiTheme="minorBidi" w:hAnsiTheme="minorBidi"/>
+                <w:sz w:val="28"/>
+              </w:rPr>
+            </w:pPr>
+            <w:r>
+              <w:rPr>
+                <w:rFonts w:asciiTheme="minorBidi" w:hAnsiTheme="minorBidi"/>
+                <w:sz w:val="28"/>
+              </w:rPr>
+              <w:t>Alternative Flow of Events</w:t>
+            </w:r>
+          </w:p>
+        </w:tc>
+        <w:tc>
+          <w:tcPr>
+            <w:tcW w:w="6681" w:type="dxa"/>
+          </w:tcPr>
+          <w:p>
+            <w:pPr>
+              <w:rPr>
+                <w:rFonts w:asciiTheme="minorBidi" w:eastAsia="MS Gothic" w:hAnsiTheme="minorBidi"/>
+                <w:sz w:val="28"/>
+              </w:rPr>
+            </w:pPr>
+          </w:p>
+        </w:tc>
+      </w:tr>
+      <w:tr>
+        <w:tc>
+          <w:tcPr>
+            <w:tcW w:w="2335" w:type="dxa"/>
+          </w:tcPr>
+          <w:p>
+            <w:pPr>
+              <w:rPr>
+                <w:rFonts w:asciiTheme="minorBidi" w:hAnsiTheme="minorBidi"/>
+                <w:sz w:val="28"/>
+              </w:rPr>
+            </w:pPr>
+            <w:r>
+              <w:rPr>
+                <w:rFonts w:asciiTheme="minorBidi" w:hAnsiTheme="minorBidi"/>
+                <w:sz w:val="28"/>
+              </w:rPr>
+              <w:t>Current Open Issue</w:t>
+            </w:r>
+          </w:p>
+        </w:tc>
+        <w:tc>
+          <w:tcPr>
+            <w:tcW w:w="6681" w:type="dxa"/>
+          </w:tcPr>
+          <w:p>
+            <w:pPr>
+              <w:rPr>
+                <w:rFonts w:asciiTheme="minorBidi" w:eastAsia="MS Gothic" w:hAnsiTheme="minorBidi"/>
+                <w:sz w:val="28"/>
+              </w:rPr>
+            </w:pPr>
+          </w:p>
+        </w:tc>
+      </w:tr>
+      <w:tr>
+        <w:tc>
+          <w:tcPr>
+            <w:tcW w:w="2335" w:type="dxa"/>
+          </w:tcPr>
+          <w:p>
+            <w:pPr>
+              <w:rPr>
+                <w:rFonts w:asciiTheme="minorBidi" w:hAnsiTheme="minorBidi"/>
+                <w:sz w:val="28"/>
+              </w:rPr>
+            </w:pPr>
+            <w:r>
+              <w:rPr>
+                <w:rFonts w:asciiTheme="minorBidi" w:hAnsiTheme="minorBidi"/>
+                <w:sz w:val="28"/>
+              </w:rPr>
+              <w:t>Future Open Issue</w:t>
+            </w:r>
+          </w:p>
+        </w:tc>
+        <w:tc>
+          <w:tcPr>
+            <w:tcW w:w="6681" w:type="dxa"/>
+          </w:tcPr>
+          <w:p>
+            <w:pPr>
+              <w:rPr>
+                <w:rFonts w:asciiTheme="minorBidi" w:eastAsia="MS Gothic" w:hAnsiTheme="minorBidi"/>
+                <w:sz w:val="28"/>
+              </w:rPr>
+            </w:pPr>
+          </w:p>
+        </w:tc>
+      </w:tr>
+      <w:tr>
+        <w:tc>
+          <w:tcPr>
+            <w:tcW w:w="2335" w:type="dxa"/>
+          </w:tcPr>
+          <w:p>
+            <w:pPr>
+              <w:rPr>
+                <w:rFonts w:asciiTheme="minorBidi" w:hAnsiTheme="minorBidi"/>
+                <w:sz w:val="28"/>
+              </w:rPr>
+            </w:pPr>
+            <w:r>
+              <w:rPr>
+                <w:rFonts w:asciiTheme="minorBidi" w:hAnsiTheme="minorBidi"/>
+                <w:sz w:val="28"/>
+              </w:rPr>
+              <w:t>Superordinates</w:t>
+            </w:r>
+          </w:p>
+        </w:tc>
+        <w:tc>
+          <w:tcPr>
+            <w:tcW w:w="6681" w:type="dxa"/>
+          </w:tcPr>
+          <w:p>
+            <w:pPr>
+              <w:rPr>
+                <w:rFonts w:asciiTheme="minorBidi" w:eastAsia="MS Gothic" w:hAnsiTheme="minorBidi"/>
+                <w:sz w:val="28"/>
+              </w:rPr>
+            </w:pPr>
+          </w:p>
+        </w:tc>
+      </w:tr>
+      <w:tr>
+        <w:tc>
+          <w:tcPr>
+            <w:tcW w:w="2335" w:type="dxa"/>
+          </w:tcPr>
+          <w:p>
+            <w:pPr>
+              <w:rPr>
+                <w:rFonts w:asciiTheme="minorBidi" w:hAnsiTheme="minorBidi"/>
+                <w:sz w:val="28"/>
+              </w:rPr>
+            </w:pPr>
+            <w:r>
+              <w:rPr>
+                <w:rFonts w:asciiTheme="minorBidi" w:hAnsiTheme="minorBidi"/>
+                <w:sz w:val="28"/>
+              </w:rPr>
+              <w:t>Subordinates</w:t>
+            </w:r>
+          </w:p>
+        </w:tc>
+        <w:tc>
+          <w:tcPr>
+            <w:tcW w:w="6681" w:type="dxa"/>
+          </w:tcPr>
+          <w:p>
+            <w:pPr>
+              <w:rPr>
+                <w:rFonts w:asciiTheme="minorBidi" w:eastAsia="MS Gothic" w:hAnsiTheme="minorBidi"/>
+                <w:sz w:val="28"/>
+              </w:rPr>
+            </w:pPr>
+          </w:p>
+        </w:tc>
+      </w:tr>
+      <w:tr>
+        <w:tc>
+          <w:tcPr>
+            <w:tcW w:w="2335" w:type="dxa"/>
+          </w:tcPr>
+          <w:p>
+            <w:pPr>
+              <w:rPr>
+                <w:rFonts w:asciiTheme="minorBidi" w:hAnsiTheme="minorBidi"/>
+                <w:sz w:val="28"/>
+              </w:rPr>
+            </w:pPr>
+            <w:r>
+              <w:rPr>
+                <w:rFonts w:asciiTheme="minorBidi" w:hAnsiTheme="minorBidi"/>
+                <w:sz w:val="28"/>
+              </w:rPr>
+              <w:t>General Description</w:t>
+            </w:r>
+          </w:p>
+        </w:tc>
+        <w:tc>
+          <w:tcPr>
+            <w:tcW w:w="6681" w:type="dxa"/>
+          </w:tcPr>
+          <w:p>
+            <w:pPr>
+              <w:rPr>
+                <w:rFonts w:asciiTheme="minorBidi" w:eastAsia="MS Gothic" w:hAnsiTheme="minorBidi"/>
+                <w:sz w:val="28"/>
+              </w:rPr>
+            </w:pPr>
+          </w:p>
+        </w:tc>
+      </w:tr>
+    </w:tbl>
+    <w:p/>
+    <w:p>
+      <w:r>
+        <w:br w:type="page"/>
+      </w:r>
+    </w:p>
+    <w:p>
+      <w:pPr>
+        <w:pStyle w:val="Heading2"/>
+      </w:pPr>
+      <w:r>
+        <w:lastRenderedPageBreak/>
+        <w:t>Usecase 2.5 Pesticide Management</w:t>
+      </w:r>
+    </w:p>
+    <w:tbl>
+      <w:tblPr>
+        <w:tblStyle w:val="TableGrid"/>
+        <w:tblW w:w="0" w:type="auto"/>
+        <w:tblLook w:val="04A0" w:firstRow="1" w:lastRow="0" w:firstColumn="1" w:lastColumn="0" w:noHBand="0" w:noVBand="1"/>
+      </w:tblPr>
+      <w:tblGrid>
+        <w:gridCol w:w="2335"/>
+        <w:gridCol w:w="6681"/>
+      </w:tblGrid>
+      <w:tr>
+        <w:tc>
+          <w:tcPr>
+            <w:tcW w:w="2335" w:type="dxa"/>
+          </w:tcPr>
+          <w:p>
+            <w:pPr>
+              <w:rPr>
+                <w:rFonts w:asciiTheme="minorBidi" w:hAnsiTheme="minorBidi"/>
+                <w:sz w:val="28"/>
+              </w:rPr>
+            </w:pPr>
+            <w:r>
+              <w:rPr>
+                <w:rFonts w:asciiTheme="minorBidi" w:hAnsiTheme="minorBidi"/>
+                <w:sz w:val="28"/>
+              </w:rPr>
+              <w:t>Usecase No.</w:t>
+            </w:r>
+          </w:p>
+        </w:tc>
+        <w:tc>
+          <w:tcPr>
+            <w:tcW w:w="6681" w:type="dxa"/>
+          </w:tcPr>
+          <w:p>
+            <w:pPr>
+              <w:rPr>
+                <w:rFonts w:asciiTheme="minorBidi" w:hAnsiTheme="minorBidi"/>
+                <w:sz w:val="28"/>
+              </w:rPr>
+            </w:pPr>
+          </w:p>
+        </w:tc>
+      </w:tr>
+      <w:tr>
+        <w:tc>
+          <w:tcPr>
+            <w:tcW w:w="2335" w:type="dxa"/>
+          </w:tcPr>
+          <w:p>
+            <w:pPr>
+              <w:rPr>
+                <w:rFonts w:asciiTheme="minorBidi" w:hAnsiTheme="minorBidi"/>
+                <w:sz w:val="28"/>
+              </w:rPr>
+            </w:pPr>
+            <w:r>
+              <w:rPr>
+                <w:rFonts w:asciiTheme="minorBidi" w:hAnsiTheme="minorBidi"/>
+                <w:sz w:val="28"/>
+              </w:rPr>
+              <w:t>Usecase name</w:t>
+            </w:r>
+          </w:p>
+        </w:tc>
+        <w:tc>
+          <w:tcPr>
+            <w:tcW w:w="6681" w:type="dxa"/>
+          </w:tcPr>
+          <w:p>
+            <w:pPr>
+              <w:rPr>
+                <w:rFonts w:asciiTheme="minorBidi" w:hAnsiTheme="minorBidi"/>
+                <w:sz w:val="28"/>
+              </w:rPr>
+            </w:pPr>
+          </w:p>
+        </w:tc>
+      </w:tr>
+      <w:tr>
+        <w:tc>
+          <w:tcPr>
+            <w:tcW w:w="2335" w:type="dxa"/>
+          </w:tcPr>
+          <w:p>
+            <w:pPr>
+              <w:rPr>
+                <w:rFonts w:asciiTheme="minorBidi" w:hAnsiTheme="minorBidi"/>
+                <w:sz w:val="28"/>
+              </w:rPr>
+            </w:pPr>
+            <w:r>
+              <w:rPr>
+                <w:rFonts w:asciiTheme="minorBidi" w:hAnsiTheme="minorBidi"/>
+                <w:sz w:val="28"/>
+              </w:rPr>
+              <w:t>Last update on</w:t>
+            </w:r>
+          </w:p>
+        </w:tc>
+        <w:tc>
+          <w:tcPr>
+            <w:tcW w:w="6681" w:type="dxa"/>
+          </w:tcPr>
+          <w:p>
+            <w:pPr>
+              <w:rPr>
+                <w:rFonts w:asciiTheme="minorBidi" w:hAnsiTheme="minorBidi"/>
+                <w:sz w:val="28"/>
+              </w:rPr>
+            </w:pPr>
+          </w:p>
+        </w:tc>
+      </w:tr>
+      <w:tr>
+        <w:tc>
+          <w:tcPr>
+            <w:tcW w:w="2335" w:type="dxa"/>
+          </w:tcPr>
+          <w:p>
+            <w:pPr>
+              <w:rPr>
+                <w:rFonts w:asciiTheme="minorBidi" w:hAnsiTheme="minorBidi"/>
+                <w:sz w:val="28"/>
+              </w:rPr>
+            </w:pPr>
+            <w:r>
+              <w:rPr>
+                <w:rFonts w:asciiTheme="minorBidi" w:hAnsiTheme="minorBidi"/>
+                <w:sz w:val="28"/>
+              </w:rPr>
+              <w:t>Last update by</w:t>
+            </w:r>
+          </w:p>
+        </w:tc>
+        <w:tc>
+          <w:tcPr>
+            <w:tcW w:w="6681" w:type="dxa"/>
+          </w:tcPr>
+          <w:p>
+            <w:pPr>
+              <w:rPr>
+                <w:rFonts w:asciiTheme="minorBidi" w:hAnsiTheme="minorBidi"/>
+                <w:sz w:val="28"/>
+              </w:rPr>
+            </w:pPr>
+            <w:r>
+              <w:rPr>
+                <w:rFonts w:asciiTheme="minorBidi" w:hAnsiTheme="minorBidi"/>
+                <w:sz w:val="28"/>
+              </w:rPr>
+              <w:t>Jugkapun B.</w:t>
+            </w:r>
+          </w:p>
+        </w:tc>
+      </w:tr>
+      <w:tr>
+        <w:tc>
+          <w:tcPr>
+            <w:tcW w:w="2335" w:type="dxa"/>
+          </w:tcPr>
+          <w:p>
+            <w:pPr>
+              <w:rPr>
+                <w:rFonts w:asciiTheme="minorBidi" w:hAnsiTheme="minorBidi"/>
+                <w:sz w:val="28"/>
+              </w:rPr>
+            </w:pPr>
+            <w:r>
+              <w:rPr>
+                <w:rFonts w:asciiTheme="minorBidi" w:hAnsiTheme="minorBidi"/>
+                <w:sz w:val="28"/>
+              </w:rPr>
+              <w:t>Primary Actor</w:t>
+            </w:r>
+          </w:p>
+        </w:tc>
+        <w:tc>
+          <w:tcPr>
+            <w:tcW w:w="6681" w:type="dxa"/>
+          </w:tcPr>
+          <w:p>
+            <w:pPr>
+              <w:rPr>
+                <w:rFonts w:asciiTheme="minorBidi" w:hAnsiTheme="minorBidi"/>
+                <w:sz w:val="28"/>
+              </w:rPr>
+            </w:pPr>
+            <w:r>
+              <w:rPr>
+                <w:rFonts w:asciiTheme="minorBidi" w:hAnsiTheme="minorBidi"/>
+                <w:sz w:val="28"/>
+              </w:rPr>
+              <w:t>User</w:t>
+            </w:r>
+          </w:p>
+        </w:tc>
+      </w:tr>
+      <w:tr>
+        <w:tc>
+          <w:tcPr>
+            <w:tcW w:w="2335" w:type="dxa"/>
+          </w:tcPr>
+          <w:p>
+            <w:pPr>
+              <w:rPr>
+                <w:rFonts w:asciiTheme="minorBidi" w:hAnsiTheme="minorBidi"/>
+                <w:sz w:val="28"/>
+              </w:rPr>
+            </w:pPr>
+            <w:r>
+              <w:rPr>
+                <w:rFonts w:asciiTheme="minorBidi" w:hAnsiTheme="minorBidi"/>
+                <w:sz w:val="28"/>
+              </w:rPr>
+              <w:t>Secondary Actor</w:t>
+            </w:r>
+          </w:p>
+        </w:tc>
+        <w:tc>
+          <w:tcPr>
+            <w:tcW w:w="6681" w:type="dxa"/>
+          </w:tcPr>
+          <w:p>
+            <w:pPr>
+              <w:rPr>
+                <w:rFonts w:asciiTheme="minorBidi" w:hAnsiTheme="minorBidi"/>
+                <w:sz w:val="28"/>
+              </w:rPr>
+            </w:pPr>
+            <w:r>
+              <w:rPr>
+                <w:rFonts w:asciiTheme="minorBidi" w:hAnsiTheme="minorBidi"/>
+                <w:sz w:val="28"/>
+              </w:rPr>
+              <w:t>-</w:t>
+            </w:r>
+          </w:p>
+        </w:tc>
+      </w:tr>
+      <w:tr>
+        <w:tc>
+          <w:tcPr>
+            <w:tcW w:w="2335" w:type="dxa"/>
+          </w:tcPr>
+          <w:p>
+            <w:pPr>
+              <w:rPr>
+                <w:rFonts w:asciiTheme="minorBidi" w:hAnsiTheme="minorBidi"/>
+                <w:sz w:val="28"/>
+              </w:rPr>
+            </w:pPr>
+            <w:r>
+              <w:rPr>
+                <w:rFonts w:asciiTheme="minorBidi" w:hAnsiTheme="minorBidi"/>
+                <w:sz w:val="28"/>
+              </w:rPr>
+              <w:t>Objective</w:t>
+            </w:r>
+          </w:p>
+        </w:tc>
+        <w:tc>
+          <w:tcPr>
+            <w:tcW w:w="6681" w:type="dxa"/>
+          </w:tcPr>
+          <w:p>
+            <w:pPr>
+              <w:rPr>
+                <w:rFonts w:asciiTheme="minorBidi" w:hAnsiTheme="minorBidi"/>
+                <w:sz w:val="28"/>
+                <w:cs/>
+              </w:rPr>
+            </w:pPr>
+          </w:p>
+        </w:tc>
+      </w:tr>
+      <w:tr>
+        <w:tc>
+          <w:tcPr>
+            <w:tcW w:w="2335" w:type="dxa"/>
+          </w:tcPr>
+          <w:p>
+            <w:pPr>
+              <w:rPr>
+                <w:rFonts w:asciiTheme="minorBidi" w:hAnsiTheme="minorBidi"/>
+                <w:sz w:val="28"/>
+              </w:rPr>
+            </w:pPr>
+            <w:r>
+              <w:rPr>
+                <w:rFonts w:asciiTheme="minorBidi" w:hAnsiTheme="minorBidi"/>
+                <w:sz w:val="28"/>
+              </w:rPr>
+              <w:t>Usecase type</w:t>
+            </w:r>
+          </w:p>
+        </w:tc>
+        <w:tc>
+          <w:tcPr>
+            <w:tcW w:w="6681" w:type="dxa"/>
+          </w:tcPr>
+          <w:p>
+            <w:pPr>
+              <w:rPr>
+                <w:rFonts w:asciiTheme="minorBidi" w:hAnsiTheme="minorBidi"/>
+                <w:sz w:val="28"/>
+              </w:rPr>
+            </w:pPr>
+            <w:sdt>
+              <w:sdtPr>
+                <w:rPr>
+                  <w:rFonts w:asciiTheme="minorBidi" w:hAnsiTheme="minorBidi"/>
+                  <w:sz w:val="28"/>
+                </w:rPr>
+                <w:id w:val="-2057154210"/>
+                <w14:checkbox>
+                  <w14:checked w14:val="1"/>
+                  <w14:checkedState w14:val="2612" w14:font="MS Gothic"/>
+                  <w14:uncheckedState w14:val="2610" w14:font="MS Gothic"/>
+                </w14:checkbox>
+              </w:sdtPr>
+              <w:sdtContent>
+                <w:r>
+                  <w:rPr>
+                    <w:rFonts w:ascii="MS Gothic" w:eastAsia="MS Gothic" w:hAnsi="MS Gothic" w:hint="eastAsia"/>
+                    <w:sz w:val="28"/>
+                  </w:rPr>
+                  <w:t>☒</w:t>
+                </w:r>
+              </w:sdtContent>
+            </w:sdt>
+            <w:r>
+              <w:rPr>
+                <w:rFonts w:asciiTheme="minorBidi" w:hAnsiTheme="minorBidi"/>
+                <w:sz w:val="28"/>
+              </w:rPr>
+              <w:t xml:space="preserve"> Basic  </w:t>
+            </w:r>
+            <w:sdt>
+              <w:sdtPr>
+                <w:rPr>
+                  <w:rFonts w:asciiTheme="minorBidi" w:hAnsiTheme="minorBidi"/>
+                  <w:sz w:val="28"/>
+                </w:rPr>
+                <w:id w:val="-428738526"/>
+                <w14:checkbox>
+                  <w14:checked w14:val="0"/>
+                  <w14:checkedState w14:val="2612" w14:font="MS Gothic"/>
+                  <w14:uncheckedState w14:val="2610" w14:font="MS Gothic"/>
+                </w14:checkbox>
+              </w:sdtPr>
+              <w:sdtContent>
+                <w:r>
+                  <w:rPr>
+                    <w:rFonts w:ascii="Segoe UI Symbol" w:eastAsia="MS Gothic" w:hAnsi="Segoe UI Symbol" w:cs="Segoe UI Symbol"/>
+                    <w:sz w:val="28"/>
+                  </w:rPr>
+                  <w:t>☐</w:t>
+                </w:r>
+              </w:sdtContent>
+            </w:sdt>
+            <w:r>
+              <w:rPr>
+                <w:rFonts w:asciiTheme="minorBidi" w:hAnsiTheme="minorBidi"/>
+                <w:sz w:val="28"/>
+              </w:rPr>
+              <w:t xml:space="preserve"> Alternative  </w:t>
+            </w:r>
+            <w:sdt>
+              <w:sdtPr>
+                <w:rPr>
+                  <w:rFonts w:asciiTheme="minorBidi" w:hAnsiTheme="minorBidi"/>
+                  <w:sz w:val="28"/>
+                </w:rPr>
+                <w:id w:val="-1557774033"/>
+                <w14:checkbox>
+                  <w14:checked w14:val="0"/>
+                  <w14:checkedState w14:val="2612" w14:font="MS Gothic"/>
+                  <w14:uncheckedState w14:val="2610" w14:font="MS Gothic"/>
+                </w14:checkbox>
+              </w:sdtPr>
+              <w:sdtContent>
+                <w:r>
+                  <w:rPr>
+                    <w:rFonts w:ascii="MS Gothic" w:eastAsia="MS Gothic" w:hAnsi="MS Gothic" w:hint="eastAsia"/>
+                    <w:sz w:val="28"/>
+                  </w:rPr>
+                  <w:t>☐</w:t>
+                </w:r>
+              </w:sdtContent>
+            </w:sdt>
+            <w:r>
+              <w:rPr>
+                <w:rFonts w:asciiTheme="minorBidi" w:hAnsiTheme="minorBidi"/>
+                <w:sz w:val="28"/>
+              </w:rPr>
+              <w:t xml:space="preserve"> Abstract  </w:t>
+            </w:r>
+            <w:sdt>
+              <w:sdtPr>
+                <w:rPr>
+                  <w:rFonts w:asciiTheme="minorBidi" w:hAnsiTheme="minorBidi"/>
+                  <w:sz w:val="28"/>
+                </w:rPr>
+                <w:id w:val="184794928"/>
+                <w14:checkbox>
+                  <w14:checked w14:val="0"/>
+                  <w14:checkedState w14:val="2612" w14:font="MS Gothic"/>
+                  <w14:uncheckedState w14:val="2610" w14:font="MS Gothic"/>
+                </w14:checkbox>
+              </w:sdtPr>
+              <w:sdtContent>
+                <w:r>
+                  <w:rPr>
+                    <w:rFonts w:ascii="Segoe UI Symbol" w:eastAsia="MS Gothic" w:hAnsi="Segoe UI Symbol" w:cs="Segoe UI Symbol"/>
+                    <w:sz w:val="28"/>
+                  </w:rPr>
+                  <w:t>☐</w:t>
+                </w:r>
+              </w:sdtContent>
+            </w:sdt>
+            <w:r>
+              <w:rPr>
+                <w:rFonts w:asciiTheme="minorBidi" w:hAnsiTheme="minorBidi"/>
+                <w:sz w:val="28"/>
+              </w:rPr>
+              <w:t xml:space="preserve"> Extension</w:t>
+            </w:r>
+          </w:p>
+        </w:tc>
+      </w:tr>
+      <w:tr>
+        <w:tc>
+          <w:tcPr>
+            <w:tcW w:w="2335" w:type="dxa"/>
+          </w:tcPr>
+          <w:p>
+            <w:pPr>
+              <w:rPr>
+                <w:rFonts w:asciiTheme="minorBidi" w:hAnsiTheme="minorBidi"/>
+                <w:sz w:val="28"/>
+              </w:rPr>
+            </w:pPr>
+            <w:r>
+              <w:rPr>
+                <w:rFonts w:asciiTheme="minorBidi" w:hAnsiTheme="minorBidi"/>
+                <w:sz w:val="28"/>
+              </w:rPr>
+              <w:t>Precondition</w:t>
+            </w:r>
+          </w:p>
+        </w:tc>
+        <w:tc>
+          <w:tcPr>
+            <w:tcW w:w="6681" w:type="dxa"/>
+          </w:tcPr>
+          <w:p>
+            <w:pPr>
+              <w:rPr>
+                <w:rFonts w:asciiTheme="minorBidi" w:eastAsia="MS Gothic" w:hAnsiTheme="minorBidi"/>
+                <w:sz w:val="28"/>
+              </w:rPr>
+            </w:pPr>
+          </w:p>
+        </w:tc>
+      </w:tr>
+      <w:tr>
+        <w:tc>
+          <w:tcPr>
+            <w:tcW w:w="2335" w:type="dxa"/>
+          </w:tcPr>
+          <w:p>
+            <w:pPr>
+              <w:rPr>
+                <w:rFonts w:asciiTheme="minorBidi" w:hAnsiTheme="minorBidi"/>
+                <w:sz w:val="28"/>
+              </w:rPr>
+            </w:pPr>
+            <w:r>
+              <w:rPr>
+                <w:rFonts w:asciiTheme="minorBidi" w:hAnsiTheme="minorBidi"/>
+                <w:sz w:val="28"/>
+              </w:rPr>
+              <w:t>Success End Condition</w:t>
+            </w:r>
+          </w:p>
+        </w:tc>
+        <w:tc>
+          <w:tcPr>
+            <w:tcW w:w="6681" w:type="dxa"/>
+          </w:tcPr>
+          <w:p>
+            <w:pPr>
+              <w:rPr>
+                <w:rFonts w:asciiTheme="minorBidi" w:eastAsia="MS Gothic" w:hAnsiTheme="minorBidi"/>
+                <w:sz w:val="28"/>
+                <w:cs/>
+              </w:rPr>
+            </w:pPr>
+          </w:p>
+        </w:tc>
+      </w:tr>
+      <w:tr>
+        <w:tc>
+          <w:tcPr>
+            <w:tcW w:w="2335" w:type="dxa"/>
+          </w:tcPr>
+          <w:p>
+            <w:pPr>
+              <w:rPr>
+                <w:rFonts w:asciiTheme="minorBidi" w:hAnsiTheme="minorBidi"/>
+                <w:sz w:val="28"/>
+              </w:rPr>
+            </w:pPr>
+            <w:r>
+              <w:rPr>
+                <w:rFonts w:asciiTheme="minorBidi" w:hAnsiTheme="minorBidi"/>
+                <w:sz w:val="28"/>
+              </w:rPr>
+              <w:t>Failed End Condition</w:t>
+            </w:r>
+          </w:p>
+        </w:tc>
+        <w:tc>
+          <w:tcPr>
+            <w:tcW w:w="6681" w:type="dxa"/>
+          </w:tcPr>
+          <w:p>
+            <w:pPr>
+              <w:rPr>
+                <w:rFonts w:asciiTheme="minorBidi" w:eastAsia="MS Gothic" w:hAnsiTheme="minorBidi"/>
+                <w:sz w:val="28"/>
+              </w:rPr>
+            </w:pPr>
+          </w:p>
+        </w:tc>
+      </w:tr>
+      <w:tr>
+        <w:tc>
+          <w:tcPr>
+            <w:tcW w:w="2335" w:type="dxa"/>
+          </w:tcPr>
+          <w:p>
+            <w:pPr>
+              <w:rPr>
+                <w:rFonts w:asciiTheme="minorBidi" w:hAnsiTheme="minorBidi"/>
+                <w:sz w:val="28"/>
+              </w:rPr>
+            </w:pPr>
+            <w:r>
+              <w:rPr>
+                <w:rFonts w:asciiTheme="minorBidi" w:hAnsiTheme="minorBidi"/>
+                <w:sz w:val="28"/>
+              </w:rPr>
+              <w:t>Trigger</w:t>
+            </w:r>
+          </w:p>
+        </w:tc>
+        <w:tc>
+          <w:tcPr>
+            <w:tcW w:w="6681" w:type="dxa"/>
+          </w:tcPr>
+          <w:p>
+            <w:pPr>
+              <w:rPr>
+                <w:rFonts w:asciiTheme="minorBidi" w:eastAsia="MS Gothic" w:hAnsiTheme="minorBidi"/>
+                <w:sz w:val="28"/>
+              </w:rPr>
+            </w:pPr>
+          </w:p>
+        </w:tc>
+      </w:tr>
+      <w:tr>
+        <w:tc>
+          <w:tcPr>
+            <w:tcW w:w="2335" w:type="dxa"/>
+          </w:tcPr>
+          <w:p>
+            <w:pPr>
+              <w:rPr>
+                <w:rFonts w:asciiTheme="minorBidi" w:hAnsiTheme="minorBidi"/>
+                <w:sz w:val="28"/>
+              </w:rPr>
+            </w:pPr>
+            <w:r>
+              <w:rPr>
+                <w:rFonts w:asciiTheme="minorBidi" w:hAnsiTheme="minorBidi"/>
+                <w:sz w:val="28"/>
+              </w:rPr>
+              <w:t>Basic Flow of Events</w:t>
+            </w:r>
+          </w:p>
+        </w:tc>
+        <w:tc>
+          <w:tcPr>
+            <w:tcW w:w="6681" w:type="dxa"/>
+          </w:tcPr>
+          <w:p>
+            <w:pPr>
+              <w:rPr>
+                <w:rFonts w:asciiTheme="minorBidi" w:eastAsia="MS Gothic" w:hAnsiTheme="minorBidi"/>
+                <w:sz w:val="28"/>
+              </w:rPr>
+            </w:pPr>
+          </w:p>
+        </w:tc>
+      </w:tr>
+      <w:tr>
+        <w:tc>
+          <w:tcPr>
+            <w:tcW w:w="2335" w:type="dxa"/>
+          </w:tcPr>
+          <w:p>
+            <w:pPr>
+              <w:rPr>
+                <w:rFonts w:asciiTheme="minorBidi" w:hAnsiTheme="minorBidi"/>
+                <w:sz w:val="28"/>
+              </w:rPr>
+            </w:pPr>
+            <w:r>
+              <w:rPr>
+                <w:rFonts w:asciiTheme="minorBidi" w:hAnsiTheme="minorBidi"/>
+                <w:sz w:val="28"/>
+              </w:rPr>
+              <w:t>Exception Flow of Events</w:t>
+            </w:r>
+          </w:p>
+        </w:tc>
+        <w:tc>
+          <w:tcPr>
+            <w:tcW w:w="6681" w:type="dxa"/>
+          </w:tcPr>
+          <w:p>
+            <w:pPr>
+              <w:rPr>
+                <w:rFonts w:asciiTheme="minorBidi" w:eastAsia="MS Gothic" w:hAnsiTheme="minorBidi"/>
+                <w:sz w:val="28"/>
+              </w:rPr>
+            </w:pPr>
+          </w:p>
+        </w:tc>
+      </w:tr>
+      <w:tr>
+        <w:tc>
+          <w:tcPr>
+            <w:tcW w:w="2335" w:type="dxa"/>
+          </w:tcPr>
+          <w:p>
+            <w:pPr>
+              <w:rPr>
+                <w:rFonts w:asciiTheme="minorBidi" w:hAnsiTheme="minorBidi"/>
+                <w:sz w:val="28"/>
+              </w:rPr>
+            </w:pPr>
+            <w:r>
+              <w:rPr>
+                <w:rFonts w:asciiTheme="minorBidi" w:hAnsiTheme="minorBidi"/>
+                <w:sz w:val="28"/>
+              </w:rPr>
+              <w:t>Alternative Flow of Events</w:t>
+            </w:r>
+          </w:p>
+        </w:tc>
+        <w:tc>
+          <w:tcPr>
+            <w:tcW w:w="6681" w:type="dxa"/>
+          </w:tcPr>
+          <w:p>
+            <w:pPr>
+              <w:rPr>
+                <w:rFonts w:asciiTheme="minorBidi" w:eastAsia="MS Gothic" w:hAnsiTheme="minorBidi"/>
+                <w:sz w:val="28"/>
+              </w:rPr>
+            </w:pPr>
+          </w:p>
+        </w:tc>
+      </w:tr>
+      <w:tr>
+        <w:tc>
+          <w:tcPr>
+            <w:tcW w:w="2335" w:type="dxa"/>
+          </w:tcPr>
+          <w:p>
+            <w:pPr>
+              <w:rPr>
+                <w:rFonts w:asciiTheme="minorBidi" w:hAnsiTheme="minorBidi"/>
+                <w:sz w:val="28"/>
+              </w:rPr>
+            </w:pPr>
+            <w:r>
+              <w:rPr>
+                <w:rFonts w:asciiTheme="minorBidi" w:hAnsiTheme="minorBidi"/>
+                <w:sz w:val="28"/>
+              </w:rPr>
+              <w:t>Current Open Issue</w:t>
+            </w:r>
+          </w:p>
+        </w:tc>
+        <w:tc>
+          <w:tcPr>
+            <w:tcW w:w="6681" w:type="dxa"/>
+          </w:tcPr>
+          <w:p>
+            <w:pPr>
+              <w:rPr>
+                <w:rFonts w:asciiTheme="minorBidi" w:eastAsia="MS Gothic" w:hAnsiTheme="minorBidi"/>
+                <w:sz w:val="28"/>
+              </w:rPr>
+            </w:pPr>
+          </w:p>
+        </w:tc>
+      </w:tr>
+      <w:tr>
+        <w:tc>
+          <w:tcPr>
+            <w:tcW w:w="2335" w:type="dxa"/>
+          </w:tcPr>
+          <w:p>
+            <w:pPr>
+              <w:rPr>
+                <w:rFonts w:asciiTheme="minorBidi" w:hAnsiTheme="minorBidi"/>
+                <w:sz w:val="28"/>
+              </w:rPr>
+            </w:pPr>
+            <w:r>
+              <w:rPr>
+                <w:rFonts w:asciiTheme="minorBidi" w:hAnsiTheme="minorBidi"/>
+                <w:sz w:val="28"/>
+              </w:rPr>
+              <w:t>Future Open Issue</w:t>
+            </w:r>
+          </w:p>
+        </w:tc>
+        <w:tc>
+          <w:tcPr>
+            <w:tcW w:w="6681" w:type="dxa"/>
+          </w:tcPr>
+          <w:p>
+            <w:pPr>
+              <w:rPr>
+                <w:rFonts w:asciiTheme="minorBidi" w:eastAsia="MS Gothic" w:hAnsiTheme="minorBidi"/>
+                <w:sz w:val="28"/>
+              </w:rPr>
+            </w:pPr>
+          </w:p>
+        </w:tc>
+      </w:tr>
+      <w:tr>
+        <w:tc>
+          <w:tcPr>
+            <w:tcW w:w="2335" w:type="dxa"/>
+          </w:tcPr>
+          <w:p>
+            <w:pPr>
+              <w:rPr>
+                <w:rFonts w:asciiTheme="minorBidi" w:hAnsiTheme="minorBidi"/>
+                <w:sz w:val="28"/>
+              </w:rPr>
+            </w:pPr>
+            <w:r>
+              <w:rPr>
+                <w:rFonts w:asciiTheme="minorBidi" w:hAnsiTheme="minorBidi"/>
+                <w:sz w:val="28"/>
+              </w:rPr>
+              <w:t>Superordinates</w:t>
+            </w:r>
+          </w:p>
+        </w:tc>
+        <w:tc>
+          <w:tcPr>
+            <w:tcW w:w="6681" w:type="dxa"/>
+          </w:tcPr>
+          <w:p>
+            <w:pPr>
+              <w:rPr>
+                <w:rFonts w:asciiTheme="minorBidi" w:eastAsia="MS Gothic" w:hAnsiTheme="minorBidi"/>
+                <w:sz w:val="28"/>
+              </w:rPr>
+            </w:pPr>
+          </w:p>
+        </w:tc>
+      </w:tr>
+      <w:tr>
+        <w:tc>
+          <w:tcPr>
+            <w:tcW w:w="2335" w:type="dxa"/>
+          </w:tcPr>
+          <w:p>
+            <w:pPr>
+              <w:rPr>
+                <w:rFonts w:asciiTheme="minorBidi" w:hAnsiTheme="minorBidi"/>
+                <w:sz w:val="28"/>
+              </w:rPr>
+            </w:pPr>
+            <w:r>
+              <w:rPr>
+                <w:rFonts w:asciiTheme="minorBidi" w:hAnsiTheme="minorBidi"/>
+                <w:sz w:val="28"/>
+              </w:rPr>
+              <w:t>Subordinates</w:t>
+            </w:r>
+          </w:p>
+        </w:tc>
+        <w:tc>
+          <w:tcPr>
+            <w:tcW w:w="6681" w:type="dxa"/>
+          </w:tcPr>
+          <w:p>
+            <w:pPr>
+              <w:rPr>
+                <w:rFonts w:asciiTheme="minorBidi" w:eastAsia="MS Gothic" w:hAnsiTheme="minorBidi"/>
+                <w:sz w:val="28"/>
+              </w:rPr>
+            </w:pPr>
+          </w:p>
+        </w:tc>
+      </w:tr>
+      <w:tr>
+        <w:tc>
+          <w:tcPr>
+            <w:tcW w:w="2335" w:type="dxa"/>
+          </w:tcPr>
+          <w:p>
+            <w:pPr>
+              <w:rPr>
+                <w:rFonts w:asciiTheme="minorBidi" w:hAnsiTheme="minorBidi"/>
+                <w:sz w:val="28"/>
+              </w:rPr>
+            </w:pPr>
+            <w:r>
+              <w:rPr>
+                <w:rFonts w:asciiTheme="minorBidi" w:hAnsiTheme="minorBidi"/>
+                <w:sz w:val="28"/>
+              </w:rPr>
+              <w:t>General Description</w:t>
+            </w:r>
+          </w:p>
+        </w:tc>
+        <w:tc>
+          <w:tcPr>
+            <w:tcW w:w="6681" w:type="dxa"/>
+          </w:tcPr>
+          <w:p>
+            <w:pPr>
+              <w:rPr>
+                <w:rFonts w:asciiTheme="minorBidi" w:eastAsia="MS Gothic" w:hAnsiTheme="minorBidi"/>
+                <w:sz w:val="28"/>
+              </w:rPr>
+            </w:pPr>
           </w:p>
         </w:tc>
       </w:tr>

</xml_diff>